<commit_message>
documenting most scripts (except the camera)
</commit_message>
<xml_diff>
--- a/Assets/Documentation/Script Documentation.docx
+++ b/Assets/Documentation/Script Documentation.docx
@@ -11,6 +11,7 @@
           <w:szCs w:val="52"/>
         </w:rPr>
         <w:sectPr>
+          <w:footerReference w:type="default" r:id="rId7"/>
           <w:pgSz w:w="12240" w:h="15840"/>
           <w:pgMar w:top="720" w:right="720" w:bottom="720" w:left="720" w:header="720" w:footer="720" w:gutter="0"/>
           <w:cols w:space="720"/>
@@ -88,7 +89,7 @@
       <w:pPr>
         <w:pStyle w:val="Heading2"/>
       </w:pPr>
-      <w:bookmarkStart w:id="1" w:name="_Toc104822480"/>
+      <w:bookmarkStart w:id="1" w:name="_Toc104906291"/>
       <w:r>
         <w:t>Contents</w:t>
       </w:r>
@@ -127,7 +128,7 @@
         </w:rPr>
         <w:fldChar w:fldCharType="separate"/>
       </w:r>
-      <w:hyperlink w:anchor="_Toc104822480" w:history="1">
+      <w:hyperlink w:anchor="_Toc104906291" w:history="1">
         <w:r>
           <w:rPr>
             <w:rStyle w:val="Hyperlink"/>
@@ -154,7 +155,7 @@
             <w:noProof/>
             <w:webHidden/>
           </w:rPr>
-          <w:instrText xml:space="preserve"> PAGEREF _Toc104822480 \h </w:instrText>
+          <w:instrText xml:space="preserve"> PAGEREF _Toc104906291 \h </w:instrText>
         </w:r>
         <w:r>
           <w:rPr>
@@ -197,13 +198,13 @@
           <w:sz w:val="22"/>
         </w:rPr>
       </w:pPr>
-      <w:hyperlink w:anchor="_Toc104822481" w:history="1">
+      <w:hyperlink w:anchor="_Toc104906292" w:history="1">
         <w:r>
           <w:rPr>
             <w:rStyle w:val="Hyperlink"/>
             <w:noProof/>
           </w:rPr>
-          <w:t>Player Scripts</w:t>
+          <w:t>Static Scripts</w:t>
         </w:r>
         <w:r>
           <w:rPr>
@@ -224,7 +225,7 @@
             <w:noProof/>
             <w:webHidden/>
           </w:rPr>
-          <w:instrText xml:space="preserve"> PAGEREF _Toc104822481 \h </w:instrText>
+          <w:instrText xml:space="preserve"> PAGEREF _Toc104906292 \h </w:instrText>
         </w:r>
         <w:r>
           <w:rPr>
@@ -244,7 +245,7 @@
             <w:noProof/>
             <w:webHidden/>
           </w:rPr>
-          <w:t>1</w:t>
+          <w:t>3</w:t>
         </w:r>
         <w:r>
           <w:rPr>
@@ -267,13 +268,13 @@
           <w:sz w:val="22"/>
         </w:rPr>
       </w:pPr>
-      <w:hyperlink w:anchor="_Toc104822482" w:history="1">
+      <w:hyperlink w:anchor="_Toc104906293" w:history="1">
         <w:r>
           <w:rPr>
             <w:rStyle w:val="Hyperlink"/>
             <w:noProof/>
           </w:rPr>
-          <w:t>PlayerInput</w:t>
+          <w:t>InputName</w:t>
         </w:r>
         <w:r>
           <w:rPr>
@@ -294,7 +295,7 @@
             <w:noProof/>
             <w:webHidden/>
           </w:rPr>
-          <w:instrText xml:space="preserve"> PAGEREF _Toc104822482 \h </w:instrText>
+          <w:instrText xml:space="preserve"> PAGEREF _Toc104906293 \h </w:instrText>
         </w:r>
         <w:r>
           <w:rPr>
@@ -314,7 +315,7 @@
             <w:noProof/>
             <w:webHidden/>
           </w:rPr>
-          <w:t>1</w:t>
+          <w:t>3</w:t>
         </w:r>
         <w:r>
           <w:rPr>
@@ -337,12 +338,506 @@
           <w:sz w:val="22"/>
         </w:rPr>
       </w:pPr>
-      <w:hyperlink w:anchor="_Toc104822483" w:history="1">
+      <w:hyperlink w:anchor="_Toc104906294" w:history="1">
         <w:r>
           <w:rPr>
             <w:rStyle w:val="Hyperlink"/>
             <w:noProof/>
           </w:rPr>
+          <w:t>DefaultInputDictionaries</w:t>
+        </w:r>
+        <w:r>
+          <w:rPr>
+            <w:noProof/>
+            <w:webHidden/>
+          </w:rPr>
+          <w:tab/>
+        </w:r>
+        <w:r>
+          <w:rPr>
+            <w:noProof/>
+            <w:webHidden/>
+          </w:rPr>
+          <w:fldChar w:fldCharType="begin"/>
+        </w:r>
+        <w:r>
+          <w:rPr>
+            <w:noProof/>
+            <w:webHidden/>
+          </w:rPr>
+          <w:instrText xml:space="preserve"> PAGEREF _Toc104906294 \h </w:instrText>
+        </w:r>
+        <w:r>
+          <w:rPr>
+            <w:noProof/>
+            <w:webHidden/>
+          </w:rPr>
+        </w:r>
+        <w:r>
+          <w:rPr>
+            <w:noProof/>
+            <w:webHidden/>
+          </w:rPr>
+          <w:fldChar w:fldCharType="separate"/>
+        </w:r>
+        <w:r>
+          <w:rPr>
+            <w:noProof/>
+            <w:webHidden/>
+          </w:rPr>
+          <w:t>4</w:t>
+        </w:r>
+        <w:r>
+          <w:rPr>
+            <w:noProof/>
+            <w:webHidden/>
+          </w:rPr>
+          <w:fldChar w:fldCharType="end"/>
+        </w:r>
+      </w:hyperlink>
+    </w:p>
+    <w:p>
+      <w:pPr>
+        <w:pStyle w:val="TOC2"/>
+        <w:tabs>
+          <w:tab w:val="right" w:leader="dot" w:pos="5030"/>
+        </w:tabs>
+        <w:rPr>
+          <w:rFonts w:eastAsiaTheme="minorEastAsia"/>
+          <w:noProof/>
+          <w:sz w:val="22"/>
+        </w:rPr>
+      </w:pPr>
+      <w:hyperlink w:anchor="_Toc104906295" w:history="1">
+        <w:r>
+          <w:rPr>
+            <w:rStyle w:val="Hyperlink"/>
+            <w:noProof/>
+            <w:lang w:bidi="ar-SY"/>
+          </w:rPr>
+          <w:t>Maps Scripts</w:t>
+        </w:r>
+        <w:r>
+          <w:rPr>
+            <w:noProof/>
+            <w:webHidden/>
+          </w:rPr>
+          <w:tab/>
+        </w:r>
+        <w:r>
+          <w:rPr>
+            <w:noProof/>
+            <w:webHidden/>
+          </w:rPr>
+          <w:fldChar w:fldCharType="begin"/>
+        </w:r>
+        <w:r>
+          <w:rPr>
+            <w:noProof/>
+            <w:webHidden/>
+          </w:rPr>
+          <w:instrText xml:space="preserve"> PAGEREF _Toc104906295 \h </w:instrText>
+        </w:r>
+        <w:r>
+          <w:rPr>
+            <w:noProof/>
+            <w:webHidden/>
+          </w:rPr>
+        </w:r>
+        <w:r>
+          <w:rPr>
+            <w:noProof/>
+            <w:webHidden/>
+          </w:rPr>
+          <w:fldChar w:fldCharType="separate"/>
+        </w:r>
+        <w:r>
+          <w:rPr>
+            <w:noProof/>
+            <w:webHidden/>
+          </w:rPr>
+          <w:t>6</w:t>
+        </w:r>
+        <w:r>
+          <w:rPr>
+            <w:noProof/>
+            <w:webHidden/>
+          </w:rPr>
+          <w:fldChar w:fldCharType="end"/>
+        </w:r>
+      </w:hyperlink>
+    </w:p>
+    <w:p>
+      <w:pPr>
+        <w:pStyle w:val="TOC3"/>
+        <w:tabs>
+          <w:tab w:val="right" w:leader="dot" w:pos="5030"/>
+        </w:tabs>
+        <w:rPr>
+          <w:rFonts w:eastAsiaTheme="minorEastAsia"/>
+          <w:noProof/>
+          <w:sz w:val="22"/>
+        </w:rPr>
+      </w:pPr>
+      <w:hyperlink w:anchor="_Toc104906296" w:history="1">
+        <w:r>
+          <w:rPr>
+            <w:rStyle w:val="Hyperlink"/>
+            <w:noProof/>
+            <w:lang w:bidi="ar-SY"/>
+          </w:rPr>
+          <w:t>PlayerBuilder</w:t>
+        </w:r>
+        <w:r>
+          <w:rPr>
+            <w:noProof/>
+            <w:webHidden/>
+          </w:rPr>
+          <w:tab/>
+        </w:r>
+        <w:r>
+          <w:rPr>
+            <w:noProof/>
+            <w:webHidden/>
+          </w:rPr>
+          <w:fldChar w:fldCharType="begin"/>
+        </w:r>
+        <w:r>
+          <w:rPr>
+            <w:noProof/>
+            <w:webHidden/>
+          </w:rPr>
+          <w:instrText xml:space="preserve"> PAGEREF _Toc104906296 \h </w:instrText>
+        </w:r>
+        <w:r>
+          <w:rPr>
+            <w:noProof/>
+            <w:webHidden/>
+          </w:rPr>
+        </w:r>
+        <w:r>
+          <w:rPr>
+            <w:noProof/>
+            <w:webHidden/>
+          </w:rPr>
+          <w:fldChar w:fldCharType="separate"/>
+        </w:r>
+        <w:r>
+          <w:rPr>
+            <w:noProof/>
+            <w:webHidden/>
+          </w:rPr>
+          <w:t>6</w:t>
+        </w:r>
+        <w:r>
+          <w:rPr>
+            <w:noProof/>
+            <w:webHidden/>
+          </w:rPr>
+          <w:fldChar w:fldCharType="end"/>
+        </w:r>
+      </w:hyperlink>
+    </w:p>
+    <w:p>
+      <w:pPr>
+        <w:pStyle w:val="TOC3"/>
+        <w:tabs>
+          <w:tab w:val="right" w:leader="dot" w:pos="5030"/>
+        </w:tabs>
+        <w:rPr>
+          <w:rFonts w:eastAsiaTheme="minorEastAsia"/>
+          <w:noProof/>
+          <w:sz w:val="22"/>
+        </w:rPr>
+      </w:pPr>
+      <w:hyperlink w:anchor="_Toc104906297" w:history="1">
+        <w:r>
+          <w:rPr>
+            <w:rStyle w:val="Hyperlink"/>
+            <w:noProof/>
+            <w:lang w:bidi="ar-SY"/>
+          </w:rPr>
+          <w:t>PlayerPositioner</w:t>
+        </w:r>
+        <w:r>
+          <w:rPr>
+            <w:noProof/>
+            <w:webHidden/>
+          </w:rPr>
+          <w:tab/>
+        </w:r>
+        <w:r>
+          <w:rPr>
+            <w:noProof/>
+            <w:webHidden/>
+          </w:rPr>
+          <w:fldChar w:fldCharType="begin"/>
+        </w:r>
+        <w:r>
+          <w:rPr>
+            <w:noProof/>
+            <w:webHidden/>
+          </w:rPr>
+          <w:instrText xml:space="preserve"> PAGEREF _Toc104906297 \h </w:instrText>
+        </w:r>
+        <w:r>
+          <w:rPr>
+            <w:noProof/>
+            <w:webHidden/>
+          </w:rPr>
+        </w:r>
+        <w:r>
+          <w:rPr>
+            <w:noProof/>
+            <w:webHidden/>
+          </w:rPr>
+          <w:fldChar w:fldCharType="separate"/>
+        </w:r>
+        <w:r>
+          <w:rPr>
+            <w:noProof/>
+            <w:webHidden/>
+          </w:rPr>
+          <w:t>7</w:t>
+        </w:r>
+        <w:r>
+          <w:rPr>
+            <w:noProof/>
+            <w:webHidden/>
+          </w:rPr>
+          <w:fldChar w:fldCharType="end"/>
+        </w:r>
+      </w:hyperlink>
+    </w:p>
+    <w:p>
+      <w:pPr>
+        <w:pStyle w:val="TOC3"/>
+        <w:tabs>
+          <w:tab w:val="right" w:leader="dot" w:pos="5030"/>
+        </w:tabs>
+        <w:rPr>
+          <w:rFonts w:eastAsiaTheme="minorEastAsia"/>
+          <w:noProof/>
+          <w:sz w:val="22"/>
+        </w:rPr>
+      </w:pPr>
+      <w:hyperlink w:anchor="_Toc104906298" w:history="1">
+        <w:r>
+          <w:rPr>
+            <w:rStyle w:val="Hyperlink"/>
+            <w:noProof/>
+            <w:lang w:bidi="ar-SY"/>
+          </w:rPr>
+          <w:t>PlayerInputSetter</w:t>
+        </w:r>
+        <w:r>
+          <w:rPr>
+            <w:noProof/>
+            <w:webHidden/>
+          </w:rPr>
+          <w:tab/>
+        </w:r>
+        <w:r>
+          <w:rPr>
+            <w:noProof/>
+            <w:webHidden/>
+          </w:rPr>
+          <w:fldChar w:fldCharType="begin"/>
+        </w:r>
+        <w:r>
+          <w:rPr>
+            <w:noProof/>
+            <w:webHidden/>
+          </w:rPr>
+          <w:instrText xml:space="preserve"> PAGEREF _Toc104906298 \h </w:instrText>
+        </w:r>
+        <w:r>
+          <w:rPr>
+            <w:noProof/>
+            <w:webHidden/>
+          </w:rPr>
+        </w:r>
+        <w:r>
+          <w:rPr>
+            <w:noProof/>
+            <w:webHidden/>
+          </w:rPr>
+          <w:fldChar w:fldCharType="separate"/>
+        </w:r>
+        <w:r>
+          <w:rPr>
+            <w:noProof/>
+            <w:webHidden/>
+          </w:rPr>
+          <w:t>8</w:t>
+        </w:r>
+        <w:r>
+          <w:rPr>
+            <w:noProof/>
+            <w:webHidden/>
+          </w:rPr>
+          <w:fldChar w:fldCharType="end"/>
+        </w:r>
+      </w:hyperlink>
+    </w:p>
+    <w:p>
+      <w:pPr>
+        <w:pStyle w:val="TOC2"/>
+        <w:tabs>
+          <w:tab w:val="right" w:leader="dot" w:pos="5030"/>
+        </w:tabs>
+        <w:rPr>
+          <w:rFonts w:eastAsiaTheme="minorEastAsia"/>
+          <w:noProof/>
+          <w:sz w:val="22"/>
+        </w:rPr>
+      </w:pPr>
+      <w:hyperlink w:anchor="_Toc104906299" w:history="1">
+        <w:r>
+          <w:rPr>
+            <w:rStyle w:val="Hyperlink"/>
+            <w:noProof/>
+          </w:rPr>
+          <w:t>Player Scripts</w:t>
+        </w:r>
+        <w:r>
+          <w:rPr>
+            <w:noProof/>
+            <w:webHidden/>
+          </w:rPr>
+          <w:tab/>
+        </w:r>
+        <w:r>
+          <w:rPr>
+            <w:noProof/>
+            <w:webHidden/>
+          </w:rPr>
+          <w:fldChar w:fldCharType="begin"/>
+        </w:r>
+        <w:r>
+          <w:rPr>
+            <w:noProof/>
+            <w:webHidden/>
+          </w:rPr>
+          <w:instrText xml:space="preserve"> PAGEREF _Toc104906299 \h </w:instrText>
+        </w:r>
+        <w:r>
+          <w:rPr>
+            <w:noProof/>
+            <w:webHidden/>
+          </w:rPr>
+        </w:r>
+        <w:r>
+          <w:rPr>
+            <w:noProof/>
+            <w:webHidden/>
+          </w:rPr>
+          <w:fldChar w:fldCharType="separate"/>
+        </w:r>
+        <w:r>
+          <w:rPr>
+            <w:noProof/>
+            <w:webHidden/>
+          </w:rPr>
+          <w:t>10</w:t>
+        </w:r>
+        <w:r>
+          <w:rPr>
+            <w:noProof/>
+            <w:webHidden/>
+          </w:rPr>
+          <w:fldChar w:fldCharType="end"/>
+        </w:r>
+      </w:hyperlink>
+    </w:p>
+    <w:p>
+      <w:pPr>
+        <w:pStyle w:val="TOC3"/>
+        <w:tabs>
+          <w:tab w:val="right" w:leader="dot" w:pos="5030"/>
+        </w:tabs>
+        <w:rPr>
+          <w:rFonts w:eastAsiaTheme="minorEastAsia"/>
+          <w:noProof/>
+          <w:sz w:val="22"/>
+        </w:rPr>
+      </w:pPr>
+      <w:hyperlink w:anchor="_Toc104906300" w:history="1">
+        <w:r>
+          <w:rPr>
+            <w:rStyle w:val="Hyperlink"/>
+            <w:noProof/>
+          </w:rPr>
+          <w:t>PlayerInput</w:t>
+        </w:r>
+        <w:r>
+          <w:rPr>
+            <w:noProof/>
+            <w:webHidden/>
+          </w:rPr>
+          <w:tab/>
+        </w:r>
+        <w:r>
+          <w:rPr>
+            <w:noProof/>
+            <w:webHidden/>
+          </w:rPr>
+          <w:fldChar w:fldCharType="begin"/>
+        </w:r>
+        <w:r>
+          <w:rPr>
+            <w:noProof/>
+            <w:webHidden/>
+          </w:rPr>
+          <w:instrText xml:space="preserve"> PAGEREF _Toc104906300 \h </w:instrText>
+        </w:r>
+        <w:r>
+          <w:rPr>
+            <w:noProof/>
+            <w:webHidden/>
+          </w:rPr>
+        </w:r>
+        <w:r>
+          <w:rPr>
+            <w:noProof/>
+            <w:webHidden/>
+          </w:rPr>
+          <w:fldChar w:fldCharType="separate"/>
+        </w:r>
+        <w:r>
+          <w:rPr>
+            <w:noProof/>
+            <w:webHidden/>
+          </w:rPr>
+          <w:t>10</w:t>
+        </w:r>
+        <w:r>
+          <w:rPr>
+            <w:noProof/>
+            <w:webHidden/>
+          </w:rPr>
+          <w:fldChar w:fldCharType="end"/>
+        </w:r>
+      </w:hyperlink>
+    </w:p>
+    <w:p>
+      <w:pPr>
+        <w:pStyle w:val="TOC3"/>
+        <w:tabs>
+          <w:tab w:val="right" w:leader="dot" w:pos="5030"/>
+        </w:tabs>
+        <w:rPr>
+          <w:rFonts w:eastAsiaTheme="minorEastAsia"/>
+          <w:noProof/>
+          <w:sz w:val="22"/>
+        </w:rPr>
+      </w:pPr>
+      <w:hyperlink w:anchor="_Toc104906301" w:history="1">
+        <w:r>
+          <w:rPr>
+            <w:rStyle w:val="Hyperlink"/>
+            <w:noProof/>
+          </w:rPr>
           <w:t>Move</w:t>
         </w:r>
         <w:r>
@@ -364,7 +859,7 @@
             <w:noProof/>
             <w:webHidden/>
           </w:rPr>
-          <w:instrText xml:space="preserve"> PAGEREF _Toc104822483 \h </w:instrText>
+          <w:instrText xml:space="preserve"> PAGEREF _Toc104906301 \h </w:instrText>
         </w:r>
         <w:r>
           <w:rPr>
@@ -384,7 +879,7 @@
             <w:noProof/>
             <w:webHidden/>
           </w:rPr>
-          <w:t>1</w:t>
+          <w:t>11</w:t>
         </w:r>
         <w:r>
           <w:rPr>
@@ -396,37 +891,142 @@
       </w:hyperlink>
     </w:p>
     <w:p>
+      <w:pPr>
+        <w:pStyle w:val="TOC3"/>
+        <w:tabs>
+          <w:tab w:val="right" w:leader="dot" w:pos="5030"/>
+        </w:tabs>
+        <w:rPr>
+          <w:rFonts w:eastAsiaTheme="minorEastAsia"/>
+          <w:noProof/>
+          <w:sz w:val="22"/>
+        </w:rPr>
+      </w:pPr>
+      <w:hyperlink w:anchor="_Toc104906302" w:history="1">
+        <w:r>
+          <w:rPr>
+            <w:rStyle w:val="Hyperlink"/>
+            <w:noProof/>
+          </w:rPr>
+          <w:t>Retreat</w:t>
+        </w:r>
+        <w:r>
+          <w:rPr>
+            <w:noProof/>
+            <w:webHidden/>
+          </w:rPr>
+          <w:tab/>
+        </w:r>
+        <w:r>
+          <w:rPr>
+            <w:noProof/>
+            <w:webHidden/>
+          </w:rPr>
+          <w:fldChar w:fldCharType="begin"/>
+        </w:r>
+        <w:r>
+          <w:rPr>
+            <w:noProof/>
+            <w:webHidden/>
+          </w:rPr>
+          <w:instrText xml:space="preserve"> PAGEREF _Toc104906302 \h </w:instrText>
+        </w:r>
+        <w:r>
+          <w:rPr>
+            <w:noProof/>
+            <w:webHidden/>
+          </w:rPr>
+        </w:r>
+        <w:r>
+          <w:rPr>
+            <w:noProof/>
+            <w:webHidden/>
+          </w:rPr>
+          <w:fldChar w:fldCharType="separate"/>
+        </w:r>
+        <w:r>
+          <w:rPr>
+            <w:noProof/>
+            <w:webHidden/>
+          </w:rPr>
+          <w:t>12</w:t>
+        </w:r>
+        <w:r>
+          <w:rPr>
+            <w:noProof/>
+            <w:webHidden/>
+          </w:rPr>
+          <w:fldChar w:fldCharType="end"/>
+        </w:r>
+      </w:hyperlink>
+    </w:p>
+    <w:p>
       <w:r>
         <w:fldChar w:fldCharType="end"/>
       </w:r>
     </w:p>
     <w:p>
       <w:pPr>
+        <w:jc w:val="left"/>
+        <w:rPr>
+          <w:rFonts w:asciiTheme="majorHAnsi" w:eastAsiaTheme="majorEastAsia" w:hAnsiTheme="majorHAnsi" w:cstheme="majorBidi"/>
+          <w:color w:val="2F5496" w:themeColor="accent1" w:themeShade="BF"/>
+          <w:sz w:val="48"/>
+          <w:szCs w:val="26"/>
+        </w:rPr>
+      </w:pPr>
+      <w:r>
+        <w:br w:type="page"/>
+      </w:r>
+    </w:p>
+    <w:p>
+      <w:pPr>
         <w:pStyle w:val="Heading2"/>
       </w:pPr>
-      <w:bookmarkStart w:id="2" w:name="_Toc104822481"/>
-      <w:r>
-        <w:t>Player Scripts</w:t>
+    </w:p>
+    <w:p>
+      <w:pPr>
+        <w:jc w:val="left"/>
+        <w:rPr>
+          <w:rFonts w:asciiTheme="majorHAnsi" w:eastAsiaTheme="majorEastAsia" w:hAnsiTheme="majorHAnsi" w:cstheme="majorBidi"/>
+          <w:color w:val="2F5496" w:themeColor="accent1" w:themeShade="BF"/>
+          <w:sz w:val="48"/>
+          <w:szCs w:val="26"/>
+        </w:rPr>
+      </w:pPr>
+      <w:r>
+        <w:br w:type="page"/>
+      </w:r>
+    </w:p>
+    <w:p>
+      <w:pPr>
+        <w:pStyle w:val="Heading2"/>
+      </w:pPr>
+      <w:bookmarkStart w:id="2" w:name="_Toc104906292"/>
+      <w:r>
+        <w:lastRenderedPageBreak/>
+        <w:t>Static</w:t>
+      </w:r>
+      <w:r>
+        <w:t xml:space="preserve"> Scripts</w:t>
       </w:r>
       <w:bookmarkEnd w:id="2"/>
     </w:p>
     <w:p>
-      <w:r>
-        <w:t>We will discuss here the scripts that affect the player (whether a Leggie or something else).</w:t>
-      </w:r>
-    </w:p>
-    <w:p>
       <w:pPr>
         <w:pStyle w:val="Heading3"/>
       </w:pPr>
-      <w:bookmarkStart w:id="3" w:name="_Toc104822482"/>
-      <w:bookmarkStart w:id="4" w:name="_Ref104822521"/>
-      <w:bookmarkStart w:id="5" w:name="_Ref104822655"/>
-      <w:r>
-        <w:t>PlayerInput</w:t>
-      </w:r>
+      <w:bookmarkStart w:id="3" w:name="_KeyName"/>
+      <w:bookmarkStart w:id="4" w:name="_InputName"/>
+      <w:bookmarkStart w:id="5" w:name="_Toc104906293"/>
       <w:bookmarkEnd w:id="3"/>
       <w:bookmarkEnd w:id="4"/>
+      <w:r>
+        <w:t>Input</w:t>
+      </w:r>
+      <w:r>
+        <w:t>Name</w:t>
+      </w:r>
       <w:bookmarkEnd w:id="5"/>
     </w:p>
     <w:p>
@@ -438,6 +1038,17 @@
       </w:r>
     </w:p>
     <w:p>
+      <w:r>
+        <w:t xml:space="preserve">To store the names of the </w:t>
+      </w:r>
+      <w:r>
+        <w:t xml:space="preserve">Input </w:t>
+      </w:r>
+      <w:r>
+        <w:t>keys. Like, the UP key, the ATTACK key, and all of that. Just to have them in one place, and to have auto-complete on them.</w:t>
+      </w:r>
+    </w:p>
+    <w:p>
       <w:pPr>
         <w:pStyle w:val="Heading4"/>
       </w:pPr>
@@ -446,6 +1057,17 @@
       </w:r>
     </w:p>
     <w:p>
+      <w:r>
+        <w:t xml:space="preserve">It holds an enum called </w:t>
+      </w:r>
+      <w:r>
+        <w:t>Input</w:t>
+      </w:r>
+      <w:r>
+        <w:t>Name.</w:t>
+      </w:r>
+    </w:p>
+    <w:p>
       <w:pPr>
         <w:pStyle w:val="Heading4"/>
       </w:pPr>
@@ -454,14 +1076,869 @@
       </w:r>
     </w:p>
     <w:p>
+      <w:r>
+        <w:t xml:space="preserve">Whenever you need a new </w:t>
+      </w:r>
+      <w:r>
+        <w:t xml:space="preserve">Input </w:t>
+      </w:r>
+      <w:r>
+        <w:t xml:space="preserve">key, define its name here. </w:t>
+      </w:r>
+      <w:r>
+        <w:t>So,</w:t>
+      </w:r>
+      <w:r>
+        <w:t xml:space="preserve"> whenever you need to bind that key to something, use its name.</w:t>
+      </w:r>
+    </w:p>
+    <w:p>
+      <w:pPr>
+        <w:jc w:val="left"/>
+        <w:rPr>
+          <w:rFonts w:asciiTheme="majorHAnsi" w:eastAsiaTheme="majorEastAsia" w:hAnsiTheme="majorHAnsi" w:cstheme="majorBidi"/>
+          <w:color w:val="1F3763" w:themeColor="accent1" w:themeShade="7F"/>
+          <w:sz w:val="40"/>
+          <w:szCs w:val="24"/>
+        </w:rPr>
+      </w:pPr>
+      <w:r>
+        <w:br w:type="page"/>
+      </w:r>
+    </w:p>
+    <w:p>
       <w:pPr>
         <w:pStyle w:val="Heading3"/>
       </w:pPr>
-      <w:bookmarkStart w:id="6" w:name="_Toc104822483"/>
-      <w:r>
+      <w:bookmarkStart w:id="6" w:name="_Toc104906294"/>
+      <w:r>
+        <w:lastRenderedPageBreak/>
+        <w:t>Defaul</w:t>
+      </w:r>
+      <w:r>
+        <w:t>t</w:t>
+      </w:r>
+      <w:r>
+        <w:t>InputDictionaries</w:t>
+      </w:r>
+      <w:bookmarkEnd w:id="6"/>
+    </w:p>
+    <w:p>
+      <w:pPr>
+        <w:pStyle w:val="Heading4"/>
+      </w:pPr>
+      <w:r>
+        <w:t>Why it was written</w:t>
+      </w:r>
+    </w:p>
+    <w:p>
+      <w:pPr>
+        <w:rPr>
+          <w:lang w:bidi="ar-SY"/>
+        </w:rPr>
+      </w:pPr>
+      <w:r>
+        <w:rPr>
+          <w:lang w:bidi="ar-SY"/>
+        </w:rPr>
+        <w:t>To hold in one place the default keys of all players.</w:t>
+      </w:r>
+    </w:p>
+    <w:p>
+      <w:pPr>
+        <w:pStyle w:val="Heading4"/>
+        <w:rPr>
+          <w:lang w:bidi="ar-SY"/>
+        </w:rPr>
+      </w:pPr>
+      <w:r>
+        <w:rPr>
+          <w:lang w:bidi="ar-SY"/>
+        </w:rPr>
+        <w:t>What it does</w:t>
+      </w:r>
+    </w:p>
+    <w:p>
+      <w:pPr>
+        <w:rPr>
+          <w:lang w:bidi="ar-SY"/>
+        </w:rPr>
+      </w:pPr>
+      <w:r>
+        <w:rPr>
+          <w:lang w:bidi="ar-SY"/>
+        </w:rPr>
+        <w:t>It holds a list of dictionaries, the key is</w:t>
+      </w:r>
+      <w:r>
+        <w:rPr>
+          <w:lang w:bidi="ar-SY"/>
+        </w:rPr>
+        <w:t xml:space="preserve"> </w:t>
+      </w:r>
+      <w:hyperlink w:anchor="_KeyName" w:history="1">
+        <w:r>
+          <w:rPr>
+            <w:rStyle w:val="Hyperlink"/>
+            <w:lang w:bidi="ar-SY"/>
+          </w:rPr>
+          <w:t>Input</w:t>
+        </w:r>
+        <w:r>
+          <w:rPr>
+            <w:rStyle w:val="Hyperlink"/>
+            <w:lang w:bidi="ar-SY"/>
+          </w:rPr>
+          <w:t>Name</w:t>
+        </w:r>
+      </w:hyperlink>
+      <w:r>
+        <w:rPr>
+          <w:lang w:bidi="ar-SY"/>
+        </w:rPr>
+        <w:t xml:space="preserve">, the value is KeyCode. The index of the dictionary is the index of the player that will use it.  </w:t>
+      </w:r>
+    </w:p>
+    <w:p>
+      <w:pPr>
+        <w:pStyle w:val="Heading4"/>
+        <w:rPr>
+          <w:lang w:bidi="ar-SY"/>
+        </w:rPr>
+      </w:pPr>
+      <w:r>
+        <w:rPr>
+          <w:lang w:bidi="ar-SY"/>
+        </w:rPr>
+        <w:t>How to use it</w:t>
+      </w:r>
+    </w:p>
+    <w:p>
+      <w:pPr>
+        <w:rPr>
+          <w:lang w:bidi="ar-SY"/>
+        </w:rPr>
+      </w:pPr>
+      <w:r>
+        <w:rPr>
+          <w:lang w:bidi="ar-SY"/>
+        </w:rPr>
+        <w:t>Set here the default keys.</w:t>
+      </w:r>
+    </w:p>
+    <w:p>
+      <w:pPr>
+        <w:jc w:val="left"/>
+        <w:rPr>
+          <w:rFonts w:asciiTheme="majorHAnsi" w:eastAsiaTheme="majorEastAsia" w:hAnsiTheme="majorHAnsi" w:cstheme="majorBidi"/>
+          <w:color w:val="2F5496" w:themeColor="accent1" w:themeShade="BF"/>
+          <w:sz w:val="48"/>
+          <w:szCs w:val="26"/>
+          <w:lang w:bidi="ar-SY"/>
+        </w:rPr>
+      </w:pPr>
+      <w:r>
+        <w:rPr>
+          <w:lang w:bidi="ar-SY"/>
+        </w:rPr>
+        <w:br w:type="page"/>
+      </w:r>
+    </w:p>
+    <w:p>
+      <w:pPr>
+        <w:pStyle w:val="Heading2"/>
+        <w:rPr>
+          <w:lang w:bidi="ar-SY"/>
+        </w:rPr>
+      </w:pPr>
+    </w:p>
+    <w:p>
+      <w:pPr>
+        <w:jc w:val="left"/>
+        <w:rPr>
+          <w:rFonts w:asciiTheme="majorHAnsi" w:eastAsiaTheme="majorEastAsia" w:hAnsiTheme="majorHAnsi" w:cstheme="majorBidi"/>
+          <w:color w:val="2F5496" w:themeColor="accent1" w:themeShade="BF"/>
+          <w:sz w:val="48"/>
+          <w:szCs w:val="26"/>
+          <w:lang w:bidi="ar-SY"/>
+        </w:rPr>
+      </w:pPr>
+      <w:r>
+        <w:rPr>
+          <w:lang w:bidi="ar-SY"/>
+        </w:rPr>
+        <w:br w:type="page"/>
+      </w:r>
+    </w:p>
+    <w:p>
+      <w:pPr>
+        <w:pStyle w:val="Heading2"/>
+        <w:rPr>
+          <w:lang w:bidi="ar-SY"/>
+        </w:rPr>
+      </w:pPr>
+      <w:bookmarkStart w:id="7" w:name="_Toc104906295"/>
+      <w:r>
+        <w:rPr>
+          <w:lang w:bidi="ar-SY"/>
+        </w:rPr>
+        <w:lastRenderedPageBreak/>
+        <w:t>Maps Scripts</w:t>
+      </w:r>
+      <w:bookmarkEnd w:id="7"/>
+    </w:p>
+    <w:p>
+      <w:pPr>
+        <w:pStyle w:val="Heading3"/>
+        <w:rPr>
+          <w:lang w:bidi="ar-SY"/>
+        </w:rPr>
+      </w:pPr>
+      <w:bookmarkStart w:id="8" w:name="_PlayerBuilder"/>
+      <w:bookmarkStart w:id="9" w:name="_Toc104906296"/>
+      <w:bookmarkEnd w:id="8"/>
+      <w:r>
+        <w:rPr>
+          <w:lang w:bidi="ar-SY"/>
+        </w:rPr>
+        <w:t>Player</w:t>
+      </w:r>
+      <w:r>
+        <w:rPr>
+          <w:lang w:bidi="ar-SY"/>
+        </w:rPr>
+        <w:t>Builder</w:t>
+      </w:r>
+      <w:bookmarkEnd w:id="9"/>
+    </w:p>
+    <w:p>
+      <w:pPr>
+        <w:pStyle w:val="Heading4"/>
+        <w:rPr>
+          <w:lang w:bidi="ar-SY"/>
+        </w:rPr>
+      </w:pPr>
+      <w:r>
+        <w:rPr>
+          <w:lang w:bidi="ar-SY"/>
+        </w:rPr>
+        <w:t>Why it was written</w:t>
+      </w:r>
+    </w:p>
+    <w:p>
+      <w:pPr>
+        <w:rPr>
+          <w:lang w:bidi="ar-SY"/>
+        </w:rPr>
+      </w:pPr>
+      <w:r>
+        <w:rPr>
+          <w:lang w:bidi="ar-SY"/>
+        </w:rPr>
+        <w:t>To manage the creation of players in the map; the number of the players</w:t>
+      </w:r>
+      <w:r>
+        <w:rPr>
+          <w:lang w:bidi="ar-SY"/>
+        </w:rPr>
+        <w:t xml:space="preserve"> and the prefabs to spawn</w:t>
+      </w:r>
+      <w:r>
+        <w:rPr>
+          <w:lang w:bidi="ar-SY"/>
+        </w:rPr>
+        <w:t>.</w:t>
+      </w:r>
+    </w:p>
+    <w:p>
+      <w:pPr>
+        <w:pStyle w:val="Heading4"/>
+        <w:rPr>
+          <w:lang w:bidi="ar-SY"/>
+        </w:rPr>
+      </w:pPr>
+      <w:r>
+        <w:rPr>
+          <w:lang w:bidi="ar-SY"/>
+        </w:rPr>
+        <w:t>What it does</w:t>
+      </w:r>
+    </w:p>
+    <w:p>
+      <w:pPr>
+        <w:rPr>
+          <w:lang w:bidi="ar-SY"/>
+        </w:rPr>
+      </w:pPr>
+      <w:r>
+        <w:rPr>
+          <w:lang w:bidi="ar-SY"/>
+        </w:rPr>
+        <w:t>On start, i</w:t>
+      </w:r>
+      <w:r>
+        <w:rPr>
+          <w:lang w:bidi="ar-SY"/>
+        </w:rPr>
+        <w:t xml:space="preserve">t instantiates a player from each prefab (and sets the players count to the length of the prefab array). It also has an event, </w:t>
+      </w:r>
+      <w:bookmarkStart w:id="10" w:name="OnInstantiatePlayer"/>
+      <w:r>
+        <w:rPr>
+          <w:lang w:bidi="ar-SY"/>
+        </w:rPr>
+        <w:t>OnInstantiatePlayer</w:t>
+      </w:r>
+      <w:bookmarkEnd w:id="10"/>
+      <w:r>
+        <w:rPr>
+          <w:lang w:bidi="ar-SY"/>
+        </w:rPr>
+        <w:t>, and other scripts can subscribe to it to affect the new player created.</w:t>
+      </w:r>
+    </w:p>
+    <w:p>
+      <w:pPr>
+        <w:pStyle w:val="Heading4"/>
+        <w:rPr>
+          <w:lang w:bidi="ar-SY"/>
+        </w:rPr>
+      </w:pPr>
+      <w:r>
+        <w:rPr>
+          <w:lang w:bidi="ar-SY"/>
+        </w:rPr>
+        <w:t>How to use it</w:t>
+      </w:r>
+    </w:p>
+    <w:p>
+      <w:pPr>
+        <w:rPr>
+          <w:lang w:bidi="ar-SY"/>
+        </w:rPr>
+      </w:pPr>
+      <w:r>
+        <w:rPr>
+          <w:lang w:bidi="ar-SY"/>
+        </w:rPr>
+        <w:t xml:space="preserve">Attach it to </w:t>
+      </w:r>
+      <w:r>
+        <w:rPr>
+          <w:lang w:bidi="ar-SY"/>
+        </w:rPr>
+        <w:t>something in the map (an empty GameObject called map options?), and create the players as prefabs with whatever components you want attached them, and they will be spawned in the map.</w:t>
+      </w:r>
+    </w:p>
+    <w:p>
+      <w:pPr>
+        <w:jc w:val="left"/>
+        <w:rPr>
+          <w:rFonts w:asciiTheme="majorHAnsi" w:eastAsiaTheme="majorEastAsia" w:hAnsiTheme="majorHAnsi" w:cstheme="majorBidi"/>
+          <w:color w:val="1F3763" w:themeColor="accent1" w:themeShade="7F"/>
+          <w:sz w:val="40"/>
+          <w:szCs w:val="24"/>
+          <w:lang w:bidi="ar-SY"/>
+        </w:rPr>
+      </w:pPr>
+      <w:r>
+        <w:rPr>
+          <w:lang w:bidi="ar-SY"/>
+        </w:rPr>
+        <w:br w:type="page"/>
+      </w:r>
+    </w:p>
+    <w:p>
+      <w:pPr>
+        <w:pStyle w:val="Heading3"/>
+        <w:rPr>
+          <w:lang w:bidi="ar-SY"/>
+        </w:rPr>
+      </w:pPr>
+      <w:bookmarkStart w:id="11" w:name="_Toc104906297"/>
+      <w:r>
+        <w:rPr>
+          <w:lang w:bidi="ar-SY"/>
+        </w:rPr>
+        <w:lastRenderedPageBreak/>
+        <w:t>PlayerPositioner</w:t>
+      </w:r>
+      <w:bookmarkEnd w:id="11"/>
+    </w:p>
+    <w:p>
+      <w:pPr>
+        <w:pStyle w:val="Heading4"/>
+        <w:rPr>
+          <w:lang w:bidi="ar-SY"/>
+        </w:rPr>
+      </w:pPr>
+      <w:r>
+        <w:rPr>
+          <w:lang w:bidi="ar-SY"/>
+        </w:rPr>
+        <w:t>Why it was created</w:t>
+      </w:r>
+    </w:p>
+    <w:p>
+      <w:pPr>
+        <w:rPr>
+          <w:lang w:bidi="ar-SY"/>
+        </w:rPr>
+      </w:pPr>
+      <w:r>
+        <w:rPr>
+          <w:lang w:bidi="ar-SY"/>
+        </w:rPr>
+        <w:t xml:space="preserve">To set the initial position of </w:t>
+      </w:r>
+      <w:r>
+        <w:rPr>
+          <w:lang w:bidi="ar-SY"/>
+        </w:rPr>
+        <w:t xml:space="preserve">the </w:t>
+      </w:r>
+      <w:r>
+        <w:rPr>
+          <w:lang w:bidi="ar-SY"/>
+        </w:rPr>
+        <w:t>players.</w:t>
+      </w:r>
+    </w:p>
+    <w:p>
+      <w:pPr>
+        <w:pStyle w:val="Heading4"/>
+        <w:rPr>
+          <w:lang w:bidi="ar-SY"/>
+        </w:rPr>
+      </w:pPr>
+      <w:r>
+        <w:rPr>
+          <w:lang w:bidi="ar-SY"/>
+        </w:rPr>
+        <w:t>What it does</w:t>
+      </w:r>
+    </w:p>
+    <w:p>
+      <w:pPr>
+        <w:rPr>
+          <w:lang w:bidi="ar-SY"/>
+        </w:rPr>
+      </w:pPr>
+      <w:r>
+        <w:rPr>
+          <w:lang w:bidi="ar-SY"/>
+        </w:rPr>
+        <w:t>It has an array of Vector3, representing the initial position of each player.</w:t>
+      </w:r>
+    </w:p>
+    <w:p>
+      <w:pPr>
+        <w:rPr>
+          <w:lang w:bidi="ar-SY"/>
+        </w:rPr>
+      </w:pPr>
+      <w:r>
+        <w:rPr>
+          <w:lang w:bidi="ar-SY"/>
+        </w:rPr>
+        <w:t xml:space="preserve">It subscribes a method, SetPlayerPosition, to the event of </w:t>
+      </w:r>
+      <w:hyperlink w:anchor="_PlayerBuilder" w:history="1">
+        <w:r>
+          <w:rPr>
+            <w:rStyle w:val="Hyperlink"/>
+            <w:lang w:bidi="ar-SY"/>
+          </w:rPr>
+          <w:t>PlayerBuilder</w:t>
+        </w:r>
+      </w:hyperlink>
+      <w:r>
+        <w:rPr>
+          <w:lang w:bidi="ar-SY"/>
+        </w:rPr>
+        <w:t xml:space="preserve">, </w:t>
+      </w:r>
+      <w:r>
+        <w:rPr>
+          <w:lang w:bidi="ar-SY"/>
+        </w:rPr>
+        <w:fldChar w:fldCharType="begin"/>
+      </w:r>
+      <w:r>
+        <w:rPr>
+          <w:lang w:bidi="ar-SY"/>
+        </w:rPr>
+        <w:instrText xml:space="preserve"> REF OnInstantiatePlayer \h </w:instrText>
+      </w:r>
+      <w:r>
+        <w:rPr>
+          <w:lang w:bidi="ar-SY"/>
+        </w:rPr>
+      </w:r>
+      <w:r>
+        <w:rPr>
+          <w:lang w:bidi="ar-SY"/>
+        </w:rPr>
+        <w:fldChar w:fldCharType="separate"/>
+      </w:r>
+      <w:r>
+        <w:rPr>
+          <w:lang w:bidi="ar-SY"/>
+        </w:rPr>
+        <w:t>OnInstantiatePlayer</w:t>
+      </w:r>
+      <w:r>
+        <w:rPr>
+          <w:lang w:bidi="ar-SY"/>
+        </w:rPr>
+        <w:fldChar w:fldCharType="end"/>
+      </w:r>
+      <w:r>
+        <w:rPr>
+          <w:lang w:bidi="ar-SY"/>
+        </w:rPr>
+        <w:t>.</w:t>
+      </w:r>
+      <w:r>
+        <w:rPr>
+          <w:lang w:bidi="ar-SY"/>
+        </w:rPr>
+        <w:t xml:space="preserve"> That method sets the position of the new player accordingly.</w:t>
+      </w:r>
+    </w:p>
+    <w:p>
+      <w:pPr>
+        <w:rPr>
+          <w:lang w:bidi="ar-SY"/>
+        </w:rPr>
+      </w:pPr>
+      <w:r>
+        <w:rPr>
+          <w:lang w:bidi="ar-SY"/>
+        </w:rPr>
+        <w:t xml:space="preserve">However, if the new player has no entry in the array of initial positions (index out of range), it does nothing (aside from </w:t>
+      </w:r>
+      <w:r>
+        <w:rPr>
+          <w:lang w:bidi="ar-SY"/>
+        </w:rPr>
+        <w:t>yelling at you in the log).</w:t>
+      </w:r>
+    </w:p>
+    <w:p>
+      <w:pPr>
+        <w:pStyle w:val="Heading4"/>
+        <w:rPr>
+          <w:lang w:bidi="ar-SY"/>
+        </w:rPr>
+      </w:pPr>
+      <w:r>
+        <w:rPr>
+          <w:lang w:bidi="ar-SY"/>
+        </w:rPr>
+        <w:t>How to use it</w:t>
+      </w:r>
+    </w:p>
+    <w:p>
+      <w:pPr>
+        <w:rPr>
+          <w:lang w:bidi="ar-SY"/>
+        </w:rPr>
+      </w:pPr>
+      <w:r>
+        <w:rPr>
+          <w:lang w:bidi="ar-SY"/>
+        </w:rPr>
+        <w:t xml:space="preserve">Attach it to the same thing that has </w:t>
+      </w:r>
+      <w:hyperlink w:anchor="_PlayerBuilder" w:history="1">
+        <w:r>
+          <w:rPr>
+            <w:rStyle w:val="Hyperlink"/>
+            <w:lang w:bidi="ar-SY"/>
+          </w:rPr>
+          <w:t>PlayerBuilder</w:t>
+        </w:r>
+      </w:hyperlink>
+      <w:r>
+        <w:rPr>
+          <w:lang w:bidi="ar-SY"/>
+        </w:rPr>
+        <w:t>, and set the initial positions.</w:t>
+      </w:r>
+    </w:p>
+    <w:p>
+      <w:pPr>
+        <w:jc w:val="left"/>
+        <w:rPr>
+          <w:rFonts w:asciiTheme="majorHAnsi" w:eastAsiaTheme="majorEastAsia" w:hAnsiTheme="majorHAnsi" w:cstheme="majorBidi"/>
+          <w:color w:val="1F3763" w:themeColor="accent1" w:themeShade="7F"/>
+          <w:sz w:val="40"/>
+          <w:szCs w:val="24"/>
+          <w:lang w:bidi="ar-SY"/>
+        </w:rPr>
+      </w:pPr>
+      <w:bookmarkStart w:id="12" w:name="_PlayerInputSetter"/>
+      <w:bookmarkEnd w:id="12"/>
+      <w:r>
+        <w:rPr>
+          <w:lang w:bidi="ar-SY"/>
+        </w:rPr>
+        <w:br w:type="page"/>
+      </w:r>
+    </w:p>
+    <w:p>
+      <w:pPr>
+        <w:pStyle w:val="Heading3"/>
+        <w:rPr>
+          <w:lang w:bidi="ar-SY"/>
+        </w:rPr>
+      </w:pPr>
+      <w:bookmarkStart w:id="13" w:name="_Toc104906298"/>
+      <w:r>
+        <w:rPr>
+          <w:lang w:bidi="ar-SY"/>
+        </w:rPr>
+        <w:lastRenderedPageBreak/>
+        <w:t>PlayerInputSetter</w:t>
+      </w:r>
+      <w:bookmarkEnd w:id="13"/>
+    </w:p>
+    <w:p>
+      <w:pPr>
+        <w:pStyle w:val="Heading4"/>
+        <w:rPr>
+          <w:lang w:bidi="ar-SY"/>
+        </w:rPr>
+      </w:pPr>
+      <w:r>
+        <w:rPr>
+          <w:lang w:bidi="ar-SY"/>
+        </w:rPr>
+        <w:t>Why it was created</w:t>
+      </w:r>
+    </w:p>
+    <w:p>
+      <w:pPr>
+        <w:rPr>
+          <w:lang w:bidi="ar-SY"/>
+        </w:rPr>
+      </w:pPr>
+      <w:r>
+        <w:rPr>
+          <w:lang w:bidi="ar-SY"/>
+        </w:rPr>
+        <w:t>To manage the input of each player.</w:t>
+      </w:r>
+    </w:p>
+    <w:p>
+      <w:pPr>
+        <w:pStyle w:val="Heading4"/>
+        <w:rPr>
+          <w:lang w:bidi="ar-SY"/>
+        </w:rPr>
+      </w:pPr>
+      <w:r>
+        <w:rPr>
+          <w:lang w:bidi="ar-SY"/>
+        </w:rPr>
+        <w:t>What it does</w:t>
+      </w:r>
+    </w:p>
+    <w:p>
+      <w:pPr>
+        <w:rPr>
+          <w:lang w:bidi="ar-SY"/>
+        </w:rPr>
+      </w:pPr>
+      <w:r>
+        <w:rPr>
+          <w:lang w:bidi="ar-SY"/>
+        </w:rPr>
+        <w:t>…</w:t>
+      </w:r>
+    </w:p>
+    <w:p>
+      <w:pPr>
+        <w:pStyle w:val="Heading4"/>
+        <w:rPr>
+          <w:lang w:bidi="ar-SY"/>
+        </w:rPr>
+      </w:pPr>
+      <w:r>
+        <w:rPr>
+          <w:lang w:bidi="ar-SY"/>
+        </w:rPr>
+        <w:t>How to use it</w:t>
+      </w:r>
+    </w:p>
+    <w:p>
+      <w:pPr>
+        <w:rPr>
+          <w:lang w:bidi="ar-SY"/>
+        </w:rPr>
+      </w:pPr>
+      <w:r>
+        <w:rPr>
+          <w:lang w:bidi="ar-SY"/>
+        </w:rPr>
+        <w:t xml:space="preserve">Attach it to the same thing that has </w:t>
+      </w:r>
+      <w:hyperlink w:anchor="_PlayerBuilder" w:history="1">
+        <w:r>
+          <w:rPr>
+            <w:rStyle w:val="Hyperlink"/>
+            <w:lang w:bidi="ar-SY"/>
+          </w:rPr>
+          <w:t>PlayerBuilder</w:t>
+        </w:r>
+      </w:hyperlink>
+      <w:r>
+        <w:rPr>
+          <w:lang w:bidi="ar-SY"/>
+        </w:rPr>
+        <w:t>.</w:t>
+      </w:r>
+    </w:p>
+    <w:p>
+      <w:pPr>
+        <w:jc w:val="left"/>
+        <w:rPr>
+          <w:rFonts w:asciiTheme="majorHAnsi" w:eastAsiaTheme="majorEastAsia" w:hAnsiTheme="majorHAnsi" w:cstheme="majorBidi"/>
+          <w:color w:val="2F5496" w:themeColor="accent1" w:themeShade="BF"/>
+          <w:sz w:val="48"/>
+          <w:szCs w:val="26"/>
+        </w:rPr>
+      </w:pPr>
+      <w:r>
+        <w:br w:type="page"/>
+      </w:r>
+    </w:p>
+    <w:p>
+      <w:pPr>
+        <w:pStyle w:val="Heading2"/>
+      </w:pPr>
+    </w:p>
+    <w:p>
+      <w:pPr>
+        <w:jc w:val="left"/>
+        <w:rPr>
+          <w:rFonts w:asciiTheme="majorHAnsi" w:eastAsiaTheme="majorEastAsia" w:hAnsiTheme="majorHAnsi" w:cstheme="majorBidi"/>
+          <w:color w:val="2F5496" w:themeColor="accent1" w:themeShade="BF"/>
+          <w:sz w:val="48"/>
+          <w:szCs w:val="26"/>
+        </w:rPr>
+      </w:pPr>
+      <w:r>
+        <w:br w:type="page"/>
+      </w:r>
+    </w:p>
+    <w:p>
+      <w:pPr>
+        <w:pStyle w:val="Heading2"/>
+      </w:pPr>
+      <w:bookmarkStart w:id="14" w:name="_Toc104906299"/>
+      <w:r>
+        <w:lastRenderedPageBreak/>
+        <w:t>Player Scripts</w:t>
+      </w:r>
+      <w:bookmarkEnd w:id="14"/>
+    </w:p>
+    <w:p>
+      <w:r>
+        <w:t>We will discuss here the scripts that affect the player (whether a Leggie or something else).</w:t>
+      </w:r>
+    </w:p>
+    <w:p>
+      <w:pPr>
+        <w:pStyle w:val="Heading3"/>
+      </w:pPr>
+      <w:bookmarkStart w:id="15" w:name="_Ref104822521"/>
+      <w:bookmarkStart w:id="16" w:name="_Ref104822655"/>
+      <w:bookmarkStart w:id="17" w:name="_PlayerInput"/>
+      <w:bookmarkStart w:id="18" w:name="_Toc104906300"/>
+      <w:bookmarkEnd w:id="17"/>
+      <w:r>
+        <w:t>PlayerInput</w:t>
+      </w:r>
+      <w:bookmarkEnd w:id="15"/>
+      <w:bookmarkEnd w:id="16"/>
+      <w:bookmarkEnd w:id="18"/>
+    </w:p>
+    <w:p>
+      <w:pPr>
+        <w:pStyle w:val="Heading4"/>
+      </w:pPr>
+      <w:r>
+        <w:t>Why it was written</w:t>
+      </w:r>
+    </w:p>
+    <w:p>
+      <w:r>
+        <w:t xml:space="preserve">Because each player has different keys. This will hold the specific keys of the player, given to it by </w:t>
+      </w:r>
+      <w:hyperlink w:anchor="_PlayerInputSetter" w:history="1">
+        <w:r>
+          <w:rPr>
+            <w:rStyle w:val="Hyperlink"/>
+          </w:rPr>
+          <w:t>PlayerInputSetter</w:t>
+        </w:r>
+      </w:hyperlink>
+      <w:r>
+        <w:t>.</w:t>
+      </w:r>
+    </w:p>
+    <w:p>
+      <w:pPr>
+        <w:pStyle w:val="Heading4"/>
+      </w:pPr>
+      <w:r>
+        <w:t>What it does</w:t>
+      </w:r>
+    </w:p>
+    <w:p>
+      <w:r>
+        <w:t>It has an event, OnKeyPressed, that sends the InputName key that was pressed. The player scripts will subscribe to this to check if their input has come.</w:t>
+      </w:r>
+    </w:p>
+    <w:p>
+      <w:pPr>
+        <w:pStyle w:val="Heading4"/>
+      </w:pPr>
+      <w:r>
+        <w:t>How to use it</w:t>
+      </w:r>
+    </w:p>
+    <w:p>
+      <w:r>
+        <w:t>Do nothing. It’s attached by other scripts to the player.</w:t>
+      </w:r>
+    </w:p>
+    <w:p>
+      <w:pPr>
+        <w:jc w:val="left"/>
+        <w:rPr>
+          <w:rFonts w:asciiTheme="majorHAnsi" w:eastAsiaTheme="majorEastAsia" w:hAnsiTheme="majorHAnsi" w:cstheme="majorBidi"/>
+          <w:color w:val="1F3763" w:themeColor="accent1" w:themeShade="7F"/>
+          <w:sz w:val="40"/>
+          <w:szCs w:val="24"/>
+        </w:rPr>
+      </w:pPr>
+      <w:r>
+        <w:br w:type="page"/>
+      </w:r>
+    </w:p>
+    <w:p>
+      <w:pPr>
+        <w:pStyle w:val="Heading3"/>
+      </w:pPr>
+      <w:bookmarkStart w:id="19" w:name="_Toc104906301"/>
+      <w:r>
+        <w:lastRenderedPageBreak/>
         <w:t>Move</w:t>
       </w:r>
-      <w:bookmarkEnd w:id="6"/>
+      <w:bookmarkEnd w:id="19"/>
     </w:p>
     <w:p>
       <w:pPr>
@@ -510,70 +1987,180 @@
     </w:p>
     <w:p>
       <w:r>
+        <w:t>It subscribes an anonymous function to</w:t>
+      </w:r>
+      <w:r>
+        <w:t xml:space="preserve"> </w:t>
+      </w:r>
+      <w:hyperlink w:anchor="_PlayerInput" w:history="1">
+        <w:r>
+          <w:rPr>
+            <w:rStyle w:val="Hyperlink"/>
+          </w:rPr>
+          <w:t>PlayerInput</w:t>
+        </w:r>
+      </w:hyperlink>
+      <w:r>
+        <w:t>: whenever a key is pressed, it checks if it is relevant (</w:t>
+      </w:r>
+      <w:hyperlink w:anchor="_InputName" w:history="1">
+        <w:r>
+          <w:rPr>
+            <w:rStyle w:val="Hyperlink"/>
+          </w:rPr>
+          <w:t>InputName</w:t>
+        </w:r>
+      </w:hyperlink>
+      <w:r>
+        <w:t>.UP, DOWN, LEFT, RIGHT</w:t>
+      </w:r>
+      <w:r>
+        <w:t>), and it adds a force to the script owner accordingly. Therefore, for each time the key is pressed, more force is added (it won’t continue moving if you hold the key).</w:t>
+      </w:r>
+    </w:p>
+    <w:p>
+      <w:r>
+        <w:t>Furthermore, it enforces a speed limit; it will add an opposing force in Update to ensure the speed never exceeds the speed limit.</w:t>
+      </w:r>
+    </w:p>
+    <w:p>
+      <w:pPr>
+        <w:pStyle w:val="Heading4"/>
+      </w:pPr>
+      <w:r>
+        <w:t>How to use it</w:t>
+      </w:r>
+    </w:p>
+    <w:p>
+      <w:r>
+        <w:t>Attach the script to what you wish to be moved according to input.</w:t>
+      </w:r>
+    </w:p>
+    <w:p>
+      <w:r>
+        <w:t>Specify the power of the force added from a single key press (300 seems to be a good choice), and specify the speed limit.</w:t>
+      </w:r>
+    </w:p>
+    <w:p>
+      <w:r>
+        <w:t>The script itself does not move the object, so you need a</w:t>
+      </w:r>
+      <w:r>
+        <w:t xml:space="preserve"> </w:t>
+      </w:r>
+      <w:hyperlink w:anchor="_PlayerInput" w:history="1">
+        <w:r>
+          <w:rPr>
+            <w:rStyle w:val="Hyperlink"/>
+          </w:rPr>
+          <w:t>PlayerInput</w:t>
+        </w:r>
+      </w:hyperlink>
+      <w:r>
+        <w:t xml:space="preserve"> </w:t>
+      </w:r>
+      <w:r>
+        <w:t>script attached as well.</w:t>
+      </w:r>
+    </w:p>
+    <w:p>
+      <w:pPr>
+        <w:jc w:val="left"/>
+        <w:rPr>
+          <w:rFonts w:asciiTheme="majorHAnsi" w:eastAsiaTheme="majorEastAsia" w:hAnsiTheme="majorHAnsi" w:cstheme="majorBidi"/>
+          <w:color w:val="1F3763" w:themeColor="accent1" w:themeShade="7F"/>
+          <w:sz w:val="40"/>
+          <w:szCs w:val="24"/>
+        </w:rPr>
+      </w:pPr>
+      <w:r>
+        <w:br w:type="page"/>
+      </w:r>
+    </w:p>
+    <w:p>
+      <w:pPr>
+        <w:pStyle w:val="Heading3"/>
+      </w:pPr>
+      <w:bookmarkStart w:id="20" w:name="_Toc104906302"/>
+      <w:r>
+        <w:lastRenderedPageBreak/>
+        <w:t>Retreat</w:t>
+      </w:r>
+      <w:bookmarkEnd w:id="20"/>
+    </w:p>
+    <w:p>
+      <w:pPr>
+        <w:pStyle w:val="Heading4"/>
+      </w:pPr>
+      <w:r>
+        <w:t>Why it was written</w:t>
+      </w:r>
+    </w:p>
+    <w:p>
+      <w:r>
+        <w:t xml:space="preserve">To implement the part of the design that says the player should </w:t>
+      </w:r>
+      <w:r>
+        <w:t>dash (will, it became retreat when we programmed it)</w:t>
+      </w:r>
+      <w:r>
+        <w:t xml:space="preserve">. </w:t>
+      </w:r>
+      <w:r>
+        <w:rPr>
+          <mc:AlternateContent>
+            <mc:Choice Requires="w16se"/>
+            <mc:Fallback>
+              <w:rFonts w:ascii="Segoe UI Emoji" w:eastAsia="Segoe UI Emoji" w:hAnsi="Segoe UI Emoji" w:cs="Segoe UI Emoji"/>
+            </mc:Fallback>
+          </mc:AlternateContent>
+        </w:rPr>
+        <mc:AlternateContent>
+          <mc:Choice Requires="w16se">
+            <w16se:symEx w16se:font="Segoe UI Emoji" w16se:char="1F60A"/>
+          </mc:Choice>
+          <mc:Fallback>
+            <w:t>😊</w:t>
+          </mc:Fallback>
+        </mc:AlternateContent>
+      </w:r>
+    </w:p>
+    <w:p>
+      <w:pPr>
+        <w:pStyle w:val="Heading4"/>
+      </w:pPr>
+      <w:r>
+        <w:t>What it does</w:t>
+      </w:r>
+    </w:p>
+    <w:p>
+      <w:r>
         <w:t xml:space="preserve">It subscribes an anonymous function to </w:t>
       </w:r>
-      <w:r>
-        <w:rPr>
-          <w:color w:val="4472C4" w:themeColor="accent1"/>
-          <w:u w:val="single"/>
-        </w:rPr>
-        <w:fldChar w:fldCharType="begin"/>
-      </w:r>
-      <w:r>
-        <w:rPr>
-          <w:color w:val="4472C4" w:themeColor="accent1"/>
-          <w:u w:val="single"/>
-        </w:rPr>
-        <w:instrText xml:space="preserve"> REF _Ref104822521 \h </w:instrText>
-      </w:r>
-      <w:r>
-        <w:rPr>
-          <w:color w:val="4472C4" w:themeColor="accent1"/>
-          <w:u w:val="single"/>
-        </w:rPr>
-      </w:r>
-      <w:r>
-        <w:rPr>
-          <w:color w:val="4472C4" w:themeColor="accent1"/>
-          <w:u w:val="single"/>
-        </w:rPr>
-        <w:fldChar w:fldCharType="separate"/>
-      </w:r>
-      <w:r>
-        <w:rPr>
-          <w:color w:val="4472C4" w:themeColor="accent1"/>
-          <w:u w:val="single"/>
-        </w:rPr>
-        <w:t>PlayerIn</w:t>
-      </w:r>
-      <w:r>
-        <w:rPr>
-          <w:color w:val="4472C4" w:themeColor="accent1"/>
-          <w:u w:val="single"/>
-        </w:rPr>
-        <w:t>p</w:t>
-      </w:r>
-      <w:r>
-        <w:rPr>
-          <w:color w:val="4472C4" w:themeColor="accent1"/>
-          <w:u w:val="single"/>
-        </w:rPr>
-        <w:t>ut</w:t>
-      </w:r>
-      <w:r>
-        <w:rPr>
-          <w:color w:val="4472C4" w:themeColor="accent1"/>
-          <w:u w:val="single"/>
-        </w:rPr>
-        <w:fldChar w:fldCharType="end"/>
-      </w:r>
-      <w:r>
-        <w:t>: whenever a key is pressed, it checks if it is relevant (up, left, down, or right keys), and it adds a force to the script owner accordingly. Therefore, for each time the key is pressed, more force is added (it won’t continue moving if you hold the key).</w:t>
-      </w:r>
-    </w:p>
-    <w:p>
-      <w:r>
-        <w:t>Furthermore, it enforces a speed limit; it will add an opposing force in Update to ensure the speed never exceeds the speed limit.</w:t>
+      <w:hyperlink w:anchor="_PlayerInput" w:history="1">
+        <w:r>
+          <w:rPr>
+            <w:rStyle w:val="Hyperlink"/>
+          </w:rPr>
+          <w:t>PlayerInput</w:t>
+        </w:r>
+      </w:hyperlink>
+      <w:r>
+        <w:t>: whenever a key is pressed, it checks if it is the relevant key (</w:t>
+      </w:r>
+      <w:hyperlink w:anchor="_KeyName" w:history="1">
+        <w:r>
+          <w:rPr>
+            <w:rStyle w:val="Hyperlink"/>
+          </w:rPr>
+          <w:t>InputName</w:t>
+        </w:r>
+      </w:hyperlink>
+      <w:r>
+        <w:t>.RETREAT)</w:t>
+      </w:r>
+      <w:r>
+        <w:t>, and it adds a force to the opposite direction of the current velocity.</w:t>
       </w:r>
     </w:p>
     <w:p>
@@ -585,63 +2172,538 @@
       </w:r>
     </w:p>
     <w:p>
-      <w:r>
-        <w:t>Attach the script to what you wish to be moved according to input.</w:t>
-      </w:r>
-    </w:p>
-    <w:p>
-      <w:r>
-        <w:t>Specify the power of the force added from a single key press (300 seems to be a good choice), and specify the speed limit.</w:t>
+      <w:pPr>
+        <w:rPr>
+          <w:lang w:bidi="ar-SY"/>
+        </w:rPr>
+      </w:pPr>
+      <w:r>
+        <w:rPr>
+          <w:lang w:bidi="ar-SY"/>
+        </w:rPr>
+        <w:t>Attach it to the player and specify the retreat force</w:t>
+      </w:r>
+      <w:r>
+        <w:rPr>
+          <w:lang w:bidi="ar-SY"/>
+        </w:rPr>
+        <w:t xml:space="preserve"> (1000 seems to be good)</w:t>
+      </w:r>
+      <w:r>
+        <w:rPr>
+          <w:lang w:bidi="ar-SY"/>
+        </w:rPr>
+        <w:t>.</w:t>
       </w:r>
     </w:p>
     <w:p>
       <w:r>
         <w:t xml:space="preserve">The script itself does not move the object, so you need a </w:t>
       </w:r>
-      <w:r>
-        <w:rPr>
-          <w:color w:val="4472C4" w:themeColor="accent1"/>
-          <w:u w:val="single"/>
-        </w:rPr>
-        <w:fldChar w:fldCharType="begin"/>
-      </w:r>
-      <w:r>
-        <w:rPr>
-          <w:color w:val="4472C4" w:themeColor="accent1"/>
-          <w:u w:val="single"/>
-        </w:rPr>
-        <w:instrText xml:space="preserve"> REF _Ref104822655 \h </w:instrText>
-      </w:r>
-      <w:r>
-        <w:rPr>
-          <w:color w:val="4472C4" w:themeColor="accent1"/>
-          <w:u w:val="single"/>
-        </w:rPr>
-      </w:r>
-      <w:r>
-        <w:rPr>
-          <w:color w:val="4472C4" w:themeColor="accent1"/>
-          <w:u w:val="single"/>
-        </w:rPr>
-        <w:fldChar w:fldCharType="separate"/>
-      </w:r>
-      <w:r>
-        <w:rPr>
-          <w:color w:val="4472C4" w:themeColor="accent1"/>
-          <w:u w:val="single"/>
-        </w:rPr>
-        <w:t>PlayerInput</w:t>
-      </w:r>
-      <w:r>
-        <w:rPr>
-          <w:color w:val="4472C4" w:themeColor="accent1"/>
-          <w:u w:val="single"/>
-        </w:rPr>
-        <w:fldChar w:fldCharType="end"/>
-      </w:r>
+      <w:hyperlink w:anchor="_PlayerInput" w:history="1">
+        <w:r>
+          <w:rPr>
+            <w:rStyle w:val="Hyperlink"/>
+          </w:rPr>
+          <w:t>PlayerInput</w:t>
+        </w:r>
+      </w:hyperlink>
       <w:r>
         <w:t xml:space="preserve"> script attached as well.</w:t>
       </w:r>
+    </w:p>
+    <w:p>
+      <w:pPr>
+        <w:jc w:val="left"/>
+      </w:pPr>
+      <w:r>
+        <w:br w:type="page"/>
+      </w:r>
+    </w:p>
+    <w:p>
+      <w:pPr>
+        <w:pStyle w:val="Heading3"/>
+      </w:pPr>
+      <w:bookmarkStart w:id="21" w:name="_Attack"/>
+      <w:bookmarkEnd w:id="21"/>
+      <w:r>
+        <w:lastRenderedPageBreak/>
+        <w:t>Attack</w:t>
+      </w:r>
+    </w:p>
+    <w:p>
+      <w:pPr>
+        <w:pStyle w:val="Heading4"/>
+      </w:pPr>
+      <w:r>
+        <w:t>Why it was written</w:t>
+      </w:r>
+    </w:p>
+    <w:p>
+      <w:r>
+        <w:t>To implement the part of the design that says players attack.</w:t>
+      </w:r>
+    </w:p>
+    <w:p>
+      <w:pPr>
+        <w:pStyle w:val="Heading4"/>
+      </w:pPr>
+      <w:r>
+        <w:t>What it does</w:t>
+      </w:r>
+    </w:p>
+    <w:p>
+      <w:r>
+        <w:t xml:space="preserve">It subscribes a method, EnableAttack, to </w:t>
+      </w:r>
+      <w:hyperlink w:anchor="_PlayerInput" w:history="1">
+        <w:r>
+          <w:rPr>
+            <w:rStyle w:val="Hyperlink"/>
+          </w:rPr>
+          <w:t>PlayerInput</w:t>
+        </w:r>
+      </w:hyperlink>
+      <w:r>
+        <w:t>’s event</w:t>
+      </w:r>
+      <w:r>
+        <w:t>, OnKeyPressed</w:t>
+      </w:r>
+      <w:r>
+        <w:t>.</w:t>
+      </w:r>
+      <w:r>
+        <w:t xml:space="preserve"> When </w:t>
+      </w:r>
+      <w:hyperlink w:anchor="_KeyName" w:history="1">
+        <w:r>
+          <w:rPr>
+            <w:rStyle w:val="Hyperlink"/>
+          </w:rPr>
+          <w:t>InputName</w:t>
+        </w:r>
+      </w:hyperlink>
+      <w:r>
+        <w:t>.ATTACK is pressed, it will enable the attack (its sprite renderer and polygon collider), then invoke DisableFire after fireDuration (private property) seconds.</w:t>
+      </w:r>
+    </w:p>
+    <w:p>
+      <w:r>
+        <w:t>DisableFire will disable the sprite renderer and the collider, and set the player’s color to the cooldownColor (another private property), then Invoke SetColorWhite after cooldownDuration (yet another private property) seconds.</w:t>
+      </w:r>
+    </w:p>
+    <w:p>
+      <w:pPr>
+        <w:pStyle w:val="Heading4"/>
+      </w:pPr>
+      <w:r>
+        <w:t>How to use it</w:t>
+      </w:r>
+    </w:p>
+    <w:p>
+      <w:r>
+        <w:t>Attach it to the first child of the player, the attack. Set the properties (fireDuration, cooldownDuration, and cooldownColor) however you like.</w:t>
+      </w:r>
+      <w:r>
+        <w:t xml:space="preserve"> (Maybe try 5 for fireDuration, 7 for cooldownDuration, and some faint red color for cooldownColor.)</w:t>
+      </w:r>
+    </w:p>
+    <w:p>
+      <w:pPr>
+        <w:jc w:val="left"/>
+      </w:pPr>
+      <w:r>
+        <w:br w:type="page"/>
+      </w:r>
+    </w:p>
+    <w:p>
+      <w:pPr>
+        <w:pStyle w:val="Heading3"/>
+      </w:pPr>
+      <w:r>
+        <w:lastRenderedPageBreak/>
+        <w:t>Feint</w:t>
+      </w:r>
+    </w:p>
+    <w:p>
+      <w:pPr>
+        <w:pStyle w:val="Heading4"/>
+      </w:pPr>
+      <w:r>
+        <w:t>Why it was written</w:t>
+      </w:r>
+    </w:p>
+    <w:p>
+      <w:r>
+        <w:t>To implement the part of the design that says player should be able to feint.</w:t>
+      </w:r>
+    </w:p>
+    <w:p>
+      <w:pPr>
+        <w:pStyle w:val="Heading4"/>
+      </w:pPr>
+      <w:r>
+        <w:t>What it does</w:t>
+      </w:r>
+    </w:p>
+    <w:p>
+      <w:r>
+        <w:t xml:space="preserve">It subscribes EnableFeint to </w:t>
+      </w:r>
+      <w:hyperlink w:anchor="_PlayerInput" w:history="1">
+        <w:r>
+          <w:rPr>
+            <w:rStyle w:val="Hyperlink"/>
+          </w:rPr>
+          <w:t>PlayerInput</w:t>
+        </w:r>
+      </w:hyperlink>
+      <w:r>
+        <w:t xml:space="preserve">’s event, OnKeyPressed; when </w:t>
+      </w:r>
+      <w:hyperlink w:anchor="_KeyName" w:history="1">
+        <w:r>
+          <w:rPr>
+            <w:rStyle w:val="Hyperlink"/>
+          </w:rPr>
+          <w:t>InputName</w:t>
+        </w:r>
+      </w:hyperlink>
+      <w:r>
+        <w:t>.FEINT is pressed, enable the sprite renderer (</w:t>
+      </w:r>
+      <w:r>
+        <w:t xml:space="preserve">without the collider), and invoke DisableFeint after </w:t>
+      </w:r>
+      <w:r>
+        <w:t xml:space="preserve">feintDuration </w:t>
+      </w:r>
+      <w:r>
+        <w:t xml:space="preserve">(private property) </w:t>
+      </w:r>
+      <w:r>
+        <w:t>seconds</w:t>
+      </w:r>
+      <w:r>
+        <w:t>.</w:t>
+      </w:r>
+    </w:p>
+    <w:p>
+      <w:r>
+        <w:t>In DisableFeint, it checks if the attack is currently on. If it’s not, it disables the feint. (If the attack is on, we don’t want to hide the sprite, dude.)</w:t>
+      </w:r>
+    </w:p>
+    <w:p>
+      <w:pPr>
+        <w:pStyle w:val="Heading4"/>
+      </w:pPr>
+      <w:r>
+        <w:t>How to use it</w:t>
+      </w:r>
+    </w:p>
+    <w:p>
+      <w:r>
+        <w:t xml:space="preserve">Attach it to the same thing you attached </w:t>
+      </w:r>
+      <w:hyperlink w:anchor="_Attack" w:history="1">
+        <w:r>
+          <w:rPr>
+            <w:rStyle w:val="Hyperlink"/>
+          </w:rPr>
+          <w:t>Attack</w:t>
+        </w:r>
+      </w:hyperlink>
+      <w:r>
+        <w:t xml:space="preserve"> to. </w:t>
+      </w:r>
+    </w:p>
+    <w:p>
+      <w:r>
+        <w:t>Set the feintDuration to whatever you like (0.25 seems cute).</w:t>
+      </w:r>
+      <w:r>
+        <w:t xml:space="preserve"> </w:t>
+      </w:r>
+    </w:p>
+    <w:p>
+      <w:pPr>
+        <w:jc w:val="left"/>
+      </w:pPr>
+      <w:r>
+        <w:br w:type="page"/>
+      </w:r>
+    </w:p>
+    <w:p>
+      <w:pPr>
+        <w:pStyle w:val="Heading3"/>
+      </w:pPr>
+      <w:bookmarkStart w:id="22" w:name="_DetectAttackables"/>
+      <w:bookmarkEnd w:id="22"/>
+      <w:r>
+        <w:lastRenderedPageBreak/>
+        <w:t>DetectAttackables</w:t>
+      </w:r>
+    </w:p>
+    <w:p>
+      <w:pPr>
+        <w:pStyle w:val="Heading4"/>
+      </w:pPr>
+      <w:r>
+        <w:t>Why it was written</w:t>
+      </w:r>
+    </w:p>
+    <w:p>
+      <w:r>
+        <w:t>Because we want things to be attacked. The attack itself just renders the sprite and the collider (as a trigger). Here we check what the collider is coming across.</w:t>
+      </w:r>
+    </w:p>
+    <w:p>
+      <w:pPr>
+        <w:pStyle w:val="Heading4"/>
+      </w:pPr>
+      <w:r>
+        <w:t>What it does</w:t>
+      </w:r>
+    </w:p>
+    <w:p>
+      <w:r>
+        <w:t xml:space="preserve">Whenever something enters the trigger, it checks if it will be affected by the attack (through it having </w:t>
+      </w:r>
+      <w:r>
+        <w:t>DetectAttack</w:t>
+      </w:r>
+      <w:r>
+        <w:t>)</w:t>
+      </w:r>
+      <w:r>
+        <w:t>, and it invokes it with the time the attack has been going on.</w:t>
+      </w:r>
+    </w:p>
+    <w:p>
+      <w:pPr>
+        <w:pStyle w:val="Heading4"/>
+      </w:pPr>
+      <w:r>
+        <w:t>How to use it</w:t>
+      </w:r>
+    </w:p>
+    <w:p>
+      <w:r>
+        <w:t xml:space="preserve">Just attach it to the same thing that has </w:t>
+      </w:r>
+      <w:hyperlink w:anchor="_Attack" w:history="1">
+        <w:r>
+          <w:rPr>
+            <w:rStyle w:val="Hyperlink"/>
+          </w:rPr>
+          <w:t>Attack</w:t>
+        </w:r>
+      </w:hyperlink>
+      <w:r>
+        <w:t>.</w:t>
+      </w:r>
+    </w:p>
+    <w:p>
+      <w:pPr>
+        <w:jc w:val="left"/>
+      </w:pPr>
+    </w:p>
+    <w:p>
+      <w:pPr>
+        <w:jc w:val="left"/>
+      </w:pPr>
+      <w:r>
+        <w:br w:type="page"/>
+      </w:r>
+    </w:p>
+    <w:p>
+      <w:pPr>
+        <w:jc w:val="left"/>
+      </w:pPr>
+      <w:r>
+        <w:lastRenderedPageBreak/>
+        <w:br w:type="page"/>
+      </w:r>
+    </w:p>
+    <w:p>
+      <w:pPr>
+        <w:pStyle w:val="Heading2"/>
+      </w:pPr>
+      <w:r>
+        <w:lastRenderedPageBreak/>
+        <w:t>Main Camera</w:t>
+      </w:r>
+    </w:p>
+    <w:p/>
+    <w:p>
+      <w:pPr>
+        <w:jc w:val="left"/>
+      </w:pPr>
+      <w:r>
+        <w:br w:type="page"/>
+      </w:r>
+    </w:p>
+    <w:p>
+      <w:pPr>
+        <w:jc w:val="left"/>
+      </w:pPr>
+      <w:r>
+        <w:lastRenderedPageBreak/>
+        <w:br w:type="page"/>
+      </w:r>
+    </w:p>
+    <w:p>
+      <w:pPr>
+        <w:pStyle w:val="Heading2"/>
+      </w:pPr>
+      <w:r>
+        <w:lastRenderedPageBreak/>
+        <w:t>Misc</w:t>
+      </w:r>
+    </w:p>
+    <w:p>
+      <w:pPr>
+        <w:pStyle w:val="Heading3"/>
+      </w:pPr>
+      <w:r>
+        <w:t>DetectAttack</w:t>
+      </w:r>
+    </w:p>
+    <w:p>
+      <w:pPr>
+        <w:pStyle w:val="Heading4"/>
+      </w:pPr>
+      <w:r>
+        <w:t>Why it was written</w:t>
+      </w:r>
+    </w:p>
+    <w:p>
+      <w:r>
+        <w:t>To detect an attack and let other scripts process the info.</w:t>
+      </w:r>
+    </w:p>
+    <w:p>
+      <w:pPr>
+        <w:pStyle w:val="Heading4"/>
+      </w:pPr>
+      <w:r>
+        <w:t>What it does</w:t>
+      </w:r>
+    </w:p>
+    <w:p>
+      <w:r>
+        <w:t xml:space="preserve">It has a public method that </w:t>
+      </w:r>
+      <w:hyperlink w:anchor="_DetectAttackables" w:history="1">
+        <w:r>
+          <w:rPr>
+            <w:rStyle w:val="Hyperlink"/>
+          </w:rPr>
+          <w:t>DetectAttackables</w:t>
+        </w:r>
+      </w:hyperlink>
+      <w:r>
+        <w:t xml:space="preserve"> calls when it discovers it.</w:t>
+      </w:r>
+    </w:p>
+    <w:p>
+      <w:pPr>
+        <w:pStyle w:val="Heading4"/>
+      </w:pPr>
+      <w:r>
+        <w:t>How to use it</w:t>
+      </w:r>
+    </w:p>
+    <w:p>
+      <w:r>
+        <w:t xml:space="preserve">Attach it to whatever you want detect </w:t>
+      </w:r>
+      <w:r>
+        <w:t>attacks</w:t>
+      </w:r>
+      <w:r>
+        <w:t xml:space="preserve">. </w:t>
+      </w:r>
+    </w:p>
+    <w:p>
+      <w:r>
+        <w:t xml:space="preserve">This script has an event that you can subscribe to. Subscribe the methods that deal with </w:t>
+      </w:r>
+      <w:r>
+        <w:t>attack</w:t>
+      </w:r>
+      <w:r>
+        <w:t>.</w:t>
+      </w:r>
+    </w:p>
+    <w:p>
+      <w:pPr>
+        <w:jc w:val="left"/>
+      </w:pPr>
+      <w:r>
+        <w:br w:type="page"/>
+      </w:r>
+    </w:p>
+    <w:p>
+      <w:pPr>
+        <w:pStyle w:val="Heading3"/>
+      </w:pPr>
+      <w:r>
+        <w:lastRenderedPageBreak/>
+        <w:t>Die</w:t>
+      </w:r>
+    </w:p>
+    <w:p>
+      <w:pPr>
+        <w:pStyle w:val="Heading4"/>
+      </w:pPr>
+      <w:r>
+        <w:t>Why it was written</w:t>
+      </w:r>
+    </w:p>
+    <w:p>
+      <w:r>
+        <w:t>To have things die.</w:t>
+      </w:r>
+    </w:p>
+    <w:p>
+      <w:pPr>
+        <w:pStyle w:val="Heading4"/>
+      </w:pPr>
+      <w:r>
+        <w:t>What it does</w:t>
+      </w:r>
+    </w:p>
+    <w:p>
+      <w:r>
+        <w:t>It has a bool for each way to die. If set to true, it will subscribe SelfDestruct to the relevant event.</w:t>
+      </w:r>
+    </w:p>
+    <w:p>
+      <w:pPr>
+        <w:pStyle w:val="Heading4"/>
+      </w:pPr>
+      <w:r>
+        <w:t>How to use it</w:t>
+      </w:r>
+    </w:p>
+    <w:p>
+      <w:r>
+        <w:t>Attach it to the things that should die, alongside the things that offer events of death.</w:t>
+      </w:r>
+    </w:p>
+    <w:p>
+      <w:r>
+        <w:t>Also, this offers an event you can subscribe to, OnDying.</w:t>
+      </w:r>
+    </w:p>
+    <w:p>
+      <w:pPr>
+        <w:rPr>
+          <w:rtl/>
+        </w:rPr>
+      </w:pPr>
     </w:p>
     <w:sectPr>
       <w:type w:val="continuous"/>
@@ -652,6 +2714,134 @@
     </w:sectPr>
   </w:body>
 </w:document>
+</file>
+
+<file path=word/endnotes.xml><?xml version="1.0" encoding="utf-8"?>
+<w:endnotes xmlns:wpc="http://schemas.microsoft.com/office/word/2010/wordprocessingCanvas" xmlns:cx="http://schemas.microsoft.com/office/drawing/2014/chartex" xmlns:cx1="http://schemas.microsoft.com/office/drawing/2015/9/8/chartex" xmlns:cx2="http://schemas.microsoft.com/office/drawing/2015/10/21/chartex" xmlns:cx3="http://schemas.microsoft.com/office/drawing/2016/5/9/chartex" xmlns:cx4="http://schemas.microsoft.com/office/drawing/2016/5/10/chartex" xmlns:cx5="http://schemas.microsoft.com/office/drawing/2016/5/11/chartex" xmlns:cx6="http://schemas.microsoft.com/office/drawing/2016/5/12/chartex" xmlns:cx7="http://schemas.microsoft.com/office/drawing/2016/5/13/chartex" xmlns:cx8="http://schemas.microsoft.com/office/drawing/2016/5/14/chartex" xmlns:mc="http://schemas.openxmlformats.org/markup-compatibility/2006" xmlns:aink="http://schemas.microsoft.com/office/drawing/2016/ink" xmlns:am3d="http://schemas.microsoft.com/office/drawing/2017/model3d" xmlns:o="urn:schemas-microsoft-com:office:office" xmlns:r="http://schemas.openxmlformats.org/officeDocument/2006/relationships" xmlns:m="http://schemas.openxmlformats.org/officeDocument/2006/math" xmlns:v="urn:schemas-microsoft-com:vml" xmlns:wp14="http://schemas.microsoft.com/office/word/2010/wordprocessingDrawing" xmlns:wp="http://schemas.openxmlformats.org/drawingml/2006/wordprocessingDrawing" xmlns:w10="urn:schemas-microsoft-com:office:word" xmlns:w="http://schemas.openxmlformats.org/wordprocessingml/2006/main" xmlns:w14="http://schemas.microsoft.com/office/word/2010/wordml" xmlns:w15="http://schemas.microsoft.com/office/word/2012/wordml" xmlns:w16cex="http://schemas.microsoft.com/office/word/2018/wordml/cex" xmlns:w16cid="http://schemas.microsoft.com/office/word/2016/wordml/cid" xmlns:w16="http://schemas.microsoft.com/office/word/2018/wordml" xmlns:w16sdtdh="http://schemas.microsoft.com/office/word/2020/wordml/sdtdatahash" xmlns:w16se="http://schemas.microsoft.com/office/word/2015/wordml/symex" xmlns:wpg="http://schemas.microsoft.com/office/word/2010/wordprocessingGroup" xmlns:wpi="http://schemas.microsoft.com/office/word/2010/wordprocessingInk" xmlns:wne="http://schemas.microsoft.com/office/word/2006/wordml" xmlns:wps="http://schemas.microsoft.com/office/word/2010/wordprocessingShape" mc:Ignorable="w14 w15 w16se w16cid w16 w16cex w16sdtdh wp14">
+  <w:endnote w:type="separator" w:id="-1">
+    <w:p>
+      <w:pPr>
+        <w:spacing w:after="0" w:line="240" w:lineRule="auto"/>
+      </w:pPr>
+      <w:r>
+        <w:separator/>
+      </w:r>
+    </w:p>
+  </w:endnote>
+  <w:endnote w:type="continuationSeparator" w:id="0">
+    <w:p>
+      <w:pPr>
+        <w:spacing w:after="0" w:line="240" w:lineRule="auto"/>
+      </w:pPr>
+      <w:r>
+        <w:continuationSeparator/>
+      </w:r>
+    </w:p>
+  </w:endnote>
+</w:endnotes>
+</file>
+
+<file path=word/footer1.xml><?xml version="1.0" encoding="utf-8"?>
+<w:ftr xmlns:wpc="http://schemas.microsoft.com/office/word/2010/wordprocessingCanvas" xmlns:cx="http://schemas.microsoft.com/office/drawing/2014/chartex" xmlns:cx1="http://schemas.microsoft.com/office/drawing/2015/9/8/chartex" xmlns:cx2="http://schemas.microsoft.com/office/drawing/2015/10/21/chartex" xmlns:cx3="http://schemas.microsoft.com/office/drawing/2016/5/9/chartex" xmlns:cx4="http://schemas.microsoft.com/office/drawing/2016/5/10/chartex" xmlns:cx5="http://schemas.microsoft.com/office/drawing/2016/5/11/chartex" xmlns:cx6="http://schemas.microsoft.com/office/drawing/2016/5/12/chartex" xmlns:cx7="http://schemas.microsoft.com/office/drawing/2016/5/13/chartex" xmlns:cx8="http://schemas.microsoft.com/office/drawing/2016/5/14/chartex" xmlns:mc="http://schemas.openxmlformats.org/markup-compatibility/2006" xmlns:aink="http://schemas.microsoft.com/office/drawing/2016/ink" xmlns:am3d="http://schemas.microsoft.com/office/drawing/2017/model3d" xmlns:o="urn:schemas-microsoft-com:office:office" xmlns:r="http://schemas.openxmlformats.org/officeDocument/2006/relationships" xmlns:m="http://schemas.openxmlformats.org/officeDocument/2006/math" xmlns:v="urn:schemas-microsoft-com:vml" xmlns:wp14="http://schemas.microsoft.com/office/word/2010/wordprocessingDrawing" xmlns:wp="http://schemas.openxmlformats.org/drawingml/2006/wordprocessingDrawing" xmlns:w10="urn:schemas-microsoft-com:office:word" xmlns:w="http://schemas.openxmlformats.org/wordprocessingml/2006/main" xmlns:w14="http://schemas.microsoft.com/office/word/2010/wordml" xmlns:w15="http://schemas.microsoft.com/office/word/2012/wordml" xmlns:w16cex="http://schemas.microsoft.com/office/word/2018/wordml/cex" xmlns:w16cid="http://schemas.microsoft.com/office/word/2016/wordml/cid" xmlns:w16="http://schemas.microsoft.com/office/word/2018/wordml" xmlns:w16sdtdh="http://schemas.microsoft.com/office/word/2020/wordml/sdtdatahash" xmlns:w16se="http://schemas.microsoft.com/office/word/2015/wordml/symex" xmlns:wpg="http://schemas.microsoft.com/office/word/2010/wordprocessingGroup" xmlns:wpi="http://schemas.microsoft.com/office/word/2010/wordprocessingInk" xmlns:wne="http://schemas.microsoft.com/office/word/2006/wordml" xmlns:wps="http://schemas.microsoft.com/office/word/2010/wordprocessingShape" mc:Ignorable="w14 w15 w16se w16cid w16 w16cex w16sdtdh wp14">
+  <w:sdt>
+    <w:sdtPr>
+      <w:id w:val="-615598496"/>
+      <w:docPartObj>
+        <w:docPartGallery w:val="Page Numbers (Bottom of Page)"/>
+        <w:docPartUnique/>
+      </w:docPartObj>
+    </w:sdtPr>
+    <w:sdtEndPr>
+      <w:rPr>
+        <w:color w:val="7F7F7F" w:themeColor="background1" w:themeShade="7F"/>
+        <w:spacing w:val="60"/>
+      </w:rPr>
+    </w:sdtEndPr>
+    <w:sdtContent>
+      <w:p>
+        <w:pPr>
+          <w:pStyle w:val="Footer"/>
+          <w:pBdr>
+            <w:top w:val="single" w:sz="4" w:space="1" w:color="D9D9D9" w:themeColor="background1" w:themeShade="D9"/>
+          </w:pBdr>
+          <w:rPr>
+            <w:b/>
+            <w:bCs/>
+          </w:rPr>
+        </w:pPr>
+        <w:r>
+          <w:fldChar w:fldCharType="begin"/>
+        </w:r>
+        <w:r>
+          <w:instrText xml:space="preserve"> PAGE   \* MERGEFORMAT </w:instrText>
+        </w:r>
+        <w:r>
+          <w:fldChar w:fldCharType="separate"/>
+        </w:r>
+        <w:r>
+          <w:rPr>
+            <w:b/>
+            <w:bCs/>
+            <w:noProof/>
+          </w:rPr>
+          <w:t>2</w:t>
+        </w:r>
+        <w:r>
+          <w:rPr>
+            <w:b/>
+            <w:bCs/>
+            <w:noProof/>
+          </w:rPr>
+          <w:fldChar w:fldCharType="end"/>
+        </w:r>
+        <w:r>
+          <w:rPr>
+            <w:b/>
+            <w:bCs/>
+          </w:rPr>
+          <w:t xml:space="preserve"> | </w:t>
+        </w:r>
+        <w:r>
+          <w:rPr>
+            <w:color w:val="7F7F7F" w:themeColor="background1" w:themeShade="7F"/>
+            <w:spacing w:val="60"/>
+          </w:rPr>
+          <w:t>Page</w:t>
+        </w:r>
+      </w:p>
+    </w:sdtContent>
+  </w:sdt>
+  <w:p>
+    <w:pPr>
+      <w:pStyle w:val="Footer"/>
+    </w:pPr>
+  </w:p>
+</w:ftr>
+</file>
+
+<file path=word/footnotes.xml><?xml version="1.0" encoding="utf-8"?>
+<w:footnotes xmlns:wpc="http://schemas.microsoft.com/office/word/2010/wordprocessingCanvas" xmlns:cx="http://schemas.microsoft.com/office/drawing/2014/chartex" xmlns:cx1="http://schemas.microsoft.com/office/drawing/2015/9/8/chartex" xmlns:cx2="http://schemas.microsoft.com/office/drawing/2015/10/21/chartex" xmlns:cx3="http://schemas.microsoft.com/office/drawing/2016/5/9/chartex" xmlns:cx4="http://schemas.microsoft.com/office/drawing/2016/5/10/chartex" xmlns:cx5="http://schemas.microsoft.com/office/drawing/2016/5/11/chartex" xmlns:cx6="http://schemas.microsoft.com/office/drawing/2016/5/12/chartex" xmlns:cx7="http://schemas.microsoft.com/office/drawing/2016/5/13/chartex" xmlns:cx8="http://schemas.microsoft.com/office/drawing/2016/5/14/chartex" xmlns:mc="http://schemas.openxmlformats.org/markup-compatibility/2006" xmlns:aink="http://schemas.microsoft.com/office/drawing/2016/ink" xmlns:am3d="http://schemas.microsoft.com/office/drawing/2017/model3d" xmlns:o="urn:schemas-microsoft-com:office:office" xmlns:r="http://schemas.openxmlformats.org/officeDocument/2006/relationships" xmlns:m="http://schemas.openxmlformats.org/officeDocument/2006/math" xmlns:v="urn:schemas-microsoft-com:vml" xmlns:wp14="http://schemas.microsoft.com/office/word/2010/wordprocessingDrawing" xmlns:wp="http://schemas.openxmlformats.org/drawingml/2006/wordprocessingDrawing" xmlns:w10="urn:schemas-microsoft-com:office:word" xmlns:w="http://schemas.openxmlformats.org/wordprocessingml/2006/main" xmlns:w14="http://schemas.microsoft.com/office/word/2010/wordml" xmlns:w15="http://schemas.microsoft.com/office/word/2012/wordml" xmlns:w16cex="http://schemas.microsoft.com/office/word/2018/wordml/cex" xmlns:w16cid="http://schemas.microsoft.com/office/word/2016/wordml/cid" xmlns:w16="http://schemas.microsoft.com/office/word/2018/wordml" xmlns:w16sdtdh="http://schemas.microsoft.com/office/word/2020/wordml/sdtdatahash" xmlns:w16se="http://schemas.microsoft.com/office/word/2015/wordml/symex" xmlns:wpg="http://schemas.microsoft.com/office/word/2010/wordprocessingGroup" xmlns:wpi="http://schemas.microsoft.com/office/word/2010/wordprocessingInk" xmlns:wne="http://schemas.microsoft.com/office/word/2006/wordml" xmlns:wps="http://schemas.microsoft.com/office/word/2010/wordprocessingShape" mc:Ignorable="w14 w15 w16se w16cid w16 w16cex w16sdtdh wp14">
+  <w:footnote w:type="separator" w:id="-1">
+    <w:p>
+      <w:pPr>
+        <w:spacing w:after="0" w:line="240" w:lineRule="auto"/>
+      </w:pPr>
+      <w:r>
+        <w:separator/>
+      </w:r>
+    </w:p>
+  </w:footnote>
+  <w:footnote w:type="continuationSeparator" w:id="0">
+    <w:p>
+      <w:pPr>
+        <w:spacing w:after="0" w:line="240" w:lineRule="auto"/>
+      </w:pPr>
+      <w:r>
+        <w:continuationSeparator/>
+      </w:r>
+    </w:p>
+  </w:footnote>
+</w:footnotes>
 </file>
 
 <file path=word/styles.xml><?xml version="1.0" encoding="utf-8"?>
@@ -1052,7 +3242,7 @@
   <w:style w:type="paragraph" w:default="1" w:styleId="Normal">
     <w:name w:val="Normal"/>
     <w:qFormat/>
-    <w:rsid w:val="003D0DB2"/>
+    <w:rsid w:val="007B09B4"/>
     <w:pPr>
       <w:jc w:val="both"/>
     </w:pPr>
@@ -1302,6 +3492,68 @@
       <w:iCs/>
       <w:color w:val="2F5496" w:themeColor="accent1" w:themeShade="BF"/>
       <w:sz w:val="36"/>
+    </w:rPr>
+  </w:style>
+  <w:style w:type="character" w:styleId="UnresolvedMention">
+    <w:name w:val="Unresolved Mention"/>
+    <w:basedOn w:val="DefaultParagraphFont"/>
+    <w:uiPriority w:val="99"/>
+    <w:semiHidden/>
+    <w:unhideWhenUsed/>
+    <w:rsid w:val="00BF26BB"/>
+    <w:rPr>
+      <w:color w:val="605E5C"/>
+      <w:shd w:val="clear" w:color="auto" w:fill="E1DFDD"/>
+    </w:rPr>
+  </w:style>
+  <w:style w:type="paragraph" w:styleId="Header">
+    <w:name w:val="header"/>
+    <w:basedOn w:val="Normal"/>
+    <w:link w:val="HeaderChar"/>
+    <w:uiPriority w:val="99"/>
+    <w:unhideWhenUsed/>
+    <w:rsid w:val="009C2942"/>
+    <w:pPr>
+      <w:tabs>
+        <w:tab w:val="center" w:pos="4680"/>
+        <w:tab w:val="right" w:pos="9360"/>
+      </w:tabs>
+      <w:spacing w:after="0" w:line="240" w:lineRule="auto"/>
+    </w:pPr>
+  </w:style>
+  <w:style w:type="character" w:customStyle="1" w:styleId="HeaderChar">
+    <w:name w:val="Header Char"/>
+    <w:basedOn w:val="DefaultParagraphFont"/>
+    <w:link w:val="Header"/>
+    <w:uiPriority w:val="99"/>
+    <w:rsid w:val="009C2942"/>
+    <w:rPr>
+      <w:sz w:val="32"/>
+    </w:rPr>
+  </w:style>
+  <w:style w:type="paragraph" w:styleId="Footer">
+    <w:name w:val="footer"/>
+    <w:basedOn w:val="Normal"/>
+    <w:link w:val="FooterChar"/>
+    <w:uiPriority w:val="99"/>
+    <w:unhideWhenUsed/>
+    <w:rsid w:val="009C2942"/>
+    <w:pPr>
+      <w:tabs>
+        <w:tab w:val="center" w:pos="4680"/>
+        <w:tab w:val="right" w:pos="9360"/>
+      </w:tabs>
+      <w:spacing w:after="0" w:line="240" w:lineRule="auto"/>
+    </w:pPr>
+  </w:style>
+  <w:style w:type="character" w:customStyle="1" w:styleId="FooterChar">
+    <w:name w:val="Footer Char"/>
+    <w:basedOn w:val="DefaultParagraphFont"/>
+    <w:link w:val="Footer"/>
+    <w:uiPriority w:val="99"/>
+    <w:rsid w:val="009C2942"/>
+    <w:rPr>
+      <w:sz w:val="32"/>
     </w:rPr>
   </w:style>
 </w:styles>

</xml_diff>

<commit_message>
reflecting the changes in the documentation
</commit_message>
<xml_diff>
--- a/Assets/Documentation/Script Documentation.docx
+++ b/Assets/Documentation/Script Documentation.docx
@@ -1,6 +1,6 @@
 
 <file path=word/document.xml><?xml version="1.0" encoding="utf-8"?>
-<w:document xmlns:wpc="http://schemas.microsoft.com/office/word/2010/wordprocessingCanvas" xmlns:cx="http://schemas.microsoft.com/office/drawing/2014/chartex" xmlns:cx1="http://schemas.microsoft.com/office/drawing/2015/9/8/chartex" xmlns:cx2="http://schemas.microsoft.com/office/drawing/2015/10/21/chartex" xmlns:cx3="http://schemas.microsoft.com/office/drawing/2016/5/9/chartex" xmlns:cx4="http://schemas.microsoft.com/office/drawing/2016/5/10/chartex" xmlns:cx5="http://schemas.microsoft.com/office/drawing/2016/5/11/chartex" xmlns:cx6="http://schemas.microsoft.com/office/drawing/2016/5/12/chartex" xmlns:cx7="http://schemas.microsoft.com/office/drawing/2016/5/13/chartex" xmlns:cx8="http://schemas.microsoft.com/office/drawing/2016/5/14/chartex" xmlns:mc="http://schemas.openxmlformats.org/markup-compatibility/2006" xmlns:aink="http://schemas.microsoft.com/office/drawing/2016/ink" xmlns:am3d="http://schemas.microsoft.com/office/drawing/2017/model3d" xmlns:o="urn:schemas-microsoft-com:office:office" xmlns:r="http://schemas.openxmlformats.org/officeDocument/2006/relationships" xmlns:m="http://schemas.openxmlformats.org/officeDocument/2006/math" xmlns:v="urn:schemas-microsoft-com:vml" xmlns:wp14="http://schemas.microsoft.com/office/word/2010/wordprocessingDrawing" xmlns:wp="http://schemas.openxmlformats.org/drawingml/2006/wordprocessingDrawing" xmlns:w10="urn:schemas-microsoft-com:office:word" xmlns:w="http://schemas.openxmlformats.org/wordprocessingml/2006/main" xmlns:w14="http://schemas.microsoft.com/office/word/2010/wordml" xmlns:w15="http://schemas.microsoft.com/office/word/2012/wordml" xmlns:w16cex="http://schemas.microsoft.com/office/word/2018/wordml/cex" xmlns:w16cid="http://schemas.microsoft.com/office/word/2016/wordml/cid" xmlns:w16="http://schemas.microsoft.com/office/word/2018/wordml" xmlns:w16sdtdh="http://schemas.microsoft.com/office/word/2020/wordml/sdtdatahash" xmlns:w16se="http://schemas.microsoft.com/office/word/2015/wordml/symex" xmlns:wpg="http://schemas.microsoft.com/office/word/2010/wordprocessingGroup" xmlns:wpi="http://schemas.microsoft.com/office/word/2010/wordprocessingInk" xmlns:wne="http://schemas.microsoft.com/office/word/2006/wordml" xmlns:wps="http://schemas.microsoft.com/office/word/2010/wordprocessingShape" mc:Ignorable="w14 w15 w16se w16cid w16 w16cex w16sdtdh wp14">
+<w:document xmlns:wpc="http://schemas.microsoft.com/office/word/2010/wordprocessingCanvas" xmlns:cx="http://schemas.microsoft.com/office/drawing/2014/chartex" xmlns:cx1="http://schemas.microsoft.com/office/drawing/2015/9/8/chartex" xmlns:cx2="http://schemas.microsoft.com/office/drawing/2015/10/21/chartex" xmlns:cx3="http://schemas.microsoft.com/office/drawing/2016/5/9/chartex" xmlns:cx4="http://schemas.microsoft.com/office/drawing/2016/5/10/chartex" xmlns:cx5="http://schemas.microsoft.com/office/drawing/2016/5/11/chartex" xmlns:cx6="http://schemas.microsoft.com/office/drawing/2016/5/12/chartex" xmlns:cx7="http://schemas.microsoft.com/office/drawing/2016/5/13/chartex" xmlns:cx8="http://schemas.microsoft.com/office/drawing/2016/5/14/chartex" xmlns:mc="http://schemas.openxmlformats.org/markup-compatibility/2006" xmlns:aink="http://schemas.microsoft.com/office/drawing/2016/ink" xmlns:am3d="http://schemas.microsoft.com/office/drawing/2017/model3d" xmlns:o="urn:schemas-microsoft-com:office:office" xmlns:oel="http://schemas.microsoft.com/office/2019/extlst" xmlns:r="http://schemas.openxmlformats.org/officeDocument/2006/relationships" xmlns:m="http://schemas.openxmlformats.org/officeDocument/2006/math" xmlns:v="urn:schemas-microsoft-com:vml" xmlns:wp14="http://schemas.microsoft.com/office/word/2010/wordprocessingDrawing" xmlns:wp="http://schemas.openxmlformats.org/drawingml/2006/wordprocessingDrawing" xmlns:w10="urn:schemas-microsoft-com:office:word" xmlns:w="http://schemas.openxmlformats.org/wordprocessingml/2006/main" xmlns:w14="http://schemas.microsoft.com/office/word/2010/wordml" xmlns:w15="http://schemas.microsoft.com/office/word/2012/wordml" xmlns:w16cex="http://schemas.microsoft.com/office/word/2018/wordml/cex" xmlns:w16cid="http://schemas.microsoft.com/office/word/2016/wordml/cid" xmlns:w16="http://schemas.microsoft.com/office/word/2018/wordml" xmlns:w16sdtdh="http://schemas.microsoft.com/office/word/2020/wordml/sdtdatahash" xmlns:w16se="http://schemas.microsoft.com/office/word/2015/wordml/symex" xmlns:wpg="http://schemas.microsoft.com/office/word/2010/wordprocessingGroup" xmlns:wpi="http://schemas.microsoft.com/office/word/2010/wordprocessingInk" xmlns:wne="http://schemas.microsoft.com/office/word/2006/wordml" xmlns:wps="http://schemas.microsoft.com/office/word/2010/wordprocessingShape" mc:Ignorable="w14 w15 w16se w16cid w16 w16cex w16sdtdh wp14">
   <w:body>
     <w:bookmarkStart w:id="0" w:name="_Toc104821170" w:displacedByCustomXml="next"/>
     <w:sdt>
@@ -2259,7 +2259,6 @@
       <w:bookmarkStart w:id="7" w:name="_Toc105015032"/>
       <w:bookmarkEnd w:id="5"/>
       <w:bookmarkEnd w:id="6"/>
-      <w:proofErr w:type="spellStart"/>
       <w:r>
         <w:t>Input</w:t>
       </w:r>
@@ -2267,7 +2266,6 @@
         <w:t>Name</w:t>
       </w:r>
       <w:bookmarkEnd w:id="7"/>
-      <w:proofErr w:type="spellEnd"/>
     </w:p>
     <w:p>
       <w:pPr>
@@ -2300,16 +2298,11 @@
       <w:r>
         <w:t xml:space="preserve">It holds an enum called </w:t>
       </w:r>
-      <w:proofErr w:type="spellStart"/>
       <w:r>
         <w:t>Input</w:t>
       </w:r>
       <w:r>
-        <w:t>Name</w:t>
-      </w:r>
-      <w:proofErr w:type="spellEnd"/>
-      <w:r>
-        <w:t>.</w:t>
+        <w:t>Name.</w:t>
       </w:r>
     </w:p>
     <w:p>
@@ -2358,7 +2351,6 @@
         <w:pStyle w:val="Heading3"/>
       </w:pPr>
       <w:bookmarkStart w:id="8" w:name="_Toc105015033"/>
-      <w:proofErr w:type="spellStart"/>
       <w:r>
         <w:lastRenderedPageBreak/>
         <w:t>Defaul</w:t>
@@ -2370,7 +2362,6 @@
         <w:t>InputDictionaries</w:t>
       </w:r>
       <w:bookmarkEnd w:id="8"/>
-      <w:proofErr w:type="spellEnd"/>
     </w:p>
     <w:p>
       <w:pPr>
@@ -2426,7 +2417,6 @@
         <w:t xml:space="preserve"> </w:t>
       </w:r>
       <w:hyperlink w:anchor="_KeyName" w:history="1">
-        <w:proofErr w:type="spellStart"/>
         <w:r>
           <w:rPr>
             <w:rStyle w:val="Hyperlink"/>
@@ -2441,7 +2431,6 @@
           </w:rPr>
           <w:t>Name</w:t>
         </w:r>
-        <w:proofErr w:type="spellEnd"/>
       </w:hyperlink>
       <w:r>
         <w:rPr>
@@ -2541,7 +2530,6 @@
       <w:bookmarkStart w:id="10" w:name="_PlayerBuilder"/>
       <w:bookmarkStart w:id="11" w:name="_Toc105015035"/>
       <w:bookmarkEnd w:id="10"/>
-      <w:proofErr w:type="spellStart"/>
       <w:r>
         <w:rPr>
           <w:lang w:bidi="ar-SY"/>
@@ -2555,7 +2543,6 @@
         <w:t>Builder</w:t>
       </w:r>
       <w:bookmarkEnd w:id="11"/>
-      <w:proofErr w:type="spellEnd"/>
     </w:p>
     <w:p>
       <w:pPr>
@@ -2626,23 +2613,7 @@
         <w:rPr>
           <w:lang w:bidi="ar-SY"/>
         </w:rPr>
-        <w:t xml:space="preserve">t instantiates a player from each prefab (and sets the players count to the length of the prefab array). It also has an event, </w:t>
-      </w:r>
-      <w:bookmarkStart w:id="12" w:name="OnInstantiatePlayer"/>
-      <w:proofErr w:type="spellStart"/>
-      <w:r>
-        <w:rPr>
-          <w:lang w:bidi="ar-SY"/>
-        </w:rPr>
-        <w:t>OnInstantiatePlayer</w:t>
-      </w:r>
-      <w:bookmarkEnd w:id="12"/>
-      <w:proofErr w:type="spellEnd"/>
-      <w:r>
-        <w:rPr>
-          <w:lang w:bidi="ar-SY"/>
-        </w:rPr>
-        <w:t>, and other scripts can subscribe to it to affect the new player created.</w:t>
+        <w:t>t instantiates a player from each prefab (and sets the players count to the length of the prefab array). It also has an event, OnInstantiatePlayer, and other scripts can subscribe to it to affect the new player created.</w:t>
       </w:r>
     </w:p>
     <w:p>
@@ -2675,21 +2646,7 @@
         <w:rPr>
           <w:lang w:bidi="ar-SY"/>
         </w:rPr>
-        <w:t xml:space="preserve">something in the map (an empty </w:t>
-      </w:r>
-      <w:proofErr w:type="spellStart"/>
-      <w:r>
-        <w:rPr>
-          <w:lang w:bidi="ar-SY"/>
-        </w:rPr>
-        <w:t>GameObject</w:t>
-      </w:r>
-      <w:proofErr w:type="spellEnd"/>
-      <w:r>
-        <w:rPr>
-          <w:lang w:bidi="ar-SY"/>
-        </w:rPr>
-        <w:t xml:space="preserve"> called map options?), and create the players as prefabs with whatever components you want attached them, and they will be spawned in the map.</w:t>
+        <w:t>something in the map (an empty GameObject called map options?), and create the players as prefabs with whatever components you want attached them, and they will be spawned in the map.</w:t>
       </w:r>
     </w:p>
     <w:p>
@@ -2721,8 +2678,7 @@
           <w:lang w:bidi="ar-SY"/>
         </w:rPr>
       </w:pPr>
-      <w:bookmarkStart w:id="13" w:name="_Toc105015036"/>
-      <w:proofErr w:type="spellStart"/>
+      <w:bookmarkStart w:id="12" w:name="_Toc105015036"/>
       <w:r>
         <w:rPr>
           <w:lang w:bidi="ar-SY"/>
@@ -2730,8 +2686,7 @@
         <w:lastRenderedPageBreak/>
         <w:t>PlayerPositioner</w:t>
       </w:r>
-      <w:bookmarkEnd w:id="13"/>
-      <w:proofErr w:type="spellEnd"/>
+      <w:bookmarkEnd w:id="12"/>
     </w:p>
     <w:p>
       <w:pPr>
@@ -2809,24 +2764,9 @@
         <w:rPr>
           <w:lang w:bidi="ar-SY"/>
         </w:rPr>
-        <w:t xml:space="preserve">It subscribes a method, </w:t>
-      </w:r>
-      <w:proofErr w:type="spellStart"/>
-      <w:r>
-        <w:rPr>
-          <w:lang w:bidi="ar-SY"/>
-        </w:rPr>
-        <w:t>SetPlayerPosition</w:t>
-      </w:r>
-      <w:proofErr w:type="spellEnd"/>
-      <w:r>
-        <w:rPr>
-          <w:lang w:bidi="ar-SY"/>
-        </w:rPr>
-        <w:t xml:space="preserve">, to the event of </w:t>
+        <w:t xml:space="preserve">It subscribes a method, SetPlayerPosition, to the event of </w:t>
       </w:r>
       <w:hyperlink w:anchor="_PlayerBuilder" w:history="1">
-        <w:proofErr w:type="spellStart"/>
         <w:r>
           <w:rPr>
             <w:rStyle w:val="Hyperlink"/>
@@ -2834,7 +2774,6 @@
           </w:rPr>
           <w:t>PlayerBuilder</w:t>
         </w:r>
-        <w:proofErr w:type="spellEnd"/>
       </w:hyperlink>
       <w:r>
         <w:rPr>
@@ -2865,14 +2804,12 @@
         </w:rPr>
         <w:fldChar w:fldCharType="separate"/>
       </w:r>
-      <w:proofErr w:type="spellStart"/>
       <w:r>
         <w:rPr>
           <w:lang w:bidi="ar-SY"/>
         </w:rPr>
         <w:t>OnInstantiatePlayer</w:t>
       </w:r>
-      <w:proofErr w:type="spellEnd"/>
       <w:r>
         <w:rPr>
           <w:lang w:bidi="ar-SY"/>
@@ -2938,7 +2875,6 @@
         <w:t xml:space="preserve">Attach it to the same thing that has </w:t>
       </w:r>
       <w:hyperlink w:anchor="_PlayerBuilder" w:history="1">
-        <w:proofErr w:type="spellStart"/>
         <w:r>
           <w:rPr>
             <w:rStyle w:val="Hyperlink"/>
@@ -2946,7 +2882,6 @@
           </w:rPr>
           <w:t>PlayerBuilder</w:t>
         </w:r>
-        <w:proofErr w:type="spellEnd"/>
       </w:hyperlink>
       <w:r>
         <w:rPr>
@@ -2970,8 +2905,8 @@
           <w:lang w:bidi="ar-SY"/>
         </w:rPr>
       </w:pPr>
-      <w:bookmarkStart w:id="14" w:name="_PlayerInputSetter"/>
-      <w:bookmarkEnd w:id="14"/>
+      <w:bookmarkStart w:id="13" w:name="_PlayerInputSetter"/>
+      <w:bookmarkEnd w:id="13"/>
       <w:r>
         <w:rPr>
           <w:lang w:bidi="ar-SY"/>
@@ -2986,8 +2921,7 @@
           <w:lang w:bidi="ar-SY"/>
         </w:rPr>
       </w:pPr>
-      <w:bookmarkStart w:id="15" w:name="_Toc105015037"/>
-      <w:proofErr w:type="spellStart"/>
+      <w:bookmarkStart w:id="14" w:name="_Toc105015037"/>
       <w:r>
         <w:rPr>
           <w:lang w:bidi="ar-SY"/>
@@ -2995,8 +2929,7 @@
         <w:lastRenderedPageBreak/>
         <w:t>PlayerInputSetter</w:t>
       </w:r>
-      <w:bookmarkEnd w:id="15"/>
-      <w:proofErr w:type="spellEnd"/>
+      <w:bookmarkEnd w:id="14"/>
     </w:p>
     <w:p>
       <w:pPr>
@@ -3079,7 +3012,6 @@
         <w:t xml:space="preserve">Attach it to the same thing that has </w:t>
       </w:r>
       <w:hyperlink w:anchor="_PlayerBuilder" w:history="1">
-        <w:proofErr w:type="spellStart"/>
         <w:r>
           <w:rPr>
             <w:rStyle w:val="Hyperlink"/>
@@ -3087,7 +3019,6 @@
           </w:rPr>
           <w:t>PlayerBuilder</w:t>
         </w:r>
-        <w:proofErr w:type="spellEnd"/>
       </w:hyperlink>
       <w:r>
         <w:rPr>
@@ -3125,33 +3056,33 @@
       <w:pPr>
         <w:pStyle w:val="Heading2"/>
       </w:pPr>
-      <w:bookmarkStart w:id="16" w:name="_Toc105015038"/>
+      <w:bookmarkStart w:id="15" w:name="_Toc105015038"/>
       <w:r>
         <w:lastRenderedPageBreak/>
         <w:t>Player Scripts</w:t>
       </w:r>
+      <w:bookmarkEnd w:id="15"/>
+    </w:p>
+    <w:p>
+      <w:r>
+        <w:t>We will discuss here the scripts that affect the player (whether a Leggie or something else).</w:t>
+      </w:r>
+    </w:p>
+    <w:p>
+      <w:pPr>
+        <w:pStyle w:val="Heading3"/>
+      </w:pPr>
+      <w:bookmarkStart w:id="16" w:name="_PlayerInput"/>
+      <w:bookmarkStart w:id="17" w:name="_Ref104822521"/>
+      <w:bookmarkStart w:id="18" w:name="_Ref104822655"/>
+      <w:bookmarkStart w:id="19" w:name="_Toc105015039"/>
       <w:bookmarkEnd w:id="16"/>
-    </w:p>
-    <w:p>
-      <w:r>
-        <w:t>We will discuss here the scripts that affect the player (whether a Leggie or something else).</w:t>
-      </w:r>
-    </w:p>
-    <w:p>
-      <w:pPr>
-        <w:pStyle w:val="Heading3"/>
-      </w:pPr>
-      <w:bookmarkStart w:id="17" w:name="_PlayerInput"/>
-      <w:bookmarkStart w:id="18" w:name="_Ref104822521"/>
-      <w:bookmarkStart w:id="19" w:name="_Ref104822655"/>
-      <w:bookmarkStart w:id="20" w:name="_Toc105015039"/>
+      <w:r>
+        <w:t>PlayerInput</w:t>
+      </w:r>
       <w:bookmarkEnd w:id="17"/>
-      <w:r>
-        <w:t>PlayerInput</w:t>
-      </w:r>
       <w:bookmarkEnd w:id="18"/>
       <w:bookmarkEnd w:id="19"/>
-      <w:bookmarkEnd w:id="20"/>
     </w:p>
     <w:p>
       <w:pPr>
@@ -3166,14 +3097,12 @@
         <w:t xml:space="preserve">Because each player has different keys. This will hold the specific keys of the player, given to it by </w:t>
       </w:r>
       <w:hyperlink w:anchor="_PlayerInputSetter" w:history="1">
-        <w:proofErr w:type="spellStart"/>
         <w:r>
           <w:rPr>
             <w:rStyle w:val="Hyperlink"/>
           </w:rPr>
           <w:t>PlayerInputSetter</w:t>
         </w:r>
-        <w:proofErr w:type="spellEnd"/>
       </w:hyperlink>
       <w:r>
         <w:t>.</w:t>
@@ -3189,23 +3118,7 @@
     </w:p>
     <w:p>
       <w:r>
-        <w:t xml:space="preserve">It has an event, </w:t>
-      </w:r>
-      <w:proofErr w:type="spellStart"/>
-      <w:r>
-        <w:t>OnKeyPressed</w:t>
-      </w:r>
-      <w:proofErr w:type="spellEnd"/>
-      <w:r>
-        <w:t xml:space="preserve">, that sends the </w:t>
-      </w:r>
-      <w:proofErr w:type="spellStart"/>
-      <w:r>
-        <w:t>InputName</w:t>
-      </w:r>
-      <w:proofErr w:type="spellEnd"/>
-      <w:r>
-        <w:t xml:space="preserve"> key that was pressed. The player scripts will subscribe to this to check if their input has come.</w:t>
+        <w:t>It has an event, OnKeyPressed, that sends the InputName key that was pressed. The player scripts will subscribe to this to check if their input has come.</w:t>
       </w:r>
     </w:p>
     <w:p>
@@ -3241,12 +3154,12 @@
       <w:pPr>
         <w:pStyle w:val="Heading3"/>
       </w:pPr>
-      <w:bookmarkStart w:id="21" w:name="_Toc105015040"/>
+      <w:bookmarkStart w:id="20" w:name="_Toc105015040"/>
       <w:r>
         <w:lastRenderedPageBreak/>
         <w:t>Move</w:t>
       </w:r>
-      <w:bookmarkEnd w:id="21"/>
+      <w:bookmarkEnd w:id="20"/>
     </w:p>
     <w:p>
       <w:pPr>
@@ -3311,45 +3224,22 @@
       <w:r>
         <w:t>: whenever a key is pressed, it checks if it is relevant (</w:t>
       </w:r>
-      <w:proofErr w:type="spellStart"/>
-      <w:r>
-        <w:fldChar w:fldCharType="begin"/>
-      </w:r>
-      <w:r>
-        <w:instrText xml:space="preserve"> HYPERLINK \l "_InputName" </w:instrText>
-      </w:r>
-      <w:r>
-        <w:fldChar w:fldCharType="separate"/>
-      </w:r>
-      <w:r>
-        <w:rPr>
-          <w:rStyle w:val="Hyperlink"/>
-        </w:rPr>
-        <w:t>InputName</w:t>
-      </w:r>
-      <w:r>
-        <w:rPr>
-          <w:rStyle w:val="Hyperlink"/>
-        </w:rPr>
-        <w:fldChar w:fldCharType="end"/>
-      </w:r>
-      <w:r>
-        <w:t>.UP</w:t>
-      </w:r>
-      <w:proofErr w:type="spellEnd"/>
-      <w:r>
-        <w:t>, DOWN, LEFT, RIGHT</w:t>
+      <w:hyperlink w:anchor="_InputName" w:history="1">
+        <w:r>
+          <w:rPr>
+            <w:rStyle w:val="Hyperlink"/>
+          </w:rPr>
+          <w:t>InputName</w:t>
+        </w:r>
+      </w:hyperlink>
+      <w:r>
+        <w:t>.UP, DOWN, LEFT, RIGHT</w:t>
       </w:r>
       <w:r>
         <w:t>), and it adds a force to the script owner accordingly. Therefore, for each time the key is pressed, more force is added (it won’t continue moving if you hold the key).</w:t>
       </w:r>
     </w:p>
     <w:p>
-      <w:r>
-        <w:t>Furthermore, it enforces a speed limit; it will add an opposing force in Update to ensure the speed never exceeds the speed limit.</w:t>
-      </w:r>
-    </w:p>
-    <w:p>
       <w:pPr>
         <w:pStyle w:val="Heading4"/>
       </w:pPr>
@@ -3364,7 +3254,19 @@
     </w:p>
     <w:p>
       <w:r>
-        <w:t>Specify the power of the force added from a single key press (300 seems to be a good choice), and specify the speed limit.</w:t>
+        <w:t>Specify the power of the force added from a single key press</w:t>
+      </w:r>
+      <w:r>
+        <w:t>.</w:t>
+      </w:r>
+      <w:r>
+        <w:t xml:space="preserve"> (300 seems to be a good choice</w:t>
+      </w:r>
+      <w:r>
+        <w:t>.</w:t>
+      </w:r>
+      <w:r>
+        <w:t>)</w:t>
       </w:r>
     </w:p>
     <w:p>
@@ -3409,12 +3311,12 @@
       <w:pPr>
         <w:pStyle w:val="Heading3"/>
       </w:pPr>
-      <w:bookmarkStart w:id="22" w:name="_Toc105015041"/>
+      <w:bookmarkStart w:id="21" w:name="_Toc105015041"/>
       <w:r>
         <w:lastRenderedPageBreak/>
         <w:t>Retreat</w:t>
       </w:r>
-      <w:bookmarkEnd w:id="22"/>
+      <w:bookmarkEnd w:id="21"/>
     </w:p>
     <w:p>
       <w:pPr>
@@ -3426,7 +3328,13 @@
     </w:p>
     <w:p>
       <w:r>
-        <w:t xml:space="preserve">To implement the part of the design that says the player should dash (will, it became retreat when we programmed it). </w:t>
+        <w:t>To implement the part of the design that says the player should dash (w</w:t>
+      </w:r>
+      <w:r>
+        <w:t>e</w:t>
+      </w:r>
+      <w:r>
+        <w:t xml:space="preserve">ll, it became retreat when we programmed it). </w:t>
       </w:r>
       <w:r>
         <w:rPr>
@@ -3470,34 +3378,16 @@
       <w:r>
         <w:t>: whenever a key is pressed, it checks if it is the relevant key (</w:t>
       </w:r>
-      <w:proofErr w:type="spellStart"/>
-      <w:r>
-        <w:fldChar w:fldCharType="begin"/>
-      </w:r>
-      <w:r>
-        <w:instrText xml:space="preserve"> HYPERLINK \l "_KeyName" </w:instrText>
-      </w:r>
-      <w:r>
-        <w:fldChar w:fldCharType="separate"/>
-      </w:r>
-      <w:r>
-        <w:rPr>
-          <w:rStyle w:val="Hyperlink"/>
-        </w:rPr>
-        <w:t>InputName</w:t>
-      </w:r>
-      <w:r>
-        <w:rPr>
-          <w:rStyle w:val="Hyperlink"/>
-        </w:rPr>
-        <w:fldChar w:fldCharType="end"/>
-      </w:r>
-      <w:r>
-        <w:t>.RETREAT</w:t>
-      </w:r>
-      <w:proofErr w:type="spellEnd"/>
-      <w:r>
-        <w:t>)</w:t>
+      <w:hyperlink w:anchor="_KeyName" w:history="1">
+        <w:r>
+          <w:rPr>
+            <w:rStyle w:val="Hyperlink"/>
+          </w:rPr>
+          <w:t>InputName</w:t>
+        </w:r>
+      </w:hyperlink>
+      <w:r>
+        <w:t>.RETREAT)</w:t>
       </w:r>
       <w:r>
         <w:t>, and it adds a force to the opposite direction of the current velocity.</w:t>
@@ -3572,14 +3462,14 @@
       <w:pPr>
         <w:pStyle w:val="Heading3"/>
       </w:pPr>
-      <w:bookmarkStart w:id="23" w:name="_Attack"/>
-      <w:bookmarkStart w:id="24" w:name="_Toc105015042"/>
-      <w:bookmarkEnd w:id="23"/>
+      <w:bookmarkStart w:id="22" w:name="_Attack"/>
+      <w:bookmarkStart w:id="23" w:name="_Toc105015042"/>
+      <w:bookmarkEnd w:id="22"/>
       <w:r>
         <w:lastRenderedPageBreak/>
         <w:t>Attack</w:t>
       </w:r>
-      <w:bookmarkEnd w:id="24"/>
+      <w:bookmarkEnd w:id="23"/>
     </w:p>
     <w:p>
       <w:pPr>
@@ -3593,13 +3483,17 @@
       <w:r>
         <w:t xml:space="preserve">To implement the part of the design that says </w:t>
       </w:r>
-      <w:proofErr w:type="gramStart"/>
-      <w:r>
-        <w:t>players</w:t>
-      </w:r>
-      <w:proofErr w:type="gramEnd"/>
-      <w:r>
-        <w:t xml:space="preserve"> attack.</w:t>
+      <w:r>
+        <w:t>‘</w:t>
+      </w:r>
+      <w:r>
+        <w:t>players attack</w:t>
+      </w:r>
+      <w:r>
+        <w:t>’</w:t>
+      </w:r>
+      <w:r>
+        <w:t>.</w:t>
       </w:r>
     </w:p>
     <w:p>
@@ -3612,18 +3506,9 @@
     </w:p>
     <w:p>
       <w:r>
-        <w:t xml:space="preserve">It subscribes a method, </w:t>
-      </w:r>
-      <w:proofErr w:type="spellStart"/>
-      <w:r>
-        <w:t>EnableAttack</w:t>
-      </w:r>
-      <w:proofErr w:type="spellEnd"/>
-      <w:r>
-        <w:t xml:space="preserve">, to </w:t>
+        <w:t xml:space="preserve">It subscribes a method, EnableAttack, to </w:t>
       </w:r>
       <w:hyperlink w:anchor="_PlayerInput" w:history="1">
-        <w:proofErr w:type="spellStart"/>
         <w:r>
           <w:rPr>
             <w:rStyle w:val="Hyperlink"/>
@@ -3632,20 +3517,11 @@
         </w:r>
       </w:hyperlink>
       <w:r>
-        <w:t>’s</w:t>
-      </w:r>
-      <w:proofErr w:type="spellEnd"/>
-      <w:r>
-        <w:t xml:space="preserve"> event</w:t>
-      </w:r>
-      <w:r>
-        <w:t xml:space="preserve">, </w:t>
-      </w:r>
-      <w:proofErr w:type="spellStart"/>
-      <w:r>
-        <w:t>OnKeyPressed</w:t>
-      </w:r>
-      <w:proofErr w:type="spellEnd"/>
+        <w:t>’s event</w:t>
+      </w:r>
+      <w:r>
+        <w:t>, OnKeyPressed</w:t>
+      </w:r>
       <w:r>
         <w:t>.</w:t>
       </w:r>
@@ -3653,7 +3529,6 @@
         <w:t xml:space="preserve"> When </w:t>
       </w:r>
       <w:hyperlink w:anchor="_KeyName" w:history="1">
-        <w:proofErr w:type="spellStart"/>
         <w:r>
           <w:rPr>
             <w:rStyle w:val="Hyperlink"/>
@@ -3662,61 +3537,12 @@
         </w:r>
       </w:hyperlink>
       <w:r>
-        <w:t>.ATTACK</w:t>
-      </w:r>
-      <w:proofErr w:type="spellEnd"/>
-      <w:r>
-        <w:t xml:space="preserve"> is pressed, it will enable the attack (its sprite renderer and polygon collider), then invoke </w:t>
-      </w:r>
-      <w:proofErr w:type="spellStart"/>
-      <w:r>
-        <w:t>DisableFire</w:t>
-      </w:r>
-      <w:proofErr w:type="spellEnd"/>
-      <w:r>
-        <w:t xml:space="preserve"> after </w:t>
-      </w:r>
-      <w:proofErr w:type="spellStart"/>
-      <w:r>
-        <w:t>fireDuration</w:t>
-      </w:r>
-      <w:proofErr w:type="spellEnd"/>
-      <w:r>
-        <w:t xml:space="preserve"> (private property) seconds.</w:t>
-      </w:r>
-    </w:p>
-    <w:p>
-      <w:proofErr w:type="spellStart"/>
-      <w:r>
-        <w:t>DisableFire</w:t>
-      </w:r>
-      <w:proofErr w:type="spellEnd"/>
-      <w:r>
-        <w:t xml:space="preserve"> will disable the sprite renderer and the collider, and set the player’s color to the </w:t>
-      </w:r>
-      <w:proofErr w:type="spellStart"/>
-      <w:r>
-        <w:t>cooldownColor</w:t>
-      </w:r>
-      <w:proofErr w:type="spellEnd"/>
-      <w:r>
-        <w:t xml:space="preserve"> (another private property), then Invoke </w:t>
-      </w:r>
-      <w:proofErr w:type="spellStart"/>
-      <w:r>
-        <w:t>SetColorWhite</w:t>
-      </w:r>
-      <w:proofErr w:type="spellEnd"/>
-      <w:r>
-        <w:t xml:space="preserve"> after </w:t>
-      </w:r>
-      <w:proofErr w:type="spellStart"/>
-      <w:r>
-        <w:t>cooldownDuration</w:t>
-      </w:r>
-      <w:proofErr w:type="spellEnd"/>
-      <w:r>
-        <w:t xml:space="preserve"> (yet another private property) seconds.</w:t>
+        <w:t>.ATTACK is pressed, it will enable the attack (its sprite renderer and polygon collider), then invoke DisableFire after fireDuration (private property) seconds.</w:t>
+      </w:r>
+    </w:p>
+    <w:p>
+      <w:r>
+        <w:t>DisableFire will disable the sprite renderer and the collider, and set the player’s color to the cooldownColor (another private property), then Invoke SetColorWhite after cooldownDuration (yet another private property) seconds.</w:t>
       </w:r>
     </w:p>
     <w:p>
@@ -3729,58 +3555,10 @@
     </w:p>
     <w:p>
       <w:r>
-        <w:t>Attach it to the first child of the player, the attack. Set the properties (</w:t>
-      </w:r>
-      <w:proofErr w:type="spellStart"/>
-      <w:r>
-        <w:t>fireDuration</w:t>
-      </w:r>
-      <w:proofErr w:type="spellEnd"/>
-      <w:r>
-        <w:t xml:space="preserve">, </w:t>
-      </w:r>
-      <w:proofErr w:type="spellStart"/>
-      <w:r>
-        <w:t>cooldownDuration</w:t>
-      </w:r>
-      <w:proofErr w:type="spellEnd"/>
-      <w:r>
-        <w:t xml:space="preserve">, and </w:t>
-      </w:r>
-      <w:proofErr w:type="spellStart"/>
-      <w:r>
-        <w:t>cooldownColor</w:t>
-      </w:r>
-      <w:proofErr w:type="spellEnd"/>
-      <w:r>
-        <w:t>) however you like.</w:t>
-      </w:r>
-      <w:r>
-        <w:t xml:space="preserve"> (Maybe try 5 for </w:t>
-      </w:r>
-      <w:proofErr w:type="spellStart"/>
-      <w:r>
-        <w:t>fireDuration</w:t>
-      </w:r>
-      <w:proofErr w:type="spellEnd"/>
-      <w:r>
-        <w:t xml:space="preserve">, 7 for </w:t>
-      </w:r>
-      <w:proofErr w:type="spellStart"/>
-      <w:r>
-        <w:t>cooldownDuration</w:t>
-      </w:r>
-      <w:proofErr w:type="spellEnd"/>
-      <w:r>
-        <w:t xml:space="preserve">, and some faint red color for </w:t>
-      </w:r>
-      <w:proofErr w:type="spellStart"/>
-      <w:r>
-        <w:t>cooldownColor</w:t>
-      </w:r>
-      <w:proofErr w:type="spellEnd"/>
-      <w:r>
-        <w:t>.)</w:t>
+        <w:t>Attach it to the first child of the player, the attack. Set the properties (fireDuration, cooldownDuration, and cooldownColor) however you like.</w:t>
+      </w:r>
+      <w:r>
+        <w:t xml:space="preserve"> (Maybe try 5 for fireDuration, 7 for cooldownDuration, and some faint red color for cooldownColor.)</w:t>
       </w:r>
     </w:p>
     <w:p>
@@ -3803,189 +3581,141 @@
       <w:pPr>
         <w:pStyle w:val="Heading3"/>
       </w:pPr>
-      <w:bookmarkStart w:id="25" w:name="_Toc105015043"/>
+      <w:bookmarkStart w:id="24" w:name="_Toc105015043"/>
       <w:r>
         <w:lastRenderedPageBreak/>
         <w:t>Feint</w:t>
       </w:r>
+      <w:bookmarkEnd w:id="24"/>
+    </w:p>
+    <w:p>
+      <w:pPr>
+        <w:pStyle w:val="Heading4"/>
+      </w:pPr>
+      <w:r>
+        <w:t>Why it was written</w:t>
+      </w:r>
+    </w:p>
+    <w:p>
+      <w:r>
+        <w:t>To implement the part of the design that says player should be able to feint.</w:t>
+      </w:r>
+    </w:p>
+    <w:p>
+      <w:pPr>
+        <w:pStyle w:val="Heading4"/>
+      </w:pPr>
+      <w:r>
+        <w:t>What it does</w:t>
+      </w:r>
+    </w:p>
+    <w:p>
+      <w:r>
+        <w:t xml:space="preserve">It subscribes EnableFeint to </w:t>
+      </w:r>
+      <w:hyperlink w:anchor="_PlayerInput" w:history="1">
+        <w:r>
+          <w:rPr>
+            <w:rStyle w:val="Hyperlink"/>
+          </w:rPr>
+          <w:t>PlayerInput</w:t>
+        </w:r>
+      </w:hyperlink>
+      <w:r>
+        <w:t xml:space="preserve">’s event, OnKeyPressed; when </w:t>
+      </w:r>
+      <w:hyperlink w:anchor="_KeyName" w:history="1">
+        <w:r>
+          <w:rPr>
+            <w:rStyle w:val="Hyperlink"/>
+          </w:rPr>
+          <w:t>InputName</w:t>
+        </w:r>
+      </w:hyperlink>
+      <w:r>
+        <w:t>.FEINT is pressed, enable the sprite renderer (</w:t>
+      </w:r>
+      <w:r>
+        <w:t>without the collider), and invoke DisableFeint after feintDuration (private property) seconds.</w:t>
+      </w:r>
+    </w:p>
+    <w:p>
+      <w:r>
+        <w:t>In DisableFeint, it checks if the attack is currently on. If it’s not, it disables the feint. (If the attack is on, we don’t want to hide the sprite, dude.)</w:t>
+      </w:r>
+    </w:p>
+    <w:p>
+      <w:pPr>
+        <w:pStyle w:val="Heading4"/>
+      </w:pPr>
+      <w:r>
+        <w:t>How to use it</w:t>
+      </w:r>
+    </w:p>
+    <w:p>
+      <w:r>
+        <w:t xml:space="preserve">Attach it to the same thing you attached </w:t>
+      </w:r>
+      <w:hyperlink w:anchor="_Attack" w:history="1">
+        <w:r>
+          <w:rPr>
+            <w:rStyle w:val="Hyperlink"/>
+          </w:rPr>
+          <w:t>Attack</w:t>
+        </w:r>
+      </w:hyperlink>
+      <w:r>
+        <w:t xml:space="preserve"> to. </w:t>
+      </w:r>
+    </w:p>
+    <w:p>
+      <w:r>
+        <w:t>Set the feintDuration to whatever you like</w:t>
+      </w:r>
+      <w:r>
+        <w:t>.</w:t>
+      </w:r>
+      <w:r>
+        <w:t xml:space="preserve"> (0.25 seems cute</w:t>
+      </w:r>
+      <w:r>
+        <w:t>.</w:t>
+      </w:r>
+      <w:r>
+        <w:t>)</w:t>
+      </w:r>
+      <w:r>
+        <w:t xml:space="preserve"> </w:t>
+      </w:r>
+    </w:p>
+    <w:p>
+      <w:pPr>
+        <w:pStyle w:val="DocDate"/>
+      </w:pPr>
+      <w:r>
+        <w:t>5/…/2022</w:t>
+      </w:r>
+    </w:p>
+    <w:p>
+      <w:pPr>
+        <w:jc w:val="left"/>
+      </w:pPr>
+      <w:r>
+        <w:br w:type="page"/>
+      </w:r>
+    </w:p>
+    <w:p>
+      <w:pPr>
+        <w:pStyle w:val="Heading3"/>
+      </w:pPr>
+      <w:bookmarkStart w:id="25" w:name="_DetectAttackables"/>
+      <w:bookmarkStart w:id="26" w:name="_Toc105015044"/>
       <w:bookmarkEnd w:id="25"/>
-    </w:p>
-    <w:p>
-      <w:pPr>
-        <w:pStyle w:val="Heading4"/>
-      </w:pPr>
-      <w:r>
-        <w:t>Why it was written</w:t>
-      </w:r>
-    </w:p>
-    <w:p>
-      <w:r>
-        <w:t>To implement the part of the design that says player should be able to feint.</w:t>
-      </w:r>
-    </w:p>
-    <w:p>
-      <w:pPr>
-        <w:pStyle w:val="Heading4"/>
-      </w:pPr>
-      <w:r>
-        <w:t>What it does</w:t>
-      </w:r>
-    </w:p>
-    <w:p>
-      <w:r>
-        <w:t xml:space="preserve">It subscribes </w:t>
-      </w:r>
-      <w:proofErr w:type="spellStart"/>
-      <w:r>
-        <w:t>EnableFeint</w:t>
-      </w:r>
-      <w:proofErr w:type="spellEnd"/>
-      <w:r>
-        <w:t xml:space="preserve"> to </w:t>
-      </w:r>
-      <w:hyperlink w:anchor="_PlayerInput" w:history="1">
-        <w:proofErr w:type="spellStart"/>
-        <w:r>
-          <w:rPr>
-            <w:rStyle w:val="Hyperlink"/>
-          </w:rPr>
-          <w:t>PlayerInput</w:t>
-        </w:r>
-      </w:hyperlink>
-      <w:r>
-        <w:t>’s</w:t>
-      </w:r>
-      <w:proofErr w:type="spellEnd"/>
-      <w:r>
-        <w:t xml:space="preserve"> event, </w:t>
-      </w:r>
-      <w:proofErr w:type="spellStart"/>
-      <w:r>
-        <w:t>OnKeyPressed</w:t>
-      </w:r>
-      <w:proofErr w:type="spellEnd"/>
-      <w:r>
-        <w:t xml:space="preserve">; when </w:t>
-      </w:r>
-      <w:hyperlink w:anchor="_KeyName" w:history="1">
-        <w:proofErr w:type="spellStart"/>
-        <w:r>
-          <w:rPr>
-            <w:rStyle w:val="Hyperlink"/>
-          </w:rPr>
-          <w:t>InputName</w:t>
-        </w:r>
-      </w:hyperlink>
-      <w:r>
-        <w:t>.FEINT</w:t>
-      </w:r>
-      <w:proofErr w:type="spellEnd"/>
-      <w:r>
-        <w:t xml:space="preserve"> is pressed, enable the sprite renderer (</w:t>
-      </w:r>
-      <w:r>
-        <w:t xml:space="preserve">without the collider), and invoke </w:t>
-      </w:r>
-      <w:proofErr w:type="spellStart"/>
-      <w:r>
-        <w:t>DisableFeint</w:t>
-      </w:r>
-      <w:proofErr w:type="spellEnd"/>
-      <w:r>
-        <w:t xml:space="preserve"> after </w:t>
-      </w:r>
-      <w:proofErr w:type="spellStart"/>
-      <w:r>
-        <w:t>feintDuration</w:t>
-      </w:r>
-      <w:proofErr w:type="spellEnd"/>
-      <w:r>
-        <w:t xml:space="preserve"> (private property) seconds.</w:t>
-      </w:r>
-    </w:p>
-    <w:p>
-      <w:r>
-        <w:t xml:space="preserve">In </w:t>
-      </w:r>
-      <w:proofErr w:type="spellStart"/>
-      <w:r>
-        <w:t>DisableFeint</w:t>
-      </w:r>
-      <w:proofErr w:type="spellEnd"/>
-      <w:r>
-        <w:t>, it checks if the attack is currently on. If it’s not, it disables the feint. (If the attack is on, we don’t want to hide the sprite, dude.)</w:t>
-      </w:r>
-    </w:p>
-    <w:p>
-      <w:pPr>
-        <w:pStyle w:val="Heading4"/>
-      </w:pPr>
-      <w:r>
-        <w:t>How to use it</w:t>
-      </w:r>
-    </w:p>
-    <w:p>
-      <w:r>
-        <w:t xml:space="preserve">Attach it to the same thing you attached </w:t>
-      </w:r>
-      <w:hyperlink w:anchor="_Attack" w:history="1">
-        <w:r>
-          <w:rPr>
-            <w:rStyle w:val="Hyperlink"/>
-          </w:rPr>
-          <w:t>Attack</w:t>
-        </w:r>
-      </w:hyperlink>
-      <w:r>
-        <w:t xml:space="preserve"> to. </w:t>
-      </w:r>
-    </w:p>
-    <w:p>
-      <w:r>
-        <w:t xml:space="preserve">Set the </w:t>
-      </w:r>
-      <w:proofErr w:type="spellStart"/>
-      <w:r>
-        <w:t>feintDuration</w:t>
-      </w:r>
-      <w:proofErr w:type="spellEnd"/>
-      <w:r>
-        <w:t xml:space="preserve"> to whatever you like (0.25 seems cute).</w:t>
-      </w:r>
-      <w:r>
-        <w:t xml:space="preserve"> </w:t>
-      </w:r>
-    </w:p>
-    <w:p>
-      <w:pPr>
-        <w:pStyle w:val="DocDate"/>
-      </w:pPr>
-      <w:r>
-        <w:t>5/…/2022</w:t>
-      </w:r>
-    </w:p>
-    <w:p>
-      <w:pPr>
-        <w:jc w:val="left"/>
-      </w:pPr>
-      <w:r>
-        <w:br w:type="page"/>
-      </w:r>
-    </w:p>
-    <w:p>
-      <w:pPr>
-        <w:pStyle w:val="Heading3"/>
-      </w:pPr>
-      <w:bookmarkStart w:id="26" w:name="_DetectAttackables"/>
-      <w:bookmarkStart w:id="27" w:name="_Toc105015044"/>
-      <w:bookmarkEnd w:id="26"/>
-      <w:proofErr w:type="spellStart"/>
       <w:r>
         <w:lastRenderedPageBreak/>
         <w:t>DetectAttackables</w:t>
       </w:r>
-      <w:bookmarkEnd w:id="27"/>
-      <w:proofErr w:type="spellEnd"/>
+      <w:bookmarkEnd w:id="26"/>
     </w:p>
     <w:p>
       <w:pPr>
@@ -4012,11 +3742,9 @@
       <w:r>
         <w:t xml:space="preserve">Whenever something enters the trigger, it checks if it will be affected by the attack (through it having </w:t>
       </w:r>
-      <w:proofErr w:type="spellStart"/>
       <w:r>
         <w:t>DetectAttack</w:t>
       </w:r>
-      <w:proofErr w:type="spellEnd"/>
       <w:r>
         <w:t>)</w:t>
       </w:r>
@@ -4077,12 +3805,12 @@
       <w:pPr>
         <w:pStyle w:val="Heading2"/>
       </w:pPr>
-      <w:bookmarkStart w:id="28" w:name="_Toc105015045"/>
+      <w:bookmarkStart w:id="27" w:name="_Toc105015045"/>
       <w:r>
         <w:lastRenderedPageBreak/>
         <w:t>Main Camera</w:t>
       </w:r>
-      <w:bookmarkEnd w:id="28"/>
+      <w:bookmarkEnd w:id="27"/>
     </w:p>
     <w:p/>
     <w:p>
@@ -4106,122 +3834,206 @@
       <w:pPr>
         <w:pStyle w:val="Heading2"/>
       </w:pPr>
-      <w:bookmarkStart w:id="29" w:name="_Toc105015046"/>
-      <w:proofErr w:type="spellStart"/>
+      <w:bookmarkStart w:id="28" w:name="_Toc105015046"/>
       <w:r>
         <w:lastRenderedPageBreak/>
         <w:t>Misc</w:t>
       </w:r>
+      <w:bookmarkEnd w:id="28"/>
+    </w:p>
+    <w:p>
+      <w:pPr>
+        <w:pStyle w:val="Heading3"/>
+      </w:pPr>
+      <w:r>
+        <w:t>SpeedLimiter</w:t>
+      </w:r>
+    </w:p>
+    <w:p>
+      <w:pPr>
+        <w:pStyle w:val="Heading4"/>
+      </w:pPr>
+      <w:r>
+        <w:t>Why it was written</w:t>
+      </w:r>
+    </w:p>
+    <w:p>
+      <w:r>
+        <w:t>Because if we let the players move as they wish, they will become popcorn and rockets. Also, some things also need a speed limit.</w:t>
+      </w:r>
+    </w:p>
+    <w:p>
+      <w:pPr>
+        <w:pStyle w:val="Heading4"/>
+      </w:pPr>
+      <w:r>
+        <w:t>What it does</w:t>
+      </w:r>
+    </w:p>
+    <w:p>
+      <w:r>
+        <w:t>I</w:t>
+      </w:r>
+      <w:r>
+        <w:t>t enforces a speed limit; it will add an opposing force in Update to ensure the speed never exceeds the speed limit.</w:t>
+      </w:r>
+    </w:p>
+    <w:p>
+      <w:pPr>
+        <w:pStyle w:val="Heading4"/>
+      </w:pPr>
+      <w:r>
+        <w:t>How to use it</w:t>
+      </w:r>
+    </w:p>
+    <w:p>
+      <w:r>
+        <w:t>Attach it to what’s speed needs be limited</w:t>
+      </w:r>
+      <w:r>
+        <w:t xml:space="preserve"> and specify the max speed</w:t>
+      </w:r>
+      <w:r>
+        <w:t>.</w:t>
+      </w:r>
+    </w:p>
+    <w:p>
+      <w:pPr>
+        <w:pStyle w:val="DocDate"/>
+      </w:pPr>
+      <w:r>
+        <w:t>6/25/2022</w:t>
+      </w:r>
+    </w:p>
+    <w:p>
+      <w:pPr>
+        <w:jc w:val="left"/>
+      </w:pPr>
+      <w:r>
+        <w:br w:type="page"/>
+      </w:r>
+    </w:p>
+    <w:p>
+      <w:pPr>
+        <w:pStyle w:val="Heading3"/>
+      </w:pPr>
+      <w:bookmarkStart w:id="29" w:name="_Toc105015047"/>
+      <w:r>
+        <w:lastRenderedPageBreak/>
+        <w:t>DetectAttack</w:t>
+      </w:r>
       <w:bookmarkEnd w:id="29"/>
-      <w:proofErr w:type="spellEnd"/>
+    </w:p>
+    <w:p>
+      <w:pPr>
+        <w:pStyle w:val="Heading4"/>
+      </w:pPr>
+      <w:r>
+        <w:t>Why it was written</w:t>
+      </w:r>
+    </w:p>
+    <w:p>
+      <w:r>
+        <w:t>To detect an attack and let other scripts process the info.</w:t>
+      </w:r>
+    </w:p>
+    <w:p>
+      <w:pPr>
+        <w:pStyle w:val="Heading4"/>
+      </w:pPr>
+      <w:r>
+        <w:t>What it does</w:t>
+      </w:r>
+    </w:p>
+    <w:p>
+      <w:r>
+        <w:t>It has a public method</w:t>
+      </w:r>
+      <w:r>
+        <w:t>, OnDetectedAttack,</w:t>
+      </w:r>
+      <w:r>
+        <w:t xml:space="preserve"> that </w:t>
+      </w:r>
+      <w:hyperlink w:anchor="_DetectAttackables" w:history="1">
+        <w:r>
+          <w:rPr>
+            <w:rStyle w:val="Hyperlink"/>
+          </w:rPr>
+          <w:t>DetectAttackables</w:t>
+        </w:r>
+      </w:hyperlink>
+      <w:r>
+        <w:t xml:space="preserve"> calls when it discovers it.</w:t>
+      </w:r>
+    </w:p>
+    <w:p>
+      <w:r>
+        <w:t>It also has a private method, IsAttackLethal, that checks if the attack will kill this object. It compares the time-since-last-fire and does stuff.</w:t>
+      </w:r>
+    </w:p>
+    <w:p>
+      <w:pPr>
+        <w:pStyle w:val="Heading4"/>
+      </w:pPr>
+      <w:r>
+        <w:t>How to use it</w:t>
+      </w:r>
+    </w:p>
+    <w:p>
+      <w:r>
+        <w:t xml:space="preserve">Attach it to whatever you want detect </w:t>
+      </w:r>
+      <w:r>
+        <w:t>attacks</w:t>
+      </w:r>
+      <w:r>
+        <w:t xml:space="preserve">. </w:t>
+      </w:r>
+    </w:p>
+    <w:p>
+      <w:r>
+        <w:t>This script has an event that you can subscribe to</w:t>
+      </w:r>
+      <w:r>
+        <w:t>, providing the lethality of the attack</w:t>
+      </w:r>
+      <w:r>
+        <w:t xml:space="preserve">. Subscribe the methods that deal with </w:t>
+      </w:r>
+      <w:r>
+        <w:t>attack</w:t>
+      </w:r>
+      <w:r>
+        <w:t>.</w:t>
+      </w:r>
+    </w:p>
+    <w:p>
+      <w:pPr>
+        <w:pStyle w:val="DocDate"/>
+      </w:pPr>
+      <w:r>
+        <w:t>5/…/2022</w:t>
+      </w:r>
+    </w:p>
+    <w:p>
+      <w:pPr>
+        <w:jc w:val="left"/>
+      </w:pPr>
+      <w:r>
+        <w:br w:type="page"/>
+      </w:r>
     </w:p>
     <w:p>
       <w:pPr>
         <w:pStyle w:val="Heading3"/>
       </w:pPr>
-      <w:bookmarkStart w:id="30" w:name="_Toc105015047"/>
-      <w:proofErr w:type="spellStart"/>
-      <w:r>
-        <w:t>DetectAttack</w:t>
-      </w:r>
-      <w:bookmarkEnd w:id="30"/>
-      <w:proofErr w:type="spellEnd"/>
-    </w:p>
-    <w:p>
-      <w:pPr>
-        <w:pStyle w:val="Heading4"/>
-      </w:pPr>
-      <w:r>
-        <w:t>Why it was written</w:t>
-      </w:r>
-    </w:p>
-    <w:p>
-      <w:r>
-        <w:t>To detect an attack and let other scripts process the info.</w:t>
-      </w:r>
-    </w:p>
-    <w:p>
-      <w:pPr>
-        <w:pStyle w:val="Heading4"/>
-      </w:pPr>
-      <w:r>
-        <w:t>What it does</w:t>
-      </w:r>
-    </w:p>
-    <w:p>
-      <w:r>
-        <w:t xml:space="preserve">It has a public method that </w:t>
-      </w:r>
-      <w:hyperlink w:anchor="_DetectAttackables" w:history="1">
-        <w:proofErr w:type="spellStart"/>
-        <w:r>
-          <w:rPr>
-            <w:rStyle w:val="Hyperlink"/>
-          </w:rPr>
-          <w:t>DetectAttackables</w:t>
-        </w:r>
-        <w:proofErr w:type="spellEnd"/>
-      </w:hyperlink>
-      <w:r>
-        <w:t xml:space="preserve"> calls when it discovers it.</w:t>
-      </w:r>
-    </w:p>
-    <w:p>
-      <w:pPr>
-        <w:pStyle w:val="Heading4"/>
-      </w:pPr>
-      <w:r>
-        <w:t>How to use it</w:t>
-      </w:r>
-    </w:p>
-    <w:p>
-      <w:r>
-        <w:t xml:space="preserve">Attach it to whatever you want detect </w:t>
-      </w:r>
-      <w:r>
-        <w:t>attacks</w:t>
-      </w:r>
-      <w:r>
-        <w:t xml:space="preserve">. </w:t>
-      </w:r>
-    </w:p>
-    <w:p>
-      <w:r>
-        <w:t xml:space="preserve">This script has an event that you can subscribe to. Subscribe the methods that deal with </w:t>
-      </w:r>
-      <w:r>
-        <w:t>attack</w:t>
-      </w:r>
-      <w:r>
-        <w:t>.</w:t>
-      </w:r>
-    </w:p>
-    <w:p>
-      <w:pPr>
-        <w:pStyle w:val="DocDate"/>
-      </w:pPr>
-      <w:r>
-        <w:t>5/…/2022</w:t>
-      </w:r>
-    </w:p>
-    <w:p>
-      <w:pPr>
-        <w:jc w:val="left"/>
-      </w:pPr>
-      <w:r>
-        <w:br w:type="page"/>
-      </w:r>
-    </w:p>
-    <w:p>
-      <w:pPr>
-        <w:pStyle w:val="Heading3"/>
-      </w:pPr>
-      <w:bookmarkStart w:id="31" w:name="_Toc105015048"/>
+      <w:bookmarkStart w:id="30" w:name="_Toc105015048"/>
       <w:r>
         <w:lastRenderedPageBreak/>
         <w:t>Die</w:t>
       </w:r>
-      <w:bookmarkEnd w:id="31"/>
+      <w:bookmarkEnd w:id="30"/>
     </w:p>
     <w:p>
       <w:pPr>
@@ -4248,21 +4060,17 @@
       <w:r>
         <w:t xml:space="preserve">It has a </w:t>
       </w:r>
-      <w:proofErr w:type="spellStart"/>
-      <w:r>
-        <w:t>bool</w:t>
-      </w:r>
-      <w:proofErr w:type="spellEnd"/>
-      <w:r>
-        <w:t xml:space="preserve"> for each way to die. If set to true, it will subscribe </w:t>
-      </w:r>
-      <w:proofErr w:type="spellStart"/>
-      <w:r>
-        <w:t>SelfDestruct</w:t>
-      </w:r>
-      <w:proofErr w:type="spellEnd"/>
-      <w:r>
-        <w:t xml:space="preserve"> to the relevant event.</w:t>
+      <w:r>
+        <w:t>B</w:t>
+      </w:r>
+      <w:r>
+        <w:t>ool</w:t>
+      </w:r>
+      <w:r>
+        <w:t>ean</w:t>
+      </w:r>
+      <w:r>
+        <w:t xml:space="preserve"> for each way to die. If set to true, it will subscribe SelfDestruct to the relevant event.</w:t>
       </w:r>
     </w:p>
     <w:p>
@@ -4280,15 +4088,7 @@
     </w:p>
     <w:p>
       <w:r>
-        <w:t xml:space="preserve">Also, this offers an event you can subscribe to, </w:t>
-      </w:r>
-      <w:proofErr w:type="spellStart"/>
-      <w:r>
-        <w:t>OnDying</w:t>
-      </w:r>
-      <w:proofErr w:type="spellEnd"/>
-      <w:r>
-        <w:t>.</w:t>
+        <w:t>Also, this offers an event you can subscribe to, OnDying.</w:t>
       </w:r>
     </w:p>
     <w:p>
@@ -4339,7 +4139,7 @@
 </file>
 
 <file path=word/endnotes.xml><?xml version="1.0" encoding="utf-8"?>
-<w:endnotes xmlns:wpc="http://schemas.microsoft.com/office/word/2010/wordprocessingCanvas" xmlns:cx="http://schemas.microsoft.com/office/drawing/2014/chartex" xmlns:cx1="http://schemas.microsoft.com/office/drawing/2015/9/8/chartex" xmlns:cx2="http://schemas.microsoft.com/office/drawing/2015/10/21/chartex" xmlns:cx3="http://schemas.microsoft.com/office/drawing/2016/5/9/chartex" xmlns:cx4="http://schemas.microsoft.com/office/drawing/2016/5/10/chartex" xmlns:cx5="http://schemas.microsoft.com/office/drawing/2016/5/11/chartex" xmlns:cx6="http://schemas.microsoft.com/office/drawing/2016/5/12/chartex" xmlns:cx7="http://schemas.microsoft.com/office/drawing/2016/5/13/chartex" xmlns:cx8="http://schemas.microsoft.com/office/drawing/2016/5/14/chartex" xmlns:mc="http://schemas.openxmlformats.org/markup-compatibility/2006" xmlns:aink="http://schemas.microsoft.com/office/drawing/2016/ink" xmlns:am3d="http://schemas.microsoft.com/office/drawing/2017/model3d" xmlns:o="urn:schemas-microsoft-com:office:office" xmlns:r="http://schemas.openxmlformats.org/officeDocument/2006/relationships" xmlns:m="http://schemas.openxmlformats.org/officeDocument/2006/math" xmlns:v="urn:schemas-microsoft-com:vml" xmlns:wp14="http://schemas.microsoft.com/office/word/2010/wordprocessingDrawing" xmlns:wp="http://schemas.openxmlformats.org/drawingml/2006/wordprocessingDrawing" xmlns:w10="urn:schemas-microsoft-com:office:word" xmlns:w="http://schemas.openxmlformats.org/wordprocessingml/2006/main" xmlns:w14="http://schemas.microsoft.com/office/word/2010/wordml" xmlns:w15="http://schemas.microsoft.com/office/word/2012/wordml" xmlns:w16cex="http://schemas.microsoft.com/office/word/2018/wordml/cex" xmlns:w16cid="http://schemas.microsoft.com/office/word/2016/wordml/cid" xmlns:w16="http://schemas.microsoft.com/office/word/2018/wordml" xmlns:w16sdtdh="http://schemas.microsoft.com/office/word/2020/wordml/sdtdatahash" xmlns:w16se="http://schemas.microsoft.com/office/word/2015/wordml/symex" xmlns:wpg="http://schemas.microsoft.com/office/word/2010/wordprocessingGroup" xmlns:wpi="http://schemas.microsoft.com/office/word/2010/wordprocessingInk" xmlns:wne="http://schemas.microsoft.com/office/word/2006/wordml" xmlns:wps="http://schemas.microsoft.com/office/word/2010/wordprocessingShape" mc:Ignorable="w14 w15 w16se w16cid w16 w16cex w16sdtdh wp14">
+<w:endnotes xmlns:wpc="http://schemas.microsoft.com/office/word/2010/wordprocessingCanvas" xmlns:cx="http://schemas.microsoft.com/office/drawing/2014/chartex" xmlns:cx1="http://schemas.microsoft.com/office/drawing/2015/9/8/chartex" xmlns:cx2="http://schemas.microsoft.com/office/drawing/2015/10/21/chartex" xmlns:cx3="http://schemas.microsoft.com/office/drawing/2016/5/9/chartex" xmlns:cx4="http://schemas.microsoft.com/office/drawing/2016/5/10/chartex" xmlns:cx5="http://schemas.microsoft.com/office/drawing/2016/5/11/chartex" xmlns:cx6="http://schemas.microsoft.com/office/drawing/2016/5/12/chartex" xmlns:cx7="http://schemas.microsoft.com/office/drawing/2016/5/13/chartex" xmlns:cx8="http://schemas.microsoft.com/office/drawing/2016/5/14/chartex" xmlns:mc="http://schemas.openxmlformats.org/markup-compatibility/2006" xmlns:aink="http://schemas.microsoft.com/office/drawing/2016/ink" xmlns:am3d="http://schemas.microsoft.com/office/drawing/2017/model3d" xmlns:o="urn:schemas-microsoft-com:office:office" xmlns:oel="http://schemas.microsoft.com/office/2019/extlst" xmlns:r="http://schemas.openxmlformats.org/officeDocument/2006/relationships" xmlns:m="http://schemas.openxmlformats.org/officeDocument/2006/math" xmlns:v="urn:schemas-microsoft-com:vml" xmlns:wp14="http://schemas.microsoft.com/office/word/2010/wordprocessingDrawing" xmlns:wp="http://schemas.openxmlformats.org/drawingml/2006/wordprocessingDrawing" xmlns:w10="urn:schemas-microsoft-com:office:word" xmlns:w="http://schemas.openxmlformats.org/wordprocessingml/2006/main" xmlns:w14="http://schemas.microsoft.com/office/word/2010/wordml" xmlns:w15="http://schemas.microsoft.com/office/word/2012/wordml" xmlns:w16cex="http://schemas.microsoft.com/office/word/2018/wordml/cex" xmlns:w16cid="http://schemas.microsoft.com/office/word/2016/wordml/cid" xmlns:w16="http://schemas.microsoft.com/office/word/2018/wordml" xmlns:w16sdtdh="http://schemas.microsoft.com/office/word/2020/wordml/sdtdatahash" xmlns:w16se="http://schemas.microsoft.com/office/word/2015/wordml/symex" xmlns:wpg="http://schemas.microsoft.com/office/word/2010/wordprocessingGroup" xmlns:wpi="http://schemas.microsoft.com/office/word/2010/wordprocessingInk" xmlns:wne="http://schemas.microsoft.com/office/word/2006/wordml" xmlns:wps="http://schemas.microsoft.com/office/word/2010/wordprocessingShape" mc:Ignorable="w14 w15 w16se w16cid w16 w16cex w16sdtdh wp14">
   <w:endnote w:type="separator" w:id="-1">
     <w:p>
       <w:pPr>
@@ -4364,7 +4164,7 @@
 </file>
 
 <file path=word/footer1.xml><?xml version="1.0" encoding="utf-8"?>
-<w:ftr xmlns:wpc="http://schemas.microsoft.com/office/word/2010/wordprocessingCanvas" xmlns:cx="http://schemas.microsoft.com/office/drawing/2014/chartex" xmlns:cx1="http://schemas.microsoft.com/office/drawing/2015/9/8/chartex" xmlns:cx2="http://schemas.microsoft.com/office/drawing/2015/10/21/chartex" xmlns:cx3="http://schemas.microsoft.com/office/drawing/2016/5/9/chartex" xmlns:cx4="http://schemas.microsoft.com/office/drawing/2016/5/10/chartex" xmlns:cx5="http://schemas.microsoft.com/office/drawing/2016/5/11/chartex" xmlns:cx6="http://schemas.microsoft.com/office/drawing/2016/5/12/chartex" xmlns:cx7="http://schemas.microsoft.com/office/drawing/2016/5/13/chartex" xmlns:cx8="http://schemas.microsoft.com/office/drawing/2016/5/14/chartex" xmlns:mc="http://schemas.openxmlformats.org/markup-compatibility/2006" xmlns:aink="http://schemas.microsoft.com/office/drawing/2016/ink" xmlns:am3d="http://schemas.microsoft.com/office/drawing/2017/model3d" xmlns:o="urn:schemas-microsoft-com:office:office" xmlns:r="http://schemas.openxmlformats.org/officeDocument/2006/relationships" xmlns:m="http://schemas.openxmlformats.org/officeDocument/2006/math" xmlns:v="urn:schemas-microsoft-com:vml" xmlns:wp14="http://schemas.microsoft.com/office/word/2010/wordprocessingDrawing" xmlns:wp="http://schemas.openxmlformats.org/drawingml/2006/wordprocessingDrawing" xmlns:w10="urn:schemas-microsoft-com:office:word" xmlns:w="http://schemas.openxmlformats.org/wordprocessingml/2006/main" xmlns:w14="http://schemas.microsoft.com/office/word/2010/wordml" xmlns:w15="http://schemas.microsoft.com/office/word/2012/wordml" xmlns:w16cex="http://schemas.microsoft.com/office/word/2018/wordml/cex" xmlns:w16cid="http://schemas.microsoft.com/office/word/2016/wordml/cid" xmlns:w16="http://schemas.microsoft.com/office/word/2018/wordml" xmlns:w16sdtdh="http://schemas.microsoft.com/office/word/2020/wordml/sdtdatahash" xmlns:w16se="http://schemas.microsoft.com/office/word/2015/wordml/symex" xmlns:wpg="http://schemas.microsoft.com/office/word/2010/wordprocessingGroup" xmlns:wpi="http://schemas.microsoft.com/office/word/2010/wordprocessingInk" xmlns:wne="http://schemas.microsoft.com/office/word/2006/wordml" xmlns:wps="http://schemas.microsoft.com/office/word/2010/wordprocessingShape" mc:Ignorable="w14 w15 w16se w16cid w16 w16cex w16sdtdh wp14">
+<w:ftr xmlns:wpc="http://schemas.microsoft.com/office/word/2010/wordprocessingCanvas" xmlns:cx="http://schemas.microsoft.com/office/drawing/2014/chartex" xmlns:cx1="http://schemas.microsoft.com/office/drawing/2015/9/8/chartex" xmlns:cx2="http://schemas.microsoft.com/office/drawing/2015/10/21/chartex" xmlns:cx3="http://schemas.microsoft.com/office/drawing/2016/5/9/chartex" xmlns:cx4="http://schemas.microsoft.com/office/drawing/2016/5/10/chartex" xmlns:cx5="http://schemas.microsoft.com/office/drawing/2016/5/11/chartex" xmlns:cx6="http://schemas.microsoft.com/office/drawing/2016/5/12/chartex" xmlns:cx7="http://schemas.microsoft.com/office/drawing/2016/5/13/chartex" xmlns:cx8="http://schemas.microsoft.com/office/drawing/2016/5/14/chartex" xmlns:mc="http://schemas.openxmlformats.org/markup-compatibility/2006" xmlns:aink="http://schemas.microsoft.com/office/drawing/2016/ink" xmlns:am3d="http://schemas.microsoft.com/office/drawing/2017/model3d" xmlns:o="urn:schemas-microsoft-com:office:office" xmlns:oel="http://schemas.microsoft.com/office/2019/extlst" xmlns:r="http://schemas.openxmlformats.org/officeDocument/2006/relationships" xmlns:m="http://schemas.openxmlformats.org/officeDocument/2006/math" xmlns:v="urn:schemas-microsoft-com:vml" xmlns:wp14="http://schemas.microsoft.com/office/word/2010/wordprocessingDrawing" xmlns:wp="http://schemas.openxmlformats.org/drawingml/2006/wordprocessingDrawing" xmlns:w10="urn:schemas-microsoft-com:office:word" xmlns:w="http://schemas.openxmlformats.org/wordprocessingml/2006/main" xmlns:w14="http://schemas.microsoft.com/office/word/2010/wordml" xmlns:w15="http://schemas.microsoft.com/office/word/2012/wordml" xmlns:w16cex="http://schemas.microsoft.com/office/word/2018/wordml/cex" xmlns:w16cid="http://schemas.microsoft.com/office/word/2016/wordml/cid" xmlns:w16="http://schemas.microsoft.com/office/word/2018/wordml" xmlns:w16sdtdh="http://schemas.microsoft.com/office/word/2020/wordml/sdtdatahash" xmlns:w16se="http://schemas.microsoft.com/office/word/2015/wordml/symex" xmlns:wpg="http://schemas.microsoft.com/office/word/2010/wordprocessingGroup" xmlns:wpi="http://schemas.microsoft.com/office/word/2010/wordprocessingInk" xmlns:wne="http://schemas.microsoft.com/office/word/2006/wordml" xmlns:wps="http://schemas.microsoft.com/office/word/2010/wordprocessingShape" mc:Ignorable="w14 w15 w16se w16cid w16 w16cex w16sdtdh wp14">
   <w:sdt>
     <w:sdtPr>
       <w:id w:val="1407726173"/>
@@ -4493,7 +4293,7 @@
 </file>
 
 <file path=word/footer2.xml><?xml version="1.0" encoding="utf-8"?>
-<w:ftr xmlns:wpc="http://schemas.microsoft.com/office/word/2010/wordprocessingCanvas" xmlns:cx="http://schemas.microsoft.com/office/drawing/2014/chartex" xmlns:cx1="http://schemas.microsoft.com/office/drawing/2015/9/8/chartex" xmlns:cx2="http://schemas.microsoft.com/office/drawing/2015/10/21/chartex" xmlns:cx3="http://schemas.microsoft.com/office/drawing/2016/5/9/chartex" xmlns:cx4="http://schemas.microsoft.com/office/drawing/2016/5/10/chartex" xmlns:cx5="http://schemas.microsoft.com/office/drawing/2016/5/11/chartex" xmlns:cx6="http://schemas.microsoft.com/office/drawing/2016/5/12/chartex" xmlns:cx7="http://schemas.microsoft.com/office/drawing/2016/5/13/chartex" xmlns:cx8="http://schemas.microsoft.com/office/drawing/2016/5/14/chartex" xmlns:mc="http://schemas.openxmlformats.org/markup-compatibility/2006" xmlns:aink="http://schemas.microsoft.com/office/drawing/2016/ink" xmlns:am3d="http://schemas.microsoft.com/office/drawing/2017/model3d" xmlns:o="urn:schemas-microsoft-com:office:office" xmlns:r="http://schemas.openxmlformats.org/officeDocument/2006/relationships" xmlns:m="http://schemas.openxmlformats.org/officeDocument/2006/math" xmlns:v="urn:schemas-microsoft-com:vml" xmlns:wp14="http://schemas.microsoft.com/office/word/2010/wordprocessingDrawing" xmlns:wp="http://schemas.openxmlformats.org/drawingml/2006/wordprocessingDrawing" xmlns:w10="urn:schemas-microsoft-com:office:word" xmlns:w="http://schemas.openxmlformats.org/wordprocessingml/2006/main" xmlns:w14="http://schemas.microsoft.com/office/word/2010/wordml" xmlns:w15="http://schemas.microsoft.com/office/word/2012/wordml" xmlns:w16cex="http://schemas.microsoft.com/office/word/2018/wordml/cex" xmlns:w16cid="http://schemas.microsoft.com/office/word/2016/wordml/cid" xmlns:w16="http://schemas.microsoft.com/office/word/2018/wordml" xmlns:w16sdtdh="http://schemas.microsoft.com/office/word/2020/wordml/sdtdatahash" xmlns:w16se="http://schemas.microsoft.com/office/word/2015/wordml/symex" xmlns:wpg="http://schemas.microsoft.com/office/word/2010/wordprocessingGroup" xmlns:wpi="http://schemas.microsoft.com/office/word/2010/wordprocessingInk" xmlns:wne="http://schemas.microsoft.com/office/word/2006/wordml" xmlns:wps="http://schemas.microsoft.com/office/word/2010/wordprocessingShape" mc:Ignorable="w14 w15 w16se w16cid w16 w16cex w16sdtdh wp14">
+<w:ftr xmlns:wpc="http://schemas.microsoft.com/office/word/2010/wordprocessingCanvas" xmlns:cx="http://schemas.microsoft.com/office/drawing/2014/chartex" xmlns:cx1="http://schemas.microsoft.com/office/drawing/2015/9/8/chartex" xmlns:cx2="http://schemas.microsoft.com/office/drawing/2015/10/21/chartex" xmlns:cx3="http://schemas.microsoft.com/office/drawing/2016/5/9/chartex" xmlns:cx4="http://schemas.microsoft.com/office/drawing/2016/5/10/chartex" xmlns:cx5="http://schemas.microsoft.com/office/drawing/2016/5/11/chartex" xmlns:cx6="http://schemas.microsoft.com/office/drawing/2016/5/12/chartex" xmlns:cx7="http://schemas.microsoft.com/office/drawing/2016/5/13/chartex" xmlns:cx8="http://schemas.microsoft.com/office/drawing/2016/5/14/chartex" xmlns:mc="http://schemas.openxmlformats.org/markup-compatibility/2006" xmlns:aink="http://schemas.microsoft.com/office/drawing/2016/ink" xmlns:am3d="http://schemas.microsoft.com/office/drawing/2017/model3d" xmlns:o="urn:schemas-microsoft-com:office:office" xmlns:oel="http://schemas.microsoft.com/office/2019/extlst" xmlns:r="http://schemas.openxmlformats.org/officeDocument/2006/relationships" xmlns:m="http://schemas.openxmlformats.org/officeDocument/2006/math" xmlns:v="urn:schemas-microsoft-com:vml" xmlns:wp14="http://schemas.microsoft.com/office/word/2010/wordprocessingDrawing" xmlns:wp="http://schemas.openxmlformats.org/drawingml/2006/wordprocessingDrawing" xmlns:w10="urn:schemas-microsoft-com:office:word" xmlns:w="http://schemas.openxmlformats.org/wordprocessingml/2006/main" xmlns:w14="http://schemas.microsoft.com/office/word/2010/wordml" xmlns:w15="http://schemas.microsoft.com/office/word/2012/wordml" xmlns:w16cex="http://schemas.microsoft.com/office/word/2018/wordml/cex" xmlns:w16cid="http://schemas.microsoft.com/office/word/2016/wordml/cid" xmlns:w16="http://schemas.microsoft.com/office/word/2018/wordml" xmlns:w16sdtdh="http://schemas.microsoft.com/office/word/2020/wordml/sdtdatahash" xmlns:w16se="http://schemas.microsoft.com/office/word/2015/wordml/symex" xmlns:wpg="http://schemas.microsoft.com/office/word/2010/wordprocessingGroup" xmlns:wpi="http://schemas.microsoft.com/office/word/2010/wordprocessingInk" xmlns:wne="http://schemas.microsoft.com/office/word/2006/wordml" xmlns:wps="http://schemas.microsoft.com/office/word/2010/wordprocessingShape" mc:Ignorable="w14 w15 w16se w16cid w16 w16cex w16sdtdh wp14">
   <w:sdt>
     <w:sdtPr>
       <w:id w:val="1346673977"/>
@@ -4619,7 +4419,7 @@
 </file>
 
 <file path=word/footnotes.xml><?xml version="1.0" encoding="utf-8"?>
-<w:footnotes xmlns:wpc="http://schemas.microsoft.com/office/word/2010/wordprocessingCanvas" xmlns:cx="http://schemas.microsoft.com/office/drawing/2014/chartex" xmlns:cx1="http://schemas.microsoft.com/office/drawing/2015/9/8/chartex" xmlns:cx2="http://schemas.microsoft.com/office/drawing/2015/10/21/chartex" xmlns:cx3="http://schemas.microsoft.com/office/drawing/2016/5/9/chartex" xmlns:cx4="http://schemas.microsoft.com/office/drawing/2016/5/10/chartex" xmlns:cx5="http://schemas.microsoft.com/office/drawing/2016/5/11/chartex" xmlns:cx6="http://schemas.microsoft.com/office/drawing/2016/5/12/chartex" xmlns:cx7="http://schemas.microsoft.com/office/drawing/2016/5/13/chartex" xmlns:cx8="http://schemas.microsoft.com/office/drawing/2016/5/14/chartex" xmlns:mc="http://schemas.openxmlformats.org/markup-compatibility/2006" xmlns:aink="http://schemas.microsoft.com/office/drawing/2016/ink" xmlns:am3d="http://schemas.microsoft.com/office/drawing/2017/model3d" xmlns:o="urn:schemas-microsoft-com:office:office" xmlns:r="http://schemas.openxmlformats.org/officeDocument/2006/relationships" xmlns:m="http://schemas.openxmlformats.org/officeDocument/2006/math" xmlns:v="urn:schemas-microsoft-com:vml" xmlns:wp14="http://schemas.microsoft.com/office/word/2010/wordprocessingDrawing" xmlns:wp="http://schemas.openxmlformats.org/drawingml/2006/wordprocessingDrawing" xmlns:w10="urn:schemas-microsoft-com:office:word" xmlns:w="http://schemas.openxmlformats.org/wordprocessingml/2006/main" xmlns:w14="http://schemas.microsoft.com/office/word/2010/wordml" xmlns:w15="http://schemas.microsoft.com/office/word/2012/wordml" xmlns:w16cex="http://schemas.microsoft.com/office/word/2018/wordml/cex" xmlns:w16cid="http://schemas.microsoft.com/office/word/2016/wordml/cid" xmlns:w16="http://schemas.microsoft.com/office/word/2018/wordml" xmlns:w16sdtdh="http://schemas.microsoft.com/office/word/2020/wordml/sdtdatahash" xmlns:w16se="http://schemas.microsoft.com/office/word/2015/wordml/symex" xmlns:wpg="http://schemas.microsoft.com/office/word/2010/wordprocessingGroup" xmlns:wpi="http://schemas.microsoft.com/office/word/2010/wordprocessingInk" xmlns:wne="http://schemas.microsoft.com/office/word/2006/wordml" xmlns:wps="http://schemas.microsoft.com/office/word/2010/wordprocessingShape" mc:Ignorable="w14 w15 w16se w16cid w16 w16cex w16sdtdh wp14">
+<w:footnotes xmlns:wpc="http://schemas.microsoft.com/office/word/2010/wordprocessingCanvas" xmlns:cx="http://schemas.microsoft.com/office/drawing/2014/chartex" xmlns:cx1="http://schemas.microsoft.com/office/drawing/2015/9/8/chartex" xmlns:cx2="http://schemas.microsoft.com/office/drawing/2015/10/21/chartex" xmlns:cx3="http://schemas.microsoft.com/office/drawing/2016/5/9/chartex" xmlns:cx4="http://schemas.microsoft.com/office/drawing/2016/5/10/chartex" xmlns:cx5="http://schemas.microsoft.com/office/drawing/2016/5/11/chartex" xmlns:cx6="http://schemas.microsoft.com/office/drawing/2016/5/12/chartex" xmlns:cx7="http://schemas.microsoft.com/office/drawing/2016/5/13/chartex" xmlns:cx8="http://schemas.microsoft.com/office/drawing/2016/5/14/chartex" xmlns:mc="http://schemas.openxmlformats.org/markup-compatibility/2006" xmlns:aink="http://schemas.microsoft.com/office/drawing/2016/ink" xmlns:am3d="http://schemas.microsoft.com/office/drawing/2017/model3d" xmlns:o="urn:schemas-microsoft-com:office:office" xmlns:oel="http://schemas.microsoft.com/office/2019/extlst" xmlns:r="http://schemas.openxmlformats.org/officeDocument/2006/relationships" xmlns:m="http://schemas.openxmlformats.org/officeDocument/2006/math" xmlns:v="urn:schemas-microsoft-com:vml" xmlns:wp14="http://schemas.microsoft.com/office/word/2010/wordprocessingDrawing" xmlns:wp="http://schemas.openxmlformats.org/drawingml/2006/wordprocessingDrawing" xmlns:w10="urn:schemas-microsoft-com:office:word" xmlns:w="http://schemas.openxmlformats.org/wordprocessingml/2006/main" xmlns:w14="http://schemas.microsoft.com/office/word/2010/wordml" xmlns:w15="http://schemas.microsoft.com/office/word/2012/wordml" xmlns:w16cex="http://schemas.microsoft.com/office/word/2018/wordml/cex" xmlns:w16cid="http://schemas.microsoft.com/office/word/2016/wordml/cid" xmlns:w16="http://schemas.microsoft.com/office/word/2018/wordml" xmlns:w16sdtdh="http://schemas.microsoft.com/office/word/2020/wordml/sdtdatahash" xmlns:w16se="http://schemas.microsoft.com/office/word/2015/wordml/symex" xmlns:wpg="http://schemas.microsoft.com/office/word/2010/wordprocessingGroup" xmlns:wpi="http://schemas.microsoft.com/office/word/2010/wordprocessingInk" xmlns:wne="http://schemas.microsoft.com/office/word/2006/wordml" xmlns:wps="http://schemas.microsoft.com/office/word/2010/wordprocessingShape" mc:Ignorable="w14 w15 w16se w16cid w16 w16cex w16sdtdh wp14">
   <w:footnote w:type="separator" w:id="-1">
     <w:p>
       <w:pPr>
@@ -4644,7 +4444,7 @@
 </file>
 
 <file path=word/header1.xml><?xml version="1.0" encoding="utf-8"?>
-<w:hdr xmlns:wpc="http://schemas.microsoft.com/office/word/2010/wordprocessingCanvas" xmlns:cx="http://schemas.microsoft.com/office/drawing/2014/chartex" xmlns:cx1="http://schemas.microsoft.com/office/drawing/2015/9/8/chartex" xmlns:cx2="http://schemas.microsoft.com/office/drawing/2015/10/21/chartex" xmlns:cx3="http://schemas.microsoft.com/office/drawing/2016/5/9/chartex" xmlns:cx4="http://schemas.microsoft.com/office/drawing/2016/5/10/chartex" xmlns:cx5="http://schemas.microsoft.com/office/drawing/2016/5/11/chartex" xmlns:cx6="http://schemas.microsoft.com/office/drawing/2016/5/12/chartex" xmlns:cx7="http://schemas.microsoft.com/office/drawing/2016/5/13/chartex" xmlns:cx8="http://schemas.microsoft.com/office/drawing/2016/5/14/chartex" xmlns:mc="http://schemas.openxmlformats.org/markup-compatibility/2006" xmlns:aink="http://schemas.microsoft.com/office/drawing/2016/ink" xmlns:am3d="http://schemas.microsoft.com/office/drawing/2017/model3d" xmlns:o="urn:schemas-microsoft-com:office:office" xmlns:r="http://schemas.openxmlformats.org/officeDocument/2006/relationships" xmlns:m="http://schemas.openxmlformats.org/officeDocument/2006/math" xmlns:v="urn:schemas-microsoft-com:vml" xmlns:wp14="http://schemas.microsoft.com/office/word/2010/wordprocessingDrawing" xmlns:wp="http://schemas.openxmlformats.org/drawingml/2006/wordprocessingDrawing" xmlns:w10="urn:schemas-microsoft-com:office:word" xmlns:w="http://schemas.openxmlformats.org/wordprocessingml/2006/main" xmlns:w14="http://schemas.microsoft.com/office/word/2010/wordml" xmlns:w15="http://schemas.microsoft.com/office/word/2012/wordml" xmlns:w16cex="http://schemas.microsoft.com/office/word/2018/wordml/cex" xmlns:w16cid="http://schemas.microsoft.com/office/word/2016/wordml/cid" xmlns:w16="http://schemas.microsoft.com/office/word/2018/wordml" xmlns:w16sdtdh="http://schemas.microsoft.com/office/word/2020/wordml/sdtdatahash" xmlns:w16se="http://schemas.microsoft.com/office/word/2015/wordml/symex" xmlns:wpg="http://schemas.microsoft.com/office/word/2010/wordprocessingGroup" xmlns:wpi="http://schemas.microsoft.com/office/word/2010/wordprocessingInk" xmlns:wne="http://schemas.microsoft.com/office/word/2006/wordml" xmlns:wps="http://schemas.microsoft.com/office/word/2010/wordprocessingShape" mc:Ignorable="w14 w15 w16se w16cid w16 w16cex w16sdtdh wp14">
+<w:hdr xmlns:wpc="http://schemas.microsoft.com/office/word/2010/wordprocessingCanvas" xmlns:cx="http://schemas.microsoft.com/office/drawing/2014/chartex" xmlns:cx1="http://schemas.microsoft.com/office/drawing/2015/9/8/chartex" xmlns:cx2="http://schemas.microsoft.com/office/drawing/2015/10/21/chartex" xmlns:cx3="http://schemas.microsoft.com/office/drawing/2016/5/9/chartex" xmlns:cx4="http://schemas.microsoft.com/office/drawing/2016/5/10/chartex" xmlns:cx5="http://schemas.microsoft.com/office/drawing/2016/5/11/chartex" xmlns:cx6="http://schemas.microsoft.com/office/drawing/2016/5/12/chartex" xmlns:cx7="http://schemas.microsoft.com/office/drawing/2016/5/13/chartex" xmlns:cx8="http://schemas.microsoft.com/office/drawing/2016/5/14/chartex" xmlns:mc="http://schemas.openxmlformats.org/markup-compatibility/2006" xmlns:aink="http://schemas.microsoft.com/office/drawing/2016/ink" xmlns:am3d="http://schemas.microsoft.com/office/drawing/2017/model3d" xmlns:o="urn:schemas-microsoft-com:office:office" xmlns:oel="http://schemas.microsoft.com/office/2019/extlst" xmlns:r="http://schemas.openxmlformats.org/officeDocument/2006/relationships" xmlns:m="http://schemas.openxmlformats.org/officeDocument/2006/math" xmlns:v="urn:schemas-microsoft-com:vml" xmlns:wp14="http://schemas.microsoft.com/office/word/2010/wordprocessingDrawing" xmlns:wp="http://schemas.openxmlformats.org/drawingml/2006/wordprocessingDrawing" xmlns:w10="urn:schemas-microsoft-com:office:word" xmlns:w="http://schemas.openxmlformats.org/wordprocessingml/2006/main" xmlns:w14="http://schemas.microsoft.com/office/word/2010/wordml" xmlns:w15="http://schemas.microsoft.com/office/word/2012/wordml" xmlns:w16cex="http://schemas.microsoft.com/office/word/2018/wordml/cex" xmlns:w16cid="http://schemas.microsoft.com/office/word/2016/wordml/cid" xmlns:w16="http://schemas.microsoft.com/office/word/2018/wordml" xmlns:w16sdtdh="http://schemas.microsoft.com/office/word/2020/wordml/sdtdatahash" xmlns:w16se="http://schemas.microsoft.com/office/word/2015/wordml/symex" xmlns:wpg="http://schemas.microsoft.com/office/word/2010/wordprocessingGroup" xmlns:wpi="http://schemas.microsoft.com/office/word/2010/wordprocessingInk" xmlns:wne="http://schemas.microsoft.com/office/word/2006/wordml" xmlns:wps="http://schemas.microsoft.com/office/word/2010/wordprocessingShape" mc:Ignorable="w14 w15 w16se w16cid w16 w16cex w16sdtdh wp14">
   <w:p>
     <w:pPr>
       <w:pStyle w:val="Header"/>
@@ -4667,7 +4467,7 @@
 </file>
 
 <file path=word/header2.xml><?xml version="1.0" encoding="utf-8"?>
-<w:hdr xmlns:wpc="http://schemas.microsoft.com/office/word/2010/wordprocessingCanvas" xmlns:cx="http://schemas.microsoft.com/office/drawing/2014/chartex" xmlns:cx1="http://schemas.microsoft.com/office/drawing/2015/9/8/chartex" xmlns:cx2="http://schemas.microsoft.com/office/drawing/2015/10/21/chartex" xmlns:cx3="http://schemas.microsoft.com/office/drawing/2016/5/9/chartex" xmlns:cx4="http://schemas.microsoft.com/office/drawing/2016/5/10/chartex" xmlns:cx5="http://schemas.microsoft.com/office/drawing/2016/5/11/chartex" xmlns:cx6="http://schemas.microsoft.com/office/drawing/2016/5/12/chartex" xmlns:cx7="http://schemas.microsoft.com/office/drawing/2016/5/13/chartex" xmlns:cx8="http://schemas.microsoft.com/office/drawing/2016/5/14/chartex" xmlns:mc="http://schemas.openxmlformats.org/markup-compatibility/2006" xmlns:aink="http://schemas.microsoft.com/office/drawing/2016/ink" xmlns:am3d="http://schemas.microsoft.com/office/drawing/2017/model3d" xmlns:o="urn:schemas-microsoft-com:office:office" xmlns:r="http://schemas.openxmlformats.org/officeDocument/2006/relationships" xmlns:m="http://schemas.openxmlformats.org/officeDocument/2006/math" xmlns:v="urn:schemas-microsoft-com:vml" xmlns:wp14="http://schemas.microsoft.com/office/word/2010/wordprocessingDrawing" xmlns:wp="http://schemas.openxmlformats.org/drawingml/2006/wordprocessingDrawing" xmlns:w10="urn:schemas-microsoft-com:office:word" xmlns:w="http://schemas.openxmlformats.org/wordprocessingml/2006/main" xmlns:w14="http://schemas.microsoft.com/office/word/2010/wordml" xmlns:w15="http://schemas.microsoft.com/office/word/2012/wordml" xmlns:w16cex="http://schemas.microsoft.com/office/word/2018/wordml/cex" xmlns:w16cid="http://schemas.microsoft.com/office/word/2016/wordml/cid" xmlns:w16="http://schemas.microsoft.com/office/word/2018/wordml" xmlns:w16sdtdh="http://schemas.microsoft.com/office/word/2020/wordml/sdtdatahash" xmlns:w16se="http://schemas.microsoft.com/office/word/2015/wordml/symex" xmlns:wpg="http://schemas.microsoft.com/office/word/2010/wordprocessingGroup" xmlns:wpi="http://schemas.microsoft.com/office/word/2010/wordprocessingInk" xmlns:wne="http://schemas.microsoft.com/office/word/2006/wordml" xmlns:wps="http://schemas.microsoft.com/office/word/2010/wordprocessingShape" mc:Ignorable="w14 w15 w16se w16cid w16 w16cex w16sdtdh wp14">
+<w:hdr xmlns:wpc="http://schemas.microsoft.com/office/word/2010/wordprocessingCanvas" xmlns:cx="http://schemas.microsoft.com/office/drawing/2014/chartex" xmlns:cx1="http://schemas.microsoft.com/office/drawing/2015/9/8/chartex" xmlns:cx2="http://schemas.microsoft.com/office/drawing/2015/10/21/chartex" xmlns:cx3="http://schemas.microsoft.com/office/drawing/2016/5/9/chartex" xmlns:cx4="http://schemas.microsoft.com/office/drawing/2016/5/10/chartex" xmlns:cx5="http://schemas.microsoft.com/office/drawing/2016/5/11/chartex" xmlns:cx6="http://schemas.microsoft.com/office/drawing/2016/5/12/chartex" xmlns:cx7="http://schemas.microsoft.com/office/drawing/2016/5/13/chartex" xmlns:cx8="http://schemas.microsoft.com/office/drawing/2016/5/14/chartex" xmlns:mc="http://schemas.openxmlformats.org/markup-compatibility/2006" xmlns:aink="http://schemas.microsoft.com/office/drawing/2016/ink" xmlns:am3d="http://schemas.microsoft.com/office/drawing/2017/model3d" xmlns:o="urn:schemas-microsoft-com:office:office" xmlns:oel="http://schemas.microsoft.com/office/2019/extlst" xmlns:r="http://schemas.openxmlformats.org/officeDocument/2006/relationships" xmlns:m="http://schemas.openxmlformats.org/officeDocument/2006/math" xmlns:v="urn:schemas-microsoft-com:vml" xmlns:wp14="http://schemas.microsoft.com/office/word/2010/wordprocessingDrawing" xmlns:wp="http://schemas.openxmlformats.org/drawingml/2006/wordprocessingDrawing" xmlns:w10="urn:schemas-microsoft-com:office:word" xmlns:w="http://schemas.openxmlformats.org/wordprocessingml/2006/main" xmlns:w14="http://schemas.microsoft.com/office/word/2010/wordml" xmlns:w15="http://schemas.microsoft.com/office/word/2012/wordml" xmlns:w16cex="http://schemas.microsoft.com/office/word/2018/wordml/cex" xmlns:w16cid="http://schemas.microsoft.com/office/word/2016/wordml/cid" xmlns:w16="http://schemas.microsoft.com/office/word/2018/wordml" xmlns:w16sdtdh="http://schemas.microsoft.com/office/word/2020/wordml/sdtdatahash" xmlns:w16se="http://schemas.microsoft.com/office/word/2015/wordml/symex" xmlns:wpg="http://schemas.microsoft.com/office/word/2010/wordprocessingGroup" xmlns:wpi="http://schemas.microsoft.com/office/word/2010/wordprocessingInk" xmlns:wne="http://schemas.microsoft.com/office/word/2006/wordml" xmlns:wps="http://schemas.microsoft.com/office/word/2010/wordprocessingShape" mc:Ignorable="w14 w15 w16se w16cid w16 w16cex w16sdtdh wp14">
   <w:p>
     <w:pPr>
       <w:pBdr>
@@ -5206,7 +5006,7 @@
 </file>
 
 <file path=word/header3.xml><?xml version="1.0" encoding="utf-8"?>
-<w:hdr xmlns:wpc="http://schemas.microsoft.com/office/word/2010/wordprocessingCanvas" xmlns:cx="http://schemas.microsoft.com/office/drawing/2014/chartex" xmlns:cx1="http://schemas.microsoft.com/office/drawing/2015/9/8/chartex" xmlns:cx2="http://schemas.microsoft.com/office/drawing/2015/10/21/chartex" xmlns:cx3="http://schemas.microsoft.com/office/drawing/2016/5/9/chartex" xmlns:cx4="http://schemas.microsoft.com/office/drawing/2016/5/10/chartex" xmlns:cx5="http://schemas.microsoft.com/office/drawing/2016/5/11/chartex" xmlns:cx6="http://schemas.microsoft.com/office/drawing/2016/5/12/chartex" xmlns:cx7="http://schemas.microsoft.com/office/drawing/2016/5/13/chartex" xmlns:cx8="http://schemas.microsoft.com/office/drawing/2016/5/14/chartex" xmlns:mc="http://schemas.openxmlformats.org/markup-compatibility/2006" xmlns:aink="http://schemas.microsoft.com/office/drawing/2016/ink" xmlns:am3d="http://schemas.microsoft.com/office/drawing/2017/model3d" xmlns:o="urn:schemas-microsoft-com:office:office" xmlns:r="http://schemas.openxmlformats.org/officeDocument/2006/relationships" xmlns:m="http://schemas.openxmlformats.org/officeDocument/2006/math" xmlns:v="urn:schemas-microsoft-com:vml" xmlns:wp14="http://schemas.microsoft.com/office/word/2010/wordprocessingDrawing" xmlns:wp="http://schemas.openxmlformats.org/drawingml/2006/wordprocessingDrawing" xmlns:w10="urn:schemas-microsoft-com:office:word" xmlns:w="http://schemas.openxmlformats.org/wordprocessingml/2006/main" xmlns:w14="http://schemas.microsoft.com/office/word/2010/wordml" xmlns:w15="http://schemas.microsoft.com/office/word/2012/wordml" xmlns:w16cex="http://schemas.microsoft.com/office/word/2018/wordml/cex" xmlns:w16cid="http://schemas.microsoft.com/office/word/2016/wordml/cid" xmlns:w16="http://schemas.microsoft.com/office/word/2018/wordml" xmlns:w16sdtdh="http://schemas.microsoft.com/office/word/2020/wordml/sdtdatahash" xmlns:w16se="http://schemas.microsoft.com/office/word/2015/wordml/symex" xmlns:wpg="http://schemas.microsoft.com/office/word/2010/wordprocessingGroup" xmlns:wpi="http://schemas.microsoft.com/office/word/2010/wordprocessingInk" xmlns:wne="http://schemas.microsoft.com/office/word/2006/wordml" xmlns:wps="http://schemas.microsoft.com/office/word/2010/wordprocessingShape" mc:Ignorable="w14 w15 w16se w16cid w16 w16cex w16sdtdh wp14">
+<w:hdr xmlns:wpc="http://schemas.microsoft.com/office/word/2010/wordprocessingCanvas" xmlns:cx="http://schemas.microsoft.com/office/drawing/2014/chartex" xmlns:cx1="http://schemas.microsoft.com/office/drawing/2015/9/8/chartex" xmlns:cx2="http://schemas.microsoft.com/office/drawing/2015/10/21/chartex" xmlns:cx3="http://schemas.microsoft.com/office/drawing/2016/5/9/chartex" xmlns:cx4="http://schemas.microsoft.com/office/drawing/2016/5/10/chartex" xmlns:cx5="http://schemas.microsoft.com/office/drawing/2016/5/11/chartex" xmlns:cx6="http://schemas.microsoft.com/office/drawing/2016/5/12/chartex" xmlns:cx7="http://schemas.microsoft.com/office/drawing/2016/5/13/chartex" xmlns:cx8="http://schemas.microsoft.com/office/drawing/2016/5/14/chartex" xmlns:mc="http://schemas.openxmlformats.org/markup-compatibility/2006" xmlns:aink="http://schemas.microsoft.com/office/drawing/2016/ink" xmlns:am3d="http://schemas.microsoft.com/office/drawing/2017/model3d" xmlns:o="urn:schemas-microsoft-com:office:office" xmlns:oel="http://schemas.microsoft.com/office/2019/extlst" xmlns:r="http://schemas.openxmlformats.org/officeDocument/2006/relationships" xmlns:m="http://schemas.openxmlformats.org/officeDocument/2006/math" xmlns:v="urn:schemas-microsoft-com:vml" xmlns:wp14="http://schemas.microsoft.com/office/word/2010/wordprocessingDrawing" xmlns:wp="http://schemas.openxmlformats.org/drawingml/2006/wordprocessingDrawing" xmlns:w10="urn:schemas-microsoft-com:office:word" xmlns:w="http://schemas.openxmlformats.org/wordprocessingml/2006/main" xmlns:w14="http://schemas.microsoft.com/office/word/2010/wordml" xmlns:w15="http://schemas.microsoft.com/office/word/2012/wordml" xmlns:w16cex="http://schemas.microsoft.com/office/word/2018/wordml/cex" xmlns:w16cid="http://schemas.microsoft.com/office/word/2016/wordml/cid" xmlns:w16="http://schemas.microsoft.com/office/word/2018/wordml" xmlns:w16sdtdh="http://schemas.microsoft.com/office/word/2020/wordml/sdtdatahash" xmlns:w16se="http://schemas.microsoft.com/office/word/2015/wordml/symex" xmlns:wpg="http://schemas.microsoft.com/office/word/2010/wordprocessingGroup" xmlns:wpi="http://schemas.microsoft.com/office/word/2010/wordprocessingInk" xmlns:wne="http://schemas.microsoft.com/office/word/2006/wordml" xmlns:wps="http://schemas.microsoft.com/office/word/2010/wordprocessingShape" mc:Ignorable="w14 w15 w16se w16cid w16 w16cex w16sdtdh wp14">
   <w:p>
     <w:pPr>
       <w:pStyle w:val="Header"/>
@@ -5221,7 +5021,7 @@
 </file>
 
 <file path=word/header4.xml><?xml version="1.0" encoding="utf-8"?>
-<w:hdr xmlns:wpc="http://schemas.microsoft.com/office/word/2010/wordprocessingCanvas" xmlns:cx="http://schemas.microsoft.com/office/drawing/2014/chartex" xmlns:cx1="http://schemas.microsoft.com/office/drawing/2015/9/8/chartex" xmlns:cx2="http://schemas.microsoft.com/office/drawing/2015/10/21/chartex" xmlns:cx3="http://schemas.microsoft.com/office/drawing/2016/5/9/chartex" xmlns:cx4="http://schemas.microsoft.com/office/drawing/2016/5/10/chartex" xmlns:cx5="http://schemas.microsoft.com/office/drawing/2016/5/11/chartex" xmlns:cx6="http://schemas.microsoft.com/office/drawing/2016/5/12/chartex" xmlns:cx7="http://schemas.microsoft.com/office/drawing/2016/5/13/chartex" xmlns:cx8="http://schemas.microsoft.com/office/drawing/2016/5/14/chartex" xmlns:mc="http://schemas.openxmlformats.org/markup-compatibility/2006" xmlns:aink="http://schemas.microsoft.com/office/drawing/2016/ink" xmlns:am3d="http://schemas.microsoft.com/office/drawing/2017/model3d" xmlns:o="urn:schemas-microsoft-com:office:office" xmlns:r="http://schemas.openxmlformats.org/officeDocument/2006/relationships" xmlns:m="http://schemas.openxmlformats.org/officeDocument/2006/math" xmlns:v="urn:schemas-microsoft-com:vml" xmlns:wp14="http://schemas.microsoft.com/office/word/2010/wordprocessingDrawing" xmlns:wp="http://schemas.openxmlformats.org/drawingml/2006/wordprocessingDrawing" xmlns:w10="urn:schemas-microsoft-com:office:word" xmlns:w="http://schemas.openxmlformats.org/wordprocessingml/2006/main" xmlns:w14="http://schemas.microsoft.com/office/word/2010/wordml" xmlns:w15="http://schemas.microsoft.com/office/word/2012/wordml" xmlns:w16cex="http://schemas.microsoft.com/office/word/2018/wordml/cex" xmlns:w16cid="http://schemas.microsoft.com/office/word/2016/wordml/cid" xmlns:w16="http://schemas.microsoft.com/office/word/2018/wordml" xmlns:w16sdtdh="http://schemas.microsoft.com/office/word/2020/wordml/sdtdatahash" xmlns:w16se="http://schemas.microsoft.com/office/word/2015/wordml/symex" xmlns:wpg="http://schemas.microsoft.com/office/word/2010/wordprocessingGroup" xmlns:wpi="http://schemas.microsoft.com/office/word/2010/wordprocessingInk" xmlns:wne="http://schemas.microsoft.com/office/word/2006/wordml" xmlns:wps="http://schemas.microsoft.com/office/word/2010/wordprocessingShape" mc:Ignorable="w14 w15 w16se w16cid w16 w16cex w16sdtdh wp14">
+<w:hdr xmlns:wpc="http://schemas.microsoft.com/office/word/2010/wordprocessingCanvas" xmlns:cx="http://schemas.microsoft.com/office/drawing/2014/chartex" xmlns:cx1="http://schemas.microsoft.com/office/drawing/2015/9/8/chartex" xmlns:cx2="http://schemas.microsoft.com/office/drawing/2015/10/21/chartex" xmlns:cx3="http://schemas.microsoft.com/office/drawing/2016/5/9/chartex" xmlns:cx4="http://schemas.microsoft.com/office/drawing/2016/5/10/chartex" xmlns:cx5="http://schemas.microsoft.com/office/drawing/2016/5/11/chartex" xmlns:cx6="http://schemas.microsoft.com/office/drawing/2016/5/12/chartex" xmlns:cx7="http://schemas.microsoft.com/office/drawing/2016/5/13/chartex" xmlns:cx8="http://schemas.microsoft.com/office/drawing/2016/5/14/chartex" xmlns:mc="http://schemas.openxmlformats.org/markup-compatibility/2006" xmlns:aink="http://schemas.microsoft.com/office/drawing/2016/ink" xmlns:am3d="http://schemas.microsoft.com/office/drawing/2017/model3d" xmlns:o="urn:schemas-microsoft-com:office:office" xmlns:oel="http://schemas.microsoft.com/office/2019/extlst" xmlns:r="http://schemas.openxmlformats.org/officeDocument/2006/relationships" xmlns:m="http://schemas.openxmlformats.org/officeDocument/2006/math" xmlns:v="urn:schemas-microsoft-com:vml" xmlns:wp14="http://schemas.microsoft.com/office/word/2010/wordprocessingDrawing" xmlns:wp="http://schemas.openxmlformats.org/drawingml/2006/wordprocessingDrawing" xmlns:w10="urn:schemas-microsoft-com:office:word" xmlns:w="http://schemas.openxmlformats.org/wordprocessingml/2006/main" xmlns:w14="http://schemas.microsoft.com/office/word/2010/wordml" xmlns:w15="http://schemas.microsoft.com/office/word/2012/wordml" xmlns:w16cex="http://schemas.microsoft.com/office/word/2018/wordml/cex" xmlns:w16cid="http://schemas.microsoft.com/office/word/2016/wordml/cid" xmlns:w16="http://schemas.microsoft.com/office/word/2018/wordml" xmlns:w16sdtdh="http://schemas.microsoft.com/office/word/2020/wordml/sdtdatahash" xmlns:w16se="http://schemas.microsoft.com/office/word/2015/wordml/symex" xmlns:wpg="http://schemas.microsoft.com/office/word/2010/wordprocessingGroup" xmlns:wpi="http://schemas.microsoft.com/office/word/2010/wordprocessingInk" xmlns:wne="http://schemas.microsoft.com/office/word/2006/wordml" xmlns:wps="http://schemas.microsoft.com/office/word/2010/wordprocessingShape" mc:Ignorable="w14 w15 w16se w16cid w16 w16cex w16sdtdh wp14">
   <w:p>
     <w:pPr>
       <w:pBdr>
@@ -6698,11 +6498,23 @@
       <w:rFonts w:eastAsiaTheme="minorEastAsia"/>
     </w:rPr>
   </w:style>
+  <w:style w:type="character" w:styleId="FollowedHyperlink">
+    <w:name w:val="FollowedHyperlink"/>
+    <w:basedOn w:val="DefaultParagraphFont"/>
+    <w:uiPriority w:val="99"/>
+    <w:semiHidden/>
+    <w:unhideWhenUsed/>
+    <w:rsid w:val="00D1700B"/>
+    <w:rPr>
+      <w:color w:val="954F72" w:themeColor="followedHyperlink"/>
+      <w:u w:val="single"/>
+    </w:rPr>
+  </w:style>
 </w:styles>
 </file>
 
 <file path=word/glossary/document.xml><?xml version="1.0" encoding="utf-8"?>
-<w:glossaryDocument xmlns:wpc="http://schemas.microsoft.com/office/word/2010/wordprocessingCanvas" xmlns:cx="http://schemas.microsoft.com/office/drawing/2014/chartex" xmlns:cx1="http://schemas.microsoft.com/office/drawing/2015/9/8/chartex" xmlns:cx2="http://schemas.microsoft.com/office/drawing/2015/10/21/chartex" xmlns:cx3="http://schemas.microsoft.com/office/drawing/2016/5/9/chartex" xmlns:cx4="http://schemas.microsoft.com/office/drawing/2016/5/10/chartex" xmlns:cx5="http://schemas.microsoft.com/office/drawing/2016/5/11/chartex" xmlns:cx6="http://schemas.microsoft.com/office/drawing/2016/5/12/chartex" xmlns:cx7="http://schemas.microsoft.com/office/drawing/2016/5/13/chartex" xmlns:cx8="http://schemas.microsoft.com/office/drawing/2016/5/14/chartex" xmlns:mc="http://schemas.openxmlformats.org/markup-compatibility/2006" xmlns:aink="http://schemas.microsoft.com/office/drawing/2016/ink" xmlns:am3d="http://schemas.microsoft.com/office/drawing/2017/model3d" xmlns:o="urn:schemas-microsoft-com:office:office" xmlns:r="http://schemas.openxmlformats.org/officeDocument/2006/relationships" xmlns:m="http://schemas.openxmlformats.org/officeDocument/2006/math" xmlns:v="urn:schemas-microsoft-com:vml" xmlns:wp14="http://schemas.microsoft.com/office/word/2010/wordprocessingDrawing" xmlns:wp="http://schemas.openxmlformats.org/drawingml/2006/wordprocessingDrawing" xmlns:w10="urn:schemas-microsoft-com:office:word" xmlns:w="http://schemas.openxmlformats.org/wordprocessingml/2006/main" xmlns:w14="http://schemas.microsoft.com/office/word/2010/wordml" xmlns:w15="http://schemas.microsoft.com/office/word/2012/wordml" xmlns:w16cex="http://schemas.microsoft.com/office/word/2018/wordml/cex" xmlns:w16cid="http://schemas.microsoft.com/office/word/2016/wordml/cid" xmlns:w16="http://schemas.microsoft.com/office/word/2018/wordml" xmlns:w16sdtdh="http://schemas.microsoft.com/office/word/2020/wordml/sdtdatahash" xmlns:w16se="http://schemas.microsoft.com/office/word/2015/wordml/symex" xmlns:wpg="http://schemas.microsoft.com/office/word/2010/wordprocessingGroup" xmlns:wpi="http://schemas.microsoft.com/office/word/2010/wordprocessingInk" xmlns:wne="http://schemas.microsoft.com/office/word/2006/wordml" xmlns:wps="http://schemas.microsoft.com/office/word/2010/wordprocessingShape" mc:Ignorable="w14 w15 w16se w16cid w16 w16cex w16sdtdh wp14">
+<w:glossaryDocument xmlns:wpc="http://schemas.microsoft.com/office/word/2010/wordprocessingCanvas" xmlns:cx="http://schemas.microsoft.com/office/drawing/2014/chartex" xmlns:cx1="http://schemas.microsoft.com/office/drawing/2015/9/8/chartex" xmlns:cx2="http://schemas.microsoft.com/office/drawing/2015/10/21/chartex" xmlns:cx3="http://schemas.microsoft.com/office/drawing/2016/5/9/chartex" xmlns:cx4="http://schemas.microsoft.com/office/drawing/2016/5/10/chartex" xmlns:cx5="http://schemas.microsoft.com/office/drawing/2016/5/11/chartex" xmlns:cx6="http://schemas.microsoft.com/office/drawing/2016/5/12/chartex" xmlns:cx7="http://schemas.microsoft.com/office/drawing/2016/5/13/chartex" xmlns:cx8="http://schemas.microsoft.com/office/drawing/2016/5/14/chartex" xmlns:mc="http://schemas.openxmlformats.org/markup-compatibility/2006" xmlns:aink="http://schemas.microsoft.com/office/drawing/2016/ink" xmlns:am3d="http://schemas.microsoft.com/office/drawing/2017/model3d" xmlns:o="urn:schemas-microsoft-com:office:office" xmlns:oel="http://schemas.microsoft.com/office/2019/extlst" xmlns:r="http://schemas.openxmlformats.org/officeDocument/2006/relationships" xmlns:m="http://schemas.openxmlformats.org/officeDocument/2006/math" xmlns:v="urn:schemas-microsoft-com:vml" xmlns:wp14="http://schemas.microsoft.com/office/word/2010/wordprocessingDrawing" xmlns:wp="http://schemas.openxmlformats.org/drawingml/2006/wordprocessingDrawing" xmlns:w10="urn:schemas-microsoft-com:office:word" xmlns:w="http://schemas.openxmlformats.org/wordprocessingml/2006/main" xmlns:w14="http://schemas.microsoft.com/office/word/2010/wordml" xmlns:w15="http://schemas.microsoft.com/office/word/2012/wordml" xmlns:w16cex="http://schemas.microsoft.com/office/word/2018/wordml/cex" xmlns:w16cid="http://schemas.microsoft.com/office/word/2016/wordml/cid" xmlns:w16="http://schemas.microsoft.com/office/word/2018/wordml" xmlns:w16sdtdh="http://schemas.microsoft.com/office/word/2020/wordml/sdtdatahash" xmlns:w16se="http://schemas.microsoft.com/office/word/2015/wordml/symex" xmlns:wpg="http://schemas.microsoft.com/office/word/2010/wordprocessingGroup" xmlns:wpi="http://schemas.microsoft.com/office/word/2010/wordprocessingInk" xmlns:wne="http://schemas.microsoft.com/office/word/2006/wordml" xmlns:wps="http://schemas.microsoft.com/office/word/2010/wordprocessingShape" mc:Ignorable="w14 w15 w16se w16cid w16 w16cex w16sdtdh wp14">
   <w:docParts>
     <w:docPart>
       <w:docPartPr>
@@ -6858,6 +6670,7 @@
     <w:rsid w:val="003A4322"/>
     <w:rsid w:val="004D1ECF"/>
     <w:rsid w:val="008530A8"/>
+    <w:rsid w:val="00DA3A7C"/>
     <w:rsid w:val="00EE430B"/>
     <w:rsid w:val="00F86082"/>
   </w:rsids>

</xml_diff>

<commit_message>
minor changes on documentation
</commit_message>
<xml_diff>
--- a/Assets/Documentation/Script Documentation.docx
+++ b/Assets/Documentation/Script Documentation.docx
@@ -2436,7 +2436,7 @@
         <w:rPr>
           <w:lang w:bidi="ar-SY"/>
         </w:rPr>
-        <w:t xml:space="preserve">, the value is KeyCode. The index of the dictionary is the index of the player that will use it.  </w:t>
+        <w:t>, the value is KeyCode. The index of the dictionary is the index of the player that will use it.</w:t>
       </w:r>
     </w:p>
     <w:p>
@@ -3872,10 +3872,7 @@
     </w:p>
     <w:p>
       <w:r>
-        <w:t>I</w:t>
-      </w:r>
-      <w:r>
-        <w:t>t enforces a speed limit; it will add an opposing force in Update to ensure the speed never exceeds the speed limit.</w:t>
+        <w:t>It enforces a speed limit; it will add an opposing force in Update to ensure the speed never exceeds the speed limit.</w:t>
       </w:r>
     </w:p>
     <w:p>
@@ -6668,6 +6665,7 @@
     <w:rsidRoot w:val="00EE430B"/>
     <w:rsid w:val="00063EAA"/>
     <w:rsid w:val="003A4322"/>
+    <w:rsid w:val="00462512"/>
     <w:rsid w:val="004D1ECF"/>
     <w:rsid w:val="008530A8"/>
     <w:rsid w:val="00DA3A7C"/>

</xml_diff>

<commit_message>
merge ListMaker and Killer, clean up, document
</commit_message>
<xml_diff>
--- a/Assets/Documentation/Script Documentation.docx
+++ b/Assets/Documentation/Script Documentation.docx
@@ -40,7 +40,6 @@
             <w:dataBinding w:prefixMappings="xmlns:ns0='http://purl.org/dc/elements/1.1/' xmlns:ns1='http://schemas.openxmlformats.org/package/2006/metadata/core-properties' " w:xpath="/ns1:coreProperties[1]/ns0:title[1]" w:storeItemID="{6C3C8BC8-F283-45AE-878A-BAB7291924A1}"/>
             <w:text/>
           </w:sdtPr>
-          <w:sdtEndPr/>
           <w:sdtContent>
             <w:p>
               <w:pPr>
@@ -85,7 +84,6 @@
               <w:dataBinding w:prefixMappings="xmlns:ns0='http://purl.org/dc/elements/1.1/' xmlns:ns1='http://schemas.openxmlformats.org/package/2006/metadata/core-properties' " w:xpath="/ns1:coreProperties[1]/ns0:subject[1]" w:storeItemID="{6C3C8BC8-F283-45AE-878A-BAB7291924A1}"/>
               <w:text/>
             </w:sdtPr>
-            <w:sdtEndPr/>
             <w:sdtContent>
               <w:r>
                 <w:rPr>
@@ -106,538 +104,6 @@
             </w:rPr>
             <w:t xml:space="preserve"> </w:t>
           </w:r>
-          <w:r>
-            <w:rPr>
-              <w:noProof/>
-            </w:rPr>
-            <mc:AlternateContent>
-              <mc:Choice Requires="wpg">
-                <w:drawing>
-                  <wp:anchor distT="0" distB="0" distL="114300" distR="114300" simplePos="0" relativeHeight="251660288" behindDoc="1" locked="0" layoutInCell="1" allowOverlap="1" wp14:anchorId="22562AA2" wp14:editId="4166C0A8">
-                    <wp:simplePos x="0" y="0"/>
-                    <mc:AlternateContent>
-                      <mc:Choice Requires="wp14">
-                        <wp:positionH relativeFrom="page">
-                          <wp14:pctPosHOffset>22000</wp14:pctPosHOffset>
-                        </wp:positionH>
-                      </mc:Choice>
-                      <mc:Fallback>
-                        <wp:positionH relativeFrom="page">
-                          <wp:posOffset>1709420</wp:posOffset>
-                        </wp:positionH>
-                      </mc:Fallback>
-                    </mc:AlternateContent>
-                    <mc:AlternateContent>
-                      <mc:Choice Requires="wp14">
-                        <wp:positionV relativeFrom="page">
-                          <wp14:pctPosVOffset>30000</wp14:pctPosVOffset>
-                        </wp:positionV>
-                      </mc:Choice>
-                      <mc:Fallback>
-                        <wp:positionV relativeFrom="page">
-                          <wp:posOffset>3017520</wp:posOffset>
-                        </wp:positionV>
-                      </mc:Fallback>
-                    </mc:AlternateContent>
-                    <wp:extent cx="5494369" cy="5696712"/>
-                    <wp:effectExtent l="0" t="0" r="0" b="3175"/>
-                    <wp:wrapNone/>
-                    <wp:docPr id="63" name="Group 2"/>
-                    <wp:cNvGraphicFramePr>
-                      <a:graphicFrameLocks xmlns:a="http://schemas.openxmlformats.org/drawingml/2006/main" noChangeAspect="1"/>
-                    </wp:cNvGraphicFramePr>
-                    <a:graphic xmlns:a="http://schemas.openxmlformats.org/drawingml/2006/main">
-                      <a:graphicData uri="http://schemas.microsoft.com/office/word/2010/wordprocessingGroup">
-                        <wpg:wgp>
-                          <wpg:cNvGrpSpPr>
-                            <a:grpSpLocks noChangeAspect="1"/>
-                          </wpg:cNvGrpSpPr>
-                          <wpg:grpSpPr>
-                            <a:xfrm>
-                              <a:off x="0" y="0"/>
-                              <a:ext cx="5494369" cy="5696712"/>
-                              <a:chOff x="0" y="0"/>
-                              <a:chExt cx="4329113" cy="4491038"/>
-                            </a:xfrm>
-                            <a:solidFill>
-                              <a:schemeClr val="tx2">
-                                <a:lumMod val="60000"/>
-                                <a:lumOff val="40000"/>
-                              </a:schemeClr>
-                            </a:solidFill>
-                          </wpg:grpSpPr>
-                          <wps:wsp>
-                            <wps:cNvPr id="64" name="Freeform 64"/>
-                            <wps:cNvSpPr>
-                              <a:spLocks/>
-                            </wps:cNvSpPr>
-                            <wps:spPr bwMode="auto">
-                              <a:xfrm>
-                                <a:off x="1501775" y="0"/>
-                                <a:ext cx="2827338" cy="2835275"/>
-                              </a:xfrm>
-                              <a:custGeom>
-                                <a:avLst/>
-                                <a:gdLst>
-                                  <a:gd name="T0" fmla="*/ 4 w 1781"/>
-                                  <a:gd name="T1" fmla="*/ 1786 h 1786"/>
-                                  <a:gd name="T2" fmla="*/ 0 w 1781"/>
-                                  <a:gd name="T3" fmla="*/ 1782 h 1786"/>
-                                  <a:gd name="T4" fmla="*/ 1776 w 1781"/>
-                                  <a:gd name="T5" fmla="*/ 0 h 1786"/>
-                                  <a:gd name="T6" fmla="*/ 1781 w 1781"/>
-                                  <a:gd name="T7" fmla="*/ 5 h 1786"/>
-                                  <a:gd name="T8" fmla="*/ 4 w 1781"/>
-                                  <a:gd name="T9" fmla="*/ 1786 h 1786"/>
-                                </a:gdLst>
-                                <a:ahLst/>
-                                <a:cxnLst>
-                                  <a:cxn ang="0">
-                                    <a:pos x="T0" y="T1"/>
-                                  </a:cxn>
-                                  <a:cxn ang="0">
-                                    <a:pos x="T2" y="T3"/>
-                                  </a:cxn>
-                                  <a:cxn ang="0">
-                                    <a:pos x="T4" y="T5"/>
-                                  </a:cxn>
-                                  <a:cxn ang="0">
-                                    <a:pos x="T6" y="T7"/>
-                                  </a:cxn>
-                                  <a:cxn ang="0">
-                                    <a:pos x="T8" y="T9"/>
-                                  </a:cxn>
-                                </a:cxnLst>
-                                <a:rect l="0" t="0" r="r" b="b"/>
-                                <a:pathLst>
-                                  <a:path w="1781" h="1786">
-                                    <a:moveTo>
-                                      <a:pt x="4" y="1786"/>
-                                    </a:moveTo>
-                                    <a:lnTo>
-                                      <a:pt x="0" y="1782"/>
-                                    </a:lnTo>
-                                    <a:lnTo>
-                                      <a:pt x="1776" y="0"/>
-                                    </a:lnTo>
-                                    <a:lnTo>
-                                      <a:pt x="1781" y="5"/>
-                                    </a:lnTo>
-                                    <a:lnTo>
-                                      <a:pt x="4" y="1786"/>
-                                    </a:lnTo>
-                                    <a:close/>
-                                  </a:path>
-                                </a:pathLst>
-                              </a:custGeom>
-                              <a:grpFill/>
-                              <a:ln>
-                                <a:noFill/>
-                              </a:ln>
-                              <a:extLst>
-                                <a:ext uri="{91240B29-F687-4F45-9708-019B960494DF}">
-                                  <a14:hiddenLine xmlns:a14="http://schemas.microsoft.com/office/drawing/2010/main" w="9525">
-                                    <a:solidFill>
-                                      <a:srgbClr val="000000"/>
-                                    </a:solidFill>
-                                    <a:round/>
-                                    <a:headEnd/>
-                                    <a:tailEnd/>
-                                  </a14:hiddenLine>
-                                </a:ext>
-                              </a:extLst>
-                            </wps:spPr>
-                            <wps:bodyPr vert="horz" wrap="square" lIns="91440" tIns="45720" rIns="91440" bIns="45720" numCol="1" anchor="t" anchorCtr="0" compatLnSpc="1">
-                              <a:prstTxWarp prst="textNoShape">
-                                <a:avLst/>
-                              </a:prstTxWarp>
-                            </wps:bodyPr>
-                          </wps:wsp>
-                          <wps:wsp>
-                            <wps:cNvPr id="65" name="Freeform 65"/>
-                            <wps:cNvSpPr>
-                              <a:spLocks/>
-                            </wps:cNvSpPr>
-                            <wps:spPr bwMode="auto">
-                              <a:xfrm>
-                                <a:off x="782637" y="227013"/>
-                                <a:ext cx="3546475" cy="3546475"/>
-                              </a:xfrm>
-                              <a:custGeom>
-                                <a:avLst/>
-                                <a:gdLst>
-                                  <a:gd name="T0" fmla="*/ 5 w 2234"/>
-                                  <a:gd name="T1" fmla="*/ 2234 h 2234"/>
-                                  <a:gd name="T2" fmla="*/ 0 w 2234"/>
-                                  <a:gd name="T3" fmla="*/ 2229 h 2234"/>
-                                  <a:gd name="T4" fmla="*/ 2229 w 2234"/>
-                                  <a:gd name="T5" fmla="*/ 0 h 2234"/>
-                                  <a:gd name="T6" fmla="*/ 2234 w 2234"/>
-                                  <a:gd name="T7" fmla="*/ 5 h 2234"/>
-                                  <a:gd name="T8" fmla="*/ 5 w 2234"/>
-                                  <a:gd name="T9" fmla="*/ 2234 h 2234"/>
-                                </a:gdLst>
-                                <a:ahLst/>
-                                <a:cxnLst>
-                                  <a:cxn ang="0">
-                                    <a:pos x="T0" y="T1"/>
-                                  </a:cxn>
-                                  <a:cxn ang="0">
-                                    <a:pos x="T2" y="T3"/>
-                                  </a:cxn>
-                                  <a:cxn ang="0">
-                                    <a:pos x="T4" y="T5"/>
-                                  </a:cxn>
-                                  <a:cxn ang="0">
-                                    <a:pos x="T6" y="T7"/>
-                                  </a:cxn>
-                                  <a:cxn ang="0">
-                                    <a:pos x="T8" y="T9"/>
-                                  </a:cxn>
-                                </a:cxnLst>
-                                <a:rect l="0" t="0" r="r" b="b"/>
-                                <a:pathLst>
-                                  <a:path w="2234" h="2234">
-                                    <a:moveTo>
-                                      <a:pt x="5" y="2234"/>
-                                    </a:moveTo>
-                                    <a:lnTo>
-                                      <a:pt x="0" y="2229"/>
-                                    </a:lnTo>
-                                    <a:lnTo>
-                                      <a:pt x="2229" y="0"/>
-                                    </a:lnTo>
-                                    <a:lnTo>
-                                      <a:pt x="2234" y="5"/>
-                                    </a:lnTo>
-                                    <a:lnTo>
-                                      <a:pt x="5" y="2234"/>
-                                    </a:lnTo>
-                                    <a:close/>
-                                  </a:path>
-                                </a:pathLst>
-                              </a:custGeom>
-                              <a:grpFill/>
-                              <a:ln>
-                                <a:noFill/>
-                              </a:ln>
-                              <a:extLst>
-                                <a:ext uri="{91240B29-F687-4F45-9708-019B960494DF}">
-                                  <a14:hiddenLine xmlns:a14="http://schemas.microsoft.com/office/drawing/2010/main" w="9525">
-                                    <a:solidFill>
-                                      <a:srgbClr val="000000"/>
-                                    </a:solidFill>
-                                    <a:round/>
-                                    <a:headEnd/>
-                                    <a:tailEnd/>
-                                  </a14:hiddenLine>
-                                </a:ext>
-                              </a:extLst>
-                            </wps:spPr>
-                            <wps:bodyPr vert="horz" wrap="square" lIns="91440" tIns="45720" rIns="91440" bIns="45720" numCol="1" anchor="t" anchorCtr="0" compatLnSpc="1">
-                              <a:prstTxWarp prst="textNoShape">
-                                <a:avLst/>
-                              </a:prstTxWarp>
-                            </wps:bodyPr>
-                          </wps:wsp>
-                          <wps:wsp>
-                            <wps:cNvPr id="66" name="Freeform 66"/>
-                            <wps:cNvSpPr>
-                              <a:spLocks/>
-                            </wps:cNvSpPr>
-                            <wps:spPr bwMode="auto">
-                              <a:xfrm>
-                                <a:off x="841375" y="109538"/>
-                                <a:ext cx="3487738" cy="3487738"/>
-                              </a:xfrm>
-                              <a:custGeom>
-                                <a:avLst/>
-                                <a:gdLst>
-                                  <a:gd name="T0" fmla="*/ 9 w 2197"/>
-                                  <a:gd name="T1" fmla="*/ 2197 h 2197"/>
-                                  <a:gd name="T2" fmla="*/ 0 w 2197"/>
-                                  <a:gd name="T3" fmla="*/ 2193 h 2197"/>
-                                  <a:gd name="T4" fmla="*/ 2188 w 2197"/>
-                                  <a:gd name="T5" fmla="*/ 0 h 2197"/>
-                                  <a:gd name="T6" fmla="*/ 2197 w 2197"/>
-                                  <a:gd name="T7" fmla="*/ 10 h 2197"/>
-                                  <a:gd name="T8" fmla="*/ 9 w 2197"/>
-                                  <a:gd name="T9" fmla="*/ 2197 h 2197"/>
-                                </a:gdLst>
-                                <a:ahLst/>
-                                <a:cxnLst>
-                                  <a:cxn ang="0">
-                                    <a:pos x="T0" y="T1"/>
-                                  </a:cxn>
-                                  <a:cxn ang="0">
-                                    <a:pos x="T2" y="T3"/>
-                                  </a:cxn>
-                                  <a:cxn ang="0">
-                                    <a:pos x="T4" y="T5"/>
-                                  </a:cxn>
-                                  <a:cxn ang="0">
-                                    <a:pos x="T6" y="T7"/>
-                                  </a:cxn>
-                                  <a:cxn ang="0">
-                                    <a:pos x="T8" y="T9"/>
-                                  </a:cxn>
-                                </a:cxnLst>
-                                <a:rect l="0" t="0" r="r" b="b"/>
-                                <a:pathLst>
-                                  <a:path w="2197" h="2197">
-                                    <a:moveTo>
-                                      <a:pt x="9" y="2197"/>
-                                    </a:moveTo>
-                                    <a:lnTo>
-                                      <a:pt x="0" y="2193"/>
-                                    </a:lnTo>
-                                    <a:lnTo>
-                                      <a:pt x="2188" y="0"/>
-                                    </a:lnTo>
-                                    <a:lnTo>
-                                      <a:pt x="2197" y="10"/>
-                                    </a:lnTo>
-                                    <a:lnTo>
-                                      <a:pt x="9" y="2197"/>
-                                    </a:lnTo>
-                                    <a:close/>
-                                  </a:path>
-                                </a:pathLst>
-                              </a:custGeom>
-                              <a:grpFill/>
-                              <a:ln>
-                                <a:noFill/>
-                              </a:ln>
-                              <a:extLst>
-                                <a:ext uri="{91240B29-F687-4F45-9708-019B960494DF}">
-                                  <a14:hiddenLine xmlns:a14="http://schemas.microsoft.com/office/drawing/2010/main" w="9525">
-                                    <a:solidFill>
-                                      <a:srgbClr val="000000"/>
-                                    </a:solidFill>
-                                    <a:round/>
-                                    <a:headEnd/>
-                                    <a:tailEnd/>
-                                  </a14:hiddenLine>
-                                </a:ext>
-                              </a:extLst>
-                            </wps:spPr>
-                            <wps:bodyPr vert="horz" wrap="square" lIns="91440" tIns="45720" rIns="91440" bIns="45720" numCol="1" anchor="t" anchorCtr="0" compatLnSpc="1">
-                              <a:prstTxWarp prst="textNoShape">
-                                <a:avLst/>
-                              </a:prstTxWarp>
-                            </wps:bodyPr>
-                          </wps:wsp>
-                          <wps:wsp>
-                            <wps:cNvPr id="67" name="Freeform 67"/>
-                            <wps:cNvSpPr>
-                              <a:spLocks/>
-                            </wps:cNvSpPr>
-                            <wps:spPr bwMode="auto">
-                              <a:xfrm>
-                                <a:off x="1216025" y="498475"/>
-                                <a:ext cx="3113088" cy="3121025"/>
-                              </a:xfrm>
-                              <a:custGeom>
-                                <a:avLst/>
-                                <a:gdLst>
-                                  <a:gd name="T0" fmla="*/ 9 w 1961"/>
-                                  <a:gd name="T1" fmla="*/ 1966 h 1966"/>
-                                  <a:gd name="T2" fmla="*/ 0 w 1961"/>
-                                  <a:gd name="T3" fmla="*/ 1957 h 1966"/>
-                                  <a:gd name="T4" fmla="*/ 1952 w 1961"/>
-                                  <a:gd name="T5" fmla="*/ 0 h 1966"/>
-                                  <a:gd name="T6" fmla="*/ 1961 w 1961"/>
-                                  <a:gd name="T7" fmla="*/ 9 h 1966"/>
-                                  <a:gd name="T8" fmla="*/ 9 w 1961"/>
-                                  <a:gd name="T9" fmla="*/ 1966 h 1966"/>
-                                </a:gdLst>
-                                <a:ahLst/>
-                                <a:cxnLst>
-                                  <a:cxn ang="0">
-                                    <a:pos x="T0" y="T1"/>
-                                  </a:cxn>
-                                  <a:cxn ang="0">
-                                    <a:pos x="T2" y="T3"/>
-                                  </a:cxn>
-                                  <a:cxn ang="0">
-                                    <a:pos x="T4" y="T5"/>
-                                  </a:cxn>
-                                  <a:cxn ang="0">
-                                    <a:pos x="T6" y="T7"/>
-                                  </a:cxn>
-                                  <a:cxn ang="0">
-                                    <a:pos x="T8" y="T9"/>
-                                  </a:cxn>
-                                </a:cxnLst>
-                                <a:rect l="0" t="0" r="r" b="b"/>
-                                <a:pathLst>
-                                  <a:path w="1961" h="1966">
-                                    <a:moveTo>
-                                      <a:pt x="9" y="1966"/>
-                                    </a:moveTo>
-                                    <a:lnTo>
-                                      <a:pt x="0" y="1957"/>
-                                    </a:lnTo>
-                                    <a:lnTo>
-                                      <a:pt x="1952" y="0"/>
-                                    </a:lnTo>
-                                    <a:lnTo>
-                                      <a:pt x="1961" y="9"/>
-                                    </a:lnTo>
-                                    <a:lnTo>
-                                      <a:pt x="9" y="1966"/>
-                                    </a:lnTo>
-                                    <a:close/>
-                                  </a:path>
-                                </a:pathLst>
-                              </a:custGeom>
-                              <a:grpFill/>
-                              <a:ln>
-                                <a:noFill/>
-                              </a:ln>
-                              <a:extLst>
-                                <a:ext uri="{91240B29-F687-4F45-9708-019B960494DF}">
-                                  <a14:hiddenLine xmlns:a14="http://schemas.microsoft.com/office/drawing/2010/main" w="9525">
-                                    <a:solidFill>
-                                      <a:srgbClr val="000000"/>
-                                    </a:solidFill>
-                                    <a:round/>
-                                    <a:headEnd/>
-                                    <a:tailEnd/>
-                                  </a14:hiddenLine>
-                                </a:ext>
-                              </a:extLst>
-                            </wps:spPr>
-                            <wps:bodyPr vert="horz" wrap="square" lIns="91440" tIns="45720" rIns="91440" bIns="45720" numCol="1" anchor="t" anchorCtr="0" compatLnSpc="1">
-                              <a:prstTxWarp prst="textNoShape">
-                                <a:avLst/>
-                              </a:prstTxWarp>
-                            </wps:bodyPr>
-                          </wps:wsp>
-                          <wps:wsp>
-                            <wps:cNvPr id="68" name="Freeform 68"/>
-                            <wps:cNvSpPr>
-                              <a:spLocks/>
-                            </wps:cNvSpPr>
-                            <wps:spPr bwMode="auto">
-                              <a:xfrm>
-                                <a:off x="0" y="153988"/>
-                                <a:ext cx="4329113" cy="4337050"/>
-                              </a:xfrm>
-                              <a:custGeom>
-                                <a:avLst/>
-                                <a:gdLst>
-                                  <a:gd name="T0" fmla="*/ 0 w 2727"/>
-                                  <a:gd name="T1" fmla="*/ 2732 h 2732"/>
-                                  <a:gd name="T2" fmla="*/ 0 w 2727"/>
-                                  <a:gd name="T3" fmla="*/ 2728 h 2732"/>
-                                  <a:gd name="T4" fmla="*/ 2722 w 2727"/>
-                                  <a:gd name="T5" fmla="*/ 0 h 2732"/>
-                                  <a:gd name="T6" fmla="*/ 2727 w 2727"/>
-                                  <a:gd name="T7" fmla="*/ 5 h 2732"/>
-                                  <a:gd name="T8" fmla="*/ 0 w 2727"/>
-                                  <a:gd name="T9" fmla="*/ 2732 h 2732"/>
-                                </a:gdLst>
-                                <a:ahLst/>
-                                <a:cxnLst>
-                                  <a:cxn ang="0">
-                                    <a:pos x="T0" y="T1"/>
-                                  </a:cxn>
-                                  <a:cxn ang="0">
-                                    <a:pos x="T2" y="T3"/>
-                                  </a:cxn>
-                                  <a:cxn ang="0">
-                                    <a:pos x="T4" y="T5"/>
-                                  </a:cxn>
-                                  <a:cxn ang="0">
-                                    <a:pos x="T6" y="T7"/>
-                                  </a:cxn>
-                                  <a:cxn ang="0">
-                                    <a:pos x="T8" y="T9"/>
-                                  </a:cxn>
-                                </a:cxnLst>
-                                <a:rect l="0" t="0" r="r" b="b"/>
-                                <a:pathLst>
-                                  <a:path w="2727" h="2732">
-                                    <a:moveTo>
-                                      <a:pt x="0" y="2732"/>
-                                    </a:moveTo>
-                                    <a:lnTo>
-                                      <a:pt x="0" y="2728"/>
-                                    </a:lnTo>
-                                    <a:lnTo>
-                                      <a:pt x="2722" y="0"/>
-                                    </a:lnTo>
-                                    <a:lnTo>
-                                      <a:pt x="2727" y="5"/>
-                                    </a:lnTo>
-                                    <a:lnTo>
-                                      <a:pt x="0" y="2732"/>
-                                    </a:lnTo>
-                                    <a:close/>
-                                  </a:path>
-                                </a:pathLst>
-                              </a:custGeom>
-                              <a:grpFill/>
-                              <a:ln>
-                                <a:noFill/>
-                              </a:ln>
-                              <a:extLst>
-                                <a:ext uri="{91240B29-F687-4F45-9708-019B960494DF}">
-                                  <a14:hiddenLine xmlns:a14="http://schemas.microsoft.com/office/drawing/2010/main" w="9525">
-                                    <a:solidFill>
-                                      <a:srgbClr val="000000"/>
-                                    </a:solidFill>
-                                    <a:round/>
-                                    <a:headEnd/>
-                                    <a:tailEnd/>
-                                  </a14:hiddenLine>
-                                </a:ext>
-                              </a:extLst>
-                            </wps:spPr>
-                            <wps:bodyPr vert="horz" wrap="square" lIns="91440" tIns="45720" rIns="91440" bIns="45720" numCol="1" anchor="t" anchorCtr="0" compatLnSpc="1">
-                              <a:prstTxWarp prst="textNoShape">
-                                <a:avLst/>
-                              </a:prstTxWarp>
-                            </wps:bodyPr>
-                          </wps:wsp>
-                        </wpg:wgp>
-                      </a:graphicData>
-                    </a:graphic>
-                    <wp14:sizeRelH relativeFrom="page">
-                      <wp14:pctWidth>70600</wp14:pctWidth>
-                    </wp14:sizeRelH>
-                    <wp14:sizeRelV relativeFrom="page">
-                      <wp14:pctHeight>56600</wp14:pctHeight>
-                    </wp14:sizeRelV>
-                  </wp:anchor>
-                </w:drawing>
-              </mc:Choice>
-              <mc:Fallback>
-                <w:pict>
-                  <v:group w14:anchorId="4F13EC2B" id="Group 2" o:spid="_x0000_s1026" style="position:absolute;margin-left:0;margin-top:0;width:432.65pt;height:448.55pt;z-index:-251656192;mso-width-percent:706;mso-height-percent:566;mso-left-percent:220;mso-top-percent:300;mso-position-horizontal-relative:page;mso-position-vertical-relative:page;mso-width-percent:706;mso-height-percent:566;mso-left-percent:220;mso-top-percent:300" coordsize="43291,44910" o:gfxdata="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">
-                    <o:lock v:ext="edit" aspectratio="t"/>
-                    <v:shape id="Freeform 64" o:spid="_x0000_s1027" style="position:absolute;left:15017;width:28274;height:28352;visibility:visible;mso-wrap-style:square;v-text-anchor:top" coordsize="1781,1786" o:gfxdata="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" path="m4,1786l,1782,1776,r5,5l4,1786xe" filled="f" stroked="f">
-                      <v:path arrowok="t" o:connecttype="custom" o:connectlocs="6350,2835275;0,2828925;2819400,0;2827338,7938;6350,2835275" o:connectangles="0,0,0,0,0"/>
-                    </v:shape>
-                    <v:shape id="Freeform 65" o:spid="_x0000_s1028" style="position:absolute;left:7826;top:2270;width:35465;height:35464;visibility:visible;mso-wrap-style:square;v-text-anchor:top" coordsize="2234,2234" o:gfxdata="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" path="m5,2234l,2229,2229,r5,5l5,2234xe" filled="f" stroked="f">
-                      <v:path arrowok="t" o:connecttype="custom" o:connectlocs="7938,3546475;0,3538538;3538538,0;3546475,7938;7938,3546475" o:connectangles="0,0,0,0,0"/>
-                    </v:shape>
-                    <v:shape id="Freeform 66" o:spid="_x0000_s1029" style="position:absolute;left:8413;top:1095;width:34878;height:34877;visibility:visible;mso-wrap-style:square;v-text-anchor:top" coordsize="2197,2197" o:gfxdata="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" path="m9,2197l,2193,2188,r9,10l9,2197xe" filled="f" stroked="f">
-                      <v:path arrowok="t" o:connecttype="custom" o:connectlocs="14288,3487738;0,3481388;3473450,0;3487738,15875;14288,3487738" o:connectangles="0,0,0,0,0"/>
-                    </v:shape>
-                    <v:shape id="Freeform 67" o:spid="_x0000_s1030" style="position:absolute;left:12160;top:4984;width:31131;height:31211;visibility:visible;mso-wrap-style:square;v-text-anchor:top" coordsize="1961,1966" o:gfxdata="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" path="m9,1966l,1957,1952,r9,9l9,1966xe" filled="f" stroked="f">
-                      <v:path arrowok="t" o:connecttype="custom" o:connectlocs="14288,3121025;0,3106738;3098800,0;3113088,14288;14288,3121025" o:connectangles="0,0,0,0,0"/>
-                    </v:shape>
-                    <v:shape id="Freeform 68" o:spid="_x0000_s1031" style="position:absolute;top:1539;width:43291;height:43371;visibility:visible;mso-wrap-style:square;v-text-anchor:top" coordsize="2727,2732" o:gfxdata="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" path="m,2732r,-4l2722,r5,5l,2732xe" filled="f" stroked="f">
-                      <v:path arrowok="t" o:connecttype="custom" o:connectlocs="0,4337050;0,4330700;4321175,0;4329113,7938;0,4337050" o:connectangles="0,0,0,0,0"/>
-                    </v:shape>
-                    <w10:wrap anchorx="page" anchory="page"/>
-                  </v:group>
-                </w:pict>
-              </mc:Fallback>
-            </mc:AlternateContent>
-          </w:r>
         </w:p>
       </w:sdtContent>
     </w:sdt>
@@ -668,6 +134,520 @@
       </w:pPr>
       <w:r>
         <w:rPr>
+          <w:noProof/>
+        </w:rPr>
+        <mc:AlternateContent>
+          <mc:Choice Requires="wpg">
+            <w:drawing>
+              <wp:anchor distT="0" distB="0" distL="114300" distR="114300" simplePos="0" relativeHeight="251660288" behindDoc="1" locked="0" layoutInCell="1" allowOverlap="1" wp14:anchorId="22562AA2" wp14:editId="249F6BC7">
+                <wp:simplePos x="0" y="0"/>
+                <wp:positionH relativeFrom="page">
+                  <wp:posOffset>1710055</wp:posOffset>
+                </wp:positionH>
+                <wp:positionV relativeFrom="page">
+                  <wp:posOffset>3030855</wp:posOffset>
+                </wp:positionV>
+                <wp:extent cx="5494020" cy="5696585"/>
+                <wp:effectExtent l="0" t="0" r="0" b="3175"/>
+                <wp:wrapNone/>
+                <wp:docPr id="63" name="Group 2"/>
+                <wp:cNvGraphicFramePr>
+                  <a:graphicFrameLocks xmlns:a="http://schemas.openxmlformats.org/drawingml/2006/main" noChangeAspect="1"/>
+                </wp:cNvGraphicFramePr>
+                <a:graphic xmlns:a="http://schemas.openxmlformats.org/drawingml/2006/main">
+                  <a:graphicData uri="http://schemas.microsoft.com/office/word/2010/wordprocessingGroup">
+                    <wpg:wgp>
+                      <wpg:cNvGrpSpPr>
+                        <a:grpSpLocks noChangeAspect="1"/>
+                      </wpg:cNvGrpSpPr>
+                      <wpg:grpSpPr>
+                        <a:xfrm>
+                          <a:off x="0" y="0"/>
+                          <a:ext cx="5494020" cy="5696585"/>
+                          <a:chOff x="0" y="0"/>
+                          <a:chExt cx="4329113" cy="4491038"/>
+                        </a:xfrm>
+                        <a:solidFill>
+                          <a:schemeClr val="tx2">
+                            <a:lumMod val="60000"/>
+                            <a:lumOff val="40000"/>
+                          </a:schemeClr>
+                        </a:solidFill>
+                      </wpg:grpSpPr>
+                      <wps:wsp>
+                        <wps:cNvPr id="64" name="Freeform 64"/>
+                        <wps:cNvSpPr>
+                          <a:spLocks/>
+                        </wps:cNvSpPr>
+                        <wps:spPr bwMode="auto">
+                          <a:xfrm>
+                            <a:off x="1501775" y="0"/>
+                            <a:ext cx="2827338" cy="2835275"/>
+                          </a:xfrm>
+                          <a:custGeom>
+                            <a:avLst/>
+                            <a:gdLst>
+                              <a:gd name="T0" fmla="*/ 4 w 1781"/>
+                              <a:gd name="T1" fmla="*/ 1786 h 1786"/>
+                              <a:gd name="T2" fmla="*/ 0 w 1781"/>
+                              <a:gd name="T3" fmla="*/ 1782 h 1786"/>
+                              <a:gd name="T4" fmla="*/ 1776 w 1781"/>
+                              <a:gd name="T5" fmla="*/ 0 h 1786"/>
+                              <a:gd name="T6" fmla="*/ 1781 w 1781"/>
+                              <a:gd name="T7" fmla="*/ 5 h 1786"/>
+                              <a:gd name="T8" fmla="*/ 4 w 1781"/>
+                              <a:gd name="T9" fmla="*/ 1786 h 1786"/>
+                            </a:gdLst>
+                            <a:ahLst/>
+                            <a:cxnLst>
+                              <a:cxn ang="0">
+                                <a:pos x="T0" y="T1"/>
+                              </a:cxn>
+                              <a:cxn ang="0">
+                                <a:pos x="T2" y="T3"/>
+                              </a:cxn>
+                              <a:cxn ang="0">
+                                <a:pos x="T4" y="T5"/>
+                              </a:cxn>
+                              <a:cxn ang="0">
+                                <a:pos x="T6" y="T7"/>
+                              </a:cxn>
+                              <a:cxn ang="0">
+                                <a:pos x="T8" y="T9"/>
+                              </a:cxn>
+                            </a:cxnLst>
+                            <a:rect l="0" t="0" r="r" b="b"/>
+                            <a:pathLst>
+                              <a:path w="1781" h="1786">
+                                <a:moveTo>
+                                  <a:pt x="4" y="1786"/>
+                                </a:moveTo>
+                                <a:lnTo>
+                                  <a:pt x="0" y="1782"/>
+                                </a:lnTo>
+                                <a:lnTo>
+                                  <a:pt x="1776" y="0"/>
+                                </a:lnTo>
+                                <a:lnTo>
+                                  <a:pt x="1781" y="5"/>
+                                </a:lnTo>
+                                <a:lnTo>
+                                  <a:pt x="4" y="1786"/>
+                                </a:lnTo>
+                                <a:close/>
+                              </a:path>
+                            </a:pathLst>
+                          </a:custGeom>
+                          <a:grpFill/>
+                          <a:ln>
+                            <a:noFill/>
+                          </a:ln>
+                          <a:extLst>
+                            <a:ext uri="{91240B29-F687-4F45-9708-019B960494DF}">
+                              <a14:hiddenLine xmlns:a14="http://schemas.microsoft.com/office/drawing/2010/main" w="9525">
+                                <a:solidFill>
+                                  <a:srgbClr val="000000"/>
+                                </a:solidFill>
+                                <a:round/>
+                                <a:headEnd/>
+                                <a:tailEnd/>
+                              </a14:hiddenLine>
+                            </a:ext>
+                          </a:extLst>
+                        </wps:spPr>
+                        <wps:bodyPr vert="horz" wrap="square" lIns="91440" tIns="45720" rIns="91440" bIns="45720" numCol="1" anchor="t" anchorCtr="0" compatLnSpc="1">
+                          <a:prstTxWarp prst="textNoShape">
+                            <a:avLst/>
+                          </a:prstTxWarp>
+                        </wps:bodyPr>
+                      </wps:wsp>
+                      <wps:wsp>
+                        <wps:cNvPr id="65" name="Freeform 65"/>
+                        <wps:cNvSpPr>
+                          <a:spLocks/>
+                        </wps:cNvSpPr>
+                        <wps:spPr bwMode="auto">
+                          <a:xfrm>
+                            <a:off x="782637" y="227013"/>
+                            <a:ext cx="3546475" cy="3546475"/>
+                          </a:xfrm>
+                          <a:custGeom>
+                            <a:avLst/>
+                            <a:gdLst>
+                              <a:gd name="T0" fmla="*/ 5 w 2234"/>
+                              <a:gd name="T1" fmla="*/ 2234 h 2234"/>
+                              <a:gd name="T2" fmla="*/ 0 w 2234"/>
+                              <a:gd name="T3" fmla="*/ 2229 h 2234"/>
+                              <a:gd name="T4" fmla="*/ 2229 w 2234"/>
+                              <a:gd name="T5" fmla="*/ 0 h 2234"/>
+                              <a:gd name="T6" fmla="*/ 2234 w 2234"/>
+                              <a:gd name="T7" fmla="*/ 5 h 2234"/>
+                              <a:gd name="T8" fmla="*/ 5 w 2234"/>
+                              <a:gd name="T9" fmla="*/ 2234 h 2234"/>
+                            </a:gdLst>
+                            <a:ahLst/>
+                            <a:cxnLst>
+                              <a:cxn ang="0">
+                                <a:pos x="T0" y="T1"/>
+                              </a:cxn>
+                              <a:cxn ang="0">
+                                <a:pos x="T2" y="T3"/>
+                              </a:cxn>
+                              <a:cxn ang="0">
+                                <a:pos x="T4" y="T5"/>
+                              </a:cxn>
+                              <a:cxn ang="0">
+                                <a:pos x="T6" y="T7"/>
+                              </a:cxn>
+                              <a:cxn ang="0">
+                                <a:pos x="T8" y="T9"/>
+                              </a:cxn>
+                            </a:cxnLst>
+                            <a:rect l="0" t="0" r="r" b="b"/>
+                            <a:pathLst>
+                              <a:path w="2234" h="2234">
+                                <a:moveTo>
+                                  <a:pt x="5" y="2234"/>
+                                </a:moveTo>
+                                <a:lnTo>
+                                  <a:pt x="0" y="2229"/>
+                                </a:lnTo>
+                                <a:lnTo>
+                                  <a:pt x="2229" y="0"/>
+                                </a:lnTo>
+                                <a:lnTo>
+                                  <a:pt x="2234" y="5"/>
+                                </a:lnTo>
+                                <a:lnTo>
+                                  <a:pt x="5" y="2234"/>
+                                </a:lnTo>
+                                <a:close/>
+                              </a:path>
+                            </a:pathLst>
+                          </a:custGeom>
+                          <a:grpFill/>
+                          <a:ln>
+                            <a:noFill/>
+                          </a:ln>
+                          <a:extLst>
+                            <a:ext uri="{91240B29-F687-4F45-9708-019B960494DF}">
+                              <a14:hiddenLine xmlns:a14="http://schemas.microsoft.com/office/drawing/2010/main" w="9525">
+                                <a:solidFill>
+                                  <a:srgbClr val="000000"/>
+                                </a:solidFill>
+                                <a:round/>
+                                <a:headEnd/>
+                                <a:tailEnd/>
+                              </a14:hiddenLine>
+                            </a:ext>
+                          </a:extLst>
+                        </wps:spPr>
+                        <wps:bodyPr vert="horz" wrap="square" lIns="91440" tIns="45720" rIns="91440" bIns="45720" numCol="1" anchor="t" anchorCtr="0" compatLnSpc="1">
+                          <a:prstTxWarp prst="textNoShape">
+                            <a:avLst/>
+                          </a:prstTxWarp>
+                        </wps:bodyPr>
+                      </wps:wsp>
+                      <wps:wsp>
+                        <wps:cNvPr id="66" name="Freeform 66"/>
+                        <wps:cNvSpPr>
+                          <a:spLocks/>
+                        </wps:cNvSpPr>
+                        <wps:spPr bwMode="auto">
+                          <a:xfrm>
+                            <a:off x="841375" y="109538"/>
+                            <a:ext cx="3487738" cy="3487738"/>
+                          </a:xfrm>
+                          <a:custGeom>
+                            <a:avLst/>
+                            <a:gdLst>
+                              <a:gd name="T0" fmla="*/ 9 w 2197"/>
+                              <a:gd name="T1" fmla="*/ 2197 h 2197"/>
+                              <a:gd name="T2" fmla="*/ 0 w 2197"/>
+                              <a:gd name="T3" fmla="*/ 2193 h 2197"/>
+                              <a:gd name="T4" fmla="*/ 2188 w 2197"/>
+                              <a:gd name="T5" fmla="*/ 0 h 2197"/>
+                              <a:gd name="T6" fmla="*/ 2197 w 2197"/>
+                              <a:gd name="T7" fmla="*/ 10 h 2197"/>
+                              <a:gd name="T8" fmla="*/ 9 w 2197"/>
+                              <a:gd name="T9" fmla="*/ 2197 h 2197"/>
+                            </a:gdLst>
+                            <a:ahLst/>
+                            <a:cxnLst>
+                              <a:cxn ang="0">
+                                <a:pos x="T0" y="T1"/>
+                              </a:cxn>
+                              <a:cxn ang="0">
+                                <a:pos x="T2" y="T3"/>
+                              </a:cxn>
+                              <a:cxn ang="0">
+                                <a:pos x="T4" y="T5"/>
+                              </a:cxn>
+                              <a:cxn ang="0">
+                                <a:pos x="T6" y="T7"/>
+                              </a:cxn>
+                              <a:cxn ang="0">
+                                <a:pos x="T8" y="T9"/>
+                              </a:cxn>
+                            </a:cxnLst>
+                            <a:rect l="0" t="0" r="r" b="b"/>
+                            <a:pathLst>
+                              <a:path w="2197" h="2197">
+                                <a:moveTo>
+                                  <a:pt x="9" y="2197"/>
+                                </a:moveTo>
+                                <a:lnTo>
+                                  <a:pt x="0" y="2193"/>
+                                </a:lnTo>
+                                <a:lnTo>
+                                  <a:pt x="2188" y="0"/>
+                                </a:lnTo>
+                                <a:lnTo>
+                                  <a:pt x="2197" y="10"/>
+                                </a:lnTo>
+                                <a:lnTo>
+                                  <a:pt x="9" y="2197"/>
+                                </a:lnTo>
+                                <a:close/>
+                              </a:path>
+                            </a:pathLst>
+                          </a:custGeom>
+                          <a:grpFill/>
+                          <a:ln>
+                            <a:noFill/>
+                          </a:ln>
+                          <a:extLst>
+                            <a:ext uri="{91240B29-F687-4F45-9708-019B960494DF}">
+                              <a14:hiddenLine xmlns:a14="http://schemas.microsoft.com/office/drawing/2010/main" w="9525">
+                                <a:solidFill>
+                                  <a:srgbClr val="000000"/>
+                                </a:solidFill>
+                                <a:round/>
+                                <a:headEnd/>
+                                <a:tailEnd/>
+                              </a14:hiddenLine>
+                            </a:ext>
+                          </a:extLst>
+                        </wps:spPr>
+                        <wps:bodyPr vert="horz" wrap="square" lIns="91440" tIns="45720" rIns="91440" bIns="45720" numCol="1" anchor="t" anchorCtr="0" compatLnSpc="1">
+                          <a:prstTxWarp prst="textNoShape">
+                            <a:avLst/>
+                          </a:prstTxWarp>
+                        </wps:bodyPr>
+                      </wps:wsp>
+                      <wps:wsp>
+                        <wps:cNvPr id="67" name="Freeform 67"/>
+                        <wps:cNvSpPr>
+                          <a:spLocks/>
+                        </wps:cNvSpPr>
+                        <wps:spPr bwMode="auto">
+                          <a:xfrm>
+                            <a:off x="1216025" y="498475"/>
+                            <a:ext cx="3113088" cy="3121025"/>
+                          </a:xfrm>
+                          <a:custGeom>
+                            <a:avLst/>
+                            <a:gdLst>
+                              <a:gd name="T0" fmla="*/ 9 w 1961"/>
+                              <a:gd name="T1" fmla="*/ 1966 h 1966"/>
+                              <a:gd name="T2" fmla="*/ 0 w 1961"/>
+                              <a:gd name="T3" fmla="*/ 1957 h 1966"/>
+                              <a:gd name="T4" fmla="*/ 1952 w 1961"/>
+                              <a:gd name="T5" fmla="*/ 0 h 1966"/>
+                              <a:gd name="T6" fmla="*/ 1961 w 1961"/>
+                              <a:gd name="T7" fmla="*/ 9 h 1966"/>
+                              <a:gd name="T8" fmla="*/ 9 w 1961"/>
+                              <a:gd name="T9" fmla="*/ 1966 h 1966"/>
+                            </a:gdLst>
+                            <a:ahLst/>
+                            <a:cxnLst>
+                              <a:cxn ang="0">
+                                <a:pos x="T0" y="T1"/>
+                              </a:cxn>
+                              <a:cxn ang="0">
+                                <a:pos x="T2" y="T3"/>
+                              </a:cxn>
+                              <a:cxn ang="0">
+                                <a:pos x="T4" y="T5"/>
+                              </a:cxn>
+                              <a:cxn ang="0">
+                                <a:pos x="T6" y="T7"/>
+                              </a:cxn>
+                              <a:cxn ang="0">
+                                <a:pos x="T8" y="T9"/>
+                              </a:cxn>
+                            </a:cxnLst>
+                            <a:rect l="0" t="0" r="r" b="b"/>
+                            <a:pathLst>
+                              <a:path w="1961" h="1966">
+                                <a:moveTo>
+                                  <a:pt x="9" y="1966"/>
+                                </a:moveTo>
+                                <a:lnTo>
+                                  <a:pt x="0" y="1957"/>
+                                </a:lnTo>
+                                <a:lnTo>
+                                  <a:pt x="1952" y="0"/>
+                                </a:lnTo>
+                                <a:lnTo>
+                                  <a:pt x="1961" y="9"/>
+                                </a:lnTo>
+                                <a:lnTo>
+                                  <a:pt x="9" y="1966"/>
+                                </a:lnTo>
+                                <a:close/>
+                              </a:path>
+                            </a:pathLst>
+                          </a:custGeom>
+                          <a:grpFill/>
+                          <a:ln>
+                            <a:noFill/>
+                          </a:ln>
+                          <a:extLst>
+                            <a:ext uri="{91240B29-F687-4F45-9708-019B960494DF}">
+                              <a14:hiddenLine xmlns:a14="http://schemas.microsoft.com/office/drawing/2010/main" w="9525">
+                                <a:solidFill>
+                                  <a:srgbClr val="000000"/>
+                                </a:solidFill>
+                                <a:round/>
+                                <a:headEnd/>
+                                <a:tailEnd/>
+                              </a14:hiddenLine>
+                            </a:ext>
+                          </a:extLst>
+                        </wps:spPr>
+                        <wps:bodyPr vert="horz" wrap="square" lIns="91440" tIns="45720" rIns="91440" bIns="45720" numCol="1" anchor="t" anchorCtr="0" compatLnSpc="1">
+                          <a:prstTxWarp prst="textNoShape">
+                            <a:avLst/>
+                          </a:prstTxWarp>
+                        </wps:bodyPr>
+                      </wps:wsp>
+                      <wps:wsp>
+                        <wps:cNvPr id="68" name="Freeform 68"/>
+                        <wps:cNvSpPr>
+                          <a:spLocks/>
+                        </wps:cNvSpPr>
+                        <wps:spPr bwMode="auto">
+                          <a:xfrm>
+                            <a:off x="0" y="153988"/>
+                            <a:ext cx="4329113" cy="4337050"/>
+                          </a:xfrm>
+                          <a:custGeom>
+                            <a:avLst/>
+                            <a:gdLst>
+                              <a:gd name="T0" fmla="*/ 0 w 2727"/>
+                              <a:gd name="T1" fmla="*/ 2732 h 2732"/>
+                              <a:gd name="T2" fmla="*/ 0 w 2727"/>
+                              <a:gd name="T3" fmla="*/ 2728 h 2732"/>
+                              <a:gd name="T4" fmla="*/ 2722 w 2727"/>
+                              <a:gd name="T5" fmla="*/ 0 h 2732"/>
+                              <a:gd name="T6" fmla="*/ 2727 w 2727"/>
+                              <a:gd name="T7" fmla="*/ 5 h 2732"/>
+                              <a:gd name="T8" fmla="*/ 0 w 2727"/>
+                              <a:gd name="T9" fmla="*/ 2732 h 2732"/>
+                            </a:gdLst>
+                            <a:ahLst/>
+                            <a:cxnLst>
+                              <a:cxn ang="0">
+                                <a:pos x="T0" y="T1"/>
+                              </a:cxn>
+                              <a:cxn ang="0">
+                                <a:pos x="T2" y="T3"/>
+                              </a:cxn>
+                              <a:cxn ang="0">
+                                <a:pos x="T4" y="T5"/>
+                              </a:cxn>
+                              <a:cxn ang="0">
+                                <a:pos x="T6" y="T7"/>
+                              </a:cxn>
+                              <a:cxn ang="0">
+                                <a:pos x="T8" y="T9"/>
+                              </a:cxn>
+                            </a:cxnLst>
+                            <a:rect l="0" t="0" r="r" b="b"/>
+                            <a:pathLst>
+                              <a:path w="2727" h="2732">
+                                <a:moveTo>
+                                  <a:pt x="0" y="2732"/>
+                                </a:moveTo>
+                                <a:lnTo>
+                                  <a:pt x="0" y="2728"/>
+                                </a:lnTo>
+                                <a:lnTo>
+                                  <a:pt x="2722" y="0"/>
+                                </a:lnTo>
+                                <a:lnTo>
+                                  <a:pt x="2727" y="5"/>
+                                </a:lnTo>
+                                <a:lnTo>
+                                  <a:pt x="0" y="2732"/>
+                                </a:lnTo>
+                                <a:close/>
+                              </a:path>
+                            </a:pathLst>
+                          </a:custGeom>
+                          <a:grpFill/>
+                          <a:ln>
+                            <a:noFill/>
+                          </a:ln>
+                          <a:extLst>
+                            <a:ext uri="{91240B29-F687-4F45-9708-019B960494DF}">
+                              <a14:hiddenLine xmlns:a14="http://schemas.microsoft.com/office/drawing/2010/main" w="9525">
+                                <a:solidFill>
+                                  <a:srgbClr val="000000"/>
+                                </a:solidFill>
+                                <a:round/>
+                                <a:headEnd/>
+                                <a:tailEnd/>
+                              </a14:hiddenLine>
+                            </a:ext>
+                          </a:extLst>
+                        </wps:spPr>
+                        <wps:bodyPr vert="horz" wrap="square" lIns="91440" tIns="45720" rIns="91440" bIns="45720" numCol="1" anchor="t" anchorCtr="0" compatLnSpc="1">
+                          <a:prstTxWarp prst="textNoShape">
+                            <a:avLst/>
+                          </a:prstTxWarp>
+                        </wps:bodyPr>
+                      </wps:wsp>
+                    </wpg:wgp>
+                  </a:graphicData>
+                </a:graphic>
+                <wp14:sizeRelH relativeFrom="page">
+                  <wp14:pctWidth>70600</wp14:pctWidth>
+                </wp14:sizeRelH>
+                <wp14:sizeRelV relativeFrom="page">
+                  <wp14:pctHeight>56600</wp14:pctHeight>
+                </wp14:sizeRelV>
+              </wp:anchor>
+            </w:drawing>
+          </mc:Choice>
+          <mc:Fallback>
+            <w:pict>
+              <v:group w14:anchorId="5038D1ED" id="Group 2" o:spid="_x0000_s1026" style="position:absolute;margin-left:134.65pt;margin-top:238.65pt;width:432.6pt;height:448.55pt;z-index:-251656192;mso-width-percent:706;mso-height-percent:566;mso-position-horizontal-relative:page;mso-position-vertical-relative:page;mso-width-percent:706;mso-height-percent:566" coordsize="43291,44910" o:gfxdata="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">
+                <o:lock v:ext="edit" aspectratio="t"/>
+                <v:shape id="Freeform 64" o:spid="_x0000_s1027" style="position:absolute;left:15017;width:28274;height:28352;visibility:visible;mso-wrap-style:square;v-text-anchor:top" coordsize="1781,1786" o:gfxdata="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" path="m4,1786l,1782,1776,r5,5l4,1786xe" filled="f" stroked="f">
+                  <v:path arrowok="t" o:connecttype="custom" o:connectlocs="6350,2835275;0,2828925;2819400,0;2827338,7938;6350,2835275" o:connectangles="0,0,0,0,0"/>
+                </v:shape>
+                <v:shape id="Freeform 65" o:spid="_x0000_s1028" style="position:absolute;left:7826;top:2270;width:35465;height:35464;visibility:visible;mso-wrap-style:square;v-text-anchor:top" coordsize="2234,2234" o:gfxdata="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" path="m5,2234l,2229,2229,r5,5l5,2234xe" filled="f" stroked="f">
+                  <v:path arrowok="t" o:connecttype="custom" o:connectlocs="7938,3546475;0,3538538;3538538,0;3546475,7938;7938,3546475" o:connectangles="0,0,0,0,0"/>
+                </v:shape>
+                <v:shape id="Freeform 66" o:spid="_x0000_s1029" style="position:absolute;left:8413;top:1095;width:34878;height:34877;visibility:visible;mso-wrap-style:square;v-text-anchor:top" coordsize="2197,2197" o:gfxdata="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" path="m9,2197l,2193,2188,r9,10l9,2197xe" filled="f" stroked="f">
+                  <v:path arrowok="t" o:connecttype="custom" o:connectlocs="14288,3487738;0,3481388;3473450,0;3487738,15875;14288,3487738" o:connectangles="0,0,0,0,0"/>
+                </v:shape>
+                <v:shape id="Freeform 67" o:spid="_x0000_s1030" style="position:absolute;left:12160;top:4984;width:31131;height:31211;visibility:visible;mso-wrap-style:square;v-text-anchor:top" coordsize="1961,1966" o:gfxdata="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" path="m9,1966l,1957,1952,r9,9l9,1966xe" filled="f" stroked="f">
+                  <v:path arrowok="t" o:connecttype="custom" o:connectlocs="14288,3121025;0,3106738;3098800,0;3113088,14288;14288,3121025" o:connectangles="0,0,0,0,0"/>
+                </v:shape>
+                <v:shape id="Freeform 68" o:spid="_x0000_s1031" style="position:absolute;top:1539;width:43291;height:43371;visibility:visible;mso-wrap-style:square;v-text-anchor:top" coordsize="2727,2732" o:gfxdata="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" path="m,2732r,-4l2722,r5,5l,2732xe" filled="f" stroked="f">
+                  <v:path arrowok="t" o:connecttype="custom" o:connectlocs="0,4337050;0,4330700;4321175,0;4329113,7938;0,4337050" o:connectangles="0,0,0,0,0"/>
+                </v:shape>
+                <w10:wrap anchorx="page" anchory="page"/>
+              </v:group>
+            </w:pict>
+          </mc:Fallback>
+        </mc:AlternateContent>
+      </w:r>
+      <w:r>
+        <w:rPr>
           <w:szCs w:val="32"/>
         </w:rPr>
         <w:br w:type="page"/>
@@ -687,7 +667,7 @@
       <w:pPr>
         <w:pStyle w:val="Heading2"/>
       </w:pPr>
-      <w:bookmarkStart w:id="2" w:name="_Toc105015029"/>
+      <w:bookmarkStart w:id="2" w:name="_Toc114388994"/>
       <w:r>
         <w:lastRenderedPageBreak/>
         <w:t>Introduction</w:t>
@@ -790,7 +770,7 @@
       <w:pPr>
         <w:pStyle w:val="Heading2"/>
       </w:pPr>
-      <w:bookmarkStart w:id="3" w:name="_Toc105015030"/>
+      <w:bookmarkStart w:id="3" w:name="_Toc114388995"/>
       <w:r>
         <w:lastRenderedPageBreak/>
         <w:t>Contents</w:t>
@@ -830,7 +810,7 @@
         </w:rPr>
         <w:fldChar w:fldCharType="separate"/>
       </w:r>
-      <w:hyperlink w:anchor="_Toc105015029" w:history="1">
+      <w:hyperlink w:anchor="_Toc114388994" w:history="1">
         <w:r>
           <w:rPr>
             <w:rStyle w:val="Hyperlink"/>
@@ -857,7 +837,7 @@
             <w:noProof/>
             <w:webHidden/>
           </w:rPr>
-          <w:instrText xml:space="preserve"> PAGEREF _Toc105015029 \h </w:instrText>
+          <w:instrText xml:space="preserve"> PAGEREF _Toc114388994 \h </w:instrText>
         </w:r>
         <w:r>
           <w:rPr>
@@ -900,7 +880,7 @@
           <w:sz w:val="22"/>
         </w:rPr>
       </w:pPr>
-      <w:hyperlink w:anchor="_Toc105015030" w:history="1">
+      <w:hyperlink w:anchor="_Toc114388995" w:history="1">
         <w:r>
           <w:rPr>
             <w:rStyle w:val="Hyperlink"/>
@@ -927,7 +907,7 @@
             <w:noProof/>
             <w:webHidden/>
           </w:rPr>
-          <w:instrText xml:space="preserve"> PAGEREF _Toc105015030 \h </w:instrText>
+          <w:instrText xml:space="preserve"> PAGEREF _Toc114388995 \h </w:instrText>
         </w:r>
         <w:r>
           <w:rPr>
@@ -970,7 +950,7 @@
           <w:sz w:val="22"/>
         </w:rPr>
       </w:pPr>
-      <w:hyperlink w:anchor="_Toc105015031" w:history="1">
+      <w:hyperlink w:anchor="_Toc114388996" w:history="1">
         <w:r>
           <w:rPr>
             <w:rStyle w:val="Hyperlink"/>
@@ -997,7 +977,7 @@
             <w:noProof/>
             <w:webHidden/>
           </w:rPr>
-          <w:instrText xml:space="preserve"> PAGEREF _Toc105015031 \h </w:instrText>
+          <w:instrText xml:space="preserve"> PAGEREF _Toc114388996 \h </w:instrText>
         </w:r>
         <w:r>
           <w:rPr>
@@ -1040,7 +1020,7 @@
           <w:sz w:val="22"/>
         </w:rPr>
       </w:pPr>
-      <w:hyperlink w:anchor="_Toc105015032" w:history="1">
+      <w:hyperlink w:anchor="_Toc114388997" w:history="1">
         <w:r>
           <w:rPr>
             <w:rStyle w:val="Hyperlink"/>
@@ -1067,7 +1047,7 @@
             <w:noProof/>
             <w:webHidden/>
           </w:rPr>
-          <w:instrText xml:space="preserve"> PAGEREF _Toc105015032 \h </w:instrText>
+          <w:instrText xml:space="preserve"> PAGEREF _Toc114388997 \h </w:instrText>
         </w:r>
         <w:r>
           <w:rPr>
@@ -1110,7 +1090,7 @@
           <w:sz w:val="22"/>
         </w:rPr>
       </w:pPr>
-      <w:hyperlink w:anchor="_Toc105015033" w:history="1">
+      <w:hyperlink w:anchor="_Toc114388998" w:history="1">
         <w:r>
           <w:rPr>
             <w:rStyle w:val="Hyperlink"/>
@@ -1137,7 +1117,7 @@
             <w:noProof/>
             <w:webHidden/>
           </w:rPr>
-          <w:instrText xml:space="preserve"> PAGEREF _Toc105015033 \h </w:instrText>
+          <w:instrText xml:space="preserve"> PAGEREF _Toc114388998 \h </w:instrText>
         </w:r>
         <w:r>
           <w:rPr>
@@ -1180,7 +1160,7 @@
           <w:sz w:val="22"/>
         </w:rPr>
       </w:pPr>
-      <w:hyperlink w:anchor="_Toc105015034" w:history="1">
+      <w:hyperlink w:anchor="_Toc114388999" w:history="1">
         <w:r>
           <w:rPr>
             <w:rStyle w:val="Hyperlink"/>
@@ -1208,7 +1188,7 @@
             <w:noProof/>
             <w:webHidden/>
           </w:rPr>
-          <w:instrText xml:space="preserve"> PAGEREF _Toc105015034 \h </w:instrText>
+          <w:instrText xml:space="preserve"> PAGEREF _Toc114388999 \h </w:instrText>
         </w:r>
         <w:r>
           <w:rPr>
@@ -1251,7 +1231,7 @@
           <w:sz w:val="22"/>
         </w:rPr>
       </w:pPr>
-      <w:hyperlink w:anchor="_Toc105015035" w:history="1">
+      <w:hyperlink w:anchor="_Toc114389000" w:history="1">
         <w:r>
           <w:rPr>
             <w:rStyle w:val="Hyperlink"/>
@@ -1279,7 +1259,7 @@
             <w:noProof/>
             <w:webHidden/>
           </w:rPr>
-          <w:instrText xml:space="preserve"> PAGEREF _Toc105015035 \h </w:instrText>
+          <w:instrText xml:space="preserve"> PAGEREF _Toc114389000 \h </w:instrText>
         </w:r>
         <w:r>
           <w:rPr>
@@ -1322,7 +1302,7 @@
           <w:sz w:val="22"/>
         </w:rPr>
       </w:pPr>
-      <w:hyperlink w:anchor="_Toc105015036" w:history="1">
+      <w:hyperlink w:anchor="_Toc114389001" w:history="1">
         <w:r>
           <w:rPr>
             <w:rStyle w:val="Hyperlink"/>
@@ -1350,7 +1330,7 @@
             <w:noProof/>
             <w:webHidden/>
           </w:rPr>
-          <w:instrText xml:space="preserve"> PAGEREF _Toc105015036 \h </w:instrText>
+          <w:instrText xml:space="preserve"> PAGEREF _Toc114389001 \h </w:instrText>
         </w:r>
         <w:r>
           <w:rPr>
@@ -1393,7 +1373,7 @@
           <w:sz w:val="22"/>
         </w:rPr>
       </w:pPr>
-      <w:hyperlink w:anchor="_Toc105015037" w:history="1">
+      <w:hyperlink w:anchor="_Toc114389002" w:history="1">
         <w:r>
           <w:rPr>
             <w:rStyle w:val="Hyperlink"/>
@@ -1421,7 +1401,7 @@
             <w:noProof/>
             <w:webHidden/>
           </w:rPr>
-          <w:instrText xml:space="preserve"> PAGEREF _Toc105015037 \h </w:instrText>
+          <w:instrText xml:space="preserve"> PAGEREF _Toc114389002 \h </w:instrText>
         </w:r>
         <w:r>
           <w:rPr>
@@ -1442,6 +1422,76 @@
             <w:webHidden/>
           </w:rPr>
           <w:t>10</w:t>
+        </w:r>
+        <w:r>
+          <w:rPr>
+            <w:noProof/>
+            <w:webHidden/>
+          </w:rPr>
+          <w:fldChar w:fldCharType="end"/>
+        </w:r>
+      </w:hyperlink>
+    </w:p>
+    <w:p>
+      <w:pPr>
+        <w:pStyle w:val="TOC3"/>
+        <w:tabs>
+          <w:tab w:val="right" w:leader="dot" w:pos="5030"/>
+        </w:tabs>
+        <w:rPr>
+          <w:rFonts w:eastAsiaTheme="minorEastAsia"/>
+          <w:noProof/>
+          <w:sz w:val="22"/>
+        </w:rPr>
+      </w:pPr>
+      <w:hyperlink w:anchor="_Toc114389003" w:history="1">
+        <w:r>
+          <w:rPr>
+            <w:rStyle w:val="Hyperlink"/>
+            <w:noProof/>
+          </w:rPr>
+          <w:t>PlayerListManager</w:t>
+        </w:r>
+        <w:r>
+          <w:rPr>
+            <w:noProof/>
+            <w:webHidden/>
+          </w:rPr>
+          <w:tab/>
+        </w:r>
+        <w:r>
+          <w:rPr>
+            <w:noProof/>
+            <w:webHidden/>
+          </w:rPr>
+          <w:fldChar w:fldCharType="begin"/>
+        </w:r>
+        <w:r>
+          <w:rPr>
+            <w:noProof/>
+            <w:webHidden/>
+          </w:rPr>
+          <w:instrText xml:space="preserve"> PAGEREF _Toc114389003 \h </w:instrText>
+        </w:r>
+        <w:r>
+          <w:rPr>
+            <w:noProof/>
+            <w:webHidden/>
+          </w:rPr>
+        </w:r>
+        <w:r>
+          <w:rPr>
+            <w:noProof/>
+            <w:webHidden/>
+          </w:rPr>
+          <w:fldChar w:fldCharType="separate"/>
+        </w:r>
+        <w:r>
+          <w:rPr>
+            <w:noProof/>
+            <w:webHidden/>
+          </w:rPr>
+          <w:t>11</w:t>
         </w:r>
         <w:r>
           <w:rPr>
@@ -1464,7 +1514,7 @@
           <w:sz w:val="22"/>
         </w:rPr>
       </w:pPr>
-      <w:hyperlink w:anchor="_Toc105015038" w:history="1">
+      <w:hyperlink w:anchor="_Toc114389004" w:history="1">
         <w:r>
           <w:rPr>
             <w:rStyle w:val="Hyperlink"/>
@@ -1491,7 +1541,7 @@
             <w:noProof/>
             <w:webHidden/>
           </w:rPr>
-          <w:instrText xml:space="preserve"> PAGEREF _Toc105015038 \h </w:instrText>
+          <w:instrText xml:space="preserve"> PAGEREF _Toc114389004 \h </w:instrText>
         </w:r>
         <w:r>
           <w:rPr>
@@ -1511,7 +1561,7 @@
             <w:noProof/>
             <w:webHidden/>
           </w:rPr>
-          <w:t>12</w:t>
+          <w:t>13</w:t>
         </w:r>
         <w:r>
           <w:rPr>
@@ -1534,7 +1584,7 @@
           <w:sz w:val="22"/>
         </w:rPr>
       </w:pPr>
-      <w:hyperlink w:anchor="_Toc105015039" w:history="1">
+      <w:hyperlink w:anchor="_Toc114389005" w:history="1">
         <w:r>
           <w:rPr>
             <w:rStyle w:val="Hyperlink"/>
@@ -1561,7 +1611,7 @@
             <w:noProof/>
             <w:webHidden/>
           </w:rPr>
-          <w:instrText xml:space="preserve"> PAGEREF _Toc105015039 \h </w:instrText>
+          <w:instrText xml:space="preserve"> PAGEREF _Toc114389005 \h </w:instrText>
         </w:r>
         <w:r>
           <w:rPr>
@@ -1581,7 +1631,7 @@
             <w:noProof/>
             <w:webHidden/>
           </w:rPr>
-          <w:t>12</w:t>
+          <w:t>13</w:t>
         </w:r>
         <w:r>
           <w:rPr>
@@ -1604,7 +1654,7 @@
           <w:sz w:val="22"/>
         </w:rPr>
       </w:pPr>
-      <w:hyperlink w:anchor="_Toc105015040" w:history="1">
+      <w:hyperlink w:anchor="_Toc114389006" w:history="1">
         <w:r>
           <w:rPr>
             <w:rStyle w:val="Hyperlink"/>
@@ -1631,7 +1681,7 @@
             <w:noProof/>
             <w:webHidden/>
           </w:rPr>
-          <w:instrText xml:space="preserve"> PAGEREF _Toc105015040 \h </w:instrText>
+          <w:instrText xml:space="preserve"> PAGEREF _Toc114389006 \h </w:instrText>
         </w:r>
         <w:r>
           <w:rPr>
@@ -1651,7 +1701,7 @@
             <w:noProof/>
             <w:webHidden/>
           </w:rPr>
-          <w:t>13</w:t>
+          <w:t>14</w:t>
         </w:r>
         <w:r>
           <w:rPr>
@@ -1674,7 +1724,7 @@
           <w:sz w:val="22"/>
         </w:rPr>
       </w:pPr>
-      <w:hyperlink w:anchor="_Toc105015041" w:history="1">
+      <w:hyperlink w:anchor="_Toc114389007" w:history="1">
         <w:r>
           <w:rPr>
             <w:rStyle w:val="Hyperlink"/>
@@ -1701,7 +1751,7 @@
             <w:noProof/>
             <w:webHidden/>
           </w:rPr>
-          <w:instrText xml:space="preserve"> PAGEREF _Toc105015041 \h </w:instrText>
+          <w:instrText xml:space="preserve"> PAGEREF _Toc114389007 \h </w:instrText>
         </w:r>
         <w:r>
           <w:rPr>
@@ -1721,7 +1771,7 @@
             <w:noProof/>
             <w:webHidden/>
           </w:rPr>
-          <w:t>14</w:t>
+          <w:t>15</w:t>
         </w:r>
         <w:r>
           <w:rPr>
@@ -1744,7 +1794,7 @@
           <w:sz w:val="22"/>
         </w:rPr>
       </w:pPr>
-      <w:hyperlink w:anchor="_Toc105015042" w:history="1">
+      <w:hyperlink w:anchor="_Toc114389008" w:history="1">
         <w:r>
           <w:rPr>
             <w:rStyle w:val="Hyperlink"/>
@@ -1771,7 +1821,7 @@
             <w:noProof/>
             <w:webHidden/>
           </w:rPr>
-          <w:instrText xml:space="preserve"> PAGEREF _Toc105015042 \h </w:instrText>
+          <w:instrText xml:space="preserve"> PAGEREF _Toc114389008 \h </w:instrText>
         </w:r>
         <w:r>
           <w:rPr>
@@ -1791,7 +1841,7 @@
             <w:noProof/>
             <w:webHidden/>
           </w:rPr>
-          <w:t>15</w:t>
+          <w:t>16</w:t>
         </w:r>
         <w:r>
           <w:rPr>
@@ -1814,7 +1864,7 @@
           <w:sz w:val="22"/>
         </w:rPr>
       </w:pPr>
-      <w:hyperlink w:anchor="_Toc105015043" w:history="1">
+      <w:hyperlink w:anchor="_Toc114389009" w:history="1">
         <w:r>
           <w:rPr>
             <w:rStyle w:val="Hyperlink"/>
@@ -1841,7 +1891,7 @@
             <w:noProof/>
             <w:webHidden/>
           </w:rPr>
-          <w:instrText xml:space="preserve"> PAGEREF _Toc105015043 \h </w:instrText>
+          <w:instrText xml:space="preserve"> PAGEREF _Toc114389009 \h </w:instrText>
         </w:r>
         <w:r>
           <w:rPr>
@@ -1861,7 +1911,7 @@
             <w:noProof/>
             <w:webHidden/>
           </w:rPr>
-          <w:t>16</w:t>
+          <w:t>17</w:t>
         </w:r>
         <w:r>
           <w:rPr>
@@ -1884,7 +1934,7 @@
           <w:sz w:val="22"/>
         </w:rPr>
       </w:pPr>
-      <w:hyperlink w:anchor="_Toc105015044" w:history="1">
+      <w:hyperlink w:anchor="_Toc114389010" w:history="1">
         <w:r>
           <w:rPr>
             <w:rStyle w:val="Hyperlink"/>
@@ -1911,7 +1961,7 @@
             <w:noProof/>
             <w:webHidden/>
           </w:rPr>
-          <w:instrText xml:space="preserve"> PAGEREF _Toc105015044 \h </w:instrText>
+          <w:instrText xml:space="preserve"> PAGEREF _Toc114389010 \h </w:instrText>
         </w:r>
         <w:r>
           <w:rPr>
@@ -1931,7 +1981,7 @@
             <w:noProof/>
             <w:webHidden/>
           </w:rPr>
-          <w:t>17</w:t>
+          <w:t>18</w:t>
         </w:r>
         <w:r>
           <w:rPr>
@@ -1954,7 +2004,7 @@
           <w:sz w:val="22"/>
         </w:rPr>
       </w:pPr>
-      <w:hyperlink w:anchor="_Toc105015045" w:history="1">
+      <w:hyperlink w:anchor="_Toc114389011" w:history="1">
         <w:r>
           <w:rPr>
             <w:rStyle w:val="Hyperlink"/>
@@ -1981,7 +2031,7 @@
             <w:noProof/>
             <w:webHidden/>
           </w:rPr>
-          <w:instrText xml:space="preserve"> PAGEREF _Toc105015045 \h </w:instrText>
+          <w:instrText xml:space="preserve"> PAGEREF _Toc114389011 \h </w:instrText>
         </w:r>
         <w:r>
           <w:rPr>
@@ -2001,7 +2051,77 @@
             <w:noProof/>
             <w:webHidden/>
           </w:rPr>
-          <w:t>19</w:t>
+          <w:t>20</w:t>
+        </w:r>
+        <w:r>
+          <w:rPr>
+            <w:noProof/>
+            <w:webHidden/>
+          </w:rPr>
+          <w:fldChar w:fldCharType="end"/>
+        </w:r>
+      </w:hyperlink>
+    </w:p>
+    <w:p>
+      <w:pPr>
+        <w:pStyle w:val="TOC3"/>
+        <w:tabs>
+          <w:tab w:val="right" w:leader="dot" w:pos="5030"/>
+        </w:tabs>
+        <w:rPr>
+          <w:rFonts w:eastAsiaTheme="minorEastAsia"/>
+          <w:noProof/>
+          <w:sz w:val="22"/>
+        </w:rPr>
+      </w:pPr>
+      <w:hyperlink w:anchor="_Toc114389012" w:history="1">
+        <w:r>
+          <w:rPr>
+            <w:rStyle w:val="Hyperlink"/>
+            <w:noProof/>
+          </w:rPr>
+          <w:t>CameraFollow</w:t>
+        </w:r>
+        <w:r>
+          <w:rPr>
+            <w:noProof/>
+            <w:webHidden/>
+          </w:rPr>
+          <w:tab/>
+        </w:r>
+        <w:r>
+          <w:rPr>
+            <w:noProof/>
+            <w:webHidden/>
+          </w:rPr>
+          <w:fldChar w:fldCharType="begin"/>
+        </w:r>
+        <w:r>
+          <w:rPr>
+            <w:noProof/>
+            <w:webHidden/>
+          </w:rPr>
+          <w:instrText xml:space="preserve"> PAGEREF _Toc114389012 \h </w:instrText>
+        </w:r>
+        <w:r>
+          <w:rPr>
+            <w:noProof/>
+            <w:webHidden/>
+          </w:rPr>
+        </w:r>
+        <w:r>
+          <w:rPr>
+            <w:noProof/>
+            <w:webHidden/>
+          </w:rPr>
+          <w:fldChar w:fldCharType="separate"/>
+        </w:r>
+        <w:r>
+          <w:rPr>
+            <w:noProof/>
+            <w:webHidden/>
+          </w:rPr>
+          <w:t>20</w:t>
         </w:r>
         <w:r>
           <w:rPr>
@@ -2024,7 +2144,7 @@
           <w:sz w:val="22"/>
         </w:rPr>
       </w:pPr>
-      <w:hyperlink w:anchor="_Toc105015046" w:history="1">
+      <w:hyperlink w:anchor="_Toc114389013" w:history="1">
         <w:r>
           <w:rPr>
             <w:rStyle w:val="Hyperlink"/>
@@ -2051,7 +2171,7 @@
             <w:noProof/>
             <w:webHidden/>
           </w:rPr>
-          <w:instrText xml:space="preserve"> PAGEREF _Toc105015046 \h </w:instrText>
+          <w:instrText xml:space="preserve"> PAGEREF _Toc114389013 \h </w:instrText>
         </w:r>
         <w:r>
           <w:rPr>
@@ -2094,13 +2214,13 @@
           <w:sz w:val="22"/>
         </w:rPr>
       </w:pPr>
-      <w:hyperlink w:anchor="_Toc105015047" w:history="1">
+      <w:hyperlink w:anchor="_Toc114389014" w:history="1">
         <w:r>
           <w:rPr>
             <w:rStyle w:val="Hyperlink"/>
             <w:noProof/>
           </w:rPr>
-          <w:t>DetectAttack</w:t>
+          <w:t>SpeedLimiter</w:t>
         </w:r>
         <w:r>
           <w:rPr>
@@ -2121,7 +2241,7 @@
             <w:noProof/>
             <w:webHidden/>
           </w:rPr>
-          <w:instrText xml:space="preserve"> PAGEREF _Toc105015047 \h </w:instrText>
+          <w:instrText xml:space="preserve"> PAGEREF _Toc114389014 \h </w:instrText>
         </w:r>
         <w:r>
           <w:rPr>
@@ -2164,12 +2284,82 @@
           <w:sz w:val="22"/>
         </w:rPr>
       </w:pPr>
-      <w:hyperlink w:anchor="_Toc105015048" w:history="1">
+      <w:hyperlink w:anchor="_Toc114389015" w:history="1">
         <w:r>
           <w:rPr>
             <w:rStyle w:val="Hyperlink"/>
             <w:noProof/>
           </w:rPr>
+          <w:t>DetectAttack</w:t>
+        </w:r>
+        <w:r>
+          <w:rPr>
+            <w:noProof/>
+            <w:webHidden/>
+          </w:rPr>
+          <w:tab/>
+        </w:r>
+        <w:r>
+          <w:rPr>
+            <w:noProof/>
+            <w:webHidden/>
+          </w:rPr>
+          <w:fldChar w:fldCharType="begin"/>
+        </w:r>
+        <w:r>
+          <w:rPr>
+            <w:noProof/>
+            <w:webHidden/>
+          </w:rPr>
+          <w:instrText xml:space="preserve"> PAGEREF _Toc114389015 \h </w:instrText>
+        </w:r>
+        <w:r>
+          <w:rPr>
+            <w:noProof/>
+            <w:webHidden/>
+          </w:rPr>
+        </w:r>
+        <w:r>
+          <w:rPr>
+            <w:noProof/>
+            <w:webHidden/>
+          </w:rPr>
+          <w:fldChar w:fldCharType="separate"/>
+        </w:r>
+        <w:r>
+          <w:rPr>
+            <w:noProof/>
+            <w:webHidden/>
+          </w:rPr>
+          <w:t>22</w:t>
+        </w:r>
+        <w:r>
+          <w:rPr>
+            <w:noProof/>
+            <w:webHidden/>
+          </w:rPr>
+          <w:fldChar w:fldCharType="end"/>
+        </w:r>
+      </w:hyperlink>
+    </w:p>
+    <w:p>
+      <w:pPr>
+        <w:pStyle w:val="TOC3"/>
+        <w:tabs>
+          <w:tab w:val="right" w:leader="dot" w:pos="5030"/>
+        </w:tabs>
+        <w:rPr>
+          <w:rFonts w:eastAsiaTheme="minorEastAsia"/>
+          <w:noProof/>
+          <w:sz w:val="22"/>
+        </w:rPr>
+      </w:pPr>
+      <w:hyperlink w:anchor="_Toc114389016" w:history="1">
+        <w:r>
+          <w:rPr>
+            <w:rStyle w:val="Hyperlink"/>
+            <w:noProof/>
+          </w:rPr>
           <w:t>Die</w:t>
         </w:r>
         <w:r>
@@ -2191,7 +2381,7 @@
             <w:noProof/>
             <w:webHidden/>
           </w:rPr>
-          <w:instrText xml:space="preserve"> PAGEREF _Toc105015048 \h </w:instrText>
+          <w:instrText xml:space="preserve"> PAGEREF _Toc114389016 \h </w:instrText>
         </w:r>
         <w:r>
           <w:rPr>
@@ -2211,7 +2401,7 @@
             <w:noProof/>
             <w:webHidden/>
           </w:rPr>
-          <w:t>22</w:t>
+          <w:t>23</w:t>
         </w:r>
         <w:r>
           <w:rPr>
@@ -2243,7 +2433,7 @@
       <w:pPr>
         <w:pStyle w:val="Heading2"/>
       </w:pPr>
-      <w:bookmarkStart w:id="4" w:name="_Toc105015031"/>
+      <w:bookmarkStart w:id="4" w:name="_Toc114388996"/>
       <w:r>
         <w:lastRenderedPageBreak/>
         <w:t>Static Scripts</w:t>
@@ -2256,7 +2446,7 @@
       </w:pPr>
       <w:bookmarkStart w:id="5" w:name="_KeyName"/>
       <w:bookmarkStart w:id="6" w:name="_InputName"/>
-      <w:bookmarkStart w:id="7" w:name="_Toc105015032"/>
+      <w:bookmarkStart w:id="7" w:name="_Toc114388997"/>
       <w:bookmarkEnd w:id="5"/>
       <w:bookmarkEnd w:id="6"/>
       <w:r>
@@ -2350,7 +2540,7 @@
       <w:pPr>
         <w:pStyle w:val="Heading3"/>
       </w:pPr>
-      <w:bookmarkStart w:id="8" w:name="_Toc105015033"/>
+      <w:bookmarkStart w:id="8" w:name="_Toc114388998"/>
       <w:r>
         <w:lastRenderedPageBreak/>
         <w:t>Defaul</w:t>
@@ -2510,7 +2700,7 @@
           <w:lang w:bidi="ar-SY"/>
         </w:rPr>
       </w:pPr>
-      <w:bookmarkStart w:id="9" w:name="_Toc105015034"/>
+      <w:bookmarkStart w:id="9" w:name="_Toc114388999"/>
       <w:r>
         <w:rPr>
           <w:lang w:bidi="ar-SY"/>
@@ -2528,7 +2718,7 @@
         </w:rPr>
       </w:pPr>
       <w:bookmarkStart w:id="10" w:name="_PlayerBuilder"/>
-      <w:bookmarkStart w:id="11" w:name="_Toc105015035"/>
+      <w:bookmarkStart w:id="11" w:name="_Toc114389000"/>
       <w:bookmarkEnd w:id="10"/>
       <w:r>
         <w:rPr>
@@ -2678,7 +2868,7 @@
           <w:lang w:bidi="ar-SY"/>
         </w:rPr>
       </w:pPr>
-      <w:bookmarkStart w:id="12" w:name="_Toc105015036"/>
+      <w:bookmarkStart w:id="12" w:name="_Toc114389001"/>
       <w:r>
         <w:rPr>
           <w:lang w:bidi="ar-SY"/>
@@ -2751,7 +2941,19 @@
         <w:rPr>
           <w:lang w:bidi="ar-SY"/>
         </w:rPr>
-        <w:t>It has an array of Vector3, representing the initial position of each player.</w:t>
+        <w:t xml:space="preserve">It has an </w:t>
+      </w:r>
+      <w:r>
+        <w:rPr>
+          <w:lang w:bidi="ar-SY"/>
+        </w:rPr>
+        <w:t>List</w:t>
+      </w:r>
+      <w:r>
+        <w:rPr>
+          <w:lang w:bidi="ar-SY"/>
+        </w:rPr>
+        <w:t xml:space="preserve"> of Vector3, representing the initial position of each player.</w:t>
       </w:r>
     </w:p>
     <w:p>
@@ -2839,13 +3041,31 @@
         <w:rPr>
           <w:lang w:bidi="ar-SY"/>
         </w:rPr>
-        <w:t xml:space="preserve">However, if the new player has no entry in the array of initial positions (index out of range), it does nothing (aside from </w:t>
-      </w:r>
-      <w:r>
-        <w:rPr>
-          <w:lang w:bidi="ar-SY"/>
-        </w:rPr>
-        <w:t>yelling at you in the log).</w:t>
+        <w:t xml:space="preserve">However, if the new player has no entry in the </w:t>
+      </w:r>
+      <w:r>
+        <w:rPr>
+          <w:lang w:bidi="ar-SY"/>
+        </w:rPr>
+        <w:t xml:space="preserve">List </w:t>
+      </w:r>
+      <w:r>
+        <w:rPr>
+          <w:lang w:bidi="ar-SY"/>
+        </w:rPr>
+        <w:t xml:space="preserve">of initial positions, </w:t>
+      </w:r>
+      <w:r>
+        <w:rPr>
+          <w:lang w:bidi="ar-SY"/>
+        </w:rPr>
+        <w:t>it sets the initial position to (0, 0, 0)</w:t>
+      </w:r>
+      <w:r>
+        <w:rPr>
+          <w:lang w:bidi="ar-SY"/>
+        </w:rPr>
+        <w:t>.</w:t>
       </w:r>
     </w:p>
     <w:p>
@@ -2921,7 +3141,7 @@
           <w:lang w:bidi="ar-SY"/>
         </w:rPr>
       </w:pPr>
-      <w:bookmarkStart w:id="14" w:name="_Toc105015037"/>
+      <w:bookmarkStart w:id="14" w:name="_Toc114389002"/>
       <w:r>
         <w:rPr>
           <w:lang w:bidi="ar-SY"/>
@@ -3045,6 +3265,146 @@
     </w:p>
     <w:p>
       <w:pPr>
+        <w:pStyle w:val="Heading3"/>
+      </w:pPr>
+      <w:bookmarkStart w:id="15" w:name="_PlayerListManager"/>
+      <w:bookmarkStart w:id="16" w:name="_Toc114389003"/>
+      <w:bookmarkEnd w:id="15"/>
+      <w:r>
+        <w:lastRenderedPageBreak/>
+        <w:t>PlayerListManager</w:t>
+      </w:r>
+      <w:bookmarkEnd w:id="16"/>
+    </w:p>
+    <w:p>
+      <w:pPr>
+        <w:pStyle w:val="Heading4"/>
+      </w:pPr>
+      <w:r>
+        <w:t xml:space="preserve">Why it was </w:t>
+      </w:r>
+      <w:r>
+        <w:t>written</w:t>
+      </w:r>
+    </w:p>
+    <w:p>
+      <w:r>
+        <w:t>To manage players’ list; to make players accessible to other scripts that need to keep track of where players are and how many players there is.</w:t>
+      </w:r>
+    </w:p>
+    <w:p>
+      <w:r>
+        <w:t>Actually, it was mainly created to save the sanity of who will read the code, as its function was implemented in</w:t>
+      </w:r>
+      <w:r>
+        <w:t xml:space="preserve"> </w:t>
+      </w:r>
+      <w:hyperlink w:anchor="_CameraFollow" w:history="1">
+        <w:r>
+          <w:rPr>
+            <w:rStyle w:val="Hyperlink"/>
+          </w:rPr>
+          <w:t>CameraFollow</w:t>
+        </w:r>
+      </w:hyperlink>
+      <w:r>
+        <w:t xml:space="preserve"> (lol).</w:t>
+      </w:r>
+    </w:p>
+    <w:p>
+      <w:pPr>
+        <w:pStyle w:val="Heading4"/>
+      </w:pPr>
+      <w:r>
+        <w:t>What it does</w:t>
+      </w:r>
+    </w:p>
+    <w:p>
+      <w:pPr>
+        <w:jc w:val="left"/>
+      </w:pPr>
+      <w:r>
+        <w:t>It creates a list of player’s transforms and makes it available as a public static.</w:t>
+      </w:r>
+      <w:r>
+        <w:t xml:space="preserve"> </w:t>
+      </w:r>
+    </w:p>
+    <w:p>
+      <w:r>
+        <w:t xml:space="preserve">It creates a List of Transforms and subscribes two functions to the event of </w:t>
+      </w:r>
+      <w:hyperlink w:anchor="_PlayerBuilder" w:history="1">
+        <w:r>
+          <w:rPr>
+            <w:rStyle w:val="Hyperlink"/>
+          </w:rPr>
+          <w:t>PlayerBuilder</w:t>
+        </w:r>
+      </w:hyperlink>
+      <w:r>
+        <w:t xml:space="preserve">, OnInstantiatePlayer: The first adds the instantiated player’s Transform to the list. The second subscribes its removal to the instantiated player’s </w:t>
+      </w:r>
+      <w:hyperlink w:anchor="_Die" w:history="1">
+        <w:r>
+          <w:rPr>
+            <w:rStyle w:val="Hyperlink"/>
+          </w:rPr>
+          <w:t>Die</w:t>
+        </w:r>
+      </w:hyperlink>
+      <w:r>
+        <w:t>’s onDying event.</w:t>
+      </w:r>
+    </w:p>
+    <w:p>
+      <w:pPr>
+        <w:jc w:val="left"/>
+      </w:pPr>
+    </w:p>
+    <w:p>
+      <w:pPr>
+        <w:pStyle w:val="Heading4"/>
+      </w:pPr>
+      <w:r>
+        <w:t xml:space="preserve">How </w:t>
+      </w:r>
+      <w:r>
+        <w:t>to use it</w:t>
+      </w:r>
+    </w:p>
+    <w:p>
+      <w:r>
+        <w:t xml:space="preserve">Attach it to the same thing that has </w:t>
+      </w:r>
+      <w:hyperlink w:anchor="_PlayerBuilder" w:history="1">
+        <w:r>
+          <w:rPr>
+            <w:rStyle w:val="Hyperlink"/>
+          </w:rPr>
+          <w:t>PlayerBuilder</w:t>
+        </w:r>
+      </w:hyperlink>
+      <w:r>
+        <w:t>, preferably. Make sure it exists in each scene.</w:t>
+      </w:r>
+      <w:r>
+        <w:t xml:space="preserve"> </w:t>
+      </w:r>
+    </w:p>
+    <w:p>
+      <w:pPr>
+        <w:pStyle w:val="DocDate"/>
+      </w:pPr>
+      <w:r>
+        <w:t>9/18/2022</w:t>
+      </w:r>
+      <w:r>
+        <w:br w:type="page"/>
+      </w:r>
+    </w:p>
+    <w:p>
+      <w:pPr>
         <w:jc w:val="left"/>
       </w:pPr>
       <w:r>
@@ -3056,12 +3416,12 @@
       <w:pPr>
         <w:pStyle w:val="Heading2"/>
       </w:pPr>
-      <w:bookmarkStart w:id="15" w:name="_Toc105015038"/>
+      <w:bookmarkStart w:id="17" w:name="_Toc114389004"/>
       <w:r>
         <w:lastRenderedPageBreak/>
         <w:t>Player Scripts</w:t>
       </w:r>
-      <w:bookmarkEnd w:id="15"/>
+      <w:bookmarkEnd w:id="17"/>
     </w:p>
     <w:p>
       <w:r>
@@ -3072,17 +3432,17 @@
       <w:pPr>
         <w:pStyle w:val="Heading3"/>
       </w:pPr>
-      <w:bookmarkStart w:id="16" w:name="_PlayerInput"/>
-      <w:bookmarkStart w:id="17" w:name="_Ref104822521"/>
-      <w:bookmarkStart w:id="18" w:name="_Ref104822655"/>
-      <w:bookmarkStart w:id="19" w:name="_Toc105015039"/>
-      <w:bookmarkEnd w:id="16"/>
+      <w:bookmarkStart w:id="18" w:name="_PlayerInput"/>
+      <w:bookmarkStart w:id="19" w:name="_Ref104822521"/>
+      <w:bookmarkStart w:id="20" w:name="_Ref104822655"/>
+      <w:bookmarkStart w:id="21" w:name="_Toc114389005"/>
+      <w:bookmarkEnd w:id="18"/>
       <w:r>
         <w:t>PlayerInput</w:t>
       </w:r>
-      <w:bookmarkEnd w:id="17"/>
-      <w:bookmarkEnd w:id="18"/>
       <w:bookmarkEnd w:id="19"/>
+      <w:bookmarkEnd w:id="20"/>
+      <w:bookmarkEnd w:id="21"/>
     </w:p>
     <w:p>
       <w:pPr>
@@ -3154,12 +3514,12 @@
       <w:pPr>
         <w:pStyle w:val="Heading3"/>
       </w:pPr>
-      <w:bookmarkStart w:id="20" w:name="_Toc105015040"/>
+      <w:bookmarkStart w:id="22" w:name="_Toc114389006"/>
       <w:r>
         <w:lastRenderedPageBreak/>
         <w:t>Move</w:t>
       </w:r>
-      <w:bookmarkEnd w:id="20"/>
+      <w:bookmarkEnd w:id="22"/>
     </w:p>
     <w:p>
       <w:pPr>
@@ -3311,12 +3671,12 @@
       <w:pPr>
         <w:pStyle w:val="Heading3"/>
       </w:pPr>
-      <w:bookmarkStart w:id="21" w:name="_Toc105015041"/>
+      <w:bookmarkStart w:id="23" w:name="_Toc114389007"/>
       <w:r>
         <w:lastRenderedPageBreak/>
         <w:t>Retreat</w:t>
       </w:r>
-      <w:bookmarkEnd w:id="21"/>
+      <w:bookmarkEnd w:id="23"/>
     </w:p>
     <w:p>
       <w:pPr>
@@ -3462,14 +3822,14 @@
       <w:pPr>
         <w:pStyle w:val="Heading3"/>
       </w:pPr>
-      <w:bookmarkStart w:id="22" w:name="_Attack"/>
-      <w:bookmarkStart w:id="23" w:name="_Toc105015042"/>
-      <w:bookmarkEnd w:id="22"/>
+      <w:bookmarkStart w:id="24" w:name="_Attack"/>
+      <w:bookmarkStart w:id="25" w:name="_Toc114389008"/>
+      <w:bookmarkEnd w:id="24"/>
       <w:r>
         <w:lastRenderedPageBreak/>
         <w:t>Attack</w:t>
       </w:r>
-      <w:bookmarkEnd w:id="23"/>
+      <w:bookmarkEnd w:id="25"/>
     </w:p>
     <w:p>
       <w:pPr>
@@ -3581,12 +3941,12 @@
       <w:pPr>
         <w:pStyle w:val="Heading3"/>
       </w:pPr>
-      <w:bookmarkStart w:id="24" w:name="_Toc105015043"/>
+      <w:bookmarkStart w:id="26" w:name="_Toc114389009"/>
       <w:r>
         <w:lastRenderedPageBreak/>
         <w:t>Feint</w:t>
       </w:r>
-      <w:bookmarkEnd w:id="24"/>
+      <w:bookmarkEnd w:id="26"/>
     </w:p>
     <w:p>
       <w:pPr>
@@ -3708,14 +4068,14 @@
       <w:pPr>
         <w:pStyle w:val="Heading3"/>
       </w:pPr>
-      <w:bookmarkStart w:id="25" w:name="_DetectAttackables"/>
-      <w:bookmarkStart w:id="26" w:name="_Toc105015044"/>
-      <w:bookmarkEnd w:id="25"/>
+      <w:bookmarkStart w:id="27" w:name="_DetectAttackables"/>
+      <w:bookmarkStart w:id="28" w:name="_Toc114389010"/>
+      <w:bookmarkEnd w:id="27"/>
       <w:r>
         <w:lastRenderedPageBreak/>
         <w:t>DetectAttackables</w:t>
       </w:r>
-      <w:bookmarkEnd w:id="26"/>
+      <w:bookmarkEnd w:id="28"/>
     </w:p>
     <w:p>
       <w:pPr>
@@ -3805,14 +4165,113 @@
       <w:pPr>
         <w:pStyle w:val="Heading2"/>
       </w:pPr>
-      <w:bookmarkStart w:id="27" w:name="_Toc105015045"/>
+      <w:bookmarkStart w:id="29" w:name="_Toc114389011"/>
       <w:r>
         <w:lastRenderedPageBreak/>
         <w:t>Main Camera</w:t>
       </w:r>
-      <w:bookmarkEnd w:id="27"/>
-    </w:p>
-    <w:p/>
+      <w:bookmarkEnd w:id="29"/>
+    </w:p>
+    <w:p>
+      <w:r>
+        <w:t>We will discuss here scripts that deal with the camera, mainly its positioning.</w:t>
+      </w:r>
+    </w:p>
+    <w:p>
+      <w:pPr>
+        <w:pStyle w:val="Heading3"/>
+      </w:pPr>
+      <w:bookmarkStart w:id="30" w:name="_CameraFollow"/>
+      <w:bookmarkStart w:id="31" w:name="_Toc114389012"/>
+      <w:bookmarkEnd w:id="30"/>
+      <w:r>
+        <w:t>CameraFollow</w:t>
+      </w:r>
+      <w:bookmarkEnd w:id="31"/>
+    </w:p>
+    <w:p>
+      <w:pPr>
+        <w:pStyle w:val="Heading4"/>
+      </w:pPr>
+      <w:r>
+        <w:t xml:space="preserve">Why it was </w:t>
+      </w:r>
+      <w:r>
+        <w:t>written</w:t>
+      </w:r>
+    </w:p>
+    <w:p>
+      <w:r>
+        <w:t>Because we need the camera to follow the players, duh.</w:t>
+      </w:r>
+    </w:p>
+    <w:p>
+      <w:pPr>
+        <w:pStyle w:val="Heading4"/>
+      </w:pPr>
+      <w:r>
+        <w:t>What it does</w:t>
+      </w:r>
+    </w:p>
+    <w:p>
+      <w:r>
+        <w:t>Black magic.</w:t>
+      </w:r>
+    </w:p>
+    <w:p>
+      <w:r>
+        <w:t>On Awake, it uses Magical Numbers</w:t>
+      </w:r>
+      <w:r>
+        <w:rPr>
+          <w:rFonts w:cstheme="minorHAnsi"/>
+        </w:rPr>
+        <w:t>™</w:t>
+      </w:r>
+      <w:r>
+        <w:t xml:space="preserve"> to set the Camera properties. On Update, it uses even greater magic to follow the players.</w:t>
+      </w:r>
+    </w:p>
+    <w:p>
+      <w:r>
+        <w:t xml:space="preserve">It uses the list of players from </w:t>
+      </w:r>
+      <w:hyperlink w:anchor="_PlayerListManager" w:history="1">
+        <w:r>
+          <w:rPr>
+            <w:rStyle w:val="Hyperlink"/>
+          </w:rPr>
+          <w:t>PlayerListManager</w:t>
+        </w:r>
+      </w:hyperlink>
+      <w:r>
+        <w:t xml:space="preserve"> to reach the player’s positions. Using them, Update moves in three parts: First, find the biggest x, biggest y, smallest x, and smallest y among the players’ positions. Second, using magic and Offsets, calculate where the camera is supposed to be to show all players and slide cleanly to follow them. Third, using sorcery from Ez Aldin Waez, set the camera size as to show all players, and scale to fit them and not to take too much space.</w:t>
+      </w:r>
+    </w:p>
+    <w:p>
+      <w:pPr>
+        <w:pStyle w:val="Heading4"/>
+      </w:pPr>
+      <w:r>
+        <w:t>How to use it</w:t>
+      </w:r>
+    </w:p>
+    <w:p>
+      <w:r>
+        <w:t>Attach it to the main camera.</w:t>
+      </w:r>
+      <w:r>
+        <w:t xml:space="preserve"> There are some default offsets that I set when I wrote the code. If you are feeling adventurous, try some different numbers for size, but the defaults should be good.</w:t>
+      </w:r>
+    </w:p>
+    <w:p>
+      <w:pPr>
+        <w:pStyle w:val="DocDate"/>
+      </w:pPr>
+      <w:r>
+        <w:t>9/18/2022</w:t>
+      </w:r>
+    </w:p>
     <w:p>
       <w:pPr>
         <w:jc w:val="left"/>
@@ -3823,31 +4282,24 @@
     </w:p>
     <w:p>
       <w:pPr>
-        <w:jc w:val="left"/>
-      </w:pPr>
-      <w:r>
-        <w:lastRenderedPageBreak/>
-        <w:br w:type="page"/>
-      </w:r>
-    </w:p>
-    <w:p>
-      <w:pPr>
         <w:pStyle w:val="Heading2"/>
       </w:pPr>
-      <w:bookmarkStart w:id="28" w:name="_Toc105015046"/>
+      <w:bookmarkStart w:id="32" w:name="_Toc114389013"/>
       <w:r>
         <w:lastRenderedPageBreak/>
         <w:t>Misc</w:t>
       </w:r>
-      <w:bookmarkEnd w:id="28"/>
+      <w:bookmarkEnd w:id="32"/>
     </w:p>
     <w:p>
       <w:pPr>
         <w:pStyle w:val="Heading3"/>
       </w:pPr>
+      <w:bookmarkStart w:id="33" w:name="_Toc114389014"/>
       <w:r>
         <w:t>SpeedLimiter</w:t>
       </w:r>
+      <w:bookmarkEnd w:id="33"/>
     </w:p>
     <w:p>
       <w:pPr>
@@ -3914,12 +4366,12 @@
       <w:pPr>
         <w:pStyle w:val="Heading3"/>
       </w:pPr>
-      <w:bookmarkStart w:id="29" w:name="_Toc105015047"/>
+      <w:bookmarkStart w:id="34" w:name="_Toc114389015"/>
       <w:r>
         <w:lastRenderedPageBreak/>
         <w:t>DetectAttack</w:t>
       </w:r>
-      <w:bookmarkEnd w:id="29"/>
+      <w:bookmarkEnd w:id="34"/>
     </w:p>
     <w:p>
       <w:pPr>
@@ -4025,12 +4477,14 @@
       <w:pPr>
         <w:pStyle w:val="Heading3"/>
       </w:pPr>
-      <w:bookmarkStart w:id="30" w:name="_Toc105015048"/>
+      <w:bookmarkStart w:id="35" w:name="_Die"/>
+      <w:bookmarkStart w:id="36" w:name="_Toc114389016"/>
+      <w:bookmarkEnd w:id="35"/>
       <w:r>
         <w:lastRenderedPageBreak/>
         <w:t>Die</w:t>
       </w:r>
-      <w:bookmarkEnd w:id="30"/>
+      <w:bookmarkEnd w:id="36"/>
     </w:p>
     <w:p>
       <w:pPr>
@@ -4107,14 +4561,6 @@
     <w:p>
       <w:pPr>
         <w:jc w:val="left"/>
-      </w:pPr>
-      <w:r>
-        <w:lastRenderedPageBreak/>
-        <w:br w:type="page"/>
-      </w:r>
-    </w:p>
-    <w:p>
-      <w:pPr>
         <w:rPr>
           <w:rtl/>
         </w:rPr>
@@ -4499,7 +4945,6 @@
         <w:dataBinding w:prefixMappings="xmlns:ns0='http://purl.org/dc/elements/1.1/' xmlns:ns1='http://schemas.openxmlformats.org/package/2006/metadata/core-properties' " w:xpath="/ns1:coreProperties[1]/ns0:title[1]" w:storeItemID="{6C3C8BC8-F283-45AE-878A-BAB7291924A1}"/>
         <w:text/>
       </w:sdtPr>
-      <w:sdtEndPr/>
       <w:sdtContent>
         <w:r>
           <w:rPr>
@@ -5053,7 +5498,6 @@
         <w:dataBinding w:prefixMappings="xmlns:ns0='http://purl.org/dc/elements/1.1/' xmlns:ns1='http://schemas.openxmlformats.org/package/2006/metadata/core-properties' " w:xpath="/ns1:coreProperties[1]/ns0:title[1]" w:storeItemID="{6C3C8BC8-F283-45AE-878A-BAB7291924A1}"/>
         <w:text/>
       </w:sdtPr>
-      <w:sdtEndPr/>
       <w:sdtContent>
         <w:r>
           <w:rPr>
@@ -6667,7 +7111,9 @@
     <w:rsid w:val="003A4322"/>
     <w:rsid w:val="00462512"/>
     <w:rsid w:val="004D1ECF"/>
+    <w:rsid w:val="005115E3"/>
     <w:rsid w:val="008530A8"/>
+    <w:rsid w:val="0088733F"/>
     <w:rsid w:val="00DA3A7C"/>
     <w:rsid w:val="00EE430B"/>
     <w:rsid w:val="00F86082"/>

</xml_diff>

<commit_message>
now things make sounds: Die, Retreat, and Attack
</commit_message>
<xml_diff>
--- a/Assets/Documentation/Script Documentation.docx
+++ b/Assets/Documentation/Script Documentation.docx
@@ -2449,6 +2449,7 @@
       <w:bookmarkStart w:id="7" w:name="_Toc114388997"/>
       <w:bookmarkEnd w:id="5"/>
       <w:bookmarkEnd w:id="6"/>
+      <w:proofErr w:type="spellStart"/>
       <w:r>
         <w:t>Input</w:t>
       </w:r>
@@ -2456,6 +2457,7 @@
         <w:t>Name</w:t>
       </w:r>
       <w:bookmarkEnd w:id="7"/>
+      <w:proofErr w:type="spellEnd"/>
     </w:p>
     <w:p>
       <w:pPr>
@@ -2488,11 +2490,16 @@
       <w:r>
         <w:t xml:space="preserve">It holds an enum called </w:t>
       </w:r>
+      <w:proofErr w:type="spellStart"/>
       <w:r>
         <w:t>Input</w:t>
       </w:r>
       <w:r>
-        <w:t>Name.</w:t>
+        <w:t>Name</w:t>
+      </w:r>
+      <w:proofErr w:type="spellEnd"/>
+      <w:r>
+        <w:t>.</w:t>
       </w:r>
     </w:p>
     <w:p>
@@ -2541,6 +2548,7 @@
         <w:pStyle w:val="Heading3"/>
       </w:pPr>
       <w:bookmarkStart w:id="8" w:name="_Toc114388998"/>
+      <w:proofErr w:type="spellStart"/>
       <w:r>
         <w:lastRenderedPageBreak/>
         <w:t>Defaul</w:t>
@@ -2552,6 +2560,7 @@
         <w:t>InputDictionaries</w:t>
       </w:r>
       <w:bookmarkEnd w:id="8"/>
+      <w:proofErr w:type="spellEnd"/>
     </w:p>
     <w:p>
       <w:pPr>
@@ -2607,6 +2616,7 @@
         <w:t xml:space="preserve"> </w:t>
       </w:r>
       <w:hyperlink w:anchor="_KeyName" w:history="1">
+        <w:proofErr w:type="spellStart"/>
         <w:r>
           <w:rPr>
             <w:rStyle w:val="Hyperlink"/>
@@ -2621,6 +2631,7 @@
           </w:rPr>
           <w:t>Name</w:t>
         </w:r>
+        <w:proofErr w:type="spellEnd"/>
       </w:hyperlink>
       <w:r>
         <w:rPr>
@@ -2720,6 +2731,7 @@
       <w:bookmarkStart w:id="10" w:name="_PlayerBuilder"/>
       <w:bookmarkStart w:id="11" w:name="_Toc114389000"/>
       <w:bookmarkEnd w:id="10"/>
+      <w:proofErr w:type="spellStart"/>
       <w:r>
         <w:rPr>
           <w:lang w:bidi="ar-SY"/>
@@ -2733,6 +2745,7 @@
         <w:t>Builder</w:t>
       </w:r>
       <w:bookmarkEnd w:id="11"/>
+      <w:proofErr w:type="spellEnd"/>
     </w:p>
     <w:p>
       <w:pPr>
@@ -2803,7 +2816,21 @@
         <w:rPr>
           <w:lang w:bidi="ar-SY"/>
         </w:rPr>
-        <w:t>t instantiates a player from each prefab (and sets the players count to the length of the prefab array). It also has an event, OnInstantiatePlayer, and other scripts can subscribe to it to affect the new player created.</w:t>
+        <w:t xml:space="preserve">t instantiates a player from each prefab (and sets the players count to the length of the prefab array). It also has an event, </w:t>
+      </w:r>
+      <w:proofErr w:type="spellStart"/>
+      <w:r>
+        <w:rPr>
+          <w:lang w:bidi="ar-SY"/>
+        </w:rPr>
+        <w:t>OnInstantiatePlayer</w:t>
+      </w:r>
+      <w:proofErr w:type="spellEnd"/>
+      <w:r>
+        <w:rPr>
+          <w:lang w:bidi="ar-SY"/>
+        </w:rPr>
+        <w:t>, and other scripts can subscribe to it to affect the new player created.</w:t>
       </w:r>
     </w:p>
     <w:p>
@@ -2836,7 +2863,21 @@
         <w:rPr>
           <w:lang w:bidi="ar-SY"/>
         </w:rPr>
-        <w:t>something in the map (an empty GameObject called map options?), and create the players as prefabs with whatever components you want attached them, and they will be spawned in the map.</w:t>
+        <w:t xml:space="preserve">something in the map (an empty </w:t>
+      </w:r>
+      <w:proofErr w:type="spellStart"/>
+      <w:r>
+        <w:rPr>
+          <w:lang w:bidi="ar-SY"/>
+        </w:rPr>
+        <w:t>GameObject</w:t>
+      </w:r>
+      <w:proofErr w:type="spellEnd"/>
+      <w:r>
+        <w:rPr>
+          <w:lang w:bidi="ar-SY"/>
+        </w:rPr>
+        <w:t xml:space="preserve"> called map options?), and create the players as prefabs with whatever components you want attached them, and they will be spawned in the map.</w:t>
       </w:r>
     </w:p>
     <w:p>
@@ -2869,6 +2910,7 @@
         </w:rPr>
       </w:pPr>
       <w:bookmarkStart w:id="12" w:name="_Toc114389001"/>
+      <w:proofErr w:type="spellStart"/>
       <w:r>
         <w:rPr>
           <w:lang w:bidi="ar-SY"/>
@@ -2877,6 +2919,7 @@
         <w:t>PlayerPositioner</w:t>
       </w:r>
       <w:bookmarkEnd w:id="12"/>
+      <w:proofErr w:type="spellEnd"/>
     </w:p>
     <w:p>
       <w:pPr>
@@ -2941,7 +2984,21 @@
         <w:rPr>
           <w:lang w:bidi="ar-SY"/>
         </w:rPr>
-        <w:t xml:space="preserve">It has an </w:t>
+        <w:t xml:space="preserve">It has </w:t>
+      </w:r>
+      <w:proofErr w:type="gramStart"/>
+      <w:r>
+        <w:rPr>
+          <w:lang w:bidi="ar-SY"/>
+        </w:rPr>
+        <w:t>an</w:t>
+      </w:r>
+      <w:proofErr w:type="gramEnd"/>
+      <w:r>
+        <w:rPr>
+          <w:lang w:bidi="ar-SY"/>
+        </w:rPr>
+        <w:t xml:space="preserve"> </w:t>
       </w:r>
       <w:r>
         <w:rPr>
@@ -2966,9 +3023,24 @@
         <w:rPr>
           <w:lang w:bidi="ar-SY"/>
         </w:rPr>
-        <w:t xml:space="preserve">It subscribes a method, SetPlayerPosition, to the event of </w:t>
+        <w:t xml:space="preserve">It subscribes a method, </w:t>
+      </w:r>
+      <w:proofErr w:type="spellStart"/>
+      <w:r>
+        <w:rPr>
+          <w:lang w:bidi="ar-SY"/>
+        </w:rPr>
+        <w:t>SetPlayerPosition</w:t>
+      </w:r>
+      <w:proofErr w:type="spellEnd"/>
+      <w:r>
+        <w:rPr>
+          <w:lang w:bidi="ar-SY"/>
+        </w:rPr>
+        <w:t xml:space="preserve">, to the event of </w:t>
       </w:r>
       <w:hyperlink w:anchor="_PlayerBuilder" w:history="1">
+        <w:proofErr w:type="spellStart"/>
         <w:r>
           <w:rPr>
             <w:rStyle w:val="Hyperlink"/>
@@ -2976,6 +3048,7 @@
           </w:rPr>
           <w:t>PlayerBuilder</w:t>
         </w:r>
+        <w:proofErr w:type="spellEnd"/>
       </w:hyperlink>
       <w:r>
         <w:rPr>
@@ -3006,12 +3079,14 @@
         </w:rPr>
         <w:fldChar w:fldCharType="separate"/>
       </w:r>
+      <w:proofErr w:type="spellStart"/>
       <w:r>
         <w:rPr>
           <w:lang w:bidi="ar-SY"/>
         </w:rPr>
         <w:t>OnInstantiatePlayer</w:t>
       </w:r>
+      <w:proofErr w:type="spellEnd"/>
       <w:r>
         <w:rPr>
           <w:lang w:bidi="ar-SY"/>
@@ -3095,6 +3170,7 @@
         <w:t xml:space="preserve">Attach it to the same thing that has </w:t>
       </w:r>
       <w:hyperlink w:anchor="_PlayerBuilder" w:history="1">
+        <w:proofErr w:type="spellStart"/>
         <w:r>
           <w:rPr>
             <w:rStyle w:val="Hyperlink"/>
@@ -3102,6 +3178,7 @@
           </w:rPr>
           <w:t>PlayerBuilder</w:t>
         </w:r>
+        <w:proofErr w:type="spellEnd"/>
       </w:hyperlink>
       <w:r>
         <w:rPr>
@@ -3142,6 +3219,7 @@
         </w:rPr>
       </w:pPr>
       <w:bookmarkStart w:id="14" w:name="_Toc114389002"/>
+      <w:proofErr w:type="spellStart"/>
       <w:r>
         <w:rPr>
           <w:lang w:bidi="ar-SY"/>
@@ -3150,6 +3228,7 @@
         <w:t>PlayerInputSetter</w:t>
       </w:r>
       <w:bookmarkEnd w:id="14"/>
+      <w:proofErr w:type="spellEnd"/>
     </w:p>
     <w:p>
       <w:pPr>
@@ -3232,6 +3311,7 @@
         <w:t xml:space="preserve">Attach it to the same thing that has </w:t>
       </w:r>
       <w:hyperlink w:anchor="_PlayerBuilder" w:history="1">
+        <w:proofErr w:type="spellStart"/>
         <w:r>
           <w:rPr>
             <w:rStyle w:val="Hyperlink"/>
@@ -3239,6 +3319,7 @@
           </w:rPr>
           <w:t>PlayerBuilder</w:t>
         </w:r>
+        <w:proofErr w:type="spellEnd"/>
       </w:hyperlink>
       <w:r>
         <w:rPr>
@@ -3270,11 +3351,13 @@
       <w:bookmarkStart w:id="15" w:name="_PlayerListManager"/>
       <w:bookmarkStart w:id="16" w:name="_Toc114389003"/>
       <w:bookmarkEnd w:id="15"/>
+      <w:proofErr w:type="spellStart"/>
       <w:r>
         <w:lastRenderedPageBreak/>
         <w:t>PlayerListManager</w:t>
       </w:r>
       <w:bookmarkEnd w:id="16"/>
+      <w:proofErr w:type="spellEnd"/>
     </w:p>
     <w:p>
       <w:pPr>
@@ -3300,12 +3383,14 @@
         <w:t xml:space="preserve"> </w:t>
       </w:r>
       <w:hyperlink w:anchor="_CameraFollow" w:history="1">
+        <w:proofErr w:type="spellStart"/>
         <w:r>
           <w:rPr>
             <w:rStyle w:val="Hyperlink"/>
           </w:rPr>
           <w:t>CameraFollow</w:t>
         </w:r>
+        <w:proofErr w:type="spellEnd"/>
       </w:hyperlink>
       <w:r>
         <w:t xml:space="preserve"> (lol).</w:t>
@@ -3335,15 +3420,25 @@
         <w:t xml:space="preserve">It creates a List of Transforms and subscribes two functions to the event of </w:t>
       </w:r>
       <w:hyperlink w:anchor="_PlayerBuilder" w:history="1">
+        <w:proofErr w:type="spellStart"/>
         <w:r>
           <w:rPr>
             <w:rStyle w:val="Hyperlink"/>
           </w:rPr>
           <w:t>PlayerBuilder</w:t>
         </w:r>
+        <w:proofErr w:type="spellEnd"/>
       </w:hyperlink>
       <w:r>
-        <w:t xml:space="preserve">, OnInstantiatePlayer: The first adds the instantiated player’s Transform to the list. The second subscribes its removal to the instantiated player’s </w:t>
+        <w:t xml:space="preserve">, </w:t>
+      </w:r>
+      <w:proofErr w:type="spellStart"/>
+      <w:r>
+        <w:t>OnInstantiatePlayer</w:t>
+      </w:r>
+      <w:proofErr w:type="spellEnd"/>
+      <w:r>
+        <w:t xml:space="preserve">: The first adds the instantiated player’s Transform to the list. The second subscribes its removal to the instantiated player’s </w:t>
       </w:r>
       <w:hyperlink w:anchor="_Die" w:history="1">
         <w:r>
@@ -3354,7 +3449,15 @@
         </w:r>
       </w:hyperlink>
       <w:r>
-        <w:t>’s onDying event.</w:t>
+        <w:t xml:space="preserve">’s </w:t>
+      </w:r>
+      <w:proofErr w:type="spellStart"/>
+      <w:r>
+        <w:t>onDying</w:t>
+      </w:r>
+      <w:proofErr w:type="spellEnd"/>
+      <w:r>
+        <w:t xml:space="preserve"> event.</w:t>
       </w:r>
     </w:p>
     <w:p>
@@ -3378,12 +3481,14 @@
         <w:t xml:space="preserve">Attach it to the same thing that has </w:t>
       </w:r>
       <w:hyperlink w:anchor="_PlayerBuilder" w:history="1">
+        <w:proofErr w:type="spellStart"/>
         <w:r>
           <w:rPr>
             <w:rStyle w:val="Hyperlink"/>
           </w:rPr>
           <w:t>PlayerBuilder</w:t>
         </w:r>
+        <w:proofErr w:type="spellEnd"/>
       </w:hyperlink>
       <w:r>
         <w:t>, preferably. Make sure it exists in each scene.</w:t>
@@ -3457,12 +3562,14 @@
         <w:t xml:space="preserve">Because each player has different keys. This will hold the specific keys of the player, given to it by </w:t>
       </w:r>
       <w:hyperlink w:anchor="_PlayerInputSetter" w:history="1">
+        <w:proofErr w:type="spellStart"/>
         <w:r>
           <w:rPr>
             <w:rStyle w:val="Hyperlink"/>
           </w:rPr>
           <w:t>PlayerInputSetter</w:t>
         </w:r>
+        <w:proofErr w:type="spellEnd"/>
       </w:hyperlink>
       <w:r>
         <w:t>.</w:t>
@@ -3478,7 +3585,23 @@
     </w:p>
     <w:p>
       <w:r>
-        <w:t>It has an event, OnKeyPressed, that sends the InputName key that was pressed. The player scripts will subscribe to this to check if their input has come.</w:t>
+        <w:t xml:space="preserve">It has an event, </w:t>
+      </w:r>
+      <w:proofErr w:type="spellStart"/>
+      <w:r>
+        <w:t>OnKeyPressed</w:t>
+      </w:r>
+      <w:proofErr w:type="spellEnd"/>
+      <w:r>
+        <w:t xml:space="preserve">, that sends the </w:t>
+      </w:r>
+      <w:proofErr w:type="spellStart"/>
+      <w:r>
+        <w:t>InputName</w:t>
+      </w:r>
+      <w:proofErr w:type="spellEnd"/>
+      <w:r>
+        <w:t xml:space="preserve"> key that was pressed. The player scripts will subscribe to this to check if their input has come.</w:t>
       </w:r>
     </w:p>
     <w:p>
@@ -3584,16 +3707,34 @@
       <w:r>
         <w:t>: whenever a key is pressed, it checks if it is relevant (</w:t>
       </w:r>
-      <w:hyperlink w:anchor="_InputName" w:history="1">
-        <w:r>
-          <w:rPr>
-            <w:rStyle w:val="Hyperlink"/>
-          </w:rPr>
-          <w:t>InputName</w:t>
-        </w:r>
-      </w:hyperlink>
-      <w:r>
-        <w:t>.UP, DOWN, LEFT, RIGHT</w:t>
+      <w:proofErr w:type="spellStart"/>
+      <w:r>
+        <w:fldChar w:fldCharType="begin"/>
+      </w:r>
+      <w:r>
+        <w:instrText xml:space="preserve"> HYPERLINK \l "_InputName" </w:instrText>
+      </w:r>
+      <w:r>
+        <w:fldChar w:fldCharType="separate"/>
+      </w:r>
+      <w:r>
+        <w:rPr>
+          <w:rStyle w:val="Hyperlink"/>
+        </w:rPr>
+        <w:t>InputName</w:t>
+      </w:r>
+      <w:r>
+        <w:rPr>
+          <w:rStyle w:val="Hyperlink"/>
+        </w:rPr>
+        <w:fldChar w:fldCharType="end"/>
+      </w:r>
+      <w:r>
+        <w:t>.UP</w:t>
+      </w:r>
+      <w:proofErr w:type="spellEnd"/>
+      <w:r>
+        <w:t>, DOWN, LEFT, RIGHT</w:t>
       </w:r>
       <w:r>
         <w:t>), and it adds a force to the script owner accordingly. Therefore, for each time the key is pressed, more force is added (it won’t continue moving if you hold the key).</w:t>
@@ -3688,7 +3829,13 @@
     </w:p>
     <w:p>
       <w:r>
-        <w:t>To implement the part of the design that says the player should dash (w</w:t>
+        <w:t>To implement the part of the design that says the player should dash</w:t>
+      </w:r>
+      <w:r>
+        <w:t xml:space="preserve"> with cute sounds</w:t>
+      </w:r>
+      <w:r>
+        <w:t xml:space="preserve"> (w</w:t>
       </w:r>
       <w:r>
         <w:t>e</w:t>
@@ -3738,67 +3885,99 @@
       <w:r>
         <w:t>: whenever a key is pressed, it checks if it is the relevant key (</w:t>
       </w:r>
-      <w:hyperlink w:anchor="_KeyName" w:history="1">
+      <w:proofErr w:type="spellStart"/>
+      <w:r>
+        <w:fldChar w:fldCharType="begin"/>
+      </w:r>
+      <w:r>
+        <w:instrText xml:space="preserve"> HYPERLINK \l "_KeyName" </w:instrText>
+      </w:r>
+      <w:r>
+        <w:fldChar w:fldCharType="separate"/>
+      </w:r>
+      <w:r>
+        <w:rPr>
+          <w:rStyle w:val="Hyperlink"/>
+        </w:rPr>
+        <w:t>InputName</w:t>
+      </w:r>
+      <w:r>
+        <w:rPr>
+          <w:rStyle w:val="Hyperlink"/>
+        </w:rPr>
+        <w:fldChar w:fldCharType="end"/>
+      </w:r>
+      <w:r>
+        <w:t>.RETREAT</w:t>
+      </w:r>
+      <w:proofErr w:type="spellEnd"/>
+      <w:r>
+        <w:t>)</w:t>
+      </w:r>
+      <w:r>
+        <w:t>, and it adds a force to the opposite direction of the current velocity.</w:t>
+      </w:r>
+      <w:r>
+        <w:t xml:space="preserve"> </w:t>
+      </w:r>
+    </w:p>
+    <w:p>
+      <w:r>
+        <w:t>It has a Boolean for audio; if true, it will choose a random clip from the provided ones to play.</w:t>
+      </w:r>
+    </w:p>
+    <w:p>
+      <w:pPr>
+        <w:pStyle w:val="Heading4"/>
+      </w:pPr>
+      <w:r>
+        <w:t>How to use it</w:t>
+      </w:r>
+    </w:p>
+    <w:p>
+      <w:pPr>
+        <w:rPr>
+          <w:lang w:bidi="ar-SY"/>
+        </w:rPr>
+      </w:pPr>
+      <w:r>
+        <w:rPr>
+          <w:lang w:bidi="ar-SY"/>
+        </w:rPr>
+        <w:t>Attach it to the player and specify the retreat force</w:t>
+      </w:r>
+      <w:r>
+        <w:rPr>
+          <w:lang w:bidi="ar-SY"/>
+        </w:rPr>
+        <w:t xml:space="preserve"> (1000 seems to be good)</w:t>
+      </w:r>
+      <w:r>
+        <w:rPr>
+          <w:lang w:bidi="ar-SY"/>
+        </w:rPr>
+        <w:t>.</w:t>
+      </w:r>
+      <w:r>
+        <w:rPr>
+          <w:lang w:bidi="ar-SY"/>
+        </w:rPr>
+        <w:t xml:space="preserve"> And give some audio clips to use as retreating sound effects.</w:t>
+      </w:r>
+    </w:p>
+    <w:p>
+      <w:r>
+        <w:t xml:space="preserve">The script itself does not move the object, so you need a </w:t>
+      </w:r>
+      <w:hyperlink w:anchor="_PlayerInput" w:history="1">
         <w:r>
           <w:rPr>
             <w:rStyle w:val="Hyperlink"/>
           </w:rPr>
-          <w:t>InputName</w:t>
+          <w:t>PlayerInput</w:t>
         </w:r>
       </w:hyperlink>
       <w:r>
-        <w:t>.RETREAT)</w:t>
-      </w:r>
-      <w:r>
-        <w:t>, and it adds a force to the opposite direction of the current velocity.</w:t>
-      </w:r>
-    </w:p>
-    <w:p>
-      <w:pPr>
-        <w:pStyle w:val="Heading4"/>
-      </w:pPr>
-      <w:r>
-        <w:t>How to use it</w:t>
-      </w:r>
-    </w:p>
-    <w:p>
-      <w:pPr>
-        <w:rPr>
-          <w:lang w:bidi="ar-SY"/>
-        </w:rPr>
-      </w:pPr>
-      <w:r>
-        <w:rPr>
-          <w:lang w:bidi="ar-SY"/>
-        </w:rPr>
-        <w:t>Attach it to the player and specify the retreat force</w:t>
-      </w:r>
-      <w:r>
-        <w:rPr>
-          <w:lang w:bidi="ar-SY"/>
-        </w:rPr>
-        <w:t xml:space="preserve"> (1000 seems to be good)</w:t>
-      </w:r>
-      <w:r>
-        <w:rPr>
-          <w:lang w:bidi="ar-SY"/>
-        </w:rPr>
-        <w:t>.</w:t>
-      </w:r>
-    </w:p>
-    <w:p>
-      <w:r>
-        <w:t xml:space="preserve">The script itself does not move the object, so you need a </w:t>
-      </w:r>
-      <w:hyperlink w:anchor="_PlayerInput" w:history="1">
-        <w:r>
-          <w:rPr>
-            <w:rStyle w:val="Hyperlink"/>
-          </w:rPr>
-          <w:t>PlayerInput</w:t>
-        </w:r>
-      </w:hyperlink>
-      <w:r>
         <w:t xml:space="preserve"> script attached as well.</w:t>
       </w:r>
     </w:p>
@@ -3808,6 +3987,14 @@
       </w:pPr>
       <w:r>
         <w:t>5/…/2022</w:t>
+      </w:r>
+    </w:p>
+    <w:p>
+      <w:pPr>
+        <w:pStyle w:val="DocDate"/>
+      </w:pPr>
+      <w:r>
+        <w:t>9/21/2022 for audio support</w:t>
       </w:r>
     </w:p>
     <w:p>
@@ -3850,6 +4037,15 @@
         <w:t>players attack</w:t>
       </w:r>
       <w:r>
+        <w:t xml:space="preserve"> with </w:t>
+      </w:r>
+      <w:r>
+        <w:t xml:space="preserve">a </w:t>
+      </w:r>
+      <w:r>
+        <w:t>sound effect</w:t>
+      </w:r>
+      <w:r>
         <w:t>’</w:t>
       </w:r>
       <w:r>
@@ -3866,9 +4062,18 @@
     </w:p>
     <w:p>
       <w:r>
-        <w:t xml:space="preserve">It subscribes a method, EnableAttack, to </w:t>
+        <w:t xml:space="preserve">It subscribes a method, </w:t>
+      </w:r>
+      <w:proofErr w:type="spellStart"/>
+      <w:r>
+        <w:t>EnableAttack</w:t>
+      </w:r>
+      <w:proofErr w:type="spellEnd"/>
+      <w:r>
+        <w:t xml:space="preserve">, to </w:t>
       </w:r>
       <w:hyperlink w:anchor="_PlayerInput" w:history="1">
+        <w:proofErr w:type="spellStart"/>
         <w:r>
           <w:rPr>
             <w:rStyle w:val="Hyperlink"/>
@@ -3877,11 +4082,20 @@
         </w:r>
       </w:hyperlink>
       <w:r>
-        <w:t>’s event</w:t>
-      </w:r>
-      <w:r>
-        <w:t>, OnKeyPressed</w:t>
-      </w:r>
+        <w:t>’s</w:t>
+      </w:r>
+      <w:proofErr w:type="spellEnd"/>
+      <w:r>
+        <w:t xml:space="preserve"> event</w:t>
+      </w:r>
+      <w:r>
+        <w:t xml:space="preserve">, </w:t>
+      </w:r>
+      <w:proofErr w:type="spellStart"/>
+      <w:r>
+        <w:t>OnKeyPressed</w:t>
+      </w:r>
+      <w:proofErr w:type="spellEnd"/>
       <w:r>
         <w:t>.</w:t>
       </w:r>
@@ -3889,6 +4103,7 @@
         <w:t xml:space="preserve"> When </w:t>
       </w:r>
       <w:hyperlink w:anchor="_KeyName" w:history="1">
+        <w:proofErr w:type="spellStart"/>
         <w:r>
           <w:rPr>
             <w:rStyle w:val="Hyperlink"/>
@@ -3897,12 +4112,103 @@
         </w:r>
       </w:hyperlink>
       <w:r>
-        <w:t>.ATTACK is pressed, it will enable the attack (its sprite renderer and polygon collider), then invoke DisableFire after fireDuration (private property) seconds.</w:t>
-      </w:r>
-    </w:p>
-    <w:p>
-      <w:r>
-        <w:t>DisableFire will disable the sprite renderer and the collider, and set the player’s color to the cooldownColor (another private property), then Invoke SetColorWhite after cooldownDuration (yet another private property) seconds.</w:t>
+        <w:t>.ATTACK</w:t>
+      </w:r>
+      <w:proofErr w:type="spellEnd"/>
+      <w:r>
+        <w:t xml:space="preserve"> is pressed, it will enable the attack (its sprite renderer and polygon collider), then invoke </w:t>
+      </w:r>
+      <w:proofErr w:type="spellStart"/>
+      <w:r>
+        <w:t>DisableFire</w:t>
+      </w:r>
+      <w:proofErr w:type="spellEnd"/>
+      <w:r>
+        <w:t xml:space="preserve"> after </w:t>
+      </w:r>
+      <w:proofErr w:type="spellStart"/>
+      <w:r>
+        <w:t>fireDuration</w:t>
+      </w:r>
+      <w:proofErr w:type="spellEnd"/>
+      <w:r>
+        <w:t xml:space="preserve"> (private property) seconds.</w:t>
+      </w:r>
+    </w:p>
+    <w:p>
+      <w:proofErr w:type="spellStart"/>
+      <w:r>
+        <w:t>DisableFire</w:t>
+      </w:r>
+      <w:proofErr w:type="spellEnd"/>
+      <w:r>
+        <w:t xml:space="preserve"> will disable the sprite renderer and the collider, and set the player’s color to the </w:t>
+      </w:r>
+      <w:proofErr w:type="spellStart"/>
+      <w:r>
+        <w:t>cooldownColor</w:t>
+      </w:r>
+      <w:proofErr w:type="spellEnd"/>
+      <w:r>
+        <w:t xml:space="preserve"> (another private property), then Invoke </w:t>
+      </w:r>
+      <w:proofErr w:type="spellStart"/>
+      <w:r>
+        <w:t>SetColorWhite</w:t>
+      </w:r>
+      <w:proofErr w:type="spellEnd"/>
+      <w:r>
+        <w:t xml:space="preserve"> after </w:t>
+      </w:r>
+      <w:proofErr w:type="spellStart"/>
+      <w:r>
+        <w:t>cooldownDuration</w:t>
+      </w:r>
+      <w:proofErr w:type="spellEnd"/>
+      <w:r>
+        <w:t xml:space="preserve"> (yet another private property) seconds.</w:t>
+      </w:r>
+    </w:p>
+    <w:p>
+      <w:r>
+        <w:t xml:space="preserve">As for audio, it has three clips: one at the beginning, one to be looped, and one for the end. </w:t>
+      </w:r>
+    </w:p>
+    <w:p>
+      <w:r>
+        <w:t xml:space="preserve">Along all that chaos, </w:t>
+      </w:r>
+      <w:proofErr w:type="spellStart"/>
+      <w:r>
+        <w:t>EnableAttack</w:t>
+      </w:r>
+      <w:proofErr w:type="spellEnd"/>
+      <w:r>
+        <w:t xml:space="preserve"> will also call </w:t>
+      </w:r>
+      <w:proofErr w:type="spellStart"/>
+      <w:r>
+        <w:t>StartAttackSound</w:t>
+      </w:r>
+      <w:proofErr w:type="spellEnd"/>
+      <w:r>
+        <w:t xml:space="preserve"> that plays the start sound, and it Invokes another function to loop. And </w:t>
+      </w:r>
+      <w:proofErr w:type="spellStart"/>
+      <w:r>
+        <w:t>DisableAttack</w:t>
+      </w:r>
+      <w:proofErr w:type="spellEnd"/>
+      <w:r>
+        <w:t xml:space="preserve"> calls </w:t>
+      </w:r>
+      <w:proofErr w:type="spellStart"/>
+      <w:r>
+        <w:t>StopAttackSound</w:t>
+      </w:r>
+      <w:proofErr w:type="spellEnd"/>
+      <w:r>
+        <w:t>, which plays the stop sound.</w:t>
       </w:r>
     </w:p>
     <w:p>
@@ -3915,10 +4221,69 @@
     </w:p>
     <w:p>
       <w:r>
-        <w:t>Attach it to the first child of the player, the attack. Set the properties (fireDuration, cooldownDuration, and cooldownColor) however you like.</w:t>
-      </w:r>
-      <w:r>
-        <w:t xml:space="preserve"> (Maybe try 5 for fireDuration, 7 for cooldownDuration, and some faint red color for cooldownColor.)</w:t>
+        <w:t>Attach it to the first child of the player, the attack. Set the properties (</w:t>
+      </w:r>
+      <w:proofErr w:type="spellStart"/>
+      <w:r>
+        <w:t>fireDuration</w:t>
+      </w:r>
+      <w:proofErr w:type="spellEnd"/>
+      <w:r>
+        <w:t xml:space="preserve">, </w:t>
+      </w:r>
+      <w:proofErr w:type="spellStart"/>
+      <w:r>
+        <w:t>cooldownDuration</w:t>
+      </w:r>
+      <w:proofErr w:type="spellEnd"/>
+      <w:r>
+        <w:t xml:space="preserve">, and </w:t>
+      </w:r>
+      <w:proofErr w:type="spellStart"/>
+      <w:r>
+        <w:t>cooldownColor</w:t>
+      </w:r>
+      <w:proofErr w:type="spellEnd"/>
+      <w:r>
+        <w:t>) however you like.</w:t>
+      </w:r>
+      <w:r>
+        <w:t xml:space="preserve"> (Maybe try 5 for </w:t>
+      </w:r>
+      <w:proofErr w:type="spellStart"/>
+      <w:r>
+        <w:t>fireDuration</w:t>
+      </w:r>
+      <w:proofErr w:type="spellEnd"/>
+      <w:r>
+        <w:t xml:space="preserve">, 7 for </w:t>
+      </w:r>
+      <w:proofErr w:type="spellStart"/>
+      <w:r>
+        <w:t>cooldownDuration</w:t>
+      </w:r>
+      <w:proofErr w:type="spellEnd"/>
+      <w:r>
+        <w:t xml:space="preserve">, and some faint red color for </w:t>
+      </w:r>
+      <w:proofErr w:type="spellStart"/>
+      <w:r>
+        <w:t>cooldownColor</w:t>
+      </w:r>
+      <w:proofErr w:type="spellEnd"/>
+      <w:r>
+        <w:t>.)</w:t>
+      </w:r>
+    </w:p>
+    <w:p>
+      <w:r>
+        <w:t>Also specify the sounds it plays. If you have one thing only to loop (instead of a thing that has a start part, a loop part, and an end part), then you can put it as both start and loop</w:t>
+      </w:r>
+      <w:r>
+        <w:t xml:space="preserve"> and keep end null</w:t>
+      </w:r>
+      <w:r>
+        <w:t xml:space="preserve">.  </w:t>
       </w:r>
     </w:p>
     <w:p>
@@ -3927,6 +4292,14 @@
       </w:pPr>
       <w:r>
         <w:t>5/…/2022</w:t>
+      </w:r>
+    </w:p>
+    <w:p>
+      <w:pPr>
+        <w:pStyle w:val="DocDate"/>
+      </w:pPr>
+      <w:r>
+        <w:t>9/21/2022 for audio support</w:t>
       </w:r>
     </w:p>
     <w:p>
@@ -3971,9 +4344,18 @@
     </w:p>
     <w:p>
       <w:r>
-        <w:t xml:space="preserve">It subscribes EnableFeint to </w:t>
+        <w:t xml:space="preserve">It subscribes </w:t>
+      </w:r>
+      <w:proofErr w:type="spellStart"/>
+      <w:r>
+        <w:t>EnableFeint</w:t>
+      </w:r>
+      <w:proofErr w:type="spellEnd"/>
+      <w:r>
+        <w:t xml:space="preserve"> to </w:t>
       </w:r>
       <w:hyperlink w:anchor="_PlayerInput" w:history="1">
+        <w:proofErr w:type="spellStart"/>
         <w:r>
           <w:rPr>
             <w:rStyle w:val="Hyperlink"/>
@@ -3982,9 +4364,22 @@
         </w:r>
       </w:hyperlink>
       <w:r>
-        <w:t xml:space="preserve">’s event, OnKeyPressed; when </w:t>
+        <w:t>’s</w:t>
+      </w:r>
+      <w:proofErr w:type="spellEnd"/>
+      <w:r>
+        <w:t xml:space="preserve"> event, </w:t>
+      </w:r>
+      <w:proofErr w:type="spellStart"/>
+      <w:r>
+        <w:t>OnKeyPressed</w:t>
+      </w:r>
+      <w:proofErr w:type="spellEnd"/>
+      <w:r>
+        <w:t xml:space="preserve">; when </w:t>
       </w:r>
       <w:hyperlink w:anchor="_KeyName" w:history="1">
+        <w:proofErr w:type="spellStart"/>
         <w:r>
           <w:rPr>
             <w:rStyle w:val="Hyperlink"/>
@@ -3993,15 +4388,43 @@
         </w:r>
       </w:hyperlink>
       <w:r>
-        <w:t>.FEINT is pressed, enable the sprite renderer (</w:t>
-      </w:r>
-      <w:r>
-        <w:t>without the collider), and invoke DisableFeint after feintDuration (private property) seconds.</w:t>
-      </w:r>
-    </w:p>
-    <w:p>
-      <w:r>
-        <w:t>In DisableFeint, it checks if the attack is currently on. If it’s not, it disables the feint. (If the attack is on, we don’t want to hide the sprite, dude.)</w:t>
+        <w:t>.FEINT</w:t>
+      </w:r>
+      <w:proofErr w:type="spellEnd"/>
+      <w:r>
+        <w:t xml:space="preserve"> is pressed, enable the sprite renderer (</w:t>
+      </w:r>
+      <w:r>
+        <w:t xml:space="preserve">without the collider), and invoke </w:t>
+      </w:r>
+      <w:proofErr w:type="spellStart"/>
+      <w:r>
+        <w:t>DisableFeint</w:t>
+      </w:r>
+      <w:proofErr w:type="spellEnd"/>
+      <w:r>
+        <w:t xml:space="preserve"> after </w:t>
+      </w:r>
+      <w:proofErr w:type="spellStart"/>
+      <w:r>
+        <w:t>feintDuration</w:t>
+      </w:r>
+      <w:proofErr w:type="spellEnd"/>
+      <w:r>
+        <w:t xml:space="preserve"> (private property) seconds.</w:t>
+      </w:r>
+    </w:p>
+    <w:p>
+      <w:r>
+        <w:t xml:space="preserve">In </w:t>
+      </w:r>
+      <w:proofErr w:type="spellStart"/>
+      <w:r>
+        <w:t>DisableFeint</w:t>
+      </w:r>
+      <w:proofErr w:type="spellEnd"/>
+      <w:r>
+        <w:t>, it checks if the attack is currently on. If it’s not, it disables the feint. (If the attack is on, we don’t want to hide the sprite, dude.)</w:t>
       </w:r>
     </w:p>
     <w:p>
@@ -4030,7 +4453,15 @@
     </w:p>
     <w:p>
       <w:r>
-        <w:t>Set the feintDuration to whatever you like</w:t>
+        <w:t xml:space="preserve">Set the </w:t>
+      </w:r>
+      <w:proofErr w:type="spellStart"/>
+      <w:r>
+        <w:t>feintDuration</w:t>
+      </w:r>
+      <w:proofErr w:type="spellEnd"/>
+      <w:r>
+        <w:t xml:space="preserve"> to whatever you like</w:t>
       </w:r>
       <w:r>
         <w:t>.</w:t>
@@ -4071,11 +4502,13 @@
       <w:bookmarkStart w:id="27" w:name="_DetectAttackables"/>
       <w:bookmarkStart w:id="28" w:name="_Toc114389010"/>
       <w:bookmarkEnd w:id="27"/>
+      <w:proofErr w:type="spellStart"/>
       <w:r>
         <w:lastRenderedPageBreak/>
         <w:t>DetectAttackables</w:t>
       </w:r>
       <w:bookmarkEnd w:id="28"/>
+      <w:proofErr w:type="spellEnd"/>
     </w:p>
     <w:p>
       <w:pPr>
@@ -4102,9 +4535,11 @@
       <w:r>
         <w:t xml:space="preserve">Whenever something enters the trigger, it checks if it will be affected by the attack (through it having </w:t>
       </w:r>
+      <w:proofErr w:type="spellStart"/>
       <w:r>
         <w:t>DetectAttack</w:t>
       </w:r>
+      <w:proofErr w:type="spellEnd"/>
       <w:r>
         <w:t>)</w:t>
       </w:r>
@@ -4184,10 +4619,12 @@
       <w:bookmarkStart w:id="30" w:name="_CameraFollow"/>
       <w:bookmarkStart w:id="31" w:name="_Toc114389012"/>
       <w:bookmarkEnd w:id="30"/>
+      <w:proofErr w:type="spellStart"/>
       <w:r>
         <w:t>CameraFollow</w:t>
       </w:r>
       <w:bookmarkEnd w:id="31"/>
+      <w:proofErr w:type="spellEnd"/>
     </w:p>
     <w:p>
       <w:pPr>
@@ -4237,12 +4674,14 @@
         <w:t xml:space="preserve">It uses the list of players from </w:t>
       </w:r>
       <w:hyperlink w:anchor="_PlayerListManager" w:history="1">
+        <w:proofErr w:type="spellStart"/>
         <w:r>
           <w:rPr>
             <w:rStyle w:val="Hyperlink"/>
           </w:rPr>
           <w:t>PlayerListManager</w:t>
         </w:r>
+        <w:proofErr w:type="spellEnd"/>
       </w:hyperlink>
       <w:r>
         <w:t xml:space="preserve"> to reach the player’s positions. Using them, Update moves in three parts: First, find the biggest x, biggest y, smallest x, and smallest y among the players’ positions. Second, using magic and Offsets, calculate where the camera is supposed to be to show all players and slide cleanly to follow them. Third, using sorcery from Ez Aldin Waez, set the camera size as to show all players, and scale to fit them and not to take too much space.</w:t>
@@ -4285,21 +4724,25 @@
         <w:pStyle w:val="Heading2"/>
       </w:pPr>
       <w:bookmarkStart w:id="32" w:name="_Toc114389013"/>
+      <w:proofErr w:type="spellStart"/>
       <w:r>
         <w:lastRenderedPageBreak/>
         <w:t>Misc</w:t>
       </w:r>
       <w:bookmarkEnd w:id="32"/>
+      <w:proofErr w:type="spellEnd"/>
     </w:p>
     <w:p>
       <w:pPr>
         <w:pStyle w:val="Heading3"/>
       </w:pPr>
       <w:bookmarkStart w:id="33" w:name="_Toc114389014"/>
+      <w:proofErr w:type="spellStart"/>
       <w:r>
         <w:t>SpeedLimiter</w:t>
       </w:r>
       <w:bookmarkEnd w:id="33"/>
+      <w:proofErr w:type="spellEnd"/>
     </w:p>
     <w:p>
       <w:pPr>
@@ -4311,7 +4754,7 @@
     </w:p>
     <w:p>
       <w:r>
-        <w:t>Because if we let the players move as they wish, they will become popcorn and rockets. Also, some things also need a speed limit.</w:t>
+        <w:t>Because if we let players move as they wish, they will become rockets. Also, some things also need a speed limit.</w:t>
       </w:r>
     </w:p>
     <w:p>
@@ -4328,6 +4771,485 @@
       </w:r>
     </w:p>
     <w:p>
+      <w:r>
+        <w:t>The opposing force is simulating Air Resistance: the force comes from the formula</w:t>
+      </w:r>
+      <w:r>
+        <w:t xml:space="preserve"> of Air Resistance:</w:t>
+      </w:r>
+    </w:p>
+    <w:p>
+      <w:pPr>
+        <w:rPr>
+          <w:rFonts w:eastAsiaTheme="minorEastAsia"/>
+        </w:rPr>
+      </w:pPr>
+      <m:oMathPara>
+        <m:oMath>
+          <m:sSub>
+            <m:sSubPr>
+              <m:ctrlPr>
+                <w:rPr>
+                  <w:rFonts w:ascii="Cambria Math" w:hAnsi="Cambria Math"/>
+                  <w:i/>
+                </w:rPr>
+              </m:ctrlPr>
+            </m:sSubPr>
+            <m:e>
+              <m:r>
+                <w:rPr>
+                  <w:rFonts w:ascii="Cambria Math" w:hAnsi="Cambria Math"/>
+                </w:rPr>
+                <m:t>F</m:t>
+              </m:r>
+            </m:e>
+            <m:sub>
+              <m:r>
+                <w:rPr>
+                  <w:rFonts w:ascii="Cambria Math" w:hAnsi="Cambria Math"/>
+                </w:rPr>
+                <m:t>D</m:t>
+              </m:r>
+            </m:sub>
+          </m:sSub>
+          <m:r>
+            <w:rPr>
+              <w:rFonts w:ascii="Cambria Math" w:hAnsi="Cambria Math"/>
+            </w:rPr>
+            <m:t>=</m:t>
+          </m:r>
+          <m:f>
+            <m:fPr>
+              <m:ctrlPr>
+                <w:rPr>
+                  <w:rFonts w:ascii="Cambria Math" w:hAnsi="Cambria Math"/>
+                  <w:i/>
+                </w:rPr>
+              </m:ctrlPr>
+            </m:fPr>
+            <m:num>
+              <m:r>
+                <w:rPr>
+                  <w:rFonts w:ascii="Cambria Math" w:hAnsi="Cambria Math"/>
+                </w:rPr>
+                <m:t>1</m:t>
+              </m:r>
+            </m:num>
+            <m:den>
+              <m:r>
+                <w:rPr>
+                  <w:rFonts w:ascii="Cambria Math" w:hAnsi="Cambria Math"/>
+                </w:rPr>
+                <m:t>2</m:t>
+              </m:r>
+            </m:den>
+          </m:f>
+          <m:r>
+            <w:rPr>
+              <w:rFonts w:ascii="Cambria Math" w:hAnsi="Cambria Math"/>
+            </w:rPr>
+            <m:t>ρ</m:t>
+          </m:r>
+          <m:sSup>
+            <m:sSupPr>
+              <m:ctrlPr>
+                <w:rPr>
+                  <w:rFonts w:ascii="Cambria Math" w:hAnsi="Cambria Math"/>
+                  <w:i/>
+                </w:rPr>
+              </m:ctrlPr>
+            </m:sSupPr>
+            <m:e>
+              <m:r>
+                <w:rPr>
+                  <w:rFonts w:ascii="Cambria Math" w:hAnsi="Cambria Math"/>
+                </w:rPr>
+                <m:t>v</m:t>
+              </m:r>
+            </m:e>
+            <m:sup>
+              <m:r>
+                <w:rPr>
+                  <w:rFonts w:ascii="Cambria Math" w:hAnsi="Cambria Math"/>
+                </w:rPr>
+                <m:t>2</m:t>
+              </m:r>
+            </m:sup>
+          </m:sSup>
+          <m:sSub>
+            <m:sSubPr>
+              <m:ctrlPr>
+                <w:rPr>
+                  <w:rFonts w:ascii="Cambria Math" w:hAnsi="Cambria Math"/>
+                  <w:i/>
+                </w:rPr>
+              </m:ctrlPr>
+            </m:sSubPr>
+            <m:e>
+              <m:r>
+                <w:rPr>
+                  <w:rFonts w:ascii="Cambria Math" w:hAnsi="Cambria Math"/>
+                </w:rPr>
+                <m:t>C</m:t>
+              </m:r>
+            </m:e>
+            <m:sub>
+              <m:r>
+                <w:rPr>
+                  <w:rFonts w:ascii="Cambria Math" w:hAnsi="Cambria Math"/>
+                </w:rPr>
+                <m:t>D</m:t>
+              </m:r>
+            </m:sub>
+          </m:sSub>
+          <m:r>
+            <w:rPr>
+              <w:rFonts w:ascii="Cambria Math" w:hAnsi="Cambria Math"/>
+            </w:rPr>
+            <m:t>A</m:t>
+          </m:r>
+        </m:oMath>
+      </m:oMathPara>
+    </w:p>
+    <w:p>
+      <w:pPr>
+        <w:rPr>
+          <w:rFonts w:eastAsiaTheme="minorEastAsia"/>
+        </w:rPr>
+      </w:pPr>
+      <w:r>
+        <w:rPr>
+          <w:rFonts w:eastAsiaTheme="minorEastAsia"/>
+        </w:rPr>
+        <w:t>And the formula of Terminal Velocity:</w:t>
+      </w:r>
+    </w:p>
+    <w:p>
+      <w:pPr>
+        <w:rPr>
+          <w:rFonts w:eastAsiaTheme="minorEastAsia"/>
+        </w:rPr>
+      </w:pPr>
+      <m:oMathPara>
+        <m:oMath>
+          <m:sSub>
+            <m:sSubPr>
+              <m:ctrlPr>
+                <w:rPr>
+                  <w:rFonts w:ascii="Cambria Math" w:eastAsiaTheme="minorEastAsia" w:hAnsi="Cambria Math"/>
+                  <w:i/>
+                </w:rPr>
+              </m:ctrlPr>
+            </m:sSubPr>
+            <m:e>
+              <m:r>
+                <w:rPr>
+                  <w:rFonts w:ascii="Cambria Math" w:eastAsiaTheme="minorEastAsia" w:hAnsi="Cambria Math"/>
+                </w:rPr>
+                <m:t>V</m:t>
+              </m:r>
+            </m:e>
+            <m:sub>
+              <m:r>
+                <w:rPr>
+                  <w:rFonts w:ascii="Cambria Math" w:eastAsiaTheme="minorEastAsia" w:hAnsi="Cambria Math"/>
+                </w:rPr>
+                <m:t>t</m:t>
+              </m:r>
+            </m:sub>
+          </m:sSub>
+          <m:r>
+            <w:rPr>
+              <w:rFonts w:ascii="Cambria Math" w:eastAsiaTheme="minorEastAsia" w:hAnsi="Cambria Math"/>
+            </w:rPr>
+            <m:t>=</m:t>
+          </m:r>
+          <m:rad>
+            <m:radPr>
+              <m:degHide m:val="1"/>
+              <m:ctrlPr>
+                <w:rPr>
+                  <w:rFonts w:ascii="Cambria Math" w:eastAsiaTheme="minorEastAsia" w:hAnsi="Cambria Math"/>
+                  <w:i/>
+                </w:rPr>
+              </m:ctrlPr>
+            </m:radPr>
+            <m:deg/>
+            <m:e>
+              <m:f>
+                <m:fPr>
+                  <m:ctrlPr>
+                    <w:rPr>
+                      <w:rFonts w:ascii="Cambria Math" w:eastAsiaTheme="minorEastAsia" w:hAnsi="Cambria Math"/>
+                      <w:i/>
+                    </w:rPr>
+                  </m:ctrlPr>
+                </m:fPr>
+                <m:num>
+                  <m:r>
+                    <w:rPr>
+                      <w:rFonts w:ascii="Cambria Math" w:eastAsiaTheme="minorEastAsia" w:hAnsi="Cambria Math"/>
+                    </w:rPr>
+                    <m:t>2mg</m:t>
+                  </m:r>
+                </m:num>
+                <m:den>
+                  <m:r>
+                    <w:rPr>
+                      <w:rFonts w:ascii="Cambria Math" w:eastAsiaTheme="minorEastAsia" w:hAnsi="Cambria Math"/>
+                    </w:rPr>
+                    <m:t>ρA</m:t>
+                  </m:r>
+                  <m:sSub>
+                    <m:sSubPr>
+                      <m:ctrlPr>
+                        <w:rPr>
+                          <w:rFonts w:ascii="Cambria Math" w:eastAsiaTheme="minorEastAsia" w:hAnsi="Cambria Math"/>
+                          <w:i/>
+                        </w:rPr>
+                      </m:ctrlPr>
+                    </m:sSubPr>
+                    <m:e>
+                      <m:r>
+                        <w:rPr>
+                          <w:rFonts w:ascii="Cambria Math" w:eastAsiaTheme="minorEastAsia" w:hAnsi="Cambria Math"/>
+                        </w:rPr>
+                        <m:t>C</m:t>
+                      </m:r>
+                    </m:e>
+                    <m:sub>
+                      <m:r>
+                        <w:rPr>
+                          <w:rFonts w:ascii="Cambria Math" w:eastAsiaTheme="minorEastAsia" w:hAnsi="Cambria Math"/>
+                        </w:rPr>
+                        <m:t>D</m:t>
+                      </m:r>
+                    </m:sub>
+                  </m:sSub>
+                </m:den>
+              </m:f>
+            </m:e>
+          </m:rad>
+        </m:oMath>
+      </m:oMathPara>
+    </w:p>
+    <w:p>
+      <w:pPr>
+        <w:rPr>
+          <w:rFonts w:eastAsiaTheme="minorEastAsia"/>
+        </w:rPr>
+      </w:pPr>
+      <w:r>
+        <w:rPr>
+          <w:rFonts w:eastAsiaTheme="minorEastAsia"/>
+        </w:rPr>
+        <w:t>Since we want to specify the Terminal Velocity</w:t>
+      </w:r>
+      <w:r>
+        <w:rPr>
+          <w:rFonts w:eastAsiaTheme="minorEastAsia"/>
+        </w:rPr>
+        <w:t xml:space="preserve"> </w:t>
+      </w:r>
+      <m:oMath>
+        <m:sSub>
+          <m:sSubPr>
+            <m:ctrlPr>
+              <w:rPr>
+                <w:rFonts w:ascii="Cambria Math" w:eastAsiaTheme="minorEastAsia" w:hAnsi="Cambria Math"/>
+                <w:i/>
+              </w:rPr>
+            </m:ctrlPr>
+          </m:sSubPr>
+          <m:e>
+            <m:r>
+              <w:rPr>
+                <w:rFonts w:ascii="Cambria Math" w:eastAsiaTheme="minorEastAsia" w:hAnsi="Cambria Math"/>
+              </w:rPr>
+              <m:t>V</m:t>
+            </m:r>
+          </m:e>
+          <m:sub>
+            <m:r>
+              <w:rPr>
+                <w:rFonts w:ascii="Cambria Math" w:eastAsiaTheme="minorEastAsia" w:hAnsi="Cambria Math"/>
+              </w:rPr>
+              <m:t>t</m:t>
+            </m:r>
+          </m:sub>
+        </m:sSub>
+      </m:oMath>
+      <w:r>
+        <w:rPr>
+          <w:rFonts w:eastAsiaTheme="minorEastAsia"/>
+        </w:rPr>
+        <w:t xml:space="preserve"> </w:t>
+      </w:r>
+      <w:r>
+        <w:rPr>
+          <w:rFonts w:eastAsiaTheme="minorEastAsia"/>
+        </w:rPr>
+        <w:t xml:space="preserve">and find the opposing force </w:t>
+      </w:r>
+      <m:oMath>
+        <m:sSub>
+          <m:sSubPr>
+            <m:ctrlPr>
+              <w:rPr>
+                <w:rFonts w:ascii="Cambria Math" w:eastAsiaTheme="minorEastAsia" w:hAnsi="Cambria Math"/>
+                <w:i/>
+              </w:rPr>
+            </m:ctrlPr>
+          </m:sSubPr>
+          <m:e>
+            <m:r>
+              <w:rPr>
+                <w:rFonts w:ascii="Cambria Math" w:eastAsiaTheme="minorEastAsia" w:hAnsi="Cambria Math"/>
+              </w:rPr>
+              <m:t>F</m:t>
+            </m:r>
+          </m:e>
+          <m:sub>
+            <m:r>
+              <w:rPr>
+                <w:rFonts w:ascii="Cambria Math" w:eastAsiaTheme="minorEastAsia" w:hAnsi="Cambria Math"/>
+              </w:rPr>
+              <m:t>D</m:t>
+            </m:r>
+          </m:sub>
+        </m:sSub>
+      </m:oMath>
+      <w:r>
+        <w:rPr>
+          <w:rFonts w:eastAsiaTheme="minorEastAsia"/>
+        </w:rPr>
+        <w:t>, we did some math and found the following:</w:t>
+      </w:r>
+    </w:p>
+    <w:p>
+      <w:pPr>
+        <w:jc w:val="center"/>
+        <w:rPr>
+          <w:rFonts w:eastAsiaTheme="minorEastAsia"/>
+        </w:rPr>
+      </w:pPr>
+      <m:oMathPara>
+        <m:oMath>
+          <m:sSub>
+            <m:sSubPr>
+              <m:ctrlPr>
+                <w:rPr>
+                  <w:rFonts w:ascii="Cambria Math" w:eastAsiaTheme="minorEastAsia" w:hAnsi="Cambria Math"/>
+                  <w:i/>
+                </w:rPr>
+              </m:ctrlPr>
+            </m:sSubPr>
+            <m:e>
+              <m:r>
+                <w:rPr>
+                  <w:rFonts w:ascii="Cambria Math" w:eastAsiaTheme="minorEastAsia" w:hAnsi="Cambria Math"/>
+                </w:rPr>
+                <m:t>F</m:t>
+              </m:r>
+            </m:e>
+            <m:sub>
+              <m:r>
+                <w:rPr>
+                  <w:rFonts w:ascii="Cambria Math" w:eastAsiaTheme="minorEastAsia" w:hAnsi="Cambria Math"/>
+                </w:rPr>
+                <m:t>D</m:t>
+              </m:r>
+            </m:sub>
+          </m:sSub>
+          <m:r>
+            <w:rPr>
+              <w:rFonts w:ascii="Cambria Math" w:eastAsiaTheme="minorEastAsia" w:hAnsi="Cambria Math"/>
+            </w:rPr>
+            <m:t>=mg</m:t>
+          </m:r>
+          <m:sSup>
+            <m:sSupPr>
+              <m:ctrlPr>
+                <w:rPr>
+                  <w:rFonts w:ascii="Cambria Math" w:eastAsiaTheme="minorEastAsia" w:hAnsi="Cambria Math"/>
+                  <w:i/>
+                </w:rPr>
+              </m:ctrlPr>
+            </m:sSupPr>
+            <m:e>
+              <m:r>
+                <w:rPr>
+                  <w:rFonts w:ascii="Cambria Math" w:eastAsiaTheme="minorEastAsia" w:hAnsi="Cambria Math"/>
+                </w:rPr>
+                <m:t>v</m:t>
+              </m:r>
+            </m:e>
+            <m:sup>
+              <m:r>
+                <w:rPr>
+                  <w:rFonts w:ascii="Cambria Math" w:eastAsiaTheme="minorEastAsia" w:hAnsi="Cambria Math"/>
+                </w:rPr>
+                <m:t>2</m:t>
+              </m:r>
+            </m:sup>
+          </m:sSup>
+          <m:r>
+            <w:rPr>
+              <w:rFonts w:ascii="Cambria Math" w:eastAsiaTheme="minorEastAsia" w:hAnsi="Cambria Math"/>
+            </w:rPr>
+            <m:t>/</m:t>
+          </m:r>
+          <m:sSubSup>
+            <m:sSubSupPr>
+              <m:ctrlPr>
+                <w:rPr>
+                  <w:rFonts w:ascii="Cambria Math" w:eastAsiaTheme="minorEastAsia" w:hAnsi="Cambria Math"/>
+                  <w:i/>
+                </w:rPr>
+              </m:ctrlPr>
+            </m:sSubSupPr>
+            <m:e>
+              <m:r>
+                <w:rPr>
+                  <w:rFonts w:ascii="Cambria Math" w:eastAsiaTheme="minorEastAsia" w:hAnsi="Cambria Math"/>
+                </w:rPr>
+                <m:t>V</m:t>
+              </m:r>
+            </m:e>
+            <m:sub>
+              <m:r>
+                <w:rPr>
+                  <w:rFonts w:ascii="Cambria Math" w:eastAsiaTheme="minorEastAsia" w:hAnsi="Cambria Math"/>
+                </w:rPr>
+                <m:t>t</m:t>
+              </m:r>
+            </m:sub>
+            <m:sup>
+              <m:r>
+                <w:rPr>
+                  <w:rFonts w:ascii="Cambria Math" w:eastAsiaTheme="minorEastAsia" w:hAnsi="Cambria Math"/>
+                </w:rPr>
+                <m:t>2</m:t>
+              </m:r>
+            </m:sup>
+          </m:sSubSup>
+        </m:oMath>
+      </m:oMathPara>
+    </w:p>
+    <w:p>
+      <w:pPr>
+        <w:rPr>
+          <w:rFonts w:eastAsiaTheme="minorEastAsia"/>
+        </w:rPr>
+      </w:pPr>
+      <w:r>
+        <w:rPr>
+          <w:rFonts w:eastAsiaTheme="minorEastAsia"/>
+        </w:rPr>
+        <w:t>The code is much shorter than this, as it is just the formula and the reduction.</w:t>
+      </w:r>
+    </w:p>
+    <w:p>
       <w:pPr>
         <w:pStyle w:val="Heading4"/>
       </w:pPr>
@@ -4356,6 +5278,14 @@
     </w:p>
     <w:p>
       <w:pPr>
+        <w:pStyle w:val="DocDate"/>
+      </w:pPr>
+      <w:r>
+        <w:t>9/21/2022 for Air Resistance Style</w:t>
+      </w:r>
+    </w:p>
+    <w:p>
+      <w:pPr>
         <w:jc w:val="left"/>
       </w:pPr>
       <w:r>
@@ -4367,11 +5297,13 @@
         <w:pStyle w:val="Heading3"/>
       </w:pPr>
       <w:bookmarkStart w:id="34" w:name="_Toc114389015"/>
+      <w:proofErr w:type="spellStart"/>
       <w:r>
         <w:lastRenderedPageBreak/>
         <w:t>DetectAttack</w:t>
       </w:r>
       <w:bookmarkEnd w:id="34"/>
+      <w:proofErr w:type="spellEnd"/>
     </w:p>
     <w:p>
       <w:pPr>
@@ -4399,18 +5331,28 @@
         <w:t>It has a public method</w:t>
       </w:r>
       <w:r>
-        <w:t>, OnDetectedAttack,</w:t>
+        <w:t xml:space="preserve">, </w:t>
+      </w:r>
+      <w:proofErr w:type="spellStart"/>
+      <w:r>
+        <w:t>OnDetectedAttack</w:t>
+      </w:r>
+      <w:proofErr w:type="spellEnd"/>
+      <w:r>
+        <w:t>,</w:t>
       </w:r>
       <w:r>
         <w:t xml:space="preserve"> that </w:t>
       </w:r>
       <w:hyperlink w:anchor="_DetectAttackables" w:history="1">
+        <w:proofErr w:type="spellStart"/>
         <w:r>
           <w:rPr>
             <w:rStyle w:val="Hyperlink"/>
           </w:rPr>
           <w:t>DetectAttackables</w:t>
         </w:r>
+        <w:proofErr w:type="spellEnd"/>
       </w:hyperlink>
       <w:r>
         <w:t xml:space="preserve"> calls when it discovers it.</w:t>
@@ -4418,7 +5360,15 @@
     </w:p>
     <w:p>
       <w:r>
-        <w:t>It also has a private method, IsAttackLethal, that checks if the attack will kill this object. It compares the time-since-last-fire and does stuff.</w:t>
+        <w:t xml:space="preserve">It also has a private method, </w:t>
+      </w:r>
+      <w:proofErr w:type="spellStart"/>
+      <w:r>
+        <w:t>IsAttackLethal</w:t>
+      </w:r>
+      <w:proofErr w:type="spellEnd"/>
+      <w:r>
+        <w:t>, that checks if the attack will kill this object. It compares the time-since-last-fire and does stuff.</w:t>
       </w:r>
     </w:p>
     <w:p>
@@ -4496,7 +5446,13 @@
     </w:p>
     <w:p>
       <w:r>
-        <w:t>To have things die.</w:t>
+        <w:t>To have things die</w:t>
+      </w:r>
+      <w:r>
+        <w:t xml:space="preserve"> and make a sound when they do</w:t>
+      </w:r>
+      <w:r>
+        <w:t>.</w:t>
       </w:r>
     </w:p>
     <w:p>
@@ -4521,7 +5477,31 @@
         <w:t>ean</w:t>
       </w:r>
       <w:r>
-        <w:t xml:space="preserve"> for each way to die. If set to true, it will subscribe SelfDestruct to the relevant event.</w:t>
+        <w:t xml:space="preserve"> for each way to die. If set to true, it will subscribe </w:t>
+      </w:r>
+      <w:proofErr w:type="spellStart"/>
+      <w:r>
+        <w:t>SelfDestruct</w:t>
+      </w:r>
+      <w:proofErr w:type="spellEnd"/>
+      <w:r>
+        <w:t xml:space="preserve"> to the relevant event.</w:t>
+      </w:r>
+      <w:r>
+        <w:t xml:space="preserve"> It also has a Boolean for making a sound; if true, it will choose a random clip from the provided ones and play it.</w:t>
+      </w:r>
+    </w:p>
+    <w:p>
+      <w:r>
+        <w:t xml:space="preserve">However, it can’t play a sound when it is destroyed, duh. So, it creates an empty </w:t>
+      </w:r>
+      <w:proofErr w:type="spellStart"/>
+      <w:r>
+        <w:t>GameObject</w:t>
+      </w:r>
+      <w:proofErr w:type="spellEnd"/>
+      <w:r>
+        <w:t xml:space="preserve"> and gives it the clip to play. That object plays the clip then gets destroyed.</w:t>
       </w:r>
     </w:p>
     <w:p>
@@ -4536,10 +5516,27 @@
       <w:r>
         <w:t>Attach it to the things that should die, alongside the things that offer events of death.</w:t>
       </w:r>
-    </w:p>
-    <w:p>
-      <w:r>
-        <w:t>Also, this offers an event you can subscribe to, OnDying.</w:t>
+      <w:r>
+        <w:t xml:space="preserve"> </w:t>
+      </w:r>
+      <w:r>
+        <w:t>And</w:t>
+      </w:r>
+      <w:r>
+        <w:t xml:space="preserve"> give it some audio clips of death.</w:t>
+      </w:r>
+    </w:p>
+    <w:p>
+      <w:r>
+        <w:t xml:space="preserve">Also, this offers an event you can subscribe to, </w:t>
+      </w:r>
+      <w:proofErr w:type="spellStart"/>
+      <w:r>
+        <w:t>OnDying</w:t>
+      </w:r>
+      <w:proofErr w:type="spellEnd"/>
+      <w:r>
+        <w:t>.</w:t>
       </w:r>
     </w:p>
     <w:p>
@@ -4548,6 +5545,14 @@
       </w:pPr>
       <w:r>
         <w:t>5/…/2022</w:t>
+      </w:r>
+    </w:p>
+    <w:p>
+      <w:pPr>
+        <w:pStyle w:val="DocDate"/>
+      </w:pPr>
+      <w:r>
+        <w:t>9/21/2022 for audio support</w:t>
       </w:r>
     </w:p>
     <w:p>
@@ -7088,6 +8093,13 @@
     <w:pitch w:val="variable"/>
     <w:sig w:usb0="00000003" w:usb1="02000000" w:usb2="00000000" w:usb3="00000000" w:csb0="00000001" w:csb1="00000000"/>
   </w:font>
+  <w:font w:name="Cambria Math">
+    <w:panose1 w:val="02040503050406030204"/>
+    <w:charset w:val="00"/>
+    <w:family w:val="roman"/>
+    <w:pitch w:val="variable"/>
+    <w:sig w:usb0="E00006FF" w:usb1="420024FF" w:usb2="02000000" w:usb3="00000000" w:csb0="0000019F" w:csb1="00000000"/>
+  </w:font>
 </w:fonts>
 </file>
 
@@ -7107,13 +8119,16 @@
   </w:compat>
   <w:rsids>
     <w:rsidRoot w:val="00EE430B"/>
+    <w:rsid w:val="00056BE7"/>
     <w:rsid w:val="00063EAA"/>
     <w:rsid w:val="003A4322"/>
     <w:rsid w:val="00462512"/>
     <w:rsid w:val="004D1ECF"/>
     <w:rsid w:val="005115E3"/>
+    <w:rsid w:val="00740C92"/>
     <w:rsid w:val="008530A8"/>
     <w:rsid w:val="0088733F"/>
+    <w:rsid w:val="00D14785"/>
     <w:rsid w:val="00DA3A7C"/>
     <w:rsid w:val="00EE430B"/>
     <w:rsid w:val="00F86082"/>
@@ -7570,7 +8585,7 @@
     <w:basedOn w:val="DefaultParagraphFont"/>
     <w:uiPriority w:val="99"/>
     <w:semiHidden/>
-    <w:rsid w:val="00063EAA"/>
+    <w:rsid w:val="00740C92"/>
     <w:rPr>
       <w:color w:val="808080"/>
     </w:rPr>

</xml_diff>

<commit_message>
Feint, 10% chance to be longer and play sound
</commit_message>
<xml_diff>
--- a/Assets/Documentation/Script Documentation.docx
+++ b/Assets/Documentation/Script Documentation.docx
@@ -2984,21 +2984,7 @@
         <w:rPr>
           <w:lang w:bidi="ar-SY"/>
         </w:rPr>
-        <w:t xml:space="preserve">It has </w:t>
-      </w:r>
-      <w:proofErr w:type="gramStart"/>
-      <w:r>
-        <w:rPr>
-          <w:lang w:bidi="ar-SY"/>
-        </w:rPr>
-        <w:t>an</w:t>
-      </w:r>
-      <w:proofErr w:type="gramEnd"/>
-      <w:r>
-        <w:rPr>
-          <w:lang w:bidi="ar-SY"/>
-        </w:rPr>
-        <w:t xml:space="preserve"> </w:t>
+        <w:t xml:space="preserve">It has an </w:t>
       </w:r>
       <w:r>
         <w:rPr>
@@ -4333,6 +4319,9 @@
       <w:r>
         <w:t>To implement the part of the design that says player should be able to feint.</w:t>
       </w:r>
+      <w:r>
+        <w:t xml:space="preserve"> To make feint more feint-like, on random, it also plays the attack sound.</w:t>
+      </w:r>
     </w:p>
     <w:p>
       <w:pPr>
@@ -4344,13 +4333,25 @@
     </w:p>
     <w:p>
       <w:r>
-        <w:t xml:space="preserve">It subscribes </w:t>
+        <w:t>It subscribe</w:t>
+      </w:r>
+      <w:r>
+        <w:t>s</w:t>
+      </w:r>
+      <w:r>
+        <w:t xml:space="preserve"> </w:t>
+      </w:r>
+      <w:r>
+        <w:t xml:space="preserve">an event, </w:t>
       </w:r>
       <w:proofErr w:type="spellStart"/>
       <w:r>
         <w:t>EnableFeint</w:t>
       </w:r>
       <w:proofErr w:type="spellEnd"/>
+      <w:r>
+        <w:t>,</w:t>
+      </w:r>
       <w:r>
         <w:t xml:space="preserve"> to </w:t>
       </w:r>
@@ -4368,7 +4369,7 @@
       </w:r>
       <w:proofErr w:type="spellEnd"/>
       <w:r>
-        <w:t xml:space="preserve"> event, </w:t>
+        <w:t xml:space="preserve"> </w:t>
       </w:r>
       <w:proofErr w:type="spellStart"/>
       <w:r>
@@ -4411,7 +4412,7 @@
       </w:r>
       <w:proofErr w:type="spellEnd"/>
       <w:r>
-        <w:t xml:space="preserve"> (private property) seconds.</w:t>
+        <w:t xml:space="preserve"> seconds.</w:t>
       </w:r>
     </w:p>
     <w:p>
@@ -4428,6 +4429,49 @@
       </w:r>
     </w:p>
     <w:p>
+      <w:r>
+        <w:t xml:space="preserve">On </w:t>
+      </w:r>
+      <w:proofErr w:type="spellStart"/>
+      <w:r>
+        <w:t>EnableFeint</w:t>
+      </w:r>
+      <w:proofErr w:type="spellEnd"/>
+      <w:r>
+        <w:t xml:space="preserve">, it has a 10% chance to play the sound from </w:t>
+      </w:r>
+      <w:hyperlink w:anchor="_Attack" w:history="1">
+        <w:r>
+          <w:rPr>
+            <w:rStyle w:val="Hyperlink"/>
+          </w:rPr>
+          <w:t>Attack</w:t>
+        </w:r>
+      </w:hyperlink>
+      <w:r>
+        <w:t xml:space="preserve"> and extend the feint by 20% of </w:t>
+      </w:r>
+      <w:hyperlink w:anchor="_Attack" w:history="1">
+        <w:r>
+          <w:rPr>
+            <w:rStyle w:val="Hyperlink"/>
+          </w:rPr>
+          <w:t>Attack</w:t>
+        </w:r>
+      </w:hyperlink>
+      <w:r>
+        <w:t xml:space="preserve">’s </w:t>
+      </w:r>
+      <w:proofErr w:type="spellStart"/>
+      <w:r>
+        <w:t>FireDuration</w:t>
+      </w:r>
+      <w:proofErr w:type="spellEnd"/>
+      <w:r>
+        <w:t xml:space="preserve">. </w:t>
+      </w:r>
+    </w:p>
+    <w:p>
       <w:pPr>
         <w:pStyle w:val="Heading4"/>
       </w:pPr>
@@ -4485,6 +4529,14 @@
       </w:pPr>
       <w:r>
         <w:t>5/…/2022</w:t>
+      </w:r>
+    </w:p>
+    <w:p>
+      <w:pPr>
+        <w:pStyle w:val="DocDate"/>
+      </w:pPr>
+      <w:r>
+        <w:t>9/22/2022 for random audio support</w:t>
       </w:r>
     </w:p>
     <w:p>
@@ -8121,6 +8173,7 @@
     <w:rsidRoot w:val="00EE430B"/>
     <w:rsid w:val="00056BE7"/>
     <w:rsid w:val="00063EAA"/>
+    <w:rsid w:val="001675E1"/>
     <w:rsid w:val="003A4322"/>
     <w:rsid w:val="00462512"/>
     <w:rsid w:val="004D1ECF"/>

</xml_diff>

<commit_message>
documentation: fire feint shake and cameraFollow
</commit_message>
<xml_diff>
--- a/Assets/Documentation/Script Documentation.docx
+++ b/Assets/Documentation/Script Documentation.docx
@@ -112,10 +112,10 @@
       <w:pPr>
         <w:pStyle w:val="Heading2"/>
         <w:sectPr>
-          <w:headerReference w:type="even" r:id="rId8"/>
-          <w:headerReference w:type="default" r:id="rId9"/>
-          <w:footerReference w:type="default" r:id="rId10"/>
-          <w:headerReference w:type="first" r:id="rId11"/>
+          <w:headerReference w:type="even" r:id="rId9"/>
+          <w:headerReference w:type="default" r:id="rId10"/>
+          <w:footerReference w:type="default" r:id="rId11"/>
+          <w:headerReference w:type="first" r:id="rId12"/>
           <w:type w:val="continuous"/>
           <w:pgSz w:w="12240" w:h="15840"/>
           <w:pgMar w:top="720" w:right="720" w:bottom="720" w:left="720" w:header="720" w:footer="720" w:gutter="0"/>
@@ -667,7 +667,7 @@
       <w:pPr>
         <w:pStyle w:val="Heading2"/>
       </w:pPr>
-      <w:bookmarkStart w:id="2" w:name="_Toc114743446"/>
+      <w:bookmarkStart w:id="2" w:name="_Toc115180136"/>
       <w:r>
         <w:lastRenderedPageBreak/>
         <w:t>Introduction</w:t>
@@ -770,7 +770,7 @@
       <w:pPr>
         <w:pStyle w:val="Heading2"/>
       </w:pPr>
-      <w:bookmarkStart w:id="3" w:name="_Toc114743447"/>
+      <w:bookmarkStart w:id="3" w:name="_Toc115180137"/>
       <w:r>
         <w:lastRenderedPageBreak/>
         <w:t>Contents</w:t>
@@ -810,7 +810,7 @@
         </w:rPr>
         <w:fldChar w:fldCharType="separate"/>
       </w:r>
-      <w:hyperlink w:anchor="_Toc114743446" w:history="1">
+      <w:hyperlink w:anchor="_Toc115180136" w:history="1">
         <w:r>
           <w:rPr>
             <w:rStyle w:val="Hyperlink"/>
@@ -837,7 +837,7 @@
             <w:noProof/>
             <w:webHidden/>
           </w:rPr>
-          <w:instrText xml:space="preserve"> PAGEREF _Toc114743446 \h </w:instrText>
+          <w:instrText xml:space="preserve"> PAGEREF _Toc115180136 \h </w:instrText>
         </w:r>
         <w:r>
           <w:rPr>
@@ -880,7 +880,7 @@
           <w:sz w:val="22"/>
         </w:rPr>
       </w:pPr>
-      <w:hyperlink w:anchor="_Toc114743447" w:history="1">
+      <w:hyperlink w:anchor="_Toc115180137" w:history="1">
         <w:r>
           <w:rPr>
             <w:rStyle w:val="Hyperlink"/>
@@ -907,7 +907,7 @@
             <w:noProof/>
             <w:webHidden/>
           </w:rPr>
-          <w:instrText xml:space="preserve"> PAGEREF _Toc114743447 \h </w:instrText>
+          <w:instrText xml:space="preserve"> PAGEREF _Toc115180137 \h </w:instrText>
         </w:r>
         <w:r>
           <w:rPr>
@@ -950,7 +950,7 @@
           <w:sz w:val="22"/>
         </w:rPr>
       </w:pPr>
-      <w:hyperlink w:anchor="_Toc114743448" w:history="1">
+      <w:hyperlink w:anchor="_Toc115180138" w:history="1">
         <w:r>
           <w:rPr>
             <w:rStyle w:val="Hyperlink"/>
@@ -977,7 +977,7 @@
             <w:noProof/>
             <w:webHidden/>
           </w:rPr>
-          <w:instrText xml:space="preserve"> PAGEREF _Toc114743448 \h </w:instrText>
+          <w:instrText xml:space="preserve"> PAGEREF _Toc115180138 \h </w:instrText>
         </w:r>
         <w:r>
           <w:rPr>
@@ -1020,7 +1020,7 @@
           <w:sz w:val="22"/>
         </w:rPr>
       </w:pPr>
-      <w:hyperlink w:anchor="_Toc114743449" w:history="1">
+      <w:hyperlink w:anchor="_Toc115180139" w:history="1">
         <w:r>
           <w:rPr>
             <w:rStyle w:val="Hyperlink"/>
@@ -1047,7 +1047,7 @@
             <w:noProof/>
             <w:webHidden/>
           </w:rPr>
-          <w:instrText xml:space="preserve"> PAGEREF _Toc114743449 \h </w:instrText>
+          <w:instrText xml:space="preserve"> PAGEREF _Toc115180139 \h </w:instrText>
         </w:r>
         <w:r>
           <w:rPr>
@@ -1090,7 +1090,7 @@
           <w:sz w:val="22"/>
         </w:rPr>
       </w:pPr>
-      <w:hyperlink w:anchor="_Toc114743450" w:history="1">
+      <w:hyperlink w:anchor="_Toc115180140" w:history="1">
         <w:r>
           <w:rPr>
             <w:rStyle w:val="Hyperlink"/>
@@ -1117,7 +1117,7 @@
             <w:noProof/>
             <w:webHidden/>
           </w:rPr>
-          <w:instrText xml:space="preserve"> PAGEREF _Toc114743450 \h </w:instrText>
+          <w:instrText xml:space="preserve"> PAGEREF _Toc115180140 \h </w:instrText>
         </w:r>
         <w:r>
           <w:rPr>
@@ -1138,6 +1138,77 @@
             <w:webHidden/>
           </w:rPr>
           <w:t>6</w:t>
+        </w:r>
+        <w:r>
+          <w:rPr>
+            <w:noProof/>
+            <w:webHidden/>
+          </w:rPr>
+          <w:fldChar w:fldCharType="end"/>
+        </w:r>
+      </w:hyperlink>
+    </w:p>
+    <w:p>
+      <w:pPr>
+        <w:pStyle w:val="TOC3"/>
+        <w:tabs>
+          <w:tab w:val="right" w:leader="dot" w:pos="5030"/>
+        </w:tabs>
+        <w:rPr>
+          <w:rFonts w:eastAsiaTheme="minorEastAsia"/>
+          <w:noProof/>
+          <w:sz w:val="22"/>
+        </w:rPr>
+      </w:pPr>
+      <w:hyperlink w:anchor="_Toc115180141" w:history="1">
+        <w:r>
+          <w:rPr>
+            <w:rStyle w:val="Hyperlink"/>
+            <w:noProof/>
+            <w:lang w:bidi="ar-SY"/>
+          </w:rPr>
+          <w:t>LeggiesLibrary</w:t>
+        </w:r>
+        <w:r>
+          <w:rPr>
+            <w:noProof/>
+            <w:webHidden/>
+          </w:rPr>
+          <w:tab/>
+        </w:r>
+        <w:r>
+          <w:rPr>
+            <w:noProof/>
+            <w:webHidden/>
+          </w:rPr>
+          <w:fldChar w:fldCharType="begin"/>
+        </w:r>
+        <w:r>
+          <w:rPr>
+            <w:noProof/>
+            <w:webHidden/>
+          </w:rPr>
+          <w:instrText xml:space="preserve"> PAGEREF _Toc115180141 \h </w:instrText>
+        </w:r>
+        <w:r>
+          <w:rPr>
+            <w:noProof/>
+            <w:webHidden/>
+          </w:rPr>
+        </w:r>
+        <w:r>
+          <w:rPr>
+            <w:noProof/>
+            <w:webHidden/>
+          </w:rPr>
+          <w:fldChar w:fldCharType="separate"/>
+        </w:r>
+        <w:r>
+          <w:rPr>
+            <w:noProof/>
+            <w:webHidden/>
+          </w:rPr>
+          <w:t>7</w:t>
         </w:r>
         <w:r>
           <w:rPr>
@@ -1160,7 +1231,7 @@
           <w:sz w:val="22"/>
         </w:rPr>
       </w:pPr>
-      <w:hyperlink w:anchor="_Toc114743451" w:history="1">
+      <w:hyperlink w:anchor="_Toc115180142" w:history="1">
         <w:r>
           <w:rPr>
             <w:rStyle w:val="Hyperlink"/>
@@ -1188,7 +1259,7 @@
             <w:noProof/>
             <w:webHidden/>
           </w:rPr>
-          <w:instrText xml:space="preserve"> PAGEREF _Toc114743451 \h </w:instrText>
+          <w:instrText xml:space="preserve"> PAGEREF _Toc115180142 \h </w:instrText>
         </w:r>
         <w:r>
           <w:rPr>
@@ -1208,7 +1279,7 @@
             <w:noProof/>
             <w:webHidden/>
           </w:rPr>
-          <w:t>8</w:t>
+          <w:t>9</w:t>
         </w:r>
         <w:r>
           <w:rPr>
@@ -1231,7 +1302,7 @@
           <w:sz w:val="22"/>
         </w:rPr>
       </w:pPr>
-      <w:hyperlink w:anchor="_Toc114743452" w:history="1">
+      <w:hyperlink w:anchor="_Toc115180143" w:history="1">
         <w:r>
           <w:rPr>
             <w:rStyle w:val="Hyperlink"/>
@@ -1259,7 +1330,7 @@
             <w:noProof/>
             <w:webHidden/>
           </w:rPr>
-          <w:instrText xml:space="preserve"> PAGEREF _Toc114743452 \h </w:instrText>
+          <w:instrText xml:space="preserve"> PAGEREF _Toc115180143 \h </w:instrText>
         </w:r>
         <w:r>
           <w:rPr>
@@ -1279,7 +1350,7 @@
             <w:noProof/>
             <w:webHidden/>
           </w:rPr>
-          <w:t>8</w:t>
+          <w:t>9</w:t>
         </w:r>
         <w:r>
           <w:rPr>
@@ -1302,7 +1373,7 @@
           <w:sz w:val="22"/>
         </w:rPr>
       </w:pPr>
-      <w:hyperlink w:anchor="_Toc114743453" w:history="1">
+      <w:hyperlink w:anchor="_Toc115180144" w:history="1">
         <w:r>
           <w:rPr>
             <w:rStyle w:val="Hyperlink"/>
@@ -1330,7 +1401,7 @@
             <w:noProof/>
             <w:webHidden/>
           </w:rPr>
-          <w:instrText xml:space="preserve"> PAGEREF _Toc114743453 \h </w:instrText>
+          <w:instrText xml:space="preserve"> PAGEREF _Toc115180144 \h </w:instrText>
         </w:r>
         <w:r>
           <w:rPr>
@@ -1350,7 +1421,7 @@
             <w:noProof/>
             <w:webHidden/>
           </w:rPr>
-          <w:t>9</w:t>
+          <w:t>10</w:t>
         </w:r>
         <w:r>
           <w:rPr>
@@ -1373,7 +1444,7 @@
           <w:sz w:val="22"/>
         </w:rPr>
       </w:pPr>
-      <w:hyperlink w:anchor="_Toc114743454" w:history="1">
+      <w:hyperlink w:anchor="_Toc115180145" w:history="1">
         <w:r>
           <w:rPr>
             <w:rStyle w:val="Hyperlink"/>
@@ -1401,7 +1472,7 @@
             <w:noProof/>
             <w:webHidden/>
           </w:rPr>
-          <w:instrText xml:space="preserve"> PAGEREF _Toc114743454 \h </w:instrText>
+          <w:instrText xml:space="preserve"> PAGEREF _Toc115180145 \h </w:instrText>
         </w:r>
         <w:r>
           <w:rPr>
@@ -1421,7 +1492,7 @@
             <w:noProof/>
             <w:webHidden/>
           </w:rPr>
-          <w:t>10</w:t>
+          <w:t>11</w:t>
         </w:r>
         <w:r>
           <w:rPr>
@@ -1444,7 +1515,7 @@
           <w:sz w:val="22"/>
         </w:rPr>
       </w:pPr>
-      <w:hyperlink w:anchor="_Toc114743455" w:history="1">
+      <w:hyperlink w:anchor="_Toc115180146" w:history="1">
         <w:r>
           <w:rPr>
             <w:rStyle w:val="Hyperlink"/>
@@ -1471,7 +1542,7 @@
             <w:noProof/>
             <w:webHidden/>
           </w:rPr>
-          <w:instrText xml:space="preserve"> PAGEREF _Toc114743455 \h </w:instrText>
+          <w:instrText xml:space="preserve"> PAGEREF _Toc115180146 \h </w:instrText>
         </w:r>
         <w:r>
           <w:rPr>
@@ -1491,7 +1562,7 @@
             <w:noProof/>
             <w:webHidden/>
           </w:rPr>
-          <w:t>11</w:t>
+          <w:t>12</w:t>
         </w:r>
         <w:r>
           <w:rPr>
@@ -1514,7 +1585,7 @@
           <w:sz w:val="22"/>
         </w:rPr>
       </w:pPr>
-      <w:hyperlink w:anchor="_Toc114743456" w:history="1">
+      <w:hyperlink w:anchor="_Toc115180147" w:history="1">
         <w:r>
           <w:rPr>
             <w:rStyle w:val="Hyperlink"/>
@@ -1541,7 +1612,7 @@
             <w:noProof/>
             <w:webHidden/>
           </w:rPr>
-          <w:instrText xml:space="preserve"> PAGEREF _Toc114743456 \h </w:instrText>
+          <w:instrText xml:space="preserve"> PAGEREF _Toc115180147 \h </w:instrText>
         </w:r>
         <w:r>
           <w:rPr>
@@ -1561,7 +1632,7 @@
             <w:noProof/>
             <w:webHidden/>
           </w:rPr>
-          <w:t>13</w:t>
+          <w:t>14</w:t>
         </w:r>
         <w:r>
           <w:rPr>
@@ -1584,7 +1655,7 @@
           <w:sz w:val="22"/>
         </w:rPr>
       </w:pPr>
-      <w:hyperlink w:anchor="_Toc114743457" w:history="1">
+      <w:hyperlink w:anchor="_Toc115180148" w:history="1">
         <w:r>
           <w:rPr>
             <w:rStyle w:val="Hyperlink"/>
@@ -1611,7 +1682,7 @@
             <w:noProof/>
             <w:webHidden/>
           </w:rPr>
-          <w:instrText xml:space="preserve"> PAGEREF _Toc114743457 \h </w:instrText>
+          <w:instrText xml:space="preserve"> PAGEREF _Toc115180148 \h </w:instrText>
         </w:r>
         <w:r>
           <w:rPr>
@@ -1631,7 +1702,7 @@
             <w:noProof/>
             <w:webHidden/>
           </w:rPr>
-          <w:t>13</w:t>
+          <w:t>14</w:t>
         </w:r>
         <w:r>
           <w:rPr>
@@ -1654,7 +1725,7 @@
           <w:sz w:val="22"/>
         </w:rPr>
       </w:pPr>
-      <w:hyperlink w:anchor="_Toc114743458" w:history="1">
+      <w:hyperlink w:anchor="_Toc115180149" w:history="1">
         <w:r>
           <w:rPr>
             <w:rStyle w:val="Hyperlink"/>
@@ -1681,7 +1752,7 @@
             <w:noProof/>
             <w:webHidden/>
           </w:rPr>
-          <w:instrText xml:space="preserve"> PAGEREF _Toc114743458 \h </w:instrText>
+          <w:instrText xml:space="preserve"> PAGEREF _Toc115180149 \h </w:instrText>
         </w:r>
         <w:r>
           <w:rPr>
@@ -1701,7 +1772,7 @@
             <w:noProof/>
             <w:webHidden/>
           </w:rPr>
-          <w:t>14</w:t>
+          <w:t>15</w:t>
         </w:r>
         <w:r>
           <w:rPr>
@@ -1724,7 +1795,7 @@
           <w:sz w:val="22"/>
         </w:rPr>
       </w:pPr>
-      <w:hyperlink w:anchor="_Toc114743459" w:history="1">
+      <w:hyperlink w:anchor="_Toc115180150" w:history="1">
         <w:r>
           <w:rPr>
             <w:rStyle w:val="Hyperlink"/>
@@ -1751,7 +1822,7 @@
             <w:noProof/>
             <w:webHidden/>
           </w:rPr>
-          <w:instrText xml:space="preserve"> PAGEREF _Toc114743459 \h </w:instrText>
+          <w:instrText xml:space="preserve"> PAGEREF _Toc115180150 \h </w:instrText>
         </w:r>
         <w:r>
           <w:rPr>
@@ -1771,7 +1842,7 @@
             <w:noProof/>
             <w:webHidden/>
           </w:rPr>
-          <w:t>15</w:t>
+          <w:t>16</w:t>
         </w:r>
         <w:r>
           <w:rPr>
@@ -1794,7 +1865,7 @@
           <w:sz w:val="22"/>
         </w:rPr>
       </w:pPr>
-      <w:hyperlink w:anchor="_Toc114743460" w:history="1">
+      <w:hyperlink w:anchor="_Toc115180151" w:history="1">
         <w:r>
           <w:rPr>
             <w:rStyle w:val="Hyperlink"/>
@@ -1821,7 +1892,7 @@
             <w:noProof/>
             <w:webHidden/>
           </w:rPr>
-          <w:instrText xml:space="preserve"> PAGEREF _Toc114743460 \h </w:instrText>
+          <w:instrText xml:space="preserve"> PAGEREF _Toc115180151 \h </w:instrText>
         </w:r>
         <w:r>
           <w:rPr>
@@ -1841,7 +1912,7 @@
             <w:noProof/>
             <w:webHidden/>
           </w:rPr>
-          <w:t>16</w:t>
+          <w:t>17</w:t>
         </w:r>
         <w:r>
           <w:rPr>
@@ -1864,7 +1935,7 @@
           <w:sz w:val="22"/>
         </w:rPr>
       </w:pPr>
-      <w:hyperlink w:anchor="_Toc114743461" w:history="1">
+      <w:hyperlink w:anchor="_Toc115180152" w:history="1">
         <w:r>
           <w:rPr>
             <w:rStyle w:val="Hyperlink"/>
@@ -1891,7 +1962,7 @@
             <w:noProof/>
             <w:webHidden/>
           </w:rPr>
-          <w:instrText xml:space="preserve"> PAGEREF _Toc114743461 \h </w:instrText>
+          <w:instrText xml:space="preserve"> PAGEREF _Toc115180152 \h </w:instrText>
         </w:r>
         <w:r>
           <w:rPr>
@@ -1911,7 +1982,7 @@
             <w:noProof/>
             <w:webHidden/>
           </w:rPr>
-          <w:t>17</w:t>
+          <w:t>18</w:t>
         </w:r>
         <w:r>
           <w:rPr>
@@ -1934,7 +2005,7 @@
           <w:sz w:val="22"/>
         </w:rPr>
       </w:pPr>
-      <w:hyperlink w:anchor="_Toc114743462" w:history="1">
+      <w:hyperlink w:anchor="_Toc115180153" w:history="1">
         <w:r>
           <w:rPr>
             <w:rStyle w:val="Hyperlink"/>
@@ -1961,7 +2032,7 @@
             <w:noProof/>
             <w:webHidden/>
           </w:rPr>
-          <w:instrText xml:space="preserve"> PAGEREF _Toc114743462 \h </w:instrText>
+          <w:instrText xml:space="preserve"> PAGEREF _Toc115180153 \h </w:instrText>
         </w:r>
         <w:r>
           <w:rPr>
@@ -1981,7 +2052,7 @@
             <w:noProof/>
             <w:webHidden/>
           </w:rPr>
-          <w:t>18</w:t>
+          <w:t>19</w:t>
         </w:r>
         <w:r>
           <w:rPr>
@@ -2004,7 +2075,7 @@
           <w:sz w:val="22"/>
         </w:rPr>
       </w:pPr>
-      <w:hyperlink w:anchor="_Toc114743463" w:history="1">
+      <w:hyperlink w:anchor="_Toc115180154" w:history="1">
         <w:r>
           <w:rPr>
             <w:rStyle w:val="Hyperlink"/>
@@ -2031,7 +2102,7 @@
             <w:noProof/>
             <w:webHidden/>
           </w:rPr>
-          <w:instrText xml:space="preserve"> PAGEREF _Toc114743463 \h </w:instrText>
+          <w:instrText xml:space="preserve"> PAGEREF _Toc115180154 \h </w:instrText>
         </w:r>
         <w:r>
           <w:rPr>
@@ -2051,7 +2122,7 @@
             <w:noProof/>
             <w:webHidden/>
           </w:rPr>
-          <w:t>20</w:t>
+          <w:t>21</w:t>
         </w:r>
         <w:r>
           <w:rPr>
@@ -2074,13 +2145,27 @@
           <w:sz w:val="22"/>
         </w:rPr>
       </w:pPr>
-      <w:hyperlink w:anchor="_Toc114743464" w:history="1">
+      <w:hyperlink w:anchor="_Toc115180155" w:history="1">
         <w:r>
           <w:rPr>
             <w:rStyle w:val="Hyperlink"/>
             <w:noProof/>
           </w:rPr>
-          <w:t>CameraFollow</w:t>
+          <w:t>Ca</w:t>
+        </w:r>
+        <w:r>
+          <w:rPr>
+            <w:rStyle w:val="Hyperlink"/>
+            <w:noProof/>
+          </w:rPr>
+          <w:t>m</w:t>
+        </w:r>
+        <w:r>
+          <w:rPr>
+            <w:rStyle w:val="Hyperlink"/>
+            <w:noProof/>
+          </w:rPr>
+          <w:t>eraFollow</w:t>
         </w:r>
         <w:r>
           <w:rPr>
@@ -2101,7 +2186,7 @@
             <w:noProof/>
             <w:webHidden/>
           </w:rPr>
-          <w:instrText xml:space="preserve"> PAGEREF _Toc114743464 \h </w:instrText>
+          <w:instrText xml:space="preserve"> PAGEREF _Toc115180155 \h </w:instrText>
         </w:r>
         <w:r>
           <w:rPr>
@@ -2121,7 +2206,7 @@
             <w:noProof/>
             <w:webHidden/>
           </w:rPr>
-          <w:t>20</w:t>
+          <w:t>21</w:t>
         </w:r>
         <w:r>
           <w:rPr>
@@ -2144,7 +2229,7 @@
           <w:sz w:val="22"/>
         </w:rPr>
       </w:pPr>
-      <w:hyperlink w:anchor="_Toc114743465" w:history="1">
+      <w:hyperlink w:anchor="_Toc115180156" w:history="1">
         <w:r>
           <w:rPr>
             <w:rStyle w:val="Hyperlink"/>
@@ -2171,7 +2256,7 @@
             <w:noProof/>
             <w:webHidden/>
           </w:rPr>
-          <w:instrText xml:space="preserve"> PAGEREF _Toc114743465 \h </w:instrText>
+          <w:instrText xml:space="preserve"> PAGEREF _Toc115180156 \h </w:instrText>
         </w:r>
         <w:r>
           <w:rPr>
@@ -2191,7 +2276,7 @@
             <w:noProof/>
             <w:webHidden/>
           </w:rPr>
-          <w:t>21</w:t>
+          <w:t>22</w:t>
         </w:r>
         <w:r>
           <w:rPr>
@@ -2214,7 +2299,7 @@
           <w:sz w:val="22"/>
         </w:rPr>
       </w:pPr>
-      <w:hyperlink w:anchor="_Toc114743466" w:history="1">
+      <w:hyperlink w:anchor="_Toc115180157" w:history="1">
         <w:r>
           <w:rPr>
             <w:rStyle w:val="Hyperlink"/>
@@ -2241,7 +2326,7 @@
             <w:noProof/>
             <w:webHidden/>
           </w:rPr>
-          <w:instrText xml:space="preserve"> PAGEREF _Toc114743466 \h </w:instrText>
+          <w:instrText xml:space="preserve"> PAGEREF _Toc115180157 \h </w:instrText>
         </w:r>
         <w:r>
           <w:rPr>
@@ -2261,7 +2346,7 @@
             <w:noProof/>
             <w:webHidden/>
           </w:rPr>
-          <w:t>21</w:t>
+          <w:t>22</w:t>
         </w:r>
         <w:r>
           <w:rPr>
@@ -2284,7 +2369,7 @@
           <w:sz w:val="22"/>
         </w:rPr>
       </w:pPr>
-      <w:hyperlink w:anchor="_Toc114743467" w:history="1">
+      <w:hyperlink w:anchor="_Toc115180158" w:history="1">
         <w:r>
           <w:rPr>
             <w:rStyle w:val="Hyperlink"/>
@@ -2311,7 +2396,7 @@
             <w:noProof/>
             <w:webHidden/>
           </w:rPr>
-          <w:instrText xml:space="preserve"> PAGEREF _Toc114743467 \h </w:instrText>
+          <w:instrText xml:space="preserve"> PAGEREF _Toc115180158 \h </w:instrText>
         </w:r>
         <w:r>
           <w:rPr>
@@ -2331,7 +2416,7 @@
             <w:noProof/>
             <w:webHidden/>
           </w:rPr>
-          <w:t>22</w:t>
+          <w:t>23</w:t>
         </w:r>
         <w:r>
           <w:rPr>
@@ -2354,7 +2439,7 @@
           <w:sz w:val="22"/>
         </w:rPr>
       </w:pPr>
-      <w:hyperlink w:anchor="_Toc114743468" w:history="1">
+      <w:hyperlink w:anchor="_Toc115180159" w:history="1">
         <w:r>
           <w:rPr>
             <w:rStyle w:val="Hyperlink"/>
@@ -2381,7 +2466,7 @@
             <w:noProof/>
             <w:webHidden/>
           </w:rPr>
-          <w:instrText xml:space="preserve"> PAGEREF _Toc114743468 \h </w:instrText>
+          <w:instrText xml:space="preserve"> PAGEREF _Toc115180159 \h </w:instrText>
         </w:r>
         <w:r>
           <w:rPr>
@@ -2401,7 +2486,7 @@
             <w:noProof/>
             <w:webHidden/>
           </w:rPr>
-          <w:t>23</w:t>
+          <w:t>24</w:t>
         </w:r>
         <w:r>
           <w:rPr>
@@ -2424,7 +2509,7 @@
           <w:sz w:val="22"/>
         </w:rPr>
       </w:pPr>
-      <w:hyperlink w:anchor="_Toc114743469" w:history="1">
+      <w:hyperlink w:anchor="_Toc115180160" w:history="1">
         <w:r>
           <w:rPr>
             <w:rStyle w:val="Hyperlink"/>
@@ -2451,7 +2536,7 @@
             <w:noProof/>
             <w:webHidden/>
           </w:rPr>
-          <w:instrText xml:space="preserve"> PAGEREF _Toc114743469 \h </w:instrText>
+          <w:instrText xml:space="preserve"> PAGEREF _Toc115180160 \h </w:instrText>
         </w:r>
         <w:r>
           <w:rPr>
@@ -2471,7 +2556,7 @@
             <w:noProof/>
             <w:webHidden/>
           </w:rPr>
-          <w:t>24</w:t>
+          <w:t>25</w:t>
         </w:r>
         <w:r>
           <w:rPr>
@@ -2503,7 +2588,7 @@
       <w:pPr>
         <w:pStyle w:val="Heading2"/>
       </w:pPr>
-      <w:bookmarkStart w:id="4" w:name="_Toc114743448"/>
+      <w:bookmarkStart w:id="4" w:name="_Toc115180138"/>
       <w:r>
         <w:lastRenderedPageBreak/>
         <w:t>Static Scripts</w:t>
@@ -2516,10 +2601,9 @@
       </w:pPr>
       <w:bookmarkStart w:id="5" w:name="_KeyName"/>
       <w:bookmarkStart w:id="6" w:name="_InputName"/>
-      <w:bookmarkStart w:id="7" w:name="_Toc114743449"/>
+      <w:bookmarkStart w:id="7" w:name="_Toc115180139"/>
       <w:bookmarkEnd w:id="5"/>
       <w:bookmarkEnd w:id="6"/>
-      <w:proofErr w:type="spellStart"/>
       <w:r>
         <w:t>Input</w:t>
       </w:r>
@@ -2527,7 +2611,6 @@
         <w:t>Name</w:t>
       </w:r>
       <w:bookmarkEnd w:id="7"/>
-      <w:proofErr w:type="spellEnd"/>
     </w:p>
     <w:p>
       <w:pPr>
@@ -2560,16 +2643,11 @@
       <w:r>
         <w:t xml:space="preserve">It holds an enum called </w:t>
       </w:r>
-      <w:proofErr w:type="spellStart"/>
       <w:r>
         <w:t>Input</w:t>
       </w:r>
       <w:r>
-        <w:t>Name</w:t>
-      </w:r>
-      <w:proofErr w:type="spellEnd"/>
-      <w:r>
-        <w:t>.</w:t>
+        <w:t>Name.</w:t>
       </w:r>
     </w:p>
     <w:p>
@@ -2617,8 +2695,7 @@
       <w:pPr>
         <w:pStyle w:val="Heading3"/>
       </w:pPr>
-      <w:bookmarkStart w:id="8" w:name="_Toc114743450"/>
-      <w:proofErr w:type="spellStart"/>
+      <w:bookmarkStart w:id="8" w:name="_Toc115180140"/>
       <w:r>
         <w:lastRenderedPageBreak/>
         <w:t>Defaul</w:t>
@@ -2630,7 +2707,6 @@
         <w:t>InputDictionaries</w:t>
       </w:r>
       <w:bookmarkEnd w:id="8"/>
-      <w:proofErr w:type="spellEnd"/>
     </w:p>
     <w:p>
       <w:pPr>
@@ -2686,7 +2762,6 @@
         <w:t xml:space="preserve"> </w:t>
       </w:r>
       <w:hyperlink w:anchor="_KeyName" w:history="1">
-        <w:proofErr w:type="spellStart"/>
         <w:r>
           <w:rPr>
             <w:rStyle w:val="Hyperlink"/>
@@ -2701,7 +2776,6 @@
           </w:rPr>
           <w:t>Name</w:t>
         </w:r>
-        <w:proofErr w:type="spellEnd"/>
       </w:hyperlink>
       <w:r>
         <w:rPr>
@@ -2743,6 +2817,197 @@
       </w:pPr>
       <w:r>
         <w:t>5/…/2022</w:t>
+      </w:r>
+    </w:p>
+    <w:p>
+      <w:pPr>
+        <w:jc w:val="left"/>
+        <w:rPr>
+          <w:lang w:bidi="ar-SY"/>
+        </w:rPr>
+      </w:pPr>
+      <w:r>
+        <w:rPr>
+          <w:lang w:bidi="ar-SY"/>
+        </w:rPr>
+        <w:br w:type="page"/>
+      </w:r>
+    </w:p>
+    <w:p>
+      <w:pPr>
+        <w:pStyle w:val="Heading3"/>
+        <w:rPr>
+          <w:lang w:bidi="ar-SY"/>
+        </w:rPr>
+      </w:pPr>
+      <w:bookmarkStart w:id="9" w:name="_LeggiesLibrary"/>
+      <w:bookmarkStart w:id="10" w:name="_Toc115180141"/>
+      <w:bookmarkEnd w:id="9"/>
+      <w:r>
+        <w:rPr>
+          <w:lang w:bidi="ar-SY"/>
+        </w:rPr>
+        <w:lastRenderedPageBreak/>
+        <w:t>LeggiesLibrary</w:t>
+      </w:r>
+      <w:bookmarkEnd w:id="10"/>
+    </w:p>
+    <w:p>
+      <w:pPr>
+        <w:pStyle w:val="Heading4"/>
+        <w:rPr>
+          <w:lang w:bidi="ar-SY"/>
+        </w:rPr>
+      </w:pPr>
+      <w:r>
+        <w:rPr>
+          <w:lang w:bidi="ar-SY"/>
+        </w:rPr>
+        <w:t>Why it was written</w:t>
+      </w:r>
+    </w:p>
+    <w:p>
+      <w:pPr>
+        <w:rPr>
+          <w:lang w:bidi="ar-SY"/>
+        </w:rPr>
+      </w:pPr>
+      <w:r>
+        <w:rPr>
+          <w:lang w:bidi="ar-SY"/>
+        </w:rPr>
+        <w:t>Because we want to keep a collection of useful things here: functions and classes used all over the place.</w:t>
+      </w:r>
+      <w:r>
+        <w:rPr>
+          <w:lang w:bidi="ar-SY"/>
+        </w:rPr>
+        <w:t xml:space="preserve"> Instead of repeating them, we can have them here.</w:t>
+      </w:r>
+    </w:p>
+    <w:p>
+      <w:pPr>
+        <w:pStyle w:val="Heading4"/>
+        <w:rPr>
+          <w:lang w:bidi="ar-SY"/>
+        </w:rPr>
+      </w:pPr>
+      <w:r>
+        <w:rPr>
+          <w:lang w:bidi="ar-SY"/>
+        </w:rPr>
+        <w:t>What it does</w:t>
+      </w:r>
+    </w:p>
+    <w:p>
+      <w:pPr>
+        <w:rPr>
+          <w:lang w:bidi="ar-SY"/>
+        </w:rPr>
+      </w:pPr>
+      <w:r>
+        <w:rPr>
+          <w:lang w:bidi="ar-SY"/>
+        </w:rPr>
+        <w:t>It has the following classes:</w:t>
+      </w:r>
+    </w:p>
+    <w:p>
+      <w:pPr>
+        <w:pStyle w:val="ListParagraph"/>
+        <w:numPr>
+          <w:ilvl w:val="0"/>
+          <w:numId w:val="1"/>
+        </w:numPr>
+        <w:rPr>
+          <w:lang w:bidi="ar-SY"/>
+        </w:rPr>
+      </w:pPr>
+      <w:r>
+        <w:rPr>
+          <w:lang w:bidi="ar-SY"/>
+        </w:rPr>
+        <w:t>LeggiesMath: It has a public static method, ShakeVector3.</w:t>
+      </w:r>
+    </w:p>
+    <w:p>
+      <w:pPr>
+        <w:pStyle w:val="ListParagraph"/>
+        <w:numPr>
+          <w:ilvl w:val="0"/>
+          <w:numId w:val="1"/>
+        </w:numPr>
+        <w:rPr>
+          <w:lang w:bidi="ar-SY"/>
+        </w:rPr>
+      </w:pPr>
+      <w:r>
+        <w:rPr>
+          <w:lang w:bidi="ar-SY"/>
+        </w:rPr>
+        <w:t>LeggiesCameraOffset:</w:t>
+      </w:r>
+      <w:r>
+        <w:rPr>
+          <w:lang w:bidi="ar-SY"/>
+        </w:rPr>
+        <w:t xml:space="preserve"> It has the offset work needed for</w:t>
+      </w:r>
+      <w:hyperlink w:anchor="_CameraFollow" w:history="1">
+        <w:r>
+          <w:rPr>
+            <w:rStyle w:val="Hyperlink"/>
+            <w:lang w:bidi="ar-SY"/>
+          </w:rPr>
+          <w:t>CameraFollow</w:t>
+        </w:r>
+      </w:hyperlink>
+      <w:r>
+        <w:rPr>
+          <w:lang w:bidi="ar-SY"/>
+        </w:rPr>
+        <w:t>.</w:t>
+      </w:r>
+    </w:p>
+    <w:p>
+      <w:pPr>
+        <w:pStyle w:val="Heading4"/>
+        <w:rPr>
+          <w:lang w:bidi="ar-SY"/>
+        </w:rPr>
+      </w:pPr>
+      <w:r>
+        <w:rPr>
+          <w:lang w:bidi="ar-SY"/>
+        </w:rPr>
+        <w:t>How to use it</w:t>
+      </w:r>
+    </w:p>
+    <w:p>
+      <w:pPr>
+        <w:rPr>
+          <w:lang w:bidi="ar-SY"/>
+        </w:rPr>
+      </w:pPr>
+      <w:r>
+        <w:rPr>
+          <w:lang w:bidi="ar-SY"/>
+        </w:rPr>
+        <w:t>See what you like from what it offers and use the namespace.</w:t>
+      </w:r>
+    </w:p>
+    <w:p>
+      <w:pPr>
+        <w:pStyle w:val="DocDate"/>
+        <w:rPr>
+          <w:lang w:bidi="ar-SY"/>
+        </w:rPr>
+      </w:pPr>
+      <w:r>
+        <w:rPr>
+          <w:lang w:bidi="ar-SY"/>
+        </w:rPr>
+        <w:t>9/27/2022</w:t>
       </w:r>
     </w:p>
     <w:p>
@@ -2781,7 +3046,7 @@
           <w:lang w:bidi="ar-SY"/>
         </w:rPr>
       </w:pPr>
-      <w:bookmarkStart w:id="9" w:name="_Toc114743451"/>
+      <w:bookmarkStart w:id="11" w:name="_Toc115180142"/>
       <w:r>
         <w:rPr>
           <w:lang w:bidi="ar-SY"/>
@@ -2789,7 +3054,7 @@
         <w:lastRenderedPageBreak/>
         <w:t>Maps Scripts</w:t>
       </w:r>
-      <w:bookmarkEnd w:id="9"/>
+      <w:bookmarkEnd w:id="11"/>
     </w:p>
     <w:p>
       <w:pPr>
@@ -2798,10 +3063,9 @@
           <w:lang w:bidi="ar-SY"/>
         </w:rPr>
       </w:pPr>
-      <w:bookmarkStart w:id="10" w:name="_PlayerBuilder"/>
-      <w:bookmarkStart w:id="11" w:name="_Toc114743452"/>
-      <w:bookmarkEnd w:id="10"/>
-      <w:proofErr w:type="spellStart"/>
+      <w:bookmarkStart w:id="12" w:name="_PlayerBuilder"/>
+      <w:bookmarkStart w:id="13" w:name="_Toc115180143"/>
+      <w:bookmarkEnd w:id="12"/>
       <w:r>
         <w:rPr>
           <w:lang w:bidi="ar-SY"/>
@@ -2814,8 +3078,7 @@
         </w:rPr>
         <w:t>Builder</w:t>
       </w:r>
-      <w:bookmarkEnd w:id="11"/>
-      <w:proofErr w:type="spellEnd"/>
+      <w:bookmarkEnd w:id="13"/>
     </w:p>
     <w:p>
       <w:pPr>
@@ -2886,21 +3149,7 @@
         <w:rPr>
           <w:lang w:bidi="ar-SY"/>
         </w:rPr>
-        <w:t xml:space="preserve">t instantiates a player from each prefab (and sets the players count to the length of the prefab array). It also has an event, </w:t>
-      </w:r>
-      <w:proofErr w:type="spellStart"/>
-      <w:r>
-        <w:rPr>
-          <w:lang w:bidi="ar-SY"/>
-        </w:rPr>
-        <w:t>OnInstantiatePlayer</w:t>
-      </w:r>
-      <w:proofErr w:type="spellEnd"/>
-      <w:r>
-        <w:rPr>
-          <w:lang w:bidi="ar-SY"/>
-        </w:rPr>
-        <w:t>, and other scripts can subscribe to it to affect the new player created.</w:t>
+        <w:t>t instantiates a player from each prefab (and sets the players count to the length of the prefab array). It also has an event, OnInstantiatePlayer, and other scripts can subscribe to it to affect the new player created.</w:t>
       </w:r>
     </w:p>
     <w:p>
@@ -2933,21 +3182,7 @@
         <w:rPr>
           <w:lang w:bidi="ar-SY"/>
         </w:rPr>
-        <w:t xml:space="preserve">something in the map (an empty </w:t>
-      </w:r>
-      <w:proofErr w:type="spellStart"/>
-      <w:r>
-        <w:rPr>
-          <w:lang w:bidi="ar-SY"/>
-        </w:rPr>
-        <w:t>GameObject</w:t>
-      </w:r>
-      <w:proofErr w:type="spellEnd"/>
-      <w:r>
-        <w:rPr>
-          <w:lang w:bidi="ar-SY"/>
-        </w:rPr>
-        <w:t xml:space="preserve"> called map options?), and create the players as prefabs with whatever components you want attached them, and they will be spawned in the map.</w:t>
+        <w:t>something in the map (an empty GameObject called map options?), and create the players as prefabs with whatever components you want attached them, and they will be spawned in the map.</w:t>
       </w:r>
     </w:p>
     <w:p>
@@ -2979,8 +3214,7 @@
           <w:lang w:bidi="ar-SY"/>
         </w:rPr>
       </w:pPr>
-      <w:bookmarkStart w:id="12" w:name="_Toc114743453"/>
-      <w:proofErr w:type="spellStart"/>
+      <w:bookmarkStart w:id="14" w:name="_Toc115180144"/>
       <w:r>
         <w:rPr>
           <w:lang w:bidi="ar-SY"/>
@@ -2988,8 +3222,7 @@
         <w:lastRenderedPageBreak/>
         <w:t>PlayerPositioner</w:t>
       </w:r>
-      <w:bookmarkEnd w:id="12"/>
-      <w:proofErr w:type="spellEnd"/>
+      <w:bookmarkEnd w:id="14"/>
     </w:p>
     <w:p>
       <w:pPr>
@@ -3054,21 +3287,7 @@
         <w:rPr>
           <w:lang w:bidi="ar-SY"/>
         </w:rPr>
-        <w:t xml:space="preserve">It has </w:t>
-      </w:r>
-      <w:proofErr w:type="gramStart"/>
-      <w:r>
-        <w:rPr>
-          <w:lang w:bidi="ar-SY"/>
-        </w:rPr>
-        <w:t>an</w:t>
-      </w:r>
-      <w:proofErr w:type="gramEnd"/>
-      <w:r>
-        <w:rPr>
-          <w:lang w:bidi="ar-SY"/>
-        </w:rPr>
-        <w:t xml:space="preserve"> </w:t>
+        <w:t xml:space="preserve">It has an </w:t>
       </w:r>
       <w:r>
         <w:rPr>
@@ -3093,24 +3312,9 @@
         <w:rPr>
           <w:lang w:bidi="ar-SY"/>
         </w:rPr>
-        <w:t xml:space="preserve">It subscribes a method, </w:t>
-      </w:r>
-      <w:proofErr w:type="spellStart"/>
-      <w:r>
-        <w:rPr>
-          <w:lang w:bidi="ar-SY"/>
-        </w:rPr>
-        <w:t>SetPlayerPosition</w:t>
-      </w:r>
-      <w:proofErr w:type="spellEnd"/>
-      <w:r>
-        <w:rPr>
-          <w:lang w:bidi="ar-SY"/>
-        </w:rPr>
-        <w:t xml:space="preserve">, to the event of </w:t>
+        <w:t xml:space="preserve">It subscribes a method, SetPlayerPosition, to the event of </w:t>
       </w:r>
       <w:hyperlink w:anchor="_PlayerBuilder" w:history="1">
-        <w:proofErr w:type="spellStart"/>
         <w:r>
           <w:rPr>
             <w:rStyle w:val="Hyperlink"/>
@@ -3118,7 +3322,6 @@
           </w:rPr>
           <w:t>PlayerBuilder</w:t>
         </w:r>
-        <w:proofErr w:type="spellEnd"/>
       </w:hyperlink>
       <w:r>
         <w:rPr>
@@ -3149,14 +3352,12 @@
         </w:rPr>
         <w:fldChar w:fldCharType="separate"/>
       </w:r>
-      <w:proofErr w:type="spellStart"/>
       <w:r>
         <w:rPr>
           <w:lang w:bidi="ar-SY"/>
         </w:rPr>
         <w:t>OnInstantiatePlayer</w:t>
       </w:r>
-      <w:proofErr w:type="spellEnd"/>
       <w:r>
         <w:rPr>
           <w:lang w:bidi="ar-SY"/>
@@ -3240,7 +3441,6 @@
         <w:t xml:space="preserve">Attach it to the same thing that has </w:t>
       </w:r>
       <w:hyperlink w:anchor="_PlayerBuilder" w:history="1">
-        <w:proofErr w:type="spellStart"/>
         <w:r>
           <w:rPr>
             <w:rStyle w:val="Hyperlink"/>
@@ -3248,7 +3448,6 @@
           </w:rPr>
           <w:t>PlayerBuilder</w:t>
         </w:r>
-        <w:proofErr w:type="spellEnd"/>
       </w:hyperlink>
       <w:r>
         <w:rPr>
@@ -3272,8 +3471,8 @@
           <w:lang w:bidi="ar-SY"/>
         </w:rPr>
       </w:pPr>
-      <w:bookmarkStart w:id="13" w:name="_PlayerInputSetter"/>
-      <w:bookmarkEnd w:id="13"/>
+      <w:bookmarkStart w:id="15" w:name="_PlayerInputSetter"/>
+      <w:bookmarkEnd w:id="15"/>
       <w:r>
         <w:rPr>
           <w:lang w:bidi="ar-SY"/>
@@ -3288,8 +3487,7 @@
           <w:lang w:bidi="ar-SY"/>
         </w:rPr>
       </w:pPr>
-      <w:bookmarkStart w:id="14" w:name="_Toc114743454"/>
-      <w:proofErr w:type="spellStart"/>
+      <w:bookmarkStart w:id="16" w:name="_Toc115180145"/>
       <w:r>
         <w:rPr>
           <w:lang w:bidi="ar-SY"/>
@@ -3297,8 +3495,7 @@
         <w:lastRenderedPageBreak/>
         <w:t>PlayerInputSetter</w:t>
       </w:r>
-      <w:bookmarkEnd w:id="14"/>
-      <w:proofErr w:type="spellEnd"/>
+      <w:bookmarkEnd w:id="16"/>
     </w:p>
     <w:p>
       <w:pPr>
@@ -3381,7 +3578,6 @@
         <w:t xml:space="preserve">Attach it to the same thing that has </w:t>
       </w:r>
       <w:hyperlink w:anchor="_PlayerBuilder" w:history="1">
-        <w:proofErr w:type="spellStart"/>
         <w:r>
           <w:rPr>
             <w:rStyle w:val="Hyperlink"/>
@@ -3389,7 +3585,6 @@
           </w:rPr>
           <w:t>PlayerBuilder</w:t>
         </w:r>
-        <w:proofErr w:type="spellEnd"/>
       </w:hyperlink>
       <w:r>
         <w:rPr>
@@ -3418,16 +3613,14 @@
       <w:pPr>
         <w:pStyle w:val="Heading3"/>
       </w:pPr>
-      <w:bookmarkStart w:id="15" w:name="_PlayerListManager"/>
-      <w:bookmarkStart w:id="16" w:name="_Toc114743455"/>
-      <w:bookmarkEnd w:id="15"/>
-      <w:proofErr w:type="spellStart"/>
+      <w:bookmarkStart w:id="17" w:name="_PlayerListManager"/>
+      <w:bookmarkStart w:id="18" w:name="_Toc115180146"/>
+      <w:bookmarkEnd w:id="17"/>
       <w:r>
         <w:lastRenderedPageBreak/>
         <w:t>PlayerListManager</w:t>
       </w:r>
-      <w:bookmarkEnd w:id="16"/>
-      <w:proofErr w:type="spellEnd"/>
+      <w:bookmarkEnd w:id="18"/>
     </w:p>
     <w:p>
       <w:pPr>
@@ -3453,14 +3646,12 @@
         <w:t xml:space="preserve"> </w:t>
       </w:r>
       <w:hyperlink w:anchor="_CameraFollow" w:history="1">
-        <w:proofErr w:type="spellStart"/>
         <w:r>
           <w:rPr>
             <w:rStyle w:val="Hyperlink"/>
           </w:rPr>
           <w:t>CameraFollow</w:t>
         </w:r>
-        <w:proofErr w:type="spellEnd"/>
       </w:hyperlink>
       <w:r>
         <w:t xml:space="preserve"> (lol).</w:t>
@@ -3490,25 +3681,15 @@
         <w:t xml:space="preserve">It creates a List of Transforms and subscribes two functions to the event of </w:t>
       </w:r>
       <w:hyperlink w:anchor="_PlayerBuilder" w:history="1">
-        <w:proofErr w:type="spellStart"/>
         <w:r>
           <w:rPr>
             <w:rStyle w:val="Hyperlink"/>
           </w:rPr>
           <w:t>PlayerBuilder</w:t>
         </w:r>
-        <w:proofErr w:type="spellEnd"/>
       </w:hyperlink>
       <w:r>
-        <w:t xml:space="preserve">, </w:t>
-      </w:r>
-      <w:proofErr w:type="spellStart"/>
-      <w:r>
-        <w:t>OnInstantiatePlayer</w:t>
-      </w:r>
-      <w:proofErr w:type="spellEnd"/>
-      <w:r>
-        <w:t xml:space="preserve">: The first adds the instantiated player’s Transform to the list. The second subscribes its removal to the instantiated player’s </w:t>
+        <w:t xml:space="preserve">, OnInstantiatePlayer: The first adds the instantiated player’s Transform to the list. The second subscribes its removal to the instantiated player’s </w:t>
       </w:r>
       <w:hyperlink w:anchor="_Die" w:history="1">
         <w:r>
@@ -3519,15 +3700,7 @@
         </w:r>
       </w:hyperlink>
       <w:r>
-        <w:t xml:space="preserve">’s </w:t>
-      </w:r>
-      <w:proofErr w:type="spellStart"/>
-      <w:r>
-        <w:t>onDying</w:t>
-      </w:r>
-      <w:proofErr w:type="spellEnd"/>
-      <w:r>
-        <w:t xml:space="preserve"> event.</w:t>
+        <w:t>’s onDying event.</w:t>
       </w:r>
     </w:p>
     <w:p>
@@ -3551,14 +3724,12 @@
         <w:t xml:space="preserve">Attach it to the same thing that has </w:t>
       </w:r>
       <w:hyperlink w:anchor="_PlayerBuilder" w:history="1">
-        <w:proofErr w:type="spellStart"/>
         <w:r>
           <w:rPr>
             <w:rStyle w:val="Hyperlink"/>
           </w:rPr>
           <w:t>PlayerBuilder</w:t>
         </w:r>
-        <w:proofErr w:type="spellEnd"/>
       </w:hyperlink>
       <w:r>
         <w:t>, preferably. Make sure it exists in each scene.</w:t>
@@ -3591,12 +3762,12 @@
       <w:pPr>
         <w:pStyle w:val="Heading2"/>
       </w:pPr>
-      <w:bookmarkStart w:id="17" w:name="_Toc114743456"/>
+      <w:bookmarkStart w:id="19" w:name="_Toc115180147"/>
       <w:r>
         <w:lastRenderedPageBreak/>
         <w:t>Player Scripts</w:t>
       </w:r>
-      <w:bookmarkEnd w:id="17"/>
+      <w:bookmarkEnd w:id="19"/>
     </w:p>
     <w:p>
       <w:r>
@@ -3607,17 +3778,17 @@
       <w:pPr>
         <w:pStyle w:val="Heading3"/>
       </w:pPr>
-      <w:bookmarkStart w:id="18" w:name="_PlayerInput"/>
-      <w:bookmarkStart w:id="19" w:name="_Ref104822521"/>
-      <w:bookmarkStart w:id="20" w:name="_Ref104822655"/>
-      <w:bookmarkStart w:id="21" w:name="_Toc114743457"/>
-      <w:bookmarkEnd w:id="18"/>
+      <w:bookmarkStart w:id="20" w:name="_PlayerInput"/>
+      <w:bookmarkStart w:id="21" w:name="_Ref104822521"/>
+      <w:bookmarkStart w:id="22" w:name="_Ref104822655"/>
+      <w:bookmarkStart w:id="23" w:name="_Toc115180148"/>
+      <w:bookmarkEnd w:id="20"/>
       <w:r>
         <w:t>PlayerInput</w:t>
       </w:r>
-      <w:bookmarkEnd w:id="19"/>
-      <w:bookmarkEnd w:id="20"/>
       <w:bookmarkEnd w:id="21"/>
+      <w:bookmarkEnd w:id="22"/>
+      <w:bookmarkEnd w:id="23"/>
     </w:p>
     <w:p>
       <w:pPr>
@@ -3632,14 +3803,12 @@
         <w:t xml:space="preserve">Because each player has different keys. This will hold the specific keys of the player, given to it by </w:t>
       </w:r>
       <w:hyperlink w:anchor="_PlayerInputSetter" w:history="1">
-        <w:proofErr w:type="spellStart"/>
         <w:r>
           <w:rPr>
             <w:rStyle w:val="Hyperlink"/>
           </w:rPr>
           <w:t>PlayerInputSetter</w:t>
         </w:r>
-        <w:proofErr w:type="spellEnd"/>
       </w:hyperlink>
       <w:r>
         <w:t>.</w:t>
@@ -3655,23 +3824,7 @@
     </w:p>
     <w:p>
       <w:r>
-        <w:t xml:space="preserve">It has an event, </w:t>
-      </w:r>
-      <w:proofErr w:type="spellStart"/>
-      <w:r>
-        <w:t>OnKeyPressed</w:t>
-      </w:r>
-      <w:proofErr w:type="spellEnd"/>
-      <w:r>
-        <w:t xml:space="preserve">, that sends the </w:t>
-      </w:r>
-      <w:proofErr w:type="spellStart"/>
-      <w:r>
-        <w:t>InputName</w:t>
-      </w:r>
-      <w:proofErr w:type="spellEnd"/>
-      <w:r>
-        <w:t xml:space="preserve"> key that was pressed. The player scripts will subscribe to this to check if their input has come.</w:t>
+        <w:t>It has an event, OnKeyPressed, that sends the InputName key that was pressed. The player scripts will subscribe to this to check if their input has come.</w:t>
       </w:r>
     </w:p>
     <w:p>
@@ -3707,12 +3860,12 @@
       <w:pPr>
         <w:pStyle w:val="Heading3"/>
       </w:pPr>
-      <w:bookmarkStart w:id="22" w:name="_Toc114743458"/>
+      <w:bookmarkStart w:id="24" w:name="_Toc115180149"/>
       <w:r>
         <w:lastRenderedPageBreak/>
         <w:t>Move</w:t>
       </w:r>
-      <w:bookmarkEnd w:id="22"/>
+      <w:bookmarkEnd w:id="24"/>
     </w:p>
     <w:p>
       <w:pPr>
@@ -3777,34 +3930,16 @@
       <w:r>
         <w:t>: whenever a key is pressed, it checks if it is relevant (</w:t>
       </w:r>
-      <w:proofErr w:type="spellStart"/>
-      <w:r>
-        <w:fldChar w:fldCharType="begin"/>
-      </w:r>
-      <w:r>
-        <w:instrText xml:space="preserve"> HYPERLINK \l "_InputName" </w:instrText>
-      </w:r>
-      <w:r>
-        <w:fldChar w:fldCharType="separate"/>
-      </w:r>
-      <w:r>
-        <w:rPr>
-          <w:rStyle w:val="Hyperlink"/>
-        </w:rPr>
-        <w:t>InputName</w:t>
-      </w:r>
-      <w:r>
-        <w:rPr>
-          <w:rStyle w:val="Hyperlink"/>
-        </w:rPr>
-        <w:fldChar w:fldCharType="end"/>
-      </w:r>
-      <w:r>
-        <w:t>.UP</w:t>
-      </w:r>
-      <w:proofErr w:type="spellEnd"/>
-      <w:r>
-        <w:t>, DOWN, LEFT, RIGHT</w:t>
+      <w:hyperlink w:anchor="_InputName" w:history="1">
+        <w:r>
+          <w:rPr>
+            <w:rStyle w:val="Hyperlink"/>
+          </w:rPr>
+          <w:t>InputName</w:t>
+        </w:r>
+      </w:hyperlink>
+      <w:r>
+        <w:t>.UP, DOWN, LEFT, RIGHT</w:t>
       </w:r>
       <w:r>
         <w:t>), and it adds a force to the script owner accordingly. Therefore, for each time the key is pressed, more force is added (it won’t continue moving if you hold the key).</w:t>
@@ -3882,12 +4017,12 @@
       <w:pPr>
         <w:pStyle w:val="Heading3"/>
       </w:pPr>
-      <w:bookmarkStart w:id="23" w:name="_Toc114743459"/>
+      <w:bookmarkStart w:id="25" w:name="_Toc115180150"/>
       <w:r>
         <w:lastRenderedPageBreak/>
         <w:t>Retreat</w:t>
       </w:r>
-      <w:bookmarkEnd w:id="23"/>
+      <w:bookmarkEnd w:id="25"/>
     </w:p>
     <w:p>
       <w:pPr>
@@ -3955,34 +4090,16 @@
       <w:r>
         <w:t>: whenever a key is pressed, it checks if it is the relevant key (</w:t>
       </w:r>
-      <w:proofErr w:type="spellStart"/>
-      <w:r>
-        <w:fldChar w:fldCharType="begin"/>
-      </w:r>
-      <w:r>
-        <w:instrText xml:space="preserve"> HYPERLINK \l "_KeyName" </w:instrText>
-      </w:r>
-      <w:r>
-        <w:fldChar w:fldCharType="separate"/>
-      </w:r>
-      <w:r>
-        <w:rPr>
-          <w:rStyle w:val="Hyperlink"/>
-        </w:rPr>
-        <w:t>InputName</w:t>
-      </w:r>
-      <w:r>
-        <w:rPr>
-          <w:rStyle w:val="Hyperlink"/>
-        </w:rPr>
-        <w:fldChar w:fldCharType="end"/>
-      </w:r>
-      <w:r>
-        <w:t>.RETREAT</w:t>
-      </w:r>
-      <w:proofErr w:type="spellEnd"/>
-      <w:r>
-        <w:t>)</w:t>
+      <w:hyperlink w:anchor="_KeyName" w:history="1">
+        <w:r>
+          <w:rPr>
+            <w:rStyle w:val="Hyperlink"/>
+          </w:rPr>
+          <w:t>InputName</w:t>
+        </w:r>
+      </w:hyperlink>
+      <w:r>
+        <w:t>.RETREAT)</w:t>
       </w:r>
       <w:r>
         <w:t>, and it adds a force to the opposite direction of the current velocity.</w:t>
@@ -4079,14 +4196,14 @@
       <w:pPr>
         <w:pStyle w:val="Heading3"/>
       </w:pPr>
-      <w:bookmarkStart w:id="24" w:name="_Attack"/>
-      <w:bookmarkStart w:id="25" w:name="_Toc114743460"/>
-      <w:bookmarkEnd w:id="24"/>
+      <w:bookmarkStart w:id="26" w:name="_Attack"/>
+      <w:bookmarkStart w:id="27" w:name="_Toc115180151"/>
+      <w:bookmarkEnd w:id="26"/>
       <w:r>
         <w:lastRenderedPageBreak/>
         <w:t>Attack</w:t>
       </w:r>
-      <w:bookmarkEnd w:id="25"/>
+      <w:bookmarkEnd w:id="27"/>
     </w:p>
     <w:p>
       <w:pPr>
@@ -4101,7 +4218,7 @@
         <w:t xml:space="preserve">To implement the part of the design that says </w:t>
       </w:r>
       <w:r>
-        <w:t>‘</w:t>
+        <w:t xml:space="preserve">that </w:t>
       </w:r>
       <w:r>
         <w:t>players attack</w:t>
@@ -4116,7 +4233,7 @@
         <w:t>sound effect</w:t>
       </w:r>
       <w:r>
-        <w:t>’</w:t>
+        <w:t xml:space="preserve"> and shaky effects</w:t>
       </w:r>
       <w:r>
         <w:t>.</w:t>
@@ -4132,18 +4249,9 @@
     </w:p>
     <w:p>
       <w:r>
-        <w:t xml:space="preserve">It subscribes a method, </w:t>
-      </w:r>
-      <w:proofErr w:type="spellStart"/>
-      <w:r>
-        <w:t>EnableAttack</w:t>
-      </w:r>
-      <w:proofErr w:type="spellEnd"/>
-      <w:r>
-        <w:t xml:space="preserve">, to </w:t>
+        <w:t xml:space="preserve">It subscribes a method, EnableAttack, to </w:t>
       </w:r>
       <w:hyperlink w:anchor="_PlayerInput" w:history="1">
-        <w:proofErr w:type="spellStart"/>
         <w:r>
           <w:rPr>
             <w:rStyle w:val="Hyperlink"/>
@@ -4152,20 +4260,11 @@
         </w:r>
       </w:hyperlink>
       <w:r>
-        <w:t>’s</w:t>
-      </w:r>
-      <w:proofErr w:type="spellEnd"/>
-      <w:r>
-        <w:t xml:space="preserve"> event</w:t>
-      </w:r>
-      <w:r>
-        <w:t xml:space="preserve">, </w:t>
-      </w:r>
-      <w:proofErr w:type="spellStart"/>
-      <w:r>
-        <w:t>OnKeyPressed</w:t>
-      </w:r>
-      <w:proofErr w:type="spellEnd"/>
+        <w:t>’s event</w:t>
+      </w:r>
+      <w:r>
+        <w:t>, OnKeyPressed</w:t>
+      </w:r>
       <w:r>
         <w:t>.</w:t>
       </w:r>
@@ -4173,7 +4272,6 @@
         <w:t xml:space="preserve"> When </w:t>
       </w:r>
       <w:hyperlink w:anchor="_KeyName" w:history="1">
-        <w:proofErr w:type="spellStart"/>
         <w:r>
           <w:rPr>
             <w:rStyle w:val="Hyperlink"/>
@@ -4182,61 +4280,12 @@
         </w:r>
       </w:hyperlink>
       <w:r>
-        <w:t>.ATTACK</w:t>
-      </w:r>
-      <w:proofErr w:type="spellEnd"/>
-      <w:r>
-        <w:t xml:space="preserve"> is pressed, it will enable the attack (its sprite renderer and polygon collider), then invoke </w:t>
-      </w:r>
-      <w:proofErr w:type="spellStart"/>
-      <w:r>
-        <w:t>DisableFire</w:t>
-      </w:r>
-      <w:proofErr w:type="spellEnd"/>
-      <w:r>
-        <w:t xml:space="preserve"> after </w:t>
-      </w:r>
-      <w:proofErr w:type="spellStart"/>
-      <w:r>
-        <w:t>fireDuration</w:t>
-      </w:r>
-      <w:proofErr w:type="spellEnd"/>
-      <w:r>
-        <w:t xml:space="preserve"> (private property) seconds.</w:t>
-      </w:r>
-    </w:p>
-    <w:p>
-      <w:proofErr w:type="spellStart"/>
-      <w:r>
-        <w:t>DisableFire</w:t>
-      </w:r>
-      <w:proofErr w:type="spellEnd"/>
-      <w:r>
-        <w:t xml:space="preserve"> will disable the sprite renderer and the collider, and set the player’s color to the </w:t>
-      </w:r>
-      <w:proofErr w:type="spellStart"/>
-      <w:r>
-        <w:t>cooldownColor</w:t>
-      </w:r>
-      <w:proofErr w:type="spellEnd"/>
-      <w:r>
-        <w:t xml:space="preserve"> (another private property), then Invoke </w:t>
-      </w:r>
-      <w:proofErr w:type="spellStart"/>
-      <w:r>
-        <w:t>SetColorWhite</w:t>
-      </w:r>
-      <w:proofErr w:type="spellEnd"/>
-      <w:r>
-        <w:t xml:space="preserve"> after </w:t>
-      </w:r>
-      <w:proofErr w:type="spellStart"/>
-      <w:r>
-        <w:t>cooldownDuration</w:t>
-      </w:r>
-      <w:proofErr w:type="spellEnd"/>
-      <w:r>
-        <w:t xml:space="preserve"> (yet another private property) seconds.</w:t>
+        <w:t>.ATTACK is pressed, it will enable the attack (its sprite renderer and polygon collider), then invoke DisableFire after fireDuration (private property) seconds.</w:t>
+      </w:r>
+    </w:p>
+    <w:p>
+      <w:r>
+        <w:t>DisableFire will disable the sprite renderer and the collider, and set the player’s color to the cooldownColor (another private property), then Invoke SetColorWhite after cooldownDuration (yet another private property) seconds.</w:t>
       </w:r>
     </w:p>
     <w:p>
@@ -4246,39 +4295,29 @@
     </w:p>
     <w:p>
       <w:r>
-        <w:t xml:space="preserve">Along all that chaos, </w:t>
-      </w:r>
-      <w:proofErr w:type="spellStart"/>
-      <w:r>
-        <w:t>EnableAttack</w:t>
-      </w:r>
-      <w:proofErr w:type="spellEnd"/>
-      <w:r>
-        <w:t xml:space="preserve"> will also call </w:t>
-      </w:r>
-      <w:proofErr w:type="spellStart"/>
-      <w:r>
-        <w:t>StartAttackSound</w:t>
-      </w:r>
-      <w:proofErr w:type="spellEnd"/>
-      <w:r>
-        <w:t xml:space="preserve"> that plays the start sound, and it Invokes another function to loop. And </w:t>
-      </w:r>
-      <w:proofErr w:type="spellStart"/>
-      <w:r>
-        <w:t>DisableAttack</w:t>
-      </w:r>
-      <w:proofErr w:type="spellEnd"/>
-      <w:r>
-        <w:t xml:space="preserve"> calls </w:t>
-      </w:r>
-      <w:proofErr w:type="spellStart"/>
-      <w:r>
-        <w:t>StopAttackSound</w:t>
-      </w:r>
-      <w:proofErr w:type="spellEnd"/>
-      <w:r>
-        <w:t>, which plays the stop sound.</w:t>
+        <w:t xml:space="preserve">Along all that chaos, EnableAttack will also call StartAttackSound that plays the start sound, and it Invokes another function to loop. And DisableAttack </w:t>
+      </w:r>
+      <w:r>
+        <w:t>calls StopAttackSound, which plays the stop sound.</w:t>
+      </w:r>
+    </w:p>
+    <w:p>
+      <w:r>
+        <w:t>The attack’s size scales down through the at</w:t>
+      </w:r>
+      <w:r>
+        <w:t xml:space="preserve">tack, shaking in the process through calling </w:t>
+      </w:r>
+      <w:hyperlink w:anchor="_LeggiesLibrary" w:history="1">
+        <w:r>
+          <w:rPr>
+            <w:rStyle w:val="Hyperlink"/>
+          </w:rPr>
+          <w:t>LeggiesLibrary</w:t>
+        </w:r>
+      </w:hyperlink>
+      <w:r>
+        <w:t>’s LeggiesMath’s ShakeVector3. It only does that if you set willShake to true.</w:t>
       </w:r>
     </w:p>
     <w:p>
@@ -4291,58 +4330,10 @@
     </w:p>
     <w:p>
       <w:r>
-        <w:t>Attach it to the first child of the player, the attack. Set the properties (</w:t>
-      </w:r>
-      <w:proofErr w:type="spellStart"/>
-      <w:r>
-        <w:t>fireDuration</w:t>
-      </w:r>
-      <w:proofErr w:type="spellEnd"/>
-      <w:r>
-        <w:t xml:space="preserve">, </w:t>
-      </w:r>
-      <w:proofErr w:type="spellStart"/>
-      <w:r>
-        <w:t>cooldownDuration</w:t>
-      </w:r>
-      <w:proofErr w:type="spellEnd"/>
-      <w:r>
-        <w:t xml:space="preserve">, and </w:t>
-      </w:r>
-      <w:proofErr w:type="spellStart"/>
-      <w:r>
-        <w:t>cooldownColor</w:t>
-      </w:r>
-      <w:proofErr w:type="spellEnd"/>
-      <w:r>
-        <w:t>) however you like.</w:t>
-      </w:r>
-      <w:r>
-        <w:t xml:space="preserve"> (Maybe try 5 for </w:t>
-      </w:r>
-      <w:proofErr w:type="spellStart"/>
-      <w:r>
-        <w:t>fireDuration</w:t>
-      </w:r>
-      <w:proofErr w:type="spellEnd"/>
-      <w:r>
-        <w:t xml:space="preserve">, 7 for </w:t>
-      </w:r>
-      <w:proofErr w:type="spellStart"/>
-      <w:r>
-        <w:t>cooldownDuration</w:t>
-      </w:r>
-      <w:proofErr w:type="spellEnd"/>
-      <w:r>
-        <w:t xml:space="preserve">, and some faint red color for </w:t>
-      </w:r>
-      <w:proofErr w:type="spellStart"/>
-      <w:r>
-        <w:t>cooldownColor</w:t>
-      </w:r>
-      <w:proofErr w:type="spellEnd"/>
-      <w:r>
-        <w:t>.)</w:t>
+        <w:t>Attach it to the first child of the player, the attack. Set the properties (fireDuration, cooldownDuration, and cooldownColor) however you like.</w:t>
+      </w:r>
+      <w:r>
+        <w:t xml:space="preserve"> (Maybe try 5 for fireDuration, 7 for cooldownDuration, and some faint red color for cooldownColor.)</w:t>
       </w:r>
     </w:p>
     <w:p>
@@ -4357,6 +4348,11 @@
       </w:r>
     </w:p>
     <w:p>
+      <w:r>
+        <w:t>As for shaking, set willShake true if you want shaking effects, and give the range of shaking.</w:t>
+      </w:r>
+    </w:p>
+    <w:p>
       <w:pPr>
         <w:pStyle w:val="DocDate"/>
       </w:pPr>
@@ -4374,6 +4370,14 @@
     </w:p>
     <w:p>
       <w:pPr>
+        <w:pStyle w:val="DocDate"/>
+      </w:pPr>
+      <w:r>
+        <w:t>9/27/2022 for shake support</w:t>
+      </w:r>
+    </w:p>
+    <w:p>
+      <w:pPr>
         <w:jc w:val="left"/>
       </w:pPr>
       <w:r>
@@ -4384,12 +4388,12 @@
       <w:pPr>
         <w:pStyle w:val="Heading3"/>
       </w:pPr>
-      <w:bookmarkStart w:id="26" w:name="_Toc114743461"/>
+      <w:bookmarkStart w:id="28" w:name="_Toc115180152"/>
       <w:r>
         <w:lastRenderedPageBreak/>
         <w:t>Feint</w:t>
       </w:r>
-      <w:bookmarkEnd w:id="26"/>
+      <w:bookmarkEnd w:id="28"/>
     </w:p>
     <w:p>
       <w:pPr>
@@ -4404,7 +4408,13 @@
         <w:t>To implement the part of the design that says player should be able to feint.</w:t>
       </w:r>
       <w:r>
-        <w:t xml:space="preserve"> To make feint more feint-like, on random, it also plays the attack sound.</w:t>
+        <w:t xml:space="preserve"> To make feint more feint-like, on random, it also plays the attack sound</w:t>
+      </w:r>
+      <w:r>
+        <w:t xml:space="preserve"> and shakes</w:t>
+      </w:r>
+      <w:r>
+        <w:t>.</w:t>
       </w:r>
     </w:p>
     <w:p>
@@ -4428,11 +4438,9 @@
       <w:r>
         <w:t xml:space="preserve">an event, </w:t>
       </w:r>
-      <w:proofErr w:type="spellStart"/>
       <w:r>
         <w:t>EnableFeint</w:t>
       </w:r>
-      <w:proofErr w:type="spellEnd"/>
       <w:r>
         <w:t>,</w:t>
       </w:r>
@@ -4440,7 +4448,6 @@
         <w:t xml:space="preserve"> to </w:t>
       </w:r>
       <w:hyperlink w:anchor="_PlayerInput" w:history="1">
-        <w:proofErr w:type="spellStart"/>
         <w:r>
           <w:rPr>
             <w:rStyle w:val="Hyperlink"/>
@@ -4451,20 +4458,13 @@
       <w:r>
         <w:t>’s</w:t>
       </w:r>
-      <w:proofErr w:type="spellEnd"/>
       <w:r>
         <w:t xml:space="preserve"> </w:t>
       </w:r>
-      <w:proofErr w:type="spellStart"/>
-      <w:r>
-        <w:t>OnKeyPressed</w:t>
-      </w:r>
-      <w:proofErr w:type="spellEnd"/>
-      <w:r>
-        <w:t xml:space="preserve">; when </w:t>
+      <w:r>
+        <w:t xml:space="preserve">OnKeyPressed; when </w:t>
       </w:r>
       <w:hyperlink w:anchor="_KeyName" w:history="1">
-        <w:proofErr w:type="spellStart"/>
         <w:r>
           <w:rPr>
             <w:rStyle w:val="Hyperlink"/>
@@ -4473,56 +4473,20 @@
         </w:r>
       </w:hyperlink>
       <w:r>
-        <w:t>.FEINT</w:t>
-      </w:r>
-      <w:proofErr w:type="spellEnd"/>
-      <w:r>
-        <w:t xml:space="preserve"> is pressed, enable the sprite renderer (</w:t>
-      </w:r>
-      <w:r>
-        <w:t xml:space="preserve">without the collider), and invoke </w:t>
-      </w:r>
-      <w:proofErr w:type="spellStart"/>
-      <w:r>
-        <w:t>DisableFeint</w:t>
-      </w:r>
-      <w:proofErr w:type="spellEnd"/>
-      <w:r>
-        <w:t xml:space="preserve"> after </w:t>
-      </w:r>
-      <w:proofErr w:type="spellStart"/>
-      <w:r>
-        <w:t>feintDuration</w:t>
-      </w:r>
-      <w:proofErr w:type="spellEnd"/>
-      <w:r>
-        <w:t xml:space="preserve"> seconds.</w:t>
-      </w:r>
-    </w:p>
-    <w:p>
-      <w:r>
-        <w:t xml:space="preserve">In </w:t>
-      </w:r>
-      <w:proofErr w:type="spellStart"/>
-      <w:r>
-        <w:t>DisableFeint</w:t>
-      </w:r>
-      <w:proofErr w:type="spellEnd"/>
-      <w:r>
-        <w:t>, it checks if the attack is currently on. If it’s not, it disables the feint. (If the attack is on, we don’t want to hide the sprite, dude.)</w:t>
-      </w:r>
-    </w:p>
-    <w:p>
-      <w:r>
-        <w:t xml:space="preserve">On </w:t>
-      </w:r>
-      <w:proofErr w:type="spellStart"/>
-      <w:r>
-        <w:t>EnableFeint</w:t>
-      </w:r>
-      <w:proofErr w:type="spellEnd"/>
-      <w:r>
-        <w:t xml:space="preserve">, it has a 10% chance to play the sound from </w:t>
+        <w:t>.FEINT is pressed, enable the sprite renderer (</w:t>
+      </w:r>
+      <w:r>
+        <w:t>without the collider), and invoke DisableFeint after feintDuration seconds.</w:t>
+      </w:r>
+    </w:p>
+    <w:p>
+      <w:r>
+        <w:t>In DisableFeint, it checks if the attack is currently on. If it’s not, it disables the feint. (If the attack is on, we don’t want to hide the sprite, dude.)</w:t>
+      </w:r>
+    </w:p>
+    <w:p>
+      <w:r>
+        <w:t xml:space="preserve">On EnableFeint, it has a 10% chance to play the sound from </w:t>
       </w:r>
       <w:hyperlink w:anchor="_Attack" w:history="1">
         <w:r>
@@ -4544,13 +4508,19 @@
         </w:r>
       </w:hyperlink>
       <w:r>
-        <w:t xml:space="preserve">’s </w:t>
-      </w:r>
-      <w:proofErr w:type="spellStart"/>
-      <w:r>
-        <w:t>FireDuration</w:t>
-      </w:r>
-      <w:proofErr w:type="spellEnd"/>
+        <w:t>’s FireDuration</w:t>
+      </w:r>
+      <w:r>
+        <w:t xml:space="preserve"> while also shaking just like </w:t>
+      </w:r>
+      <w:hyperlink w:anchor="_Attack" w:history="1">
+        <w:r>
+          <w:rPr>
+            <w:rStyle w:val="Hyperlink"/>
+          </w:rPr>
+          <w:t>Attack</w:t>
+        </w:r>
+      </w:hyperlink>
       <w:r>
         <w:t xml:space="preserve">. </w:t>
       </w:r>
@@ -4581,15 +4551,7 @@
     </w:p>
     <w:p>
       <w:r>
-        <w:t xml:space="preserve">Set the </w:t>
-      </w:r>
-      <w:proofErr w:type="spellStart"/>
-      <w:r>
-        <w:t>feintDuration</w:t>
-      </w:r>
-      <w:proofErr w:type="spellEnd"/>
-      <w:r>
-        <w:t xml:space="preserve"> to whatever you like</w:t>
+        <w:t>Set the feintDuration to whatever you like</w:t>
       </w:r>
       <w:r>
         <w:t>.</w:t>
@@ -4608,6 +4570,14 @@
       </w:r>
     </w:p>
     <w:p>
+      <w:r>
+        <w:t xml:space="preserve">Also set the scareProbability, between 0.0 (0%) and 1.0 (100%). </w:t>
+      </w:r>
+      <w:r>
+        <w:t>If you don’t want scaring, just put it 0. If you want it to scare, set if you want it to shake, and set the shake range.</w:t>
+      </w:r>
+    </w:p>
+    <w:p>
       <w:pPr>
         <w:pStyle w:val="DocDate"/>
       </w:pPr>
@@ -4625,6 +4595,14 @@
     </w:p>
     <w:p>
       <w:pPr>
+        <w:pStyle w:val="DocDate"/>
+      </w:pPr>
+      <w:r>
+        <w:t>9/27/2022 for scare and shake support</w:t>
+      </w:r>
+    </w:p>
+    <w:p>
+      <w:pPr>
         <w:jc w:val="left"/>
       </w:pPr>
       <w:r>
@@ -4635,16 +4613,14 @@
       <w:pPr>
         <w:pStyle w:val="Heading3"/>
       </w:pPr>
-      <w:bookmarkStart w:id="27" w:name="_DetectAttackables"/>
-      <w:bookmarkStart w:id="28" w:name="_Toc114743462"/>
-      <w:bookmarkEnd w:id="27"/>
-      <w:proofErr w:type="spellStart"/>
+      <w:bookmarkStart w:id="29" w:name="_DetectAttackables"/>
+      <w:bookmarkStart w:id="30" w:name="_Toc115180153"/>
+      <w:bookmarkEnd w:id="29"/>
       <w:r>
         <w:lastRenderedPageBreak/>
         <w:t>DetectAttackables</w:t>
       </w:r>
-      <w:bookmarkEnd w:id="28"/>
-      <w:proofErr w:type="spellEnd"/>
+      <w:bookmarkEnd w:id="30"/>
     </w:p>
     <w:p>
       <w:pPr>
@@ -4671,11 +4647,9 @@
       <w:r>
         <w:t xml:space="preserve">Whenever something enters the trigger, it checks if it will be affected by the attack (through it having </w:t>
       </w:r>
-      <w:proofErr w:type="spellStart"/>
       <w:r>
         <w:t>DetectAttack</w:t>
       </w:r>
-      <w:proofErr w:type="spellEnd"/>
       <w:r>
         <w:t>)</w:t>
       </w:r>
@@ -4736,12 +4710,12 @@
       <w:pPr>
         <w:pStyle w:val="Heading2"/>
       </w:pPr>
-      <w:bookmarkStart w:id="29" w:name="_Toc114743463"/>
+      <w:bookmarkStart w:id="31" w:name="_Toc115180154"/>
       <w:r>
         <w:lastRenderedPageBreak/>
         <w:t>Main Camera</w:t>
       </w:r>
-      <w:bookmarkEnd w:id="29"/>
+      <w:bookmarkEnd w:id="31"/>
     </w:p>
     <w:p>
       <w:r>
@@ -4752,15 +4726,13 @@
       <w:pPr>
         <w:pStyle w:val="Heading3"/>
       </w:pPr>
-      <w:bookmarkStart w:id="30" w:name="_CameraFollow"/>
-      <w:bookmarkStart w:id="31" w:name="_Toc114743464"/>
-      <w:bookmarkEnd w:id="30"/>
-      <w:proofErr w:type="spellStart"/>
+      <w:bookmarkStart w:id="32" w:name="_CameraFollow"/>
+      <w:bookmarkStart w:id="33" w:name="_Toc115180155"/>
+      <w:bookmarkEnd w:id="32"/>
       <w:r>
         <w:t>CameraFollow</w:t>
       </w:r>
-      <w:bookmarkEnd w:id="31"/>
-      <w:proofErr w:type="spellEnd"/>
+      <w:bookmarkEnd w:id="33"/>
     </w:p>
     <w:p>
       <w:pPr>
@@ -4810,17 +4782,32 @@
         <w:t xml:space="preserve">It uses the list of players from </w:t>
       </w:r>
       <w:hyperlink w:anchor="_PlayerListManager" w:history="1">
-        <w:proofErr w:type="spellStart"/>
         <w:r>
           <w:rPr>
             <w:rStyle w:val="Hyperlink"/>
           </w:rPr>
           <w:t>PlayerListManager</w:t>
         </w:r>
-        <w:proofErr w:type="spellEnd"/>
       </w:hyperlink>
       <w:r>
-        <w:t xml:space="preserve"> to reach the player’s positions. Using them, Update moves in three parts: First, find the biggest x, biggest y, smallest x, and smallest y among the players’ positions. Second, using magic and Offsets, calculate where the camera is supposed to be to show all players and slide cleanly to follow them. Third, using sorcery from Ez Aldin Waez, set the camera size as to show all players, and scale to fit them and not to take too much space.</w:t>
+        <w:t xml:space="preserve"> to reach the player’s positions. Using them, Update moves in three parts: First, find the biggest x, biggest y, smallest x, and smallest y among the players’ positions. Second, </w:t>
+      </w:r>
+      <w:r>
+        <w:t xml:space="preserve">using LeggiesCameraOffset from </w:t>
+      </w:r>
+      <w:hyperlink w:anchor="_LeggiesLibrary" w:history="1">
+        <w:r>
+          <w:rPr>
+            <w:rStyle w:val="Hyperlink"/>
+          </w:rPr>
+          <w:t>LeggiesLibrary</w:t>
+        </w:r>
+      </w:hyperlink>
+      <w:r>
+        <w:t>,</w:t>
+      </w:r>
+      <w:r>
+        <w:t xml:space="preserve"> calculate where the camera is supposed to be to show all players and slide cleanly to follow them. Third, using sorcery from Ez Aldin Waez, set the camera size as to show all players, and scale to fit them and not to take too much space.</w:t>
       </w:r>
     </w:p>
     <w:p>
@@ -4833,10 +4820,10 @@
     </w:p>
     <w:p>
       <w:r>
-        <w:t>Attach it to the main camera.</w:t>
-      </w:r>
-      <w:r>
-        <w:t xml:space="preserve"> There are some default offsets that I set when I wrote the code. If you are feeling adventurous, try some different numbers for size, but the defaults should be good.</w:t>
+        <w:t>Attach it to the main camera</w:t>
+      </w:r>
+      <w:r>
+        <w:t xml:space="preserve"> and set the properties: distance from big offset x is how much away from center before needing to snap, the small one is how much before needing to gradually follow, speed is the speed (wow), and center is where to center things, a bit to the down is good, like (0, -0.55).</w:t>
       </w:r>
     </w:p>
     <w:p>
@@ -4849,6 +4836,17 @@
     </w:p>
     <w:p>
       <w:pPr>
+        <w:pStyle w:val="DocDate"/>
+      </w:pPr>
+      <w:r>
+        <w:t xml:space="preserve">9/27/2022 for </w:t>
+      </w:r>
+      <w:r>
+        <w:t>using LeggiesCameraOffset</w:t>
+      </w:r>
+    </w:p>
+    <w:p>
+      <w:pPr>
         <w:jc w:val="left"/>
       </w:pPr>
       <w:r>
@@ -4859,26 +4857,22 @@
       <w:pPr>
         <w:pStyle w:val="Heading2"/>
       </w:pPr>
-      <w:bookmarkStart w:id="32" w:name="_Toc114743465"/>
-      <w:proofErr w:type="spellStart"/>
+      <w:bookmarkStart w:id="34" w:name="_Toc115180156"/>
       <w:r>
         <w:lastRenderedPageBreak/>
         <w:t>Misc</w:t>
       </w:r>
-      <w:bookmarkEnd w:id="32"/>
-      <w:proofErr w:type="spellEnd"/>
+      <w:bookmarkEnd w:id="34"/>
     </w:p>
     <w:p>
       <w:pPr>
         <w:pStyle w:val="Heading3"/>
       </w:pPr>
-      <w:bookmarkStart w:id="33" w:name="_Toc114743466"/>
-      <w:proofErr w:type="spellStart"/>
+      <w:bookmarkStart w:id="35" w:name="_Toc115180157"/>
       <w:r>
         <w:t>SpeedLimiter</w:t>
       </w:r>
-      <w:bookmarkEnd w:id="33"/>
-      <w:proofErr w:type="spellEnd"/>
+      <w:bookmarkEnd w:id="35"/>
     </w:p>
     <w:p>
       <w:pPr>
@@ -5432,14 +5426,12 @@
       <w:pPr>
         <w:pStyle w:val="Heading3"/>
       </w:pPr>
-      <w:bookmarkStart w:id="34" w:name="_Toc114743467"/>
-      <w:proofErr w:type="spellStart"/>
+      <w:bookmarkStart w:id="36" w:name="_Toc115180158"/>
       <w:r>
         <w:lastRenderedPageBreak/>
         <w:t>DetectAttack</w:t>
       </w:r>
-      <w:bookmarkEnd w:id="34"/>
-      <w:proofErr w:type="spellEnd"/>
+      <w:bookmarkEnd w:id="36"/>
     </w:p>
     <w:p>
       <w:pPr>
@@ -5467,28 +5459,18 @@
         <w:t>It has a public method</w:t>
       </w:r>
       <w:r>
-        <w:t xml:space="preserve">, </w:t>
-      </w:r>
-      <w:proofErr w:type="spellStart"/>
-      <w:r>
-        <w:t>OnDetectedAttack</w:t>
-      </w:r>
-      <w:proofErr w:type="spellEnd"/>
-      <w:r>
-        <w:t>,</w:t>
+        <w:t>, OnDetectedAttack,</w:t>
       </w:r>
       <w:r>
         <w:t xml:space="preserve"> that </w:t>
       </w:r>
       <w:hyperlink w:anchor="_DetectAttackables" w:history="1">
-        <w:proofErr w:type="spellStart"/>
         <w:r>
           <w:rPr>
             <w:rStyle w:val="Hyperlink"/>
           </w:rPr>
           <w:t>DetectAttackables</w:t>
         </w:r>
-        <w:proofErr w:type="spellEnd"/>
       </w:hyperlink>
       <w:r>
         <w:t xml:space="preserve"> calls when it discovers it.</w:t>
@@ -5496,15 +5478,7 @@
     </w:p>
     <w:p>
       <w:r>
-        <w:t xml:space="preserve">It also has a private method, </w:t>
-      </w:r>
-      <w:proofErr w:type="spellStart"/>
-      <w:r>
-        <w:t>IsAttackLethal</w:t>
-      </w:r>
-      <w:proofErr w:type="spellEnd"/>
-      <w:r>
-        <w:t>, that checks if the attack will kill this object. It compares the time-since-last-fire and does stuff.</w:t>
+        <w:t>It also has a private method, IsAttackLethal, that checks if the attack will kill this object. It compares the time-since-last-fire and does stuff.</w:t>
       </w:r>
     </w:p>
     <w:p>
@@ -5563,14 +5537,14 @@
       <w:pPr>
         <w:pStyle w:val="Heading3"/>
       </w:pPr>
-      <w:bookmarkStart w:id="35" w:name="_Die"/>
-      <w:bookmarkStart w:id="36" w:name="_Toc114743468"/>
-      <w:bookmarkEnd w:id="35"/>
+      <w:bookmarkStart w:id="37" w:name="_Die"/>
+      <w:bookmarkStart w:id="38" w:name="_Toc115180159"/>
+      <w:bookmarkEnd w:id="37"/>
       <w:r>
         <w:lastRenderedPageBreak/>
         <w:t>Die</w:t>
       </w:r>
-      <w:bookmarkEnd w:id="36"/>
+      <w:bookmarkEnd w:id="38"/>
     </w:p>
     <w:p>
       <w:pPr>
@@ -5613,15 +5587,7 @@
         <w:t>ean</w:t>
       </w:r>
       <w:r>
-        <w:t xml:space="preserve"> for each way to die. If set to true, it will subscribe </w:t>
-      </w:r>
-      <w:proofErr w:type="spellStart"/>
-      <w:r>
-        <w:t>SelfDestruct</w:t>
-      </w:r>
-      <w:proofErr w:type="spellEnd"/>
-      <w:r>
-        <w:t xml:space="preserve"> to the relevant event.</w:t>
+        <w:t xml:space="preserve"> for each way to die. If set to true, it will subscribe SelfDestruct to the relevant event.</w:t>
       </w:r>
       <w:r>
         <w:t xml:space="preserve"> It also has a Boolean for making a sound; if true, it will choose a random clip from the provided ones and play it.</w:t>
@@ -5629,28 +5595,12 @@
     </w:p>
     <w:p>
       <w:r>
-        <w:t xml:space="preserve">However, it can’t play a sound when it is destroyed, duh. So, it creates an empty </w:t>
-      </w:r>
-      <w:proofErr w:type="spellStart"/>
-      <w:r>
-        <w:t>GameObject</w:t>
-      </w:r>
-      <w:proofErr w:type="spellEnd"/>
-      <w:r>
-        <w:t xml:space="preserve"> and gives it the clip to play. That object plays the clip then gets destroyed.</w:t>
-      </w:r>
-    </w:p>
-    <w:p>
-      <w:r>
-        <w:t xml:space="preserve">It also has a Setter for </w:t>
-      </w:r>
-      <w:proofErr w:type="spellStart"/>
-      <w:r>
-        <w:t>DelegateDeath</w:t>
-      </w:r>
-      <w:proofErr w:type="spellEnd"/>
-      <w:r>
-        <w:t>. If sth calls it, it will not destroy the object, and it will let others deal with it.</w:t>
+        <w:t>However, it can’t play a sound when it is destroyed, duh. So, it creates an empty GameObject and gives it the clip to play. That object plays the clip then gets destroyed.</w:t>
+      </w:r>
+    </w:p>
+    <w:p>
+      <w:r>
+        <w:t>It also has a Setter for DelegateDeath. If sth calls it, it will not destroy the object, and it will let others deal with it.</w:t>
       </w:r>
       <w:r>
         <w:t xml:space="preserve"> That is, it will delegate the death to them.</w:t>
@@ -5659,7 +5609,6 @@
         <w:t xml:space="preserve"> But it will still be called dead, and it will be removed from </w:t>
       </w:r>
       <w:hyperlink w:anchor="_PlayerListManager" w:history="1">
-        <w:proofErr w:type="spellStart"/>
         <w:r>
           <w:rPr>
             <w:rStyle w:val="Hyperlink"/>
@@ -5668,11 +5617,7 @@
         </w:r>
       </w:hyperlink>
       <w:r>
-        <w:t>’s</w:t>
-      </w:r>
-      <w:proofErr w:type="spellEnd"/>
-      <w:r>
-        <w:t xml:space="preserve"> Player</w:t>
+        <w:t>’s Player</w:t>
       </w:r>
       <w:r>
         <w:t>s</w:t>
@@ -5705,15 +5650,7 @@
     </w:p>
     <w:p>
       <w:r>
-        <w:t xml:space="preserve">Also, this offers an event you can subscribe to, </w:t>
-      </w:r>
-      <w:proofErr w:type="spellStart"/>
-      <w:r>
-        <w:t>OnDying</w:t>
-      </w:r>
-      <w:proofErr w:type="spellEnd"/>
-      <w:r>
-        <w:t>.</w:t>
+        <w:t>Also, this offers an event you can subscribe to, OnDying.</w:t>
       </w:r>
     </w:p>
     <w:p>
@@ -5752,14 +5689,12 @@
       <w:pPr>
         <w:pStyle w:val="Heading3"/>
       </w:pPr>
-      <w:bookmarkStart w:id="37" w:name="_Toc114743469"/>
-      <w:proofErr w:type="spellStart"/>
+      <w:bookmarkStart w:id="39" w:name="_Toc115180160"/>
       <w:r>
         <w:lastRenderedPageBreak/>
         <w:t>FlyAwayAfterDeath</w:t>
       </w:r>
-      <w:bookmarkEnd w:id="37"/>
-      <w:proofErr w:type="spellEnd"/>
+      <w:bookmarkEnd w:id="39"/>
     </w:p>
     <w:p>
       <w:pPr>
@@ -5798,13 +5733,8 @@
         </w:r>
       </w:hyperlink>
       <w:r>
-        <w:t xml:space="preserve">’s </w:t>
-      </w:r>
-      <w:proofErr w:type="spellStart"/>
-      <w:r>
-        <w:t>OnDying</w:t>
-      </w:r>
-      <w:proofErr w:type="spellEnd"/>
+        <w:t>’s OnDying</w:t>
+      </w:r>
       <w:r>
         <w:t xml:space="preserve"> and Delegates the Death to it.</w:t>
       </w:r>
@@ -5860,8 +5790,8 @@
       </w:pPr>
     </w:p>
     <w:sectPr>
-      <w:headerReference w:type="default" r:id="rId12"/>
-      <w:footerReference w:type="default" r:id="rId13"/>
+      <w:headerReference w:type="default" r:id="rId13"/>
+      <w:footerReference w:type="default" r:id="rId14"/>
       <w:type w:val="continuous"/>
       <w:pgSz w:w="12240" w:h="15840"/>
       <w:pgMar w:top="720" w:right="720" w:bottom="720" w:left="720" w:header="720" w:footer="720" w:gutter="0"/>
@@ -7291,6 +7221,127 @@
     </w:r>
   </w:p>
 </w:hdr>
+</file>
+
+<file path=word/numbering.xml><?xml version="1.0" encoding="utf-8"?>
+<w:numbering xmlns:wpc="http://schemas.microsoft.com/office/word/2010/wordprocessingCanvas" xmlns:cx="http://schemas.microsoft.com/office/drawing/2014/chartex" xmlns:cx1="http://schemas.microsoft.com/office/drawing/2015/9/8/chartex" xmlns:cx2="http://schemas.microsoft.com/office/drawing/2015/10/21/chartex" xmlns:cx3="http://schemas.microsoft.com/office/drawing/2016/5/9/chartex" xmlns:cx4="http://schemas.microsoft.com/office/drawing/2016/5/10/chartex" xmlns:cx5="http://schemas.microsoft.com/office/drawing/2016/5/11/chartex" xmlns:cx6="http://schemas.microsoft.com/office/drawing/2016/5/12/chartex" xmlns:cx7="http://schemas.microsoft.com/office/drawing/2016/5/13/chartex" xmlns:cx8="http://schemas.microsoft.com/office/drawing/2016/5/14/chartex" xmlns:mc="http://schemas.openxmlformats.org/markup-compatibility/2006" xmlns:aink="http://schemas.microsoft.com/office/drawing/2016/ink" xmlns:am3d="http://schemas.microsoft.com/office/drawing/2017/model3d" xmlns:o="urn:schemas-microsoft-com:office:office" xmlns:oel="http://schemas.microsoft.com/office/2019/extlst" xmlns:r="http://schemas.openxmlformats.org/officeDocument/2006/relationships" xmlns:m="http://schemas.openxmlformats.org/officeDocument/2006/math" xmlns:v="urn:schemas-microsoft-com:vml" xmlns:wp14="http://schemas.microsoft.com/office/word/2010/wordprocessingDrawing" xmlns:wp="http://schemas.openxmlformats.org/drawingml/2006/wordprocessingDrawing" xmlns:w10="urn:schemas-microsoft-com:office:word" xmlns:w="http://schemas.openxmlformats.org/wordprocessingml/2006/main" xmlns:w14="http://schemas.microsoft.com/office/word/2010/wordml" xmlns:w15="http://schemas.microsoft.com/office/word/2012/wordml" xmlns:w16cex="http://schemas.microsoft.com/office/word/2018/wordml/cex" xmlns:w16cid="http://schemas.microsoft.com/office/word/2016/wordml/cid" xmlns:w16="http://schemas.microsoft.com/office/word/2018/wordml" xmlns:w16sdtdh="http://schemas.microsoft.com/office/word/2020/wordml/sdtdatahash" xmlns:w16se="http://schemas.microsoft.com/office/word/2015/wordml/symex" xmlns:wpg="http://schemas.microsoft.com/office/word/2010/wordprocessingGroup" xmlns:wpi="http://schemas.microsoft.com/office/word/2010/wordprocessingInk" xmlns:wne="http://schemas.microsoft.com/office/word/2006/wordml" xmlns:wps="http://schemas.microsoft.com/office/word/2010/wordprocessingShape" mc:Ignorable="w14 w15 w16se w16cid w16 w16cex w16sdtdh wp14">
+  <w:abstractNum w:abstractNumId="0" w15:restartNumberingAfterBreak="0">
+    <w:nsid w:val="3A701701"/>
+    <w:multiLevelType w:val="hybridMultilevel"/>
+    <w:tmpl w:val="6BC25D10"/>
+    <w:lvl w:ilvl="0" w:tplc="04090001">
+      <w:start w:val="1"/>
+      <w:numFmt w:val="bullet"/>
+      <w:lvlText w:val=""/>
+      <w:lvlJc w:val="left"/>
+      <w:pPr>
+        <w:ind w:left="720" w:hanging="360"/>
+      </w:pPr>
+      <w:rPr>
+        <w:rFonts w:ascii="Symbol" w:hAnsi="Symbol" w:hint="default"/>
+      </w:rPr>
+    </w:lvl>
+    <w:lvl w:ilvl="1" w:tplc="04090003" w:tentative="1">
+      <w:start w:val="1"/>
+      <w:numFmt w:val="bullet"/>
+      <w:lvlText w:val="o"/>
+      <w:lvlJc w:val="left"/>
+      <w:pPr>
+        <w:ind w:left="1440" w:hanging="360"/>
+      </w:pPr>
+      <w:rPr>
+        <w:rFonts w:ascii="Courier New" w:hAnsi="Courier New" w:cs="Courier New" w:hint="default"/>
+      </w:rPr>
+    </w:lvl>
+    <w:lvl w:ilvl="2" w:tplc="04090005" w:tentative="1">
+      <w:start w:val="1"/>
+      <w:numFmt w:val="bullet"/>
+      <w:lvlText w:val=""/>
+      <w:lvlJc w:val="left"/>
+      <w:pPr>
+        <w:ind w:left="2160" w:hanging="360"/>
+      </w:pPr>
+      <w:rPr>
+        <w:rFonts w:ascii="Wingdings" w:hAnsi="Wingdings" w:hint="default"/>
+      </w:rPr>
+    </w:lvl>
+    <w:lvl w:ilvl="3" w:tplc="04090001" w:tentative="1">
+      <w:start w:val="1"/>
+      <w:numFmt w:val="bullet"/>
+      <w:lvlText w:val=""/>
+      <w:lvlJc w:val="left"/>
+      <w:pPr>
+        <w:ind w:left="2880" w:hanging="360"/>
+      </w:pPr>
+      <w:rPr>
+        <w:rFonts w:ascii="Symbol" w:hAnsi="Symbol" w:hint="default"/>
+      </w:rPr>
+    </w:lvl>
+    <w:lvl w:ilvl="4" w:tplc="04090003" w:tentative="1">
+      <w:start w:val="1"/>
+      <w:numFmt w:val="bullet"/>
+      <w:lvlText w:val="o"/>
+      <w:lvlJc w:val="left"/>
+      <w:pPr>
+        <w:ind w:left="3600" w:hanging="360"/>
+      </w:pPr>
+      <w:rPr>
+        <w:rFonts w:ascii="Courier New" w:hAnsi="Courier New" w:cs="Courier New" w:hint="default"/>
+      </w:rPr>
+    </w:lvl>
+    <w:lvl w:ilvl="5" w:tplc="04090005" w:tentative="1">
+      <w:start w:val="1"/>
+      <w:numFmt w:val="bullet"/>
+      <w:lvlText w:val=""/>
+      <w:lvlJc w:val="left"/>
+      <w:pPr>
+        <w:ind w:left="4320" w:hanging="360"/>
+      </w:pPr>
+      <w:rPr>
+        <w:rFonts w:ascii="Wingdings" w:hAnsi="Wingdings" w:hint="default"/>
+      </w:rPr>
+    </w:lvl>
+    <w:lvl w:ilvl="6" w:tplc="04090001" w:tentative="1">
+      <w:start w:val="1"/>
+      <w:numFmt w:val="bullet"/>
+      <w:lvlText w:val=""/>
+      <w:lvlJc w:val="left"/>
+      <w:pPr>
+        <w:ind w:left="5040" w:hanging="360"/>
+      </w:pPr>
+      <w:rPr>
+        <w:rFonts w:ascii="Symbol" w:hAnsi="Symbol" w:hint="default"/>
+      </w:rPr>
+    </w:lvl>
+    <w:lvl w:ilvl="7" w:tplc="04090003" w:tentative="1">
+      <w:start w:val="1"/>
+      <w:numFmt w:val="bullet"/>
+      <w:lvlText w:val="o"/>
+      <w:lvlJc w:val="left"/>
+      <w:pPr>
+        <w:ind w:left="5760" w:hanging="360"/>
+      </w:pPr>
+      <w:rPr>
+        <w:rFonts w:ascii="Courier New" w:hAnsi="Courier New" w:cs="Courier New" w:hint="default"/>
+      </w:rPr>
+    </w:lvl>
+    <w:lvl w:ilvl="8" w:tplc="04090005" w:tentative="1">
+      <w:start w:val="1"/>
+      <w:numFmt w:val="bullet"/>
+      <w:lvlText w:val=""/>
+      <w:lvlJc w:val="left"/>
+      <w:pPr>
+        <w:ind w:left="6480" w:hanging="360"/>
+      </w:pPr>
+      <w:rPr>
+        <w:rFonts w:ascii="Wingdings" w:hAnsi="Wingdings" w:hint="default"/>
+      </w:rPr>
+    </w:lvl>
+  </w:abstractNum>
+  <w:num w:numId="1" w16cid:durableId="347996230">
+    <w:abstractNumId w:val="0"/>
+  </w:num>
+</w:numbering>
 </file>
 
 <file path=word/styles.xml><?xml version="1.0" encoding="utf-8"?>
@@ -8346,6 +8397,34 @@
 
 <file path=word/glossary/fontTable.xml><?xml version="1.0" encoding="utf-8"?>
 <w:fonts xmlns:mc="http://schemas.openxmlformats.org/markup-compatibility/2006" xmlns:r="http://schemas.openxmlformats.org/officeDocument/2006/relationships" xmlns:w="http://schemas.openxmlformats.org/wordprocessingml/2006/main" xmlns:w14="http://schemas.microsoft.com/office/word/2010/wordml" xmlns:w15="http://schemas.microsoft.com/office/word/2012/wordml" xmlns:w16cex="http://schemas.microsoft.com/office/word/2018/wordml/cex" xmlns:w16cid="http://schemas.microsoft.com/office/word/2016/wordml/cid" xmlns:w16="http://schemas.microsoft.com/office/word/2018/wordml" xmlns:w16sdtdh="http://schemas.microsoft.com/office/word/2020/wordml/sdtdatahash" xmlns:w16se="http://schemas.microsoft.com/office/word/2015/wordml/symex" mc:Ignorable="w14 w15 w16se w16cid w16 w16cex w16sdtdh">
+  <w:font w:name="Symbol">
+    <w:panose1 w:val="05050102010706020507"/>
+    <w:charset w:val="02"/>
+    <w:family w:val="roman"/>
+    <w:pitch w:val="variable"/>
+    <w:sig w:usb0="00000000" w:usb1="10000000" w:usb2="00000000" w:usb3="00000000" w:csb0="80000000" w:csb1="00000000"/>
+  </w:font>
+  <w:font w:name="Times New Roman">
+    <w:panose1 w:val="02020603050405020304"/>
+    <w:charset w:val="00"/>
+    <w:family w:val="roman"/>
+    <w:pitch w:val="variable"/>
+    <w:sig w:usb0="E0002EFF" w:usb1="C000785B" w:usb2="00000009" w:usb3="00000000" w:csb0="000001FF" w:csb1="00000000"/>
+  </w:font>
+  <w:font w:name="Courier New">
+    <w:panose1 w:val="02070309020205020404"/>
+    <w:charset w:val="00"/>
+    <w:family w:val="modern"/>
+    <w:pitch w:val="fixed"/>
+    <w:sig w:usb0="E0002EFF" w:usb1="C0007843" w:usb2="00000009" w:usb3="00000000" w:csb0="000001FF" w:csb1="00000000"/>
+  </w:font>
+  <w:font w:name="Wingdings">
+    <w:panose1 w:val="05000000000000000000"/>
+    <w:charset w:val="02"/>
+    <w:family w:val="auto"/>
+    <w:pitch w:val="variable"/>
+    <w:sig w:usb0="00000000" w:usb1="10000000" w:usb2="00000000" w:usb3="00000000" w:csb0="80000000" w:csb1="00000000"/>
+  </w:font>
   <w:font w:name="Calibri">
     <w:panose1 w:val="020F0502020204030204"/>
     <w:charset w:val="00"/>
@@ -8366,13 +8445,6 @@
     <w:family w:val="swiss"/>
     <w:pitch w:val="variable"/>
     <w:sig w:usb0="E4002EFF" w:usb1="C000247B" w:usb2="00000009" w:usb3="00000000" w:csb0="000001FF" w:csb1="00000000"/>
-  </w:font>
-  <w:font w:name="Times New Roman">
-    <w:panose1 w:val="02020603050405020304"/>
-    <w:charset w:val="00"/>
-    <w:family w:val="roman"/>
-    <w:pitch w:val="variable"/>
-    <w:sig w:usb0="E0002EFF" w:usb1="C000785B" w:usb2="00000009" w:usb3="00000000" w:csb0="000001FF" w:csb1="00000000"/>
   </w:font>
   <w:font w:name="Segoe UI Emoji">
     <w:panose1 w:val="020B0502040204020203"/>
@@ -8410,6 +8482,8 @@
     <w:rsid w:val="00056BE7"/>
     <w:rsid w:val="00063EAA"/>
     <w:rsid w:val="001675E1"/>
+    <w:rsid w:val="00283DA7"/>
+    <w:rsid w:val="00303E75"/>
     <w:rsid w:val="003A4322"/>
     <w:rsid w:val="00462512"/>
     <w:rsid w:val="004D1ECF"/>
@@ -8418,6 +8492,7 @@
     <w:rsid w:val="008530A8"/>
     <w:rsid w:val="0088733F"/>
     <w:rsid w:val="00987E1C"/>
+    <w:rsid w:val="00CA505B"/>
     <w:rsid w:val="00D14785"/>
     <w:rsid w:val="00DA3A7C"/>
     <w:rsid w:val="00E16423"/>

</xml_diff>

<commit_message>
add a throw stuff
</commit_message>
<xml_diff>
--- a/Assets/Documentation/Script Documentation.docx
+++ b/Assets/Documentation/Script Documentation.docx
@@ -2151,21 +2151,7 @@
             <w:rStyle w:val="Hyperlink"/>
             <w:noProof/>
           </w:rPr>
-          <w:t>Ca</w:t>
-        </w:r>
-        <w:r>
-          <w:rPr>
-            <w:rStyle w:val="Hyperlink"/>
-            <w:noProof/>
-          </w:rPr>
-          <w:t>m</w:t>
-        </w:r>
-        <w:r>
-          <w:rPr>
-            <w:rStyle w:val="Hyperlink"/>
-            <w:noProof/>
-          </w:rPr>
-          <w:t>eraFollow</w:t>
+          <w:t>CameraFollow</w:t>
         </w:r>
         <w:r>
           <w:rPr>
@@ -2927,7 +2913,67 @@
         <w:rPr>
           <w:lang w:bidi="ar-SY"/>
         </w:rPr>
-        <w:t>LeggiesMath: It has a public static method, ShakeVector3.</w:t>
+        <w:t>LeggiesMath: It has</w:t>
+      </w:r>
+      <w:r>
+        <w:rPr>
+          <w:lang w:bidi="ar-SY"/>
+        </w:rPr>
+        <w:t xml:space="preserve"> two</w:t>
+      </w:r>
+      <w:r>
+        <w:rPr>
+          <w:lang w:bidi="ar-SY"/>
+        </w:rPr>
+        <w:t xml:space="preserve"> method</w:t>
+      </w:r>
+      <w:r>
+        <w:rPr>
+          <w:lang w:bidi="ar-SY"/>
+        </w:rPr>
+        <w:t>s:</w:t>
+      </w:r>
+    </w:p>
+    <w:p>
+      <w:pPr>
+        <w:pStyle w:val="ListParagraph"/>
+        <w:numPr>
+          <w:ilvl w:val="1"/>
+          <w:numId w:val="1"/>
+        </w:numPr>
+        <w:rPr>
+          <w:lang w:bidi="ar-SY"/>
+        </w:rPr>
+      </w:pPr>
+      <w:r>
+        <w:rPr>
+          <w:lang w:bidi="ar-SY"/>
+        </w:rPr>
+        <w:t>ShakeVector3</w:t>
+      </w:r>
+    </w:p>
+    <w:p>
+      <w:pPr>
+        <w:pStyle w:val="ListParagraph"/>
+        <w:numPr>
+          <w:ilvl w:val="1"/>
+          <w:numId w:val="1"/>
+        </w:numPr>
+        <w:rPr>
+          <w:lang w:bidi="ar-SY"/>
+        </w:rPr>
+      </w:pPr>
+      <w:r>
+        <w:rPr>
+          <w:lang w:bidi="ar-SY"/>
+        </w:rPr>
+        <w:t>RandomDirectionUnitVector2</w:t>
+      </w:r>
+      <w:r>
+        <w:rPr>
+          <w:lang w:bidi="ar-SY"/>
+        </w:rPr>
+        <w:t>.</w:t>
       </w:r>
     </w:p>
     <w:p>
@@ -2945,6 +2991,30 @@
         <w:rPr>
           <w:lang w:bidi="ar-SY"/>
         </w:rPr>
+        <w:t>LeggiesSounds</w:t>
+      </w:r>
+      <w:r>
+        <w:rPr>
+          <w:lang w:bidi="ar-SY"/>
+        </w:rPr>
+        <w:t>: It has a method to play sound from audio clip; it makes a new game object to play the audio and destroy it in the end.</w:t>
+      </w:r>
+    </w:p>
+    <w:p>
+      <w:pPr>
+        <w:pStyle w:val="ListParagraph"/>
+        <w:numPr>
+          <w:ilvl w:val="0"/>
+          <w:numId w:val="1"/>
+        </w:numPr>
+        <w:rPr>
+          <w:lang w:bidi="ar-SY"/>
+        </w:rPr>
+      </w:pPr>
+      <w:r>
+        <w:rPr>
+          <w:lang w:bidi="ar-SY"/>
+        </w:rPr>
         <w:t>LeggiesCameraOffset:</w:t>
       </w:r>
       <w:r>
@@ -2952,6 +3022,12 @@
           <w:lang w:bidi="ar-SY"/>
         </w:rPr>
         <w:t xml:space="preserve"> It has the offset work needed for</w:t>
+      </w:r>
+      <w:r>
+        <w:rPr>
+          <w:lang w:bidi="ar-SY"/>
+        </w:rPr>
+        <w:t xml:space="preserve"> </w:t>
       </w:r>
       <w:hyperlink w:anchor="_CameraFollow" w:history="1">
         <w:r>
@@ -3008,6 +3084,20 @@
           <w:lang w:bidi="ar-SY"/>
         </w:rPr>
         <w:t>9/27/2022</w:t>
+      </w:r>
+    </w:p>
+    <w:p>
+      <w:pPr>
+        <w:pStyle w:val="DocDate"/>
+        <w:rPr>
+          <w:lang w:bidi="ar-SY"/>
+        </w:rPr>
+      </w:pPr>
+      <w:r>
+        <w:rPr>
+          <w:lang w:bidi="ar-SY"/>
+        </w:rPr>
+        <w:t>2/9/2023</w:t>
       </w:r>
     </w:p>
     <w:p>
@@ -7241,7 +7331,7 @@
         <w:rFonts w:ascii="Symbol" w:hAnsi="Symbol" w:hint="default"/>
       </w:rPr>
     </w:lvl>
-    <w:lvl w:ilvl="1" w:tplc="04090003" w:tentative="1">
+    <w:lvl w:ilvl="1" w:tplc="04090003">
       <w:start w:val="1"/>
       <w:numFmt w:val="bullet"/>
       <w:lvlText w:val="o"/>
@@ -8430,7 +8520,7 @@
     <w:charset w:val="00"/>
     <w:family w:val="swiss"/>
     <w:pitch w:val="variable"/>
-    <w:sig w:usb0="E4002EFF" w:usb1="C000247B" w:usb2="00000009" w:usb3="00000000" w:csb0="000001FF" w:csb1="00000000"/>
+    <w:sig w:usb0="E4002EFF" w:usb1="C200247B" w:usb2="00000009" w:usb3="00000000" w:csb0="000001FF" w:csb1="00000000"/>
   </w:font>
   <w:font w:name="Arial">
     <w:panose1 w:val="020B0604020202020204"/>
@@ -8444,7 +8534,7 @@
     <w:charset w:val="00"/>
     <w:family w:val="swiss"/>
     <w:pitch w:val="variable"/>
-    <w:sig w:usb0="E4002EFF" w:usb1="C000247B" w:usb2="00000009" w:usb3="00000000" w:csb0="000001FF" w:csb1="00000000"/>
+    <w:sig w:usb0="E4002EFF" w:usb1="C200247B" w:usb2="00000009" w:usb3="00000000" w:csb0="000001FF" w:csb1="00000000"/>
   </w:font>
   <w:font w:name="Segoe UI Emoji">
     <w:panose1 w:val="020B0502040204020203"/>
@@ -8488,6 +8578,7 @@
     <w:rsid w:val="00462512"/>
     <w:rsid w:val="004D1ECF"/>
     <w:rsid w:val="005115E3"/>
+    <w:rsid w:val="006A1E0F"/>
     <w:rsid w:val="00740C92"/>
     <w:rsid w:val="008530A8"/>
     <w:rsid w:val="0088733F"/>

</xml_diff>